<commit_message>
Added KS050A, B and C
</commit_message>
<xml_diff>
--- a/Documentation/Archi-VR.docx
+++ b/Documentation/Archi-VR.docx
@@ -1,6 +1,6 @@
 
 <file path=word/document.xml><?xml version="1.0" encoding="utf-8"?>
-<w:document xmlns:wpc="http://schemas.microsoft.com/office/word/2010/wordprocessingCanvas" xmlns:cx="http://schemas.microsoft.com/office/drawing/2014/chartex" xmlns:cx1="http://schemas.microsoft.com/office/drawing/2015/9/8/chartex" xmlns:cx2="http://schemas.microsoft.com/office/drawing/2015/10/21/chartex" xmlns:cx3="http://schemas.microsoft.com/office/drawing/2016/5/9/chartex" xmlns:cx4="http://schemas.microsoft.com/office/drawing/2016/5/10/chartex" xmlns:cx5="http://schemas.microsoft.com/office/drawing/2016/5/11/chartex" xmlns:cx6="http://schemas.microsoft.com/office/drawing/2016/5/12/chartex" xmlns:cx7="http://schemas.microsoft.com/office/drawing/2016/5/13/chartex" xmlns:cx8="http://schemas.microsoft.com/office/drawing/2016/5/14/chartex" xmlns:mc="http://schemas.openxmlformats.org/markup-compatibility/2006" xmlns:aink="http://schemas.microsoft.com/office/drawing/2016/ink" xmlns:am3d="http://schemas.microsoft.com/office/drawing/2017/model3d" xmlns:o="urn:schemas-microsoft-com:office:office" xmlns:r="http://schemas.openxmlformats.org/officeDocument/2006/relationships" xmlns:m="http://schemas.openxmlformats.org/officeDocument/2006/math" xmlns:v="urn:schemas-microsoft-com:vml" xmlns:wp14="http://schemas.microsoft.com/office/word/2010/wordprocessingDrawing" xmlns:wp="http://schemas.openxmlformats.org/drawingml/2006/wordprocessingDrawing" xmlns:w10="urn:schemas-microsoft-com:office:word" xmlns:w="http://schemas.openxmlformats.org/wordprocessingml/2006/main" xmlns:w14="http://schemas.microsoft.com/office/word/2010/wordml" xmlns:w15="http://schemas.microsoft.com/office/word/2012/wordml" xmlns:w16cid="http://schemas.microsoft.com/office/word/2016/wordml/cid" xmlns:w16se="http://schemas.microsoft.com/office/word/2015/wordml/symex" xmlns:wpg="http://schemas.microsoft.com/office/word/2010/wordprocessingGroup" xmlns:wpi="http://schemas.microsoft.com/office/word/2010/wordprocessingInk" xmlns:wne="http://schemas.microsoft.com/office/word/2006/wordml" xmlns:wps="http://schemas.microsoft.com/office/word/2010/wordprocessingShape" mc:Ignorable="w14 w15 w16se w16cid wp14">
+<w:document xmlns:wpc="http://schemas.microsoft.com/office/word/2010/wordprocessingCanvas" xmlns:cx="http://schemas.microsoft.com/office/drawing/2014/chartex" xmlns:cx1="http://schemas.microsoft.com/office/drawing/2015/9/8/chartex" xmlns:cx2="http://schemas.microsoft.com/office/drawing/2015/10/21/chartex" xmlns:cx3="http://schemas.microsoft.com/office/drawing/2016/5/9/chartex" xmlns:cx4="http://schemas.microsoft.com/office/drawing/2016/5/10/chartex" xmlns:cx5="http://schemas.microsoft.com/office/drawing/2016/5/11/chartex" xmlns:cx6="http://schemas.microsoft.com/office/drawing/2016/5/12/chartex" xmlns:cx7="http://schemas.microsoft.com/office/drawing/2016/5/13/chartex" xmlns:cx8="http://schemas.microsoft.com/office/drawing/2016/5/14/chartex" xmlns:mc="http://schemas.openxmlformats.org/markup-compatibility/2006" xmlns:aink="http://schemas.microsoft.com/office/drawing/2016/ink" xmlns:am3d="http://schemas.microsoft.com/office/drawing/2017/model3d" xmlns:o="urn:schemas-microsoft-com:office:office" xmlns:r="http://schemas.openxmlformats.org/officeDocument/2006/relationships" xmlns:m="http://schemas.openxmlformats.org/officeDocument/2006/math" xmlns:v="urn:schemas-microsoft-com:vml" xmlns:wp14="http://schemas.microsoft.com/office/word/2010/wordprocessingDrawing" xmlns:wp="http://schemas.openxmlformats.org/drawingml/2006/wordprocessingDrawing" xmlns:w10="urn:schemas-microsoft-com:office:word" xmlns:w="http://schemas.openxmlformats.org/wordprocessingml/2006/main" xmlns:w14="http://schemas.microsoft.com/office/word/2010/wordml" xmlns:w15="http://schemas.microsoft.com/office/word/2012/wordml" xmlns:w16cex="http://schemas.microsoft.com/office/word/2018/wordml/cex" xmlns:w16cid="http://schemas.microsoft.com/office/word/2016/wordml/cid" xmlns:w16="http://schemas.microsoft.com/office/word/2018/wordml" xmlns:w16se="http://schemas.microsoft.com/office/word/2015/wordml/symex" xmlns:wpg="http://schemas.microsoft.com/office/word/2010/wordprocessingGroup" xmlns:wpi="http://schemas.microsoft.com/office/word/2010/wordprocessingInk" xmlns:wne="http://schemas.microsoft.com/office/word/2006/wordml" xmlns:wps="http://schemas.microsoft.com/office/word/2010/wordprocessingShape" mc:Ignorable="w14 w15 w16se w16cid w16 w16cex wp14">
   <w:body>
     <w:p>
       <w:pPr>
@@ -26,8 +26,2102 @@
         <w:rPr>
           <w:rFonts w:ascii="Calibri" w:eastAsia="Calibri" w:hAnsi="Calibri" w:cs="Calibri"/>
         </w:rPr>
-        <w:t>Archi-VR is an application to preview architectural projects in &lt;virtual Reality (VR) on the Oculus Quest device.  The application can be built with a set of Archi-VR projects.</w:t>
-      </w:r>
+        <w:t xml:space="preserve">Archi-VR is an application </w:t>
+      </w:r>
+      <w:r>
+        <w:rPr>
+          <w:rFonts w:ascii="Calibri" w:eastAsia="Calibri" w:hAnsi="Calibri" w:cs="Calibri"/>
+          <w:lang w:val="en-BE"/>
+        </w:rPr>
+        <w:t>that that enables to prepare a presentation/</w:t>
+      </w:r>
+      <w:r>
+        <w:rPr>
+          <w:rFonts w:ascii="Calibri" w:eastAsia="Calibri" w:hAnsi="Calibri" w:cs="Calibri"/>
+        </w:rPr>
+        <w:t xml:space="preserve">preview </w:t>
+      </w:r>
+      <w:r>
+        <w:rPr>
+          <w:rFonts w:ascii="Calibri" w:eastAsia="Calibri" w:hAnsi="Calibri" w:cs="Calibri"/>
+          <w:lang w:val="en-BE"/>
+        </w:rPr>
+        <w:t xml:space="preserve">of </w:t>
+      </w:r>
+      <w:r>
+        <w:rPr>
+          <w:rFonts w:ascii="Calibri" w:eastAsia="Calibri" w:hAnsi="Calibri" w:cs="Calibri"/>
+        </w:rPr>
+        <w:t>architectural projects in</w:t>
+      </w:r>
+      <w:r>
+        <w:rPr>
+          <w:rFonts w:ascii="Calibri" w:eastAsia="Calibri" w:hAnsi="Calibri" w:cs="Calibri"/>
+          <w:lang w:val="en-BE"/>
+        </w:rPr>
+        <w:t xml:space="preserve"> for presentation in </w:t>
+      </w:r>
+      <w:r>
+        <w:rPr>
+          <w:rFonts w:ascii="Calibri" w:eastAsia="Calibri" w:hAnsi="Calibri" w:cs="Calibri"/>
+        </w:rPr>
+        <w:t>virtual Reality (VR) on the Oculus Quest device.  The application can be built with a set of Archi-VR projects.</w:t>
+      </w:r>
+    </w:p>
+    <w:p>
+      <w:pPr>
+        <w:rPr>
+          <w:rFonts w:ascii="Calibri" w:eastAsia="Calibri" w:hAnsi="Calibri" w:cs="Calibri"/>
+          <w:lang w:val="en-BE"/>
+        </w:rPr>
+      </w:pPr>
+      <w:r>
+        <w:rPr>
+          <w:rFonts w:ascii="Calibri" w:eastAsia="Calibri" w:hAnsi="Calibri" w:cs="Calibri"/>
+          <w:lang w:val="en-BE"/>
+        </w:rPr>
+        <w:t>The application has the following functionality:</w:t>
+      </w:r>
+    </w:p>
+    <w:p>
+      <w:pPr>
+        <w:pStyle w:val="ListParagraph"/>
+        <w:numPr>
+          <w:ilvl w:val="0"/>
+          <w:numId w:val="24"/>
+        </w:numPr>
+        <w:rPr>
+          <w:rFonts w:ascii="Calibri" w:eastAsia="Calibri" w:hAnsi="Calibri" w:cs="Calibri"/>
+          <w:lang w:val="en-BE"/>
+        </w:rPr>
+      </w:pPr>
+      <w:r>
+        <w:rPr>
+          <w:rFonts w:ascii="Calibri" w:eastAsia="Calibri" w:hAnsi="Calibri" w:cs="Calibri"/>
+          <w:lang w:val="en-BE"/>
+        </w:rPr>
+        <w:t xml:space="preserve">Browse through a series of </w:t>
+      </w:r>
+      <w:proofErr w:type="spellStart"/>
+      <w:r>
+        <w:rPr>
+          <w:rFonts w:ascii="Calibri" w:eastAsia="Calibri" w:hAnsi="Calibri" w:cs="Calibri"/>
+          <w:lang w:val="en-BE"/>
+        </w:rPr>
+        <w:t>ArchiVR</w:t>
+      </w:r>
+      <w:proofErr w:type="spellEnd"/>
+      <w:r>
+        <w:rPr>
+          <w:rFonts w:ascii="Calibri" w:eastAsia="Calibri" w:hAnsi="Calibri" w:cs="Calibri"/>
+          <w:lang w:val="en-BE"/>
+        </w:rPr>
+        <w:t xml:space="preserve"> projects.</w:t>
+      </w:r>
+    </w:p>
+    <w:p>
+      <w:pPr>
+        <w:pStyle w:val="ListParagraph"/>
+        <w:numPr>
+          <w:ilvl w:val="0"/>
+          <w:numId w:val="24"/>
+        </w:numPr>
+        <w:rPr>
+          <w:rFonts w:ascii="Calibri" w:eastAsia="Calibri" w:hAnsi="Calibri" w:cs="Calibri"/>
+          <w:lang w:val="en-BE"/>
+        </w:rPr>
+      </w:pPr>
+      <w:r>
+        <w:rPr>
+          <w:rFonts w:ascii="Calibri" w:eastAsia="Calibri" w:hAnsi="Calibri" w:cs="Calibri"/>
+          <w:lang w:val="en-BE"/>
+        </w:rPr>
+        <w:t xml:space="preserve">Open an </w:t>
+      </w:r>
+      <w:proofErr w:type="spellStart"/>
+      <w:r>
+        <w:rPr>
+          <w:rFonts w:ascii="Calibri" w:eastAsia="Calibri" w:hAnsi="Calibri" w:cs="Calibri"/>
+          <w:lang w:val="en-BE"/>
+        </w:rPr>
+        <w:t>ArchiVR</w:t>
+      </w:r>
+      <w:proofErr w:type="spellEnd"/>
+      <w:r>
+        <w:rPr>
+          <w:rFonts w:ascii="Calibri" w:eastAsia="Calibri" w:hAnsi="Calibri" w:cs="Calibri"/>
+          <w:lang w:val="en-BE"/>
+        </w:rPr>
+        <w:t xml:space="preserve"> project</w:t>
+      </w:r>
+      <w:r>
+        <w:rPr>
+          <w:rFonts w:ascii="Calibri" w:eastAsia="Calibri" w:hAnsi="Calibri" w:cs="Calibri"/>
+          <w:lang w:val="en-BE"/>
+        </w:rPr>
+        <w:t xml:space="preserve"> as the active one.</w:t>
+      </w:r>
+    </w:p>
+    <w:p>
+      <w:pPr>
+        <w:pStyle w:val="ListParagraph"/>
+        <w:numPr>
+          <w:ilvl w:val="0"/>
+          <w:numId w:val="24"/>
+        </w:numPr>
+        <w:rPr>
+          <w:rFonts w:ascii="Calibri" w:eastAsia="Calibri" w:hAnsi="Calibri" w:cs="Calibri"/>
+          <w:lang w:val="en-BE"/>
+        </w:rPr>
+      </w:pPr>
+      <w:r>
+        <w:rPr>
+          <w:rFonts w:ascii="Calibri" w:eastAsia="Calibri" w:hAnsi="Calibri" w:cs="Calibri"/>
+          <w:lang w:val="en-BE"/>
+        </w:rPr>
+        <w:t>Navigate the active project</w:t>
+      </w:r>
+    </w:p>
+    <w:p>
+      <w:pPr>
+        <w:pStyle w:val="ListParagraph"/>
+        <w:numPr>
+          <w:ilvl w:val="0"/>
+          <w:numId w:val="24"/>
+        </w:numPr>
+        <w:rPr>
+          <w:rFonts w:ascii="Calibri" w:eastAsia="Calibri" w:hAnsi="Calibri" w:cs="Calibri"/>
+          <w:lang w:val="en-BE"/>
+        </w:rPr>
+      </w:pPr>
+      <w:r>
+        <w:rPr>
+          <w:rFonts w:ascii="Calibri" w:eastAsia="Calibri" w:hAnsi="Calibri" w:cs="Calibri"/>
+          <w:lang w:val="en-BE"/>
+        </w:rPr>
+        <w:t>Create/Edit/Delete</w:t>
+      </w:r>
+      <w:r>
+        <w:rPr>
+          <w:rFonts w:ascii="Calibri" w:eastAsia="Calibri" w:hAnsi="Calibri" w:cs="Calibri"/>
+          <w:lang w:val="en-BE"/>
+        </w:rPr>
+        <w:t xml:space="preserve"> content in the active project</w:t>
+      </w:r>
+      <w:r>
+        <w:rPr>
+          <w:rFonts w:ascii="Calibri" w:eastAsia="Calibri" w:hAnsi="Calibri" w:cs="Calibri"/>
+          <w:lang w:val="en-BE"/>
+        </w:rPr>
+        <w:t>:</w:t>
+      </w:r>
+    </w:p>
+    <w:p>
+      <w:pPr>
+        <w:pStyle w:val="ListParagraph"/>
+        <w:numPr>
+          <w:ilvl w:val="1"/>
+          <w:numId w:val="24"/>
+        </w:numPr>
+        <w:rPr>
+          <w:rFonts w:ascii="Calibri" w:eastAsia="Calibri" w:hAnsi="Calibri" w:cs="Calibri"/>
+          <w:lang w:val="en-BE"/>
+        </w:rPr>
+      </w:pPr>
+      <w:r>
+        <w:rPr>
+          <w:rFonts w:ascii="Calibri" w:eastAsia="Calibri" w:hAnsi="Calibri" w:cs="Calibri"/>
+          <w:lang w:val="en-BE"/>
+        </w:rPr>
+        <w:t>Prop</w:t>
+      </w:r>
+    </w:p>
+    <w:p>
+      <w:pPr>
+        <w:pStyle w:val="ListParagraph"/>
+        <w:numPr>
+          <w:ilvl w:val="2"/>
+          <w:numId w:val="24"/>
+        </w:numPr>
+        <w:rPr>
+          <w:rFonts w:ascii="Calibri" w:eastAsia="Calibri" w:hAnsi="Calibri" w:cs="Calibri"/>
+          <w:lang w:val="en-BE"/>
+        </w:rPr>
+      </w:pPr>
+      <w:proofErr w:type="spellStart"/>
+      <w:r>
+        <w:rPr>
+          <w:rFonts w:ascii="Calibri" w:eastAsia="Calibri" w:hAnsi="Calibri" w:cs="Calibri"/>
+          <w:lang w:val="en-BE"/>
+        </w:rPr>
+        <w:t>FromModel</w:t>
+      </w:r>
+      <w:proofErr w:type="spellEnd"/>
+    </w:p>
+    <w:p>
+      <w:pPr>
+        <w:pStyle w:val="ListParagraph"/>
+        <w:numPr>
+          <w:ilvl w:val="3"/>
+          <w:numId w:val="24"/>
+        </w:numPr>
+        <w:rPr>
+          <w:rFonts w:ascii="Calibri" w:eastAsia="Calibri" w:hAnsi="Calibri" w:cs="Calibri"/>
+          <w:lang w:val="en-BE"/>
+        </w:rPr>
+      </w:pPr>
+      <w:proofErr w:type="spellStart"/>
+      <w:r>
+        <w:rPr>
+          <w:rFonts w:ascii="Calibri" w:eastAsia="Calibri" w:hAnsi="Calibri" w:cs="Calibri"/>
+          <w:lang w:val="en-BE"/>
+        </w:rPr>
+        <w:t>Terras</w:t>
+      </w:r>
+      <w:proofErr w:type="spellEnd"/>
+    </w:p>
+    <w:p>
+      <w:pPr>
+        <w:pStyle w:val="ListParagraph"/>
+        <w:numPr>
+          <w:ilvl w:val="3"/>
+          <w:numId w:val="24"/>
+        </w:numPr>
+        <w:rPr>
+          <w:rFonts w:ascii="Calibri" w:eastAsia="Calibri" w:hAnsi="Calibri" w:cs="Calibri"/>
+          <w:lang w:val="en-BE"/>
+        </w:rPr>
+      </w:pPr>
+      <w:r>
+        <w:rPr>
+          <w:rFonts w:ascii="Calibri" w:eastAsia="Calibri" w:hAnsi="Calibri" w:cs="Calibri"/>
+          <w:lang w:val="en-BE"/>
+        </w:rPr>
+        <w:t>Kitchen</w:t>
+      </w:r>
+    </w:p>
+    <w:p>
+      <w:pPr>
+        <w:pStyle w:val="ListParagraph"/>
+        <w:numPr>
+          <w:ilvl w:val="4"/>
+          <w:numId w:val="24"/>
+        </w:numPr>
+        <w:rPr>
+          <w:rFonts w:ascii="Calibri" w:eastAsia="Calibri" w:hAnsi="Calibri" w:cs="Calibri"/>
+          <w:lang w:val="en-BE"/>
+        </w:rPr>
+      </w:pPr>
+      <w:r>
+        <w:rPr>
+          <w:rFonts w:ascii="Calibri" w:eastAsia="Calibri" w:hAnsi="Calibri" w:cs="Calibri"/>
+          <w:lang w:val="en-BE"/>
+        </w:rPr>
+        <w:t>Cooking Plates</w:t>
+      </w:r>
+      <w:r>
+        <w:rPr>
+          <w:rFonts w:ascii="Calibri" w:eastAsia="Calibri" w:hAnsi="Calibri" w:cs="Calibri"/>
+          <w:lang w:val="en-BE"/>
+        </w:rPr>
+        <w:t xml:space="preserve"> (Make procedural (option)?)</w:t>
+      </w:r>
+    </w:p>
+    <w:p>
+      <w:pPr>
+        <w:pStyle w:val="ListParagraph"/>
+        <w:numPr>
+          <w:ilvl w:val="4"/>
+          <w:numId w:val="24"/>
+        </w:numPr>
+        <w:rPr>
+          <w:rFonts w:ascii="Calibri" w:eastAsia="Calibri" w:hAnsi="Calibri" w:cs="Calibri"/>
+          <w:lang w:val="en-BE"/>
+        </w:rPr>
+      </w:pPr>
+      <w:proofErr w:type="spellStart"/>
+      <w:r>
+        <w:rPr>
+          <w:rFonts w:ascii="Calibri" w:eastAsia="Calibri" w:hAnsi="Calibri" w:cs="Calibri"/>
+          <w:lang w:val="en-BE"/>
+        </w:rPr>
+        <w:t>Dampkap</w:t>
+      </w:r>
+      <w:proofErr w:type="spellEnd"/>
+      <w:r>
+        <w:rPr>
+          <w:rFonts w:ascii="Calibri" w:eastAsia="Calibri" w:hAnsi="Calibri" w:cs="Calibri"/>
+          <w:lang w:val="en-BE"/>
+        </w:rPr>
+        <w:t xml:space="preserve"> (Make procedural (option)?)</w:t>
+      </w:r>
+    </w:p>
+    <w:p>
+      <w:pPr>
+        <w:pStyle w:val="ListParagraph"/>
+        <w:numPr>
+          <w:ilvl w:val="4"/>
+          <w:numId w:val="24"/>
+        </w:numPr>
+        <w:rPr>
+          <w:rFonts w:ascii="Calibri" w:eastAsia="Calibri" w:hAnsi="Calibri" w:cs="Calibri"/>
+          <w:lang w:val="en-BE"/>
+        </w:rPr>
+      </w:pPr>
+      <w:proofErr w:type="spellStart"/>
+      <w:r>
+        <w:rPr>
+          <w:rFonts w:ascii="Calibri" w:eastAsia="Calibri" w:hAnsi="Calibri" w:cs="Calibri"/>
+          <w:lang w:val="en-BE"/>
+        </w:rPr>
+        <w:t>MessenSet</w:t>
+      </w:r>
+      <w:proofErr w:type="spellEnd"/>
+    </w:p>
+    <w:p>
+      <w:pPr>
+        <w:pStyle w:val="ListParagraph"/>
+        <w:numPr>
+          <w:ilvl w:val="4"/>
+          <w:numId w:val="24"/>
+        </w:numPr>
+        <w:rPr>
+          <w:rFonts w:ascii="Calibri" w:eastAsia="Calibri" w:hAnsi="Calibri" w:cs="Calibri"/>
+          <w:lang w:val="en-BE"/>
+        </w:rPr>
+      </w:pPr>
+      <w:r>
+        <w:rPr>
+          <w:rFonts w:ascii="Calibri" w:eastAsia="Calibri" w:hAnsi="Calibri" w:cs="Calibri"/>
+          <w:lang w:val="en-BE"/>
+        </w:rPr>
+        <w:t>Toaster</w:t>
+      </w:r>
+    </w:p>
+    <w:p>
+      <w:pPr>
+        <w:pStyle w:val="ListParagraph"/>
+        <w:numPr>
+          <w:ilvl w:val="4"/>
+          <w:numId w:val="24"/>
+        </w:numPr>
+        <w:rPr>
+          <w:rFonts w:ascii="Calibri" w:eastAsia="Calibri" w:hAnsi="Calibri" w:cs="Calibri"/>
+          <w:lang w:val="en-BE"/>
+        </w:rPr>
+      </w:pPr>
+      <w:r>
+        <w:rPr>
+          <w:rFonts w:ascii="Calibri" w:eastAsia="Calibri" w:hAnsi="Calibri" w:cs="Calibri"/>
+          <w:lang w:val="en-BE"/>
+        </w:rPr>
+        <w:t>Herbs</w:t>
+      </w:r>
+    </w:p>
+    <w:p>
+      <w:pPr>
+        <w:pStyle w:val="ListParagraph"/>
+        <w:numPr>
+          <w:ilvl w:val="4"/>
+          <w:numId w:val="24"/>
+        </w:numPr>
+        <w:rPr>
+          <w:rFonts w:ascii="Calibri" w:eastAsia="Calibri" w:hAnsi="Calibri" w:cs="Calibri"/>
+          <w:lang w:val="en-BE"/>
+        </w:rPr>
+      </w:pPr>
+      <w:proofErr w:type="spellStart"/>
+      <w:r>
+        <w:rPr>
+          <w:rFonts w:ascii="Calibri" w:eastAsia="Calibri" w:hAnsi="Calibri" w:cs="Calibri"/>
+          <w:lang w:val="en-BE"/>
+        </w:rPr>
+        <w:t>Koffiezet</w:t>
+      </w:r>
+      <w:proofErr w:type="spellEnd"/>
+    </w:p>
+    <w:p>
+      <w:pPr>
+        <w:pStyle w:val="ListParagraph"/>
+        <w:numPr>
+          <w:ilvl w:val="4"/>
+          <w:numId w:val="24"/>
+        </w:numPr>
+        <w:rPr>
+          <w:rFonts w:ascii="Calibri" w:eastAsia="Calibri" w:hAnsi="Calibri" w:cs="Calibri"/>
+          <w:lang w:val="en-BE"/>
+        </w:rPr>
+      </w:pPr>
+      <w:proofErr w:type="spellStart"/>
+      <w:r>
+        <w:rPr>
+          <w:rFonts w:ascii="Calibri" w:eastAsia="Calibri" w:hAnsi="Calibri" w:cs="Calibri"/>
+          <w:lang w:val="en-BE"/>
+        </w:rPr>
+        <w:t>Fruitmand</w:t>
+      </w:r>
+      <w:proofErr w:type="spellEnd"/>
+    </w:p>
+    <w:p>
+      <w:pPr>
+        <w:pStyle w:val="ListParagraph"/>
+        <w:numPr>
+          <w:ilvl w:val="4"/>
+          <w:numId w:val="24"/>
+        </w:numPr>
+        <w:rPr>
+          <w:rFonts w:ascii="Calibri" w:eastAsia="Calibri" w:hAnsi="Calibri" w:cs="Calibri"/>
+          <w:lang w:val="en-BE"/>
+        </w:rPr>
+      </w:pPr>
+      <w:r>
+        <w:rPr>
+          <w:rFonts w:ascii="Calibri" w:eastAsia="Calibri" w:hAnsi="Calibri" w:cs="Calibri"/>
+          <w:lang w:val="en-BE"/>
+        </w:rPr>
+        <w:t>Tablet</w:t>
+      </w:r>
+    </w:p>
+    <w:p>
+      <w:pPr>
+        <w:pStyle w:val="ListParagraph"/>
+        <w:numPr>
+          <w:ilvl w:val="3"/>
+          <w:numId w:val="24"/>
+        </w:numPr>
+        <w:rPr>
+          <w:rFonts w:ascii="Calibri" w:eastAsia="Calibri" w:hAnsi="Calibri" w:cs="Calibri"/>
+          <w:lang w:val="en-BE"/>
+        </w:rPr>
+      </w:pPr>
+      <w:r>
+        <w:rPr>
+          <w:rFonts w:ascii="Calibri" w:eastAsia="Calibri" w:hAnsi="Calibri" w:cs="Calibri"/>
+          <w:lang w:val="en-BE"/>
+        </w:rPr>
+        <w:t>Living</w:t>
+      </w:r>
+    </w:p>
+    <w:p>
+      <w:pPr>
+        <w:pStyle w:val="ListParagraph"/>
+        <w:numPr>
+          <w:ilvl w:val="4"/>
+          <w:numId w:val="24"/>
+        </w:numPr>
+        <w:rPr>
+          <w:rFonts w:ascii="Calibri" w:eastAsia="Calibri" w:hAnsi="Calibri" w:cs="Calibri"/>
+          <w:lang w:val="en-BE"/>
+        </w:rPr>
+      </w:pPr>
+      <w:r>
+        <w:rPr>
+          <w:rFonts w:ascii="Calibri" w:eastAsia="Calibri" w:hAnsi="Calibri" w:cs="Calibri"/>
+          <w:lang w:val="en-BE"/>
+        </w:rPr>
+        <w:t>TV</w:t>
+      </w:r>
+    </w:p>
+    <w:p>
+      <w:pPr>
+        <w:pStyle w:val="ListParagraph"/>
+        <w:numPr>
+          <w:ilvl w:val="3"/>
+          <w:numId w:val="24"/>
+        </w:numPr>
+        <w:rPr>
+          <w:rFonts w:ascii="Calibri" w:eastAsia="Calibri" w:hAnsi="Calibri" w:cs="Calibri"/>
+          <w:lang w:val="en-BE"/>
+        </w:rPr>
+      </w:pPr>
+      <w:r>
+        <w:rPr>
+          <w:rFonts w:ascii="Calibri" w:eastAsia="Calibri" w:hAnsi="Calibri" w:cs="Calibri"/>
+          <w:lang w:val="en-BE"/>
+        </w:rPr>
+        <w:t>Toilet</w:t>
+      </w:r>
+    </w:p>
+    <w:p>
+      <w:pPr>
+        <w:pStyle w:val="ListParagraph"/>
+        <w:numPr>
+          <w:ilvl w:val="4"/>
+          <w:numId w:val="24"/>
+        </w:numPr>
+        <w:rPr>
+          <w:rFonts w:ascii="Calibri" w:eastAsia="Calibri" w:hAnsi="Calibri" w:cs="Calibri"/>
+          <w:lang w:val="en-BE"/>
+        </w:rPr>
+      </w:pPr>
+      <w:r>
+        <w:rPr>
+          <w:rFonts w:ascii="Calibri" w:eastAsia="Calibri" w:hAnsi="Calibri" w:cs="Calibri"/>
+          <w:lang w:val="en-BE"/>
+        </w:rPr>
+        <w:t>WC-Pot</w:t>
+      </w:r>
+    </w:p>
+    <w:p>
+      <w:pPr>
+        <w:pStyle w:val="ListParagraph"/>
+        <w:numPr>
+          <w:ilvl w:val="4"/>
+          <w:numId w:val="24"/>
+        </w:numPr>
+        <w:rPr>
+          <w:rFonts w:ascii="Calibri" w:eastAsia="Calibri" w:hAnsi="Calibri" w:cs="Calibri"/>
+          <w:lang w:val="en-BE"/>
+        </w:rPr>
+      </w:pPr>
+      <w:r>
+        <w:rPr>
+          <w:rFonts w:ascii="Calibri" w:eastAsia="Calibri" w:hAnsi="Calibri" w:cs="Calibri"/>
+          <w:lang w:val="en-BE"/>
+        </w:rPr>
+        <w:t>WC-</w:t>
+      </w:r>
+      <w:proofErr w:type="spellStart"/>
+      <w:r>
+        <w:rPr>
+          <w:rFonts w:ascii="Calibri" w:eastAsia="Calibri" w:hAnsi="Calibri" w:cs="Calibri"/>
+          <w:lang w:val="en-BE"/>
+        </w:rPr>
+        <w:t>Rol</w:t>
+      </w:r>
+      <w:proofErr w:type="spellEnd"/>
+    </w:p>
+    <w:p>
+      <w:pPr>
+        <w:pStyle w:val="ListParagraph"/>
+        <w:numPr>
+          <w:ilvl w:val="3"/>
+          <w:numId w:val="24"/>
+        </w:numPr>
+        <w:rPr>
+          <w:rFonts w:ascii="Calibri" w:eastAsia="Calibri" w:hAnsi="Calibri" w:cs="Calibri"/>
+          <w:lang w:val="en-BE"/>
+        </w:rPr>
+      </w:pPr>
+      <w:r>
+        <w:rPr>
+          <w:rFonts w:ascii="Calibri" w:eastAsia="Calibri" w:hAnsi="Calibri" w:cs="Calibri"/>
+          <w:lang w:val="en-BE"/>
+        </w:rPr>
+        <w:t>Laundry</w:t>
+      </w:r>
+    </w:p>
+    <w:p>
+      <w:pPr>
+        <w:pStyle w:val="ListParagraph"/>
+        <w:numPr>
+          <w:ilvl w:val="4"/>
+          <w:numId w:val="24"/>
+        </w:numPr>
+        <w:rPr>
+          <w:rFonts w:ascii="Calibri" w:eastAsia="Calibri" w:hAnsi="Calibri" w:cs="Calibri"/>
+          <w:lang w:val="en-BE"/>
+        </w:rPr>
+      </w:pPr>
+      <w:proofErr w:type="spellStart"/>
+      <w:r>
+        <w:rPr>
+          <w:rFonts w:ascii="Calibri" w:eastAsia="Calibri" w:hAnsi="Calibri" w:cs="Calibri"/>
+          <w:lang w:val="en-BE"/>
+        </w:rPr>
+        <w:t>DroogRek</w:t>
+      </w:r>
+      <w:proofErr w:type="spellEnd"/>
+    </w:p>
+    <w:p>
+      <w:pPr>
+        <w:pStyle w:val="ListParagraph"/>
+        <w:numPr>
+          <w:ilvl w:val="4"/>
+          <w:numId w:val="24"/>
+        </w:numPr>
+        <w:rPr>
+          <w:rFonts w:ascii="Calibri" w:eastAsia="Calibri" w:hAnsi="Calibri" w:cs="Calibri"/>
+          <w:lang w:val="en-BE"/>
+        </w:rPr>
+      </w:pPr>
+      <w:proofErr w:type="spellStart"/>
+      <w:r>
+        <w:rPr>
+          <w:rFonts w:ascii="Calibri" w:eastAsia="Calibri" w:hAnsi="Calibri" w:cs="Calibri"/>
+          <w:lang w:val="en-BE"/>
+        </w:rPr>
+        <w:t>DroogMand</w:t>
+      </w:r>
+      <w:proofErr w:type="spellEnd"/>
+    </w:p>
+    <w:p>
+      <w:pPr>
+        <w:pStyle w:val="ListParagraph"/>
+        <w:numPr>
+          <w:ilvl w:val="3"/>
+          <w:numId w:val="24"/>
+        </w:numPr>
+        <w:rPr>
+          <w:rFonts w:ascii="Calibri" w:eastAsia="Calibri" w:hAnsi="Calibri" w:cs="Calibri"/>
+          <w:lang w:val="en-BE"/>
+        </w:rPr>
+      </w:pPr>
+      <w:r>
+        <w:rPr>
+          <w:rFonts w:ascii="Calibri" w:eastAsia="Calibri" w:hAnsi="Calibri" w:cs="Calibri"/>
+          <w:lang w:val="en-BE"/>
+        </w:rPr>
+        <w:t>...</w:t>
+      </w:r>
+    </w:p>
+    <w:p>
+      <w:pPr>
+        <w:pStyle w:val="ListParagraph"/>
+        <w:numPr>
+          <w:ilvl w:val="2"/>
+          <w:numId w:val="24"/>
+        </w:numPr>
+        <w:rPr>
+          <w:rFonts w:ascii="Calibri" w:eastAsia="Calibri" w:hAnsi="Calibri" w:cs="Calibri"/>
+          <w:lang w:val="en-BE"/>
+        </w:rPr>
+      </w:pPr>
+      <w:r>
+        <w:rPr>
+          <w:rFonts w:ascii="Calibri" w:eastAsia="Calibri" w:hAnsi="Calibri" w:cs="Calibri"/>
+          <w:lang w:val="en-BE"/>
+        </w:rPr>
+        <w:t>Procedural</w:t>
+      </w:r>
+    </w:p>
+    <w:p>
+      <w:pPr>
+        <w:pStyle w:val="ListParagraph"/>
+        <w:numPr>
+          <w:ilvl w:val="3"/>
+          <w:numId w:val="24"/>
+        </w:numPr>
+        <w:rPr>
+          <w:rFonts w:ascii="Calibri" w:eastAsia="Calibri" w:hAnsi="Calibri" w:cs="Calibri"/>
+          <w:lang w:val="en-BE"/>
+        </w:rPr>
+      </w:pPr>
+      <w:r>
+        <w:rPr>
+          <w:rFonts w:ascii="Calibri" w:eastAsia="Calibri" w:hAnsi="Calibri" w:cs="Calibri"/>
+          <w:lang w:val="en-BE"/>
+        </w:rPr>
+        <w:t>K</w:t>
+      </w:r>
+      <w:r>
+        <w:rPr>
+          <w:rFonts w:ascii="Calibri" w:eastAsia="Calibri" w:hAnsi="Calibri" w:cs="Calibri"/>
+          <w:lang w:val="en-BE"/>
+        </w:rPr>
+        <w:t>ast</w:t>
+      </w:r>
+    </w:p>
+    <w:p>
+      <w:pPr>
+        <w:pStyle w:val="ListParagraph"/>
+        <w:numPr>
+          <w:ilvl w:val="4"/>
+          <w:numId w:val="24"/>
+        </w:numPr>
+        <w:rPr>
+          <w:rFonts w:ascii="Calibri" w:eastAsia="Calibri" w:hAnsi="Calibri" w:cs="Calibri"/>
+          <w:lang w:val="en-BE"/>
+        </w:rPr>
+      </w:pPr>
+      <w:proofErr w:type="spellStart"/>
+      <w:r>
+        <w:rPr>
+          <w:rFonts w:ascii="Calibri" w:eastAsia="Calibri" w:hAnsi="Calibri" w:cs="Calibri"/>
+          <w:lang w:val="en-BE"/>
+        </w:rPr>
+        <w:t>Gewoon</w:t>
+      </w:r>
+      <w:proofErr w:type="spellEnd"/>
+    </w:p>
+    <w:p>
+      <w:pPr>
+        <w:pStyle w:val="ListParagraph"/>
+        <w:numPr>
+          <w:ilvl w:val="5"/>
+          <w:numId w:val="24"/>
+        </w:numPr>
+        <w:rPr>
+          <w:rFonts w:ascii="Calibri" w:eastAsia="Calibri" w:hAnsi="Calibri" w:cs="Calibri"/>
+          <w:lang w:val="en-BE"/>
+        </w:rPr>
+      </w:pPr>
+      <w:r>
+        <w:rPr>
+          <w:rFonts w:ascii="Calibri" w:eastAsia="Calibri" w:hAnsi="Calibri" w:cs="Calibri"/>
+          <w:lang w:val="en-BE"/>
+        </w:rPr>
+        <w:t>Pick bottom Plane</w:t>
+      </w:r>
+    </w:p>
+    <w:p>
+      <w:pPr>
+        <w:pStyle w:val="ListParagraph"/>
+        <w:numPr>
+          <w:ilvl w:val="5"/>
+          <w:numId w:val="24"/>
+        </w:numPr>
+        <w:rPr>
+          <w:rFonts w:ascii="Calibri" w:eastAsia="Calibri" w:hAnsi="Calibri" w:cs="Calibri"/>
+          <w:lang w:val="en-BE"/>
+        </w:rPr>
+      </w:pPr>
+      <w:r>
+        <w:rPr>
+          <w:rFonts w:ascii="Calibri" w:eastAsia="Calibri" w:hAnsi="Calibri" w:cs="Calibri"/>
+          <w:lang w:val="en-BE"/>
+        </w:rPr>
+        <w:t xml:space="preserve">Define back plane by picking a point </w:t>
+      </w:r>
+    </w:p>
+    <w:p>
+      <w:pPr>
+        <w:pStyle w:val="ListParagraph"/>
+        <w:numPr>
+          <w:ilvl w:val="6"/>
+          <w:numId w:val="24"/>
+        </w:numPr>
+        <w:rPr>
+          <w:rFonts w:ascii="Calibri" w:eastAsia="Calibri" w:hAnsi="Calibri" w:cs="Calibri"/>
+          <w:lang w:val="en-BE"/>
+        </w:rPr>
+      </w:pPr>
+      <w:r>
+        <w:rPr>
+          <w:rFonts w:ascii="Calibri" w:eastAsia="Calibri" w:hAnsi="Calibri" w:cs="Calibri"/>
+          <w:lang w:val="en-BE"/>
+        </w:rPr>
+        <w:t xml:space="preserve">Use this point as </w:t>
+      </w:r>
+      <w:r>
+        <w:rPr>
+          <w:rFonts w:ascii="Calibri" w:eastAsia="Calibri" w:hAnsi="Calibri" w:cs="Calibri"/>
+          <w:lang w:val="en-BE"/>
+        </w:rPr>
+        <w:t xml:space="preserve">upper </w:t>
+      </w:r>
+      <w:r>
+        <w:rPr>
+          <w:rFonts w:ascii="Calibri" w:eastAsia="Calibri" w:hAnsi="Calibri" w:cs="Calibri"/>
+          <w:lang w:val="en-BE"/>
+        </w:rPr>
+        <w:t xml:space="preserve"> right </w:t>
+      </w:r>
+      <w:r>
+        <w:rPr>
+          <w:rFonts w:ascii="Calibri" w:eastAsia="Calibri" w:hAnsi="Calibri" w:cs="Calibri"/>
+          <w:lang w:val="en-BE"/>
+        </w:rPr>
+        <w:t>point</w:t>
+      </w:r>
+      <w:r>
+        <w:rPr>
+          <w:rFonts w:ascii="Calibri" w:eastAsia="Calibri" w:hAnsi="Calibri" w:cs="Calibri"/>
+          <w:lang w:val="en-BE"/>
+        </w:rPr>
+        <w:t xml:space="preserve"> back plane </w:t>
+      </w:r>
+    </w:p>
+    <w:p>
+      <w:pPr>
+        <w:pStyle w:val="ListParagraph"/>
+        <w:numPr>
+          <w:ilvl w:val="5"/>
+          <w:numId w:val="24"/>
+        </w:numPr>
+        <w:rPr>
+          <w:rFonts w:ascii="Calibri" w:eastAsia="Calibri" w:hAnsi="Calibri" w:cs="Calibri"/>
+          <w:lang w:val="en-BE"/>
+        </w:rPr>
+      </w:pPr>
+      <w:r>
+        <w:rPr>
+          <w:rFonts w:ascii="Calibri" w:eastAsia="Calibri" w:hAnsi="Calibri" w:cs="Calibri"/>
+          <w:lang w:val="en-BE"/>
+        </w:rPr>
+        <w:t xml:space="preserve">Define the </w:t>
+      </w:r>
+      <w:r>
+        <w:rPr>
+          <w:rFonts w:ascii="Calibri" w:eastAsia="Calibri" w:hAnsi="Calibri" w:cs="Calibri"/>
+          <w:lang w:val="en-BE"/>
+        </w:rPr>
+        <w:t>other (right/left) side</w:t>
+      </w:r>
+      <w:r>
+        <w:rPr>
+          <w:rFonts w:ascii="Calibri" w:eastAsia="Calibri" w:hAnsi="Calibri" w:cs="Calibri"/>
+          <w:lang w:val="en-BE"/>
+        </w:rPr>
+        <w:t xml:space="preserve"> on the back plane by picking another point on the back plane.</w:t>
+      </w:r>
+    </w:p>
+    <w:p>
+      <w:pPr>
+        <w:pStyle w:val="ListParagraph"/>
+        <w:numPr>
+          <w:ilvl w:val="5"/>
+          <w:numId w:val="24"/>
+        </w:numPr>
+        <w:rPr>
+          <w:rFonts w:ascii="Calibri" w:eastAsia="Calibri" w:hAnsi="Calibri" w:cs="Calibri"/>
+          <w:lang w:val="en-BE"/>
+        </w:rPr>
+      </w:pPr>
+      <w:r>
+        <w:rPr>
+          <w:rFonts w:ascii="Calibri" w:eastAsia="Calibri" w:hAnsi="Calibri" w:cs="Calibri"/>
+          <w:lang w:val="en-BE"/>
+        </w:rPr>
+        <w:t>Define</w:t>
+      </w:r>
+      <w:r>
+        <w:rPr>
+          <w:rFonts w:ascii="Calibri" w:eastAsia="Calibri" w:hAnsi="Calibri" w:cs="Calibri"/>
+          <w:lang w:val="en-BE"/>
+        </w:rPr>
+        <w:t xml:space="preserve"> front </w:t>
+      </w:r>
+      <w:r>
+        <w:rPr>
+          <w:rFonts w:ascii="Calibri" w:eastAsia="Calibri" w:hAnsi="Calibri" w:cs="Calibri"/>
+          <w:lang w:val="en-BE"/>
+        </w:rPr>
+        <w:t xml:space="preserve">face using </w:t>
+      </w:r>
+      <w:r>
+        <w:rPr>
+          <w:rFonts w:ascii="Calibri" w:eastAsia="Calibri" w:hAnsi="Calibri" w:cs="Calibri"/>
+          <w:lang w:val="en-BE"/>
+        </w:rPr>
+        <w:t>p</w:t>
+      </w:r>
+      <w:r>
+        <w:rPr>
+          <w:rFonts w:ascii="Calibri" w:eastAsia="Calibri" w:hAnsi="Calibri" w:cs="Calibri"/>
+          <w:lang w:val="en-BE"/>
+        </w:rPr>
+        <w:t>icked p</w:t>
+      </w:r>
+      <w:r>
+        <w:rPr>
+          <w:rFonts w:ascii="Calibri" w:eastAsia="Calibri" w:hAnsi="Calibri" w:cs="Calibri"/>
+          <w:lang w:val="en-BE"/>
+        </w:rPr>
+        <w:t>oint on bottom plane</w:t>
+      </w:r>
+    </w:p>
+    <w:p>
+      <w:pPr>
+        <w:pStyle w:val="ListParagraph"/>
+        <w:numPr>
+          <w:ilvl w:val="4"/>
+          <w:numId w:val="24"/>
+        </w:numPr>
+        <w:rPr>
+          <w:rFonts w:ascii="Calibri" w:eastAsia="Calibri" w:hAnsi="Calibri" w:cs="Calibri"/>
+          <w:lang w:val="en-BE"/>
+        </w:rPr>
+      </w:pPr>
+      <w:proofErr w:type="spellStart"/>
+      <w:r>
+        <w:rPr>
+          <w:rFonts w:ascii="Calibri" w:eastAsia="Calibri" w:hAnsi="Calibri" w:cs="Calibri"/>
+          <w:lang w:val="en-BE"/>
+        </w:rPr>
+        <w:t>InbouwKast</w:t>
+      </w:r>
+      <w:proofErr w:type="spellEnd"/>
+    </w:p>
+    <w:p>
+      <w:pPr>
+        <w:pStyle w:val="ListParagraph"/>
+        <w:numPr>
+          <w:ilvl w:val="5"/>
+          <w:numId w:val="24"/>
+        </w:numPr>
+        <w:rPr>
+          <w:rFonts w:ascii="Calibri" w:eastAsia="Calibri" w:hAnsi="Calibri" w:cs="Calibri"/>
+          <w:lang w:val="en-BE"/>
+        </w:rPr>
+      </w:pPr>
+      <w:r>
+        <w:rPr>
+          <w:rFonts w:ascii="Calibri" w:eastAsia="Calibri" w:hAnsi="Calibri" w:cs="Calibri"/>
+          <w:lang w:val="en-BE"/>
+        </w:rPr>
+        <w:t>Pick planes</w:t>
+      </w:r>
+      <w:r>
+        <w:rPr>
+          <w:rFonts w:ascii="Calibri" w:eastAsia="Calibri" w:hAnsi="Calibri" w:cs="Calibri"/>
+          <w:lang w:val="en-BE"/>
+        </w:rPr>
+        <w:t xml:space="preserve"> by picking points</w:t>
+      </w:r>
+      <w:r>
+        <w:rPr>
+          <w:rFonts w:ascii="Calibri" w:eastAsia="Calibri" w:hAnsi="Calibri" w:cs="Calibri"/>
+          <w:lang w:val="en-BE"/>
+        </w:rPr>
+        <w:t xml:space="preserve"> in the in the following order:</w:t>
+      </w:r>
+    </w:p>
+    <w:p>
+      <w:pPr>
+        <w:pStyle w:val="ListParagraph"/>
+        <w:numPr>
+          <w:ilvl w:val="6"/>
+          <w:numId w:val="24"/>
+        </w:numPr>
+        <w:rPr>
+          <w:rFonts w:ascii="Calibri" w:eastAsia="Calibri" w:hAnsi="Calibri" w:cs="Calibri"/>
+          <w:lang w:val="en-BE"/>
+        </w:rPr>
+      </w:pPr>
+      <w:r>
+        <w:rPr>
+          <w:rFonts w:ascii="Calibri" w:eastAsia="Calibri" w:hAnsi="Calibri" w:cs="Calibri"/>
+          <w:lang w:val="en-BE"/>
+        </w:rPr>
+        <w:t>Bottom plane</w:t>
+      </w:r>
+    </w:p>
+    <w:p>
+      <w:pPr>
+        <w:pStyle w:val="ListParagraph"/>
+        <w:numPr>
+          <w:ilvl w:val="6"/>
+          <w:numId w:val="24"/>
+        </w:numPr>
+        <w:rPr>
+          <w:rFonts w:ascii="Calibri" w:eastAsia="Calibri" w:hAnsi="Calibri" w:cs="Calibri"/>
+          <w:lang w:val="en-BE"/>
+        </w:rPr>
+      </w:pPr>
+      <w:r>
+        <w:rPr>
+          <w:rFonts w:ascii="Calibri" w:eastAsia="Calibri" w:hAnsi="Calibri" w:cs="Calibri"/>
+          <w:lang w:val="en-BE"/>
+        </w:rPr>
+        <w:lastRenderedPageBreak/>
+        <w:t>Top plane</w:t>
+      </w:r>
+    </w:p>
+    <w:p>
+      <w:pPr>
+        <w:pStyle w:val="ListParagraph"/>
+        <w:numPr>
+          <w:ilvl w:val="6"/>
+          <w:numId w:val="24"/>
+        </w:numPr>
+        <w:rPr>
+          <w:rFonts w:ascii="Calibri" w:eastAsia="Calibri" w:hAnsi="Calibri" w:cs="Calibri"/>
+          <w:lang w:val="en-BE"/>
+        </w:rPr>
+      </w:pPr>
+      <w:r>
+        <w:rPr>
+          <w:rFonts w:ascii="Calibri" w:eastAsia="Calibri" w:hAnsi="Calibri" w:cs="Calibri"/>
+          <w:lang w:val="en-BE"/>
+        </w:rPr>
+        <w:t>Left plane</w:t>
+      </w:r>
+    </w:p>
+    <w:p>
+      <w:pPr>
+        <w:pStyle w:val="ListParagraph"/>
+        <w:numPr>
+          <w:ilvl w:val="6"/>
+          <w:numId w:val="24"/>
+        </w:numPr>
+        <w:rPr>
+          <w:rFonts w:ascii="Calibri" w:eastAsia="Calibri" w:hAnsi="Calibri" w:cs="Calibri"/>
+          <w:lang w:val="en-BE"/>
+        </w:rPr>
+      </w:pPr>
+      <w:r>
+        <w:rPr>
+          <w:rFonts w:ascii="Calibri" w:eastAsia="Calibri" w:hAnsi="Calibri" w:cs="Calibri"/>
+          <w:lang w:val="en-BE"/>
+        </w:rPr>
+        <w:t>Right plane</w:t>
+      </w:r>
+    </w:p>
+    <w:p>
+      <w:pPr>
+        <w:pStyle w:val="ListParagraph"/>
+        <w:numPr>
+          <w:ilvl w:val="6"/>
+          <w:numId w:val="24"/>
+        </w:numPr>
+        <w:rPr>
+          <w:rFonts w:ascii="Calibri" w:eastAsia="Calibri" w:hAnsi="Calibri" w:cs="Calibri"/>
+          <w:lang w:val="en-BE"/>
+        </w:rPr>
+      </w:pPr>
+      <w:r>
+        <w:rPr>
+          <w:rFonts w:ascii="Calibri" w:eastAsia="Calibri" w:hAnsi="Calibri" w:cs="Calibri"/>
+          <w:lang w:val="en-BE"/>
+        </w:rPr>
+        <w:t>Back plane</w:t>
+      </w:r>
+    </w:p>
+    <w:p>
+      <w:pPr>
+        <w:pStyle w:val="ListParagraph"/>
+        <w:numPr>
+          <w:ilvl w:val="6"/>
+          <w:numId w:val="24"/>
+        </w:numPr>
+        <w:rPr>
+          <w:rFonts w:ascii="Calibri" w:eastAsia="Calibri" w:hAnsi="Calibri" w:cs="Calibri"/>
+          <w:lang w:val="en-BE"/>
+        </w:rPr>
+      </w:pPr>
+      <w:r>
+        <w:rPr>
+          <w:rFonts w:ascii="Calibri" w:eastAsia="Calibri" w:hAnsi="Calibri" w:cs="Calibri"/>
+          <w:lang w:val="en-BE"/>
+        </w:rPr>
+        <w:t>Front plane</w:t>
+      </w:r>
+    </w:p>
+    <w:p>
+      <w:pPr>
+        <w:pStyle w:val="ListParagraph"/>
+        <w:numPr>
+          <w:ilvl w:val="3"/>
+          <w:numId w:val="24"/>
+        </w:numPr>
+        <w:rPr>
+          <w:rFonts w:ascii="Calibri" w:eastAsia="Calibri" w:hAnsi="Calibri" w:cs="Calibri"/>
+          <w:lang w:val="en-BE"/>
+        </w:rPr>
+      </w:pPr>
+      <w:r>
+        <w:rPr>
+          <w:rFonts w:ascii="Calibri" w:eastAsia="Calibri" w:hAnsi="Calibri" w:cs="Calibri"/>
+          <w:lang w:val="en-BE"/>
+        </w:rPr>
+        <w:t>TV-</w:t>
+      </w:r>
+      <w:proofErr w:type="spellStart"/>
+      <w:r>
+        <w:rPr>
+          <w:rFonts w:ascii="Calibri" w:eastAsia="Calibri" w:hAnsi="Calibri" w:cs="Calibri"/>
+          <w:lang w:val="en-BE"/>
+        </w:rPr>
+        <w:t>Meubel</w:t>
+      </w:r>
+      <w:proofErr w:type="spellEnd"/>
+    </w:p>
+    <w:p>
+      <w:pPr>
+        <w:pStyle w:val="ListParagraph"/>
+        <w:numPr>
+          <w:ilvl w:val="3"/>
+          <w:numId w:val="24"/>
+        </w:numPr>
+        <w:rPr>
+          <w:rFonts w:ascii="Calibri" w:eastAsia="Calibri" w:hAnsi="Calibri" w:cs="Calibri"/>
+          <w:lang w:val="en-BE"/>
+        </w:rPr>
+      </w:pPr>
+      <w:r>
+        <w:rPr>
+          <w:rFonts w:ascii="Calibri" w:eastAsia="Calibri" w:hAnsi="Calibri" w:cs="Calibri"/>
+          <w:lang w:val="en-BE"/>
+        </w:rPr>
+        <w:t>Tablet</w:t>
+      </w:r>
+    </w:p>
+    <w:p>
+      <w:pPr>
+        <w:pStyle w:val="ListParagraph"/>
+        <w:numPr>
+          <w:ilvl w:val="3"/>
+          <w:numId w:val="24"/>
+        </w:numPr>
+        <w:rPr>
+          <w:rFonts w:ascii="Calibri" w:eastAsia="Calibri" w:hAnsi="Calibri" w:cs="Calibri"/>
+          <w:lang w:val="en-BE"/>
+        </w:rPr>
+      </w:pPr>
+      <w:proofErr w:type="spellStart"/>
+      <w:r>
+        <w:rPr>
+          <w:rFonts w:ascii="Calibri" w:eastAsia="Calibri" w:hAnsi="Calibri" w:cs="Calibri"/>
+          <w:lang w:val="en-BE"/>
+        </w:rPr>
+        <w:t>Deur</w:t>
+      </w:r>
+      <w:proofErr w:type="spellEnd"/>
+      <w:r>
+        <w:rPr>
+          <w:rFonts w:ascii="Calibri" w:eastAsia="Calibri" w:hAnsi="Calibri" w:cs="Calibri"/>
+          <w:lang w:val="en-BE"/>
+        </w:rPr>
+        <w:t>?</w:t>
+      </w:r>
+    </w:p>
+    <w:p>
+      <w:pPr>
+        <w:pStyle w:val="ListParagraph"/>
+        <w:numPr>
+          <w:ilvl w:val="4"/>
+          <w:numId w:val="24"/>
+        </w:numPr>
+        <w:rPr>
+          <w:rFonts w:ascii="Calibri" w:eastAsia="Calibri" w:hAnsi="Calibri" w:cs="Calibri"/>
+          <w:lang w:val="en-BE"/>
+        </w:rPr>
+      </w:pPr>
+      <w:proofErr w:type="spellStart"/>
+      <w:r>
+        <w:rPr>
+          <w:rFonts w:ascii="Calibri" w:eastAsia="Calibri" w:hAnsi="Calibri" w:cs="Calibri"/>
+          <w:lang w:val="en-BE"/>
+        </w:rPr>
+        <w:t>Gewoon</w:t>
+      </w:r>
+      <w:proofErr w:type="spellEnd"/>
+    </w:p>
+    <w:p>
+      <w:pPr>
+        <w:pStyle w:val="ListParagraph"/>
+        <w:numPr>
+          <w:ilvl w:val="4"/>
+          <w:numId w:val="24"/>
+        </w:numPr>
+        <w:rPr>
+          <w:rFonts w:ascii="Calibri" w:eastAsia="Calibri" w:hAnsi="Calibri" w:cs="Calibri"/>
+          <w:lang w:val="en-BE"/>
+        </w:rPr>
+      </w:pPr>
+      <w:proofErr w:type="spellStart"/>
+      <w:r>
+        <w:rPr>
+          <w:rFonts w:ascii="Calibri" w:eastAsia="Calibri" w:hAnsi="Calibri" w:cs="Calibri"/>
+          <w:lang w:val="en-BE"/>
+        </w:rPr>
+        <w:t>Shuifdeur</w:t>
+      </w:r>
+      <w:proofErr w:type="spellEnd"/>
+    </w:p>
+    <w:p>
+      <w:pPr>
+        <w:pStyle w:val="ListParagraph"/>
+        <w:numPr>
+          <w:ilvl w:val="3"/>
+          <w:numId w:val="24"/>
+        </w:numPr>
+        <w:rPr>
+          <w:rFonts w:ascii="Calibri" w:eastAsia="Calibri" w:hAnsi="Calibri" w:cs="Calibri"/>
+          <w:lang w:val="en-BE"/>
+        </w:rPr>
+      </w:pPr>
+      <w:r>
+        <w:rPr>
+          <w:rFonts w:ascii="Calibri" w:eastAsia="Calibri" w:hAnsi="Calibri" w:cs="Calibri"/>
+          <w:lang w:val="en-BE"/>
+        </w:rPr>
+        <w:t>...</w:t>
+      </w:r>
+    </w:p>
+    <w:p>
+      <w:pPr>
+        <w:pStyle w:val="ListParagraph"/>
+        <w:numPr>
+          <w:ilvl w:val="1"/>
+          <w:numId w:val="24"/>
+        </w:numPr>
+        <w:rPr>
+          <w:rFonts w:ascii="Calibri" w:eastAsia="Calibri" w:hAnsi="Calibri" w:cs="Calibri"/>
+          <w:lang w:val="en-BE"/>
+        </w:rPr>
+      </w:pPr>
+      <w:r>
+        <w:rPr>
+          <w:rFonts w:ascii="Calibri" w:eastAsia="Calibri" w:hAnsi="Calibri" w:cs="Calibri"/>
+          <w:lang w:val="en-BE"/>
+        </w:rPr>
+        <w:t>Lighting</w:t>
+      </w:r>
+    </w:p>
+    <w:p>
+      <w:pPr>
+        <w:pStyle w:val="ListParagraph"/>
+        <w:numPr>
+          <w:ilvl w:val="2"/>
+          <w:numId w:val="24"/>
+        </w:numPr>
+        <w:rPr>
+          <w:rFonts w:ascii="Calibri" w:eastAsia="Calibri" w:hAnsi="Calibri" w:cs="Calibri"/>
+          <w:lang w:val="en-BE"/>
+        </w:rPr>
+      </w:pPr>
+      <w:proofErr w:type="spellStart"/>
+      <w:r>
+        <w:rPr>
+          <w:rFonts w:ascii="Calibri" w:eastAsia="Calibri" w:hAnsi="Calibri" w:cs="Calibri"/>
+          <w:lang w:val="en-BE"/>
+        </w:rPr>
+        <w:t>LightGroup</w:t>
+      </w:r>
+      <w:proofErr w:type="spellEnd"/>
+    </w:p>
+    <w:p>
+      <w:pPr>
+        <w:pStyle w:val="ListParagraph"/>
+        <w:numPr>
+          <w:ilvl w:val="2"/>
+          <w:numId w:val="24"/>
+        </w:numPr>
+        <w:rPr>
+          <w:rFonts w:ascii="Calibri" w:eastAsia="Calibri" w:hAnsi="Calibri" w:cs="Calibri"/>
+          <w:lang w:val="en-BE"/>
+        </w:rPr>
+      </w:pPr>
+      <w:r>
+        <w:rPr>
+          <w:rFonts w:ascii="Calibri" w:eastAsia="Calibri" w:hAnsi="Calibri" w:cs="Calibri"/>
+          <w:lang w:val="en-BE"/>
+        </w:rPr>
+        <w:t>Light</w:t>
+      </w:r>
+    </w:p>
+    <w:p>
+      <w:pPr>
+        <w:pStyle w:val="ListParagraph"/>
+        <w:numPr>
+          <w:ilvl w:val="3"/>
+          <w:numId w:val="24"/>
+        </w:numPr>
+        <w:rPr>
+          <w:rFonts w:ascii="Calibri" w:eastAsia="Calibri" w:hAnsi="Calibri" w:cs="Calibri"/>
+          <w:lang w:val="en-BE"/>
+        </w:rPr>
+      </w:pPr>
+      <w:r>
+        <w:rPr>
+          <w:rFonts w:ascii="Calibri" w:eastAsia="Calibri" w:hAnsi="Calibri" w:cs="Calibri"/>
+          <w:lang w:val="en-BE"/>
+        </w:rPr>
+        <w:t>Pendant</w:t>
+      </w:r>
+    </w:p>
+    <w:p>
+      <w:pPr>
+        <w:pStyle w:val="ListParagraph"/>
+        <w:numPr>
+          <w:ilvl w:val="4"/>
+          <w:numId w:val="24"/>
+        </w:numPr>
+        <w:rPr>
+          <w:rFonts w:ascii="Calibri" w:eastAsia="Calibri" w:hAnsi="Calibri" w:cs="Calibri"/>
+          <w:lang w:val="en-BE"/>
+        </w:rPr>
+      </w:pPr>
+      <w:r>
+        <w:rPr>
+          <w:rFonts w:ascii="Calibri" w:eastAsia="Calibri" w:hAnsi="Calibri" w:cs="Calibri"/>
+          <w:lang w:val="en-BE"/>
+        </w:rPr>
+        <w:t>Parameters</w:t>
+      </w:r>
+    </w:p>
+    <w:p>
+      <w:pPr>
+        <w:pStyle w:val="ListParagraph"/>
+        <w:numPr>
+          <w:ilvl w:val="5"/>
+          <w:numId w:val="24"/>
+        </w:numPr>
+        <w:rPr>
+          <w:rFonts w:ascii="Calibri" w:eastAsia="Calibri" w:hAnsi="Calibri" w:cs="Calibri"/>
+          <w:lang w:val="en-BE"/>
+        </w:rPr>
+      </w:pPr>
+      <w:proofErr w:type="spellStart"/>
+      <w:r>
+        <w:rPr>
+          <w:rFonts w:ascii="Calibri" w:eastAsia="Calibri" w:hAnsi="Calibri" w:cs="Calibri"/>
+          <w:lang w:val="en-BE"/>
+        </w:rPr>
+        <w:t>CordLength</w:t>
+      </w:r>
+      <w:proofErr w:type="spellEnd"/>
+    </w:p>
+    <w:p>
+      <w:pPr>
+        <w:pStyle w:val="ListParagraph"/>
+        <w:numPr>
+          <w:ilvl w:val="5"/>
+          <w:numId w:val="24"/>
+        </w:numPr>
+        <w:rPr>
+          <w:rFonts w:ascii="Calibri" w:eastAsia="Calibri" w:hAnsi="Calibri" w:cs="Calibri"/>
+          <w:lang w:val="en-BE"/>
+        </w:rPr>
+      </w:pPr>
+      <w:proofErr w:type="spellStart"/>
+      <w:r>
+        <w:rPr>
+          <w:rFonts w:ascii="Calibri" w:eastAsia="Calibri" w:hAnsi="Calibri" w:cs="Calibri"/>
+          <w:lang w:val="en-BE"/>
+        </w:rPr>
+        <w:t>CordMaterial</w:t>
+      </w:r>
+      <w:proofErr w:type="spellEnd"/>
+    </w:p>
+    <w:p>
+      <w:pPr>
+        <w:pStyle w:val="ListParagraph"/>
+        <w:numPr>
+          <w:ilvl w:val="5"/>
+          <w:numId w:val="24"/>
+        </w:numPr>
+        <w:rPr>
+          <w:rFonts w:ascii="Calibri" w:eastAsia="Calibri" w:hAnsi="Calibri" w:cs="Calibri"/>
+          <w:lang w:val="en-BE"/>
+        </w:rPr>
+      </w:pPr>
+      <w:proofErr w:type="spellStart"/>
+      <w:r>
+        <w:rPr>
+          <w:rFonts w:ascii="Calibri" w:eastAsia="Calibri" w:hAnsi="Calibri" w:cs="Calibri"/>
+          <w:lang w:val="en-BE"/>
+        </w:rPr>
+        <w:t>BodyType</w:t>
+      </w:r>
+      <w:proofErr w:type="spellEnd"/>
+    </w:p>
+    <w:p>
+      <w:pPr>
+        <w:pStyle w:val="ListParagraph"/>
+        <w:numPr>
+          <w:ilvl w:val="6"/>
+          <w:numId w:val="24"/>
+        </w:numPr>
+        <w:rPr>
+          <w:rFonts w:ascii="Calibri" w:eastAsia="Calibri" w:hAnsi="Calibri" w:cs="Calibri"/>
+          <w:lang w:val="en-BE"/>
+        </w:rPr>
+      </w:pPr>
+      <w:r>
+        <w:rPr>
+          <w:rFonts w:ascii="Calibri" w:eastAsia="Calibri" w:hAnsi="Calibri" w:cs="Calibri"/>
+          <w:lang w:val="en-BE"/>
+        </w:rPr>
+        <w:t>Cylinder</w:t>
+      </w:r>
+    </w:p>
+    <w:p>
+      <w:pPr>
+        <w:pStyle w:val="ListParagraph"/>
+        <w:numPr>
+          <w:ilvl w:val="5"/>
+          <w:numId w:val="24"/>
+        </w:numPr>
+        <w:rPr>
+          <w:rFonts w:ascii="Calibri" w:eastAsia="Calibri" w:hAnsi="Calibri" w:cs="Calibri"/>
+          <w:lang w:val="en-BE"/>
+        </w:rPr>
+      </w:pPr>
+      <w:r>
+        <w:rPr>
+          <w:rFonts w:ascii="Calibri" w:eastAsia="Calibri" w:hAnsi="Calibri" w:cs="Calibri"/>
+          <w:lang w:val="en-BE"/>
+        </w:rPr>
+        <w:t>Cube</w:t>
+      </w:r>
+      <w:r>
+        <w:rPr>
+          <w:rFonts w:ascii="Calibri" w:eastAsia="Calibri" w:hAnsi="Calibri" w:cs="Calibri"/>
+          <w:lang w:val="en-BE"/>
+        </w:rPr>
+        <w:tab/>
+      </w:r>
+    </w:p>
+    <w:p>
+      <w:pPr>
+        <w:pStyle w:val="ListParagraph"/>
+        <w:numPr>
+          <w:ilvl w:val="3"/>
+          <w:numId w:val="24"/>
+        </w:numPr>
+        <w:rPr>
+          <w:rFonts w:ascii="Calibri" w:eastAsia="Calibri" w:hAnsi="Calibri" w:cs="Calibri"/>
+          <w:lang w:val="en-BE"/>
+        </w:rPr>
+      </w:pPr>
+      <w:proofErr w:type="spellStart"/>
+      <w:r>
+        <w:rPr>
+          <w:rFonts w:ascii="Calibri" w:eastAsia="Calibri" w:hAnsi="Calibri" w:cs="Calibri"/>
+          <w:lang w:val="en-BE"/>
+        </w:rPr>
+        <w:t>CubeSpot</w:t>
+      </w:r>
+      <w:proofErr w:type="spellEnd"/>
+    </w:p>
+    <w:p>
+      <w:pPr>
+        <w:pStyle w:val="ListParagraph"/>
+        <w:numPr>
+          <w:ilvl w:val="4"/>
+          <w:numId w:val="24"/>
+        </w:numPr>
+        <w:rPr>
+          <w:rFonts w:ascii="Calibri" w:eastAsia="Calibri" w:hAnsi="Calibri" w:cs="Calibri"/>
+          <w:lang w:val="en-BE"/>
+        </w:rPr>
+      </w:pPr>
+      <w:r>
+        <w:rPr>
+          <w:rFonts w:ascii="Calibri" w:eastAsia="Calibri" w:hAnsi="Calibri" w:cs="Calibri"/>
+          <w:lang w:val="en-BE"/>
+        </w:rPr>
+        <w:t>Parameters</w:t>
+      </w:r>
+    </w:p>
+    <w:p>
+      <w:pPr>
+        <w:pStyle w:val="ListParagraph"/>
+        <w:numPr>
+          <w:ilvl w:val="5"/>
+          <w:numId w:val="24"/>
+        </w:numPr>
+        <w:rPr>
+          <w:rFonts w:ascii="Calibri" w:eastAsia="Calibri" w:hAnsi="Calibri" w:cs="Calibri"/>
+          <w:lang w:val="en-BE"/>
+        </w:rPr>
+      </w:pPr>
+      <w:r>
+        <w:rPr>
+          <w:rFonts w:ascii="Calibri" w:eastAsia="Calibri" w:hAnsi="Calibri" w:cs="Calibri"/>
+          <w:lang w:val="en-BE"/>
+        </w:rPr>
+        <w:t>Size</w:t>
+      </w:r>
+    </w:p>
+    <w:p>
+      <w:pPr>
+        <w:pStyle w:val="ListParagraph"/>
+        <w:numPr>
+          <w:ilvl w:val="5"/>
+          <w:numId w:val="24"/>
+        </w:numPr>
+        <w:rPr>
+          <w:rFonts w:ascii="Calibri" w:eastAsia="Calibri" w:hAnsi="Calibri" w:cs="Calibri"/>
+          <w:lang w:val="en-BE"/>
+        </w:rPr>
+      </w:pPr>
+      <w:proofErr w:type="spellStart"/>
+      <w:r>
+        <w:rPr>
+          <w:rFonts w:ascii="Calibri" w:eastAsia="Calibri" w:hAnsi="Calibri" w:cs="Calibri"/>
+          <w:lang w:val="en-BE"/>
+        </w:rPr>
+        <w:t>Color</w:t>
+      </w:r>
+      <w:proofErr w:type="spellEnd"/>
+    </w:p>
+    <w:p>
+      <w:pPr>
+        <w:pStyle w:val="ListParagraph"/>
+        <w:numPr>
+          <w:ilvl w:val="5"/>
+          <w:numId w:val="24"/>
+        </w:numPr>
+        <w:rPr>
+          <w:rFonts w:ascii="Calibri" w:eastAsia="Calibri" w:hAnsi="Calibri" w:cs="Calibri"/>
+          <w:lang w:val="en-BE"/>
+        </w:rPr>
+      </w:pPr>
+      <w:proofErr w:type="spellStart"/>
+      <w:r>
+        <w:rPr>
+          <w:rFonts w:ascii="Calibri" w:eastAsia="Calibri" w:hAnsi="Calibri" w:cs="Calibri"/>
+          <w:lang w:val="en-BE"/>
+        </w:rPr>
+        <w:t>LightColor</w:t>
+      </w:r>
+      <w:proofErr w:type="spellEnd"/>
+    </w:p>
+    <w:p>
+      <w:pPr>
+        <w:pStyle w:val="ListParagraph"/>
+        <w:numPr>
+          <w:ilvl w:val="5"/>
+          <w:numId w:val="24"/>
+        </w:numPr>
+        <w:rPr>
+          <w:rFonts w:ascii="Calibri" w:eastAsia="Calibri" w:hAnsi="Calibri" w:cs="Calibri"/>
+          <w:lang w:val="en-BE"/>
+        </w:rPr>
+      </w:pPr>
+      <w:proofErr w:type="spellStart"/>
+      <w:r>
+        <w:rPr>
+          <w:rFonts w:ascii="Calibri" w:eastAsia="Calibri" w:hAnsi="Calibri" w:cs="Calibri"/>
+          <w:lang w:val="en-BE"/>
+        </w:rPr>
+        <w:t>LightRange</w:t>
+      </w:r>
+      <w:proofErr w:type="spellEnd"/>
+    </w:p>
+    <w:p>
+      <w:pPr>
+        <w:pStyle w:val="ListParagraph"/>
+        <w:numPr>
+          <w:ilvl w:val="4"/>
+          <w:numId w:val="24"/>
+        </w:numPr>
+        <w:rPr>
+          <w:rFonts w:ascii="Calibri" w:eastAsia="Calibri" w:hAnsi="Calibri" w:cs="Calibri"/>
+          <w:lang w:val="en-BE"/>
+        </w:rPr>
+      </w:pPr>
+      <w:r>
+        <w:rPr>
+          <w:rFonts w:ascii="Calibri" w:eastAsia="Calibri" w:hAnsi="Calibri" w:cs="Calibri"/>
+          <w:lang w:val="en-BE"/>
+        </w:rPr>
+        <w:t>2 Spots: Up, Down</w:t>
+      </w:r>
+    </w:p>
+    <w:p>
+      <w:pPr>
+        <w:pStyle w:val="ListParagraph"/>
+        <w:numPr>
+          <w:ilvl w:val="3"/>
+          <w:numId w:val="24"/>
+        </w:numPr>
+        <w:rPr>
+          <w:rFonts w:ascii="Calibri" w:eastAsia="Calibri" w:hAnsi="Calibri" w:cs="Calibri"/>
+          <w:lang w:val="en-BE"/>
+        </w:rPr>
+      </w:pPr>
+      <w:r>
+        <w:rPr>
+          <w:rFonts w:ascii="Calibri" w:eastAsia="Calibri" w:hAnsi="Calibri" w:cs="Calibri"/>
+          <w:lang w:val="en-BE"/>
+        </w:rPr>
+        <w:t>Cylinder</w:t>
+      </w:r>
+    </w:p>
+    <w:p>
+      <w:pPr>
+        <w:pStyle w:val="ListParagraph"/>
+        <w:numPr>
+          <w:ilvl w:val="4"/>
+          <w:numId w:val="24"/>
+        </w:numPr>
+        <w:rPr>
+          <w:rFonts w:ascii="Calibri" w:eastAsia="Calibri" w:hAnsi="Calibri" w:cs="Calibri"/>
+          <w:lang w:val="en-BE"/>
+        </w:rPr>
+      </w:pPr>
+      <w:r>
+        <w:rPr>
+          <w:rFonts w:ascii="Calibri" w:eastAsia="Calibri" w:hAnsi="Calibri" w:cs="Calibri"/>
+          <w:lang w:val="en-BE"/>
+        </w:rPr>
+        <w:t>Parameter</w:t>
+      </w:r>
+    </w:p>
+    <w:p>
+      <w:pPr>
+        <w:pStyle w:val="ListParagraph"/>
+        <w:numPr>
+          <w:ilvl w:val="5"/>
+          <w:numId w:val="24"/>
+        </w:numPr>
+        <w:rPr>
+          <w:rFonts w:ascii="Calibri" w:eastAsia="Calibri" w:hAnsi="Calibri" w:cs="Calibri"/>
+          <w:lang w:val="en-BE"/>
+        </w:rPr>
+      </w:pPr>
+      <w:r>
+        <w:rPr>
+          <w:rFonts w:ascii="Calibri" w:eastAsia="Calibri" w:hAnsi="Calibri" w:cs="Calibri"/>
+          <w:lang w:val="en-BE"/>
+        </w:rPr>
+        <w:t>Radius</w:t>
+      </w:r>
+    </w:p>
+    <w:p>
+      <w:pPr>
+        <w:pStyle w:val="ListParagraph"/>
+        <w:numPr>
+          <w:ilvl w:val="4"/>
+          <w:numId w:val="24"/>
+        </w:numPr>
+        <w:rPr>
+          <w:rFonts w:ascii="Calibri" w:eastAsia="Calibri" w:hAnsi="Calibri" w:cs="Calibri"/>
+          <w:lang w:val="en-BE"/>
+        </w:rPr>
+      </w:pPr>
+      <w:r>
+        <w:rPr>
+          <w:rFonts w:ascii="Calibri" w:eastAsia="Calibri" w:hAnsi="Calibri" w:cs="Calibri"/>
+          <w:lang w:val="en-BE"/>
+        </w:rPr>
+        <w:t>1 Point Light</w:t>
+      </w:r>
+    </w:p>
+    <w:p>
+      <w:pPr>
+        <w:pStyle w:val="ListParagraph"/>
+        <w:numPr>
+          <w:ilvl w:val="3"/>
+          <w:numId w:val="24"/>
+        </w:numPr>
+        <w:rPr>
+          <w:rFonts w:ascii="Calibri" w:eastAsia="Calibri" w:hAnsi="Calibri" w:cs="Calibri"/>
+          <w:lang w:val="en-BE"/>
+        </w:rPr>
+      </w:pPr>
+      <w:r>
+        <w:rPr>
+          <w:rFonts w:ascii="Calibri" w:eastAsia="Calibri" w:hAnsi="Calibri" w:cs="Calibri"/>
+          <w:lang w:val="en-BE"/>
+        </w:rPr>
+        <w:t>Cube</w:t>
+      </w:r>
+    </w:p>
+    <w:p>
+      <w:pPr>
+        <w:pStyle w:val="ListParagraph"/>
+        <w:numPr>
+          <w:ilvl w:val="4"/>
+          <w:numId w:val="24"/>
+        </w:numPr>
+        <w:rPr>
+          <w:rFonts w:ascii="Calibri" w:eastAsia="Calibri" w:hAnsi="Calibri" w:cs="Calibri"/>
+          <w:lang w:val="en-BE"/>
+        </w:rPr>
+      </w:pPr>
+      <w:r>
+        <w:rPr>
+          <w:rFonts w:ascii="Calibri" w:eastAsia="Calibri" w:hAnsi="Calibri" w:cs="Calibri"/>
+          <w:lang w:val="en-BE"/>
+        </w:rPr>
+        <w:t>Parameter</w:t>
+      </w:r>
+    </w:p>
+    <w:p>
+      <w:pPr>
+        <w:pStyle w:val="ListParagraph"/>
+        <w:numPr>
+          <w:ilvl w:val="5"/>
+          <w:numId w:val="24"/>
+        </w:numPr>
+        <w:rPr>
+          <w:rFonts w:ascii="Calibri" w:eastAsia="Calibri" w:hAnsi="Calibri" w:cs="Calibri"/>
+          <w:lang w:val="en-BE"/>
+        </w:rPr>
+      </w:pPr>
+      <w:r>
+        <w:rPr>
+          <w:rFonts w:ascii="Calibri" w:eastAsia="Calibri" w:hAnsi="Calibri" w:cs="Calibri"/>
+          <w:lang w:val="en-BE"/>
+        </w:rPr>
+        <w:t>Size</w:t>
+      </w:r>
+    </w:p>
+    <w:p>
+      <w:pPr>
+        <w:pStyle w:val="ListParagraph"/>
+        <w:numPr>
+          <w:ilvl w:val="4"/>
+          <w:numId w:val="24"/>
+        </w:numPr>
+        <w:rPr>
+          <w:rFonts w:ascii="Calibri" w:eastAsia="Calibri" w:hAnsi="Calibri" w:cs="Calibri"/>
+          <w:lang w:val="en-BE"/>
+        </w:rPr>
+      </w:pPr>
+      <w:r>
+        <w:rPr>
+          <w:rFonts w:ascii="Calibri" w:eastAsia="Calibri" w:hAnsi="Calibri" w:cs="Calibri"/>
+          <w:lang w:val="en-BE"/>
+        </w:rPr>
+        <w:t>1 Point Light</w:t>
+      </w:r>
+    </w:p>
+    <w:p>
+      <w:pPr>
+        <w:pStyle w:val="ListParagraph"/>
+        <w:numPr>
+          <w:ilvl w:val="3"/>
+          <w:numId w:val="24"/>
+        </w:numPr>
+        <w:rPr>
+          <w:rFonts w:ascii="Calibri" w:eastAsia="Calibri" w:hAnsi="Calibri" w:cs="Calibri"/>
+          <w:lang w:val="en-BE"/>
+        </w:rPr>
+      </w:pPr>
+      <w:r>
+        <w:rPr>
+          <w:rFonts w:ascii="Calibri" w:eastAsia="Calibri" w:hAnsi="Calibri" w:cs="Calibri"/>
+          <w:lang w:val="en-BE"/>
+        </w:rPr>
+        <w:t>TL</w:t>
+      </w:r>
+    </w:p>
+    <w:p>
+      <w:pPr>
+        <w:pStyle w:val="ListParagraph"/>
+        <w:numPr>
+          <w:ilvl w:val="4"/>
+          <w:numId w:val="24"/>
+        </w:numPr>
+        <w:rPr>
+          <w:rFonts w:ascii="Calibri" w:eastAsia="Calibri" w:hAnsi="Calibri" w:cs="Calibri"/>
+          <w:lang w:val="en-BE"/>
+        </w:rPr>
+      </w:pPr>
+      <w:r>
+        <w:rPr>
+          <w:rFonts w:ascii="Calibri" w:eastAsia="Calibri" w:hAnsi="Calibri" w:cs="Calibri"/>
+          <w:lang w:val="en-BE"/>
+        </w:rPr>
+        <w:t>Parameters</w:t>
+      </w:r>
+    </w:p>
+    <w:p>
+      <w:pPr>
+        <w:pStyle w:val="ListParagraph"/>
+        <w:numPr>
+          <w:ilvl w:val="5"/>
+          <w:numId w:val="24"/>
+        </w:numPr>
+        <w:rPr>
+          <w:rFonts w:ascii="Calibri" w:eastAsia="Calibri" w:hAnsi="Calibri" w:cs="Calibri"/>
+          <w:lang w:val="en-BE"/>
+        </w:rPr>
+      </w:pPr>
+      <w:r>
+        <w:rPr>
+          <w:rFonts w:ascii="Calibri" w:eastAsia="Calibri" w:hAnsi="Calibri" w:cs="Calibri"/>
+          <w:lang w:val="en-BE"/>
+        </w:rPr>
+        <w:t>Length</w:t>
+      </w:r>
+    </w:p>
+    <w:p>
+      <w:pPr>
+        <w:pStyle w:val="ListParagraph"/>
+        <w:numPr>
+          <w:ilvl w:val="5"/>
+          <w:numId w:val="24"/>
+        </w:numPr>
+        <w:rPr>
+          <w:rFonts w:ascii="Calibri" w:eastAsia="Calibri" w:hAnsi="Calibri" w:cs="Calibri"/>
+          <w:lang w:val="en-BE"/>
+        </w:rPr>
+      </w:pPr>
+      <w:r>
+        <w:rPr>
+          <w:rFonts w:ascii="Calibri" w:eastAsia="Calibri" w:hAnsi="Calibri" w:cs="Calibri"/>
+          <w:lang w:val="en-BE"/>
+        </w:rPr>
+        <w:t xml:space="preserve">Point </w:t>
+      </w:r>
+      <w:proofErr w:type="spellStart"/>
+      <w:r>
+        <w:rPr>
+          <w:rFonts w:ascii="Calibri" w:eastAsia="Calibri" w:hAnsi="Calibri" w:cs="Calibri"/>
+          <w:b/>
+          <w:lang w:val="en-BE"/>
+        </w:rPr>
+        <w:t>Color</w:t>
+      </w:r>
+      <w:proofErr w:type="spellEnd"/>
+    </w:p>
+    <w:p>
+      <w:pPr>
+        <w:pStyle w:val="ListParagraph"/>
+        <w:numPr>
+          <w:ilvl w:val="4"/>
+          <w:numId w:val="24"/>
+        </w:numPr>
+        <w:rPr>
+          <w:rFonts w:ascii="Calibri" w:eastAsia="Calibri" w:hAnsi="Calibri" w:cs="Calibri"/>
+          <w:lang w:val="en-BE"/>
+        </w:rPr>
+      </w:pPr>
+      <w:r>
+        <w:rPr>
+          <w:rFonts w:ascii="Calibri" w:eastAsia="Calibri" w:hAnsi="Calibri" w:cs="Calibri"/>
+          <w:lang w:val="en-BE"/>
+        </w:rPr>
+        <w:t>1 Point Light</w:t>
+      </w:r>
+    </w:p>
+    <w:p>
+      <w:pPr>
+        <w:pStyle w:val="ListParagraph"/>
+        <w:numPr>
+          <w:ilvl w:val="3"/>
+          <w:numId w:val="24"/>
+        </w:numPr>
+        <w:rPr>
+          <w:rFonts w:ascii="Calibri" w:eastAsia="Calibri" w:hAnsi="Calibri" w:cs="Calibri"/>
+          <w:lang w:val="en-BE"/>
+        </w:rPr>
+      </w:pPr>
+      <w:proofErr w:type="spellStart"/>
+      <w:r>
+        <w:rPr>
+          <w:rFonts w:ascii="Calibri" w:eastAsia="Calibri" w:hAnsi="Calibri" w:cs="Calibri"/>
+          <w:lang w:val="en-BE"/>
+        </w:rPr>
+        <w:t>R</w:t>
+      </w:r>
+      <w:r>
+        <w:rPr>
+          <w:rFonts w:ascii="Calibri" w:eastAsia="Calibri" w:hAnsi="Calibri" w:cs="Calibri"/>
+          <w:lang w:val="en-BE"/>
+        </w:rPr>
+        <w:t>ectangular</w:t>
+      </w:r>
+      <w:r>
+        <w:rPr>
+          <w:rFonts w:ascii="Calibri" w:eastAsia="Calibri" w:hAnsi="Calibri" w:cs="Calibri"/>
+          <w:lang w:val="en-BE"/>
+        </w:rPr>
+        <w:t>Spot</w:t>
+      </w:r>
+      <w:proofErr w:type="spellEnd"/>
+    </w:p>
+    <w:p>
+      <w:pPr>
+        <w:pStyle w:val="ListParagraph"/>
+        <w:numPr>
+          <w:ilvl w:val="4"/>
+          <w:numId w:val="24"/>
+        </w:numPr>
+        <w:rPr>
+          <w:rFonts w:ascii="Calibri" w:eastAsia="Calibri" w:hAnsi="Calibri" w:cs="Calibri"/>
+          <w:lang w:val="en-BE"/>
+        </w:rPr>
+      </w:pPr>
+      <w:r>
+        <w:rPr>
+          <w:rFonts w:ascii="Calibri" w:eastAsia="Calibri" w:hAnsi="Calibri" w:cs="Calibri"/>
+          <w:lang w:val="en-BE"/>
+        </w:rPr>
+        <w:t>Size2D</w:t>
+      </w:r>
+    </w:p>
+    <w:p>
+      <w:pPr>
+        <w:pStyle w:val="ListParagraph"/>
+        <w:numPr>
+          <w:ilvl w:val="4"/>
+          <w:numId w:val="24"/>
+        </w:numPr>
+        <w:rPr>
+          <w:rFonts w:ascii="Calibri" w:eastAsia="Calibri" w:hAnsi="Calibri" w:cs="Calibri"/>
+          <w:lang w:val="en-BE"/>
+        </w:rPr>
+      </w:pPr>
+      <w:proofErr w:type="spellStart"/>
+      <w:r>
+        <w:rPr>
+          <w:rFonts w:ascii="Calibri" w:eastAsia="Calibri" w:hAnsi="Calibri" w:cs="Calibri"/>
+          <w:lang w:val="en-BE"/>
+        </w:rPr>
+        <w:t>BorderRadius</w:t>
+      </w:r>
+      <w:proofErr w:type="spellEnd"/>
+    </w:p>
+    <w:p>
+      <w:pPr>
+        <w:pStyle w:val="ListParagraph"/>
+        <w:numPr>
+          <w:ilvl w:val="4"/>
+          <w:numId w:val="24"/>
+        </w:numPr>
+        <w:rPr>
+          <w:rFonts w:ascii="Calibri" w:eastAsia="Calibri" w:hAnsi="Calibri" w:cs="Calibri"/>
+          <w:lang w:val="en-BE"/>
+        </w:rPr>
+      </w:pPr>
+      <w:r>
+        <w:rPr>
+          <w:rFonts w:ascii="Calibri" w:eastAsia="Calibri" w:hAnsi="Calibri" w:cs="Calibri"/>
+          <w:lang w:val="en-BE"/>
+        </w:rPr>
+        <w:t>Height</w:t>
+      </w:r>
+    </w:p>
+    <w:p>
+      <w:pPr>
+        <w:pStyle w:val="ListParagraph"/>
+        <w:numPr>
+          <w:ilvl w:val="4"/>
+          <w:numId w:val="24"/>
+        </w:numPr>
+        <w:rPr>
+          <w:rFonts w:ascii="Calibri" w:eastAsia="Calibri" w:hAnsi="Calibri" w:cs="Calibri"/>
+          <w:lang w:val="en-BE"/>
+        </w:rPr>
+      </w:pPr>
+      <w:proofErr w:type="spellStart"/>
+      <w:r>
+        <w:rPr>
+          <w:rFonts w:ascii="Calibri" w:eastAsia="Calibri" w:hAnsi="Calibri" w:cs="Calibri"/>
+          <w:lang w:val="en-BE"/>
+        </w:rPr>
+        <w:t>LightColor</w:t>
+      </w:r>
+      <w:proofErr w:type="spellEnd"/>
+    </w:p>
+    <w:p>
+      <w:pPr>
+        <w:pStyle w:val="ListParagraph"/>
+        <w:numPr>
+          <w:ilvl w:val="3"/>
+          <w:numId w:val="24"/>
+        </w:numPr>
+        <w:rPr>
+          <w:rFonts w:ascii="Calibri" w:eastAsia="Calibri" w:hAnsi="Calibri" w:cs="Calibri"/>
+          <w:lang w:val="en-BE"/>
+        </w:rPr>
+      </w:pPr>
+      <w:proofErr w:type="spellStart"/>
+      <w:r>
+        <w:rPr>
+          <w:rFonts w:ascii="Calibri" w:eastAsia="Calibri" w:hAnsi="Calibri" w:cs="Calibri"/>
+          <w:lang w:val="en-BE"/>
+        </w:rPr>
+        <w:t>CircularSpot</w:t>
+      </w:r>
+      <w:proofErr w:type="spellEnd"/>
+    </w:p>
+    <w:p>
+      <w:pPr>
+        <w:pStyle w:val="ListParagraph"/>
+        <w:numPr>
+          <w:ilvl w:val="4"/>
+          <w:numId w:val="24"/>
+        </w:numPr>
+        <w:rPr>
+          <w:rFonts w:ascii="Calibri" w:eastAsia="Calibri" w:hAnsi="Calibri" w:cs="Calibri"/>
+          <w:lang w:val="en-BE"/>
+        </w:rPr>
+      </w:pPr>
+      <w:proofErr w:type="spellStart"/>
+      <w:r>
+        <w:rPr>
+          <w:rFonts w:ascii="Calibri" w:eastAsia="Calibri" w:hAnsi="Calibri" w:cs="Calibri"/>
+          <w:lang w:val="en-BE"/>
+        </w:rPr>
+        <w:lastRenderedPageBreak/>
+        <w:t>Spot</w:t>
+      </w:r>
+      <w:r>
+        <w:rPr>
+          <w:rFonts w:ascii="Calibri" w:eastAsia="Calibri" w:hAnsi="Calibri" w:cs="Calibri"/>
+          <w:lang w:val="en-BE"/>
+        </w:rPr>
+        <w:t>Radius</w:t>
+      </w:r>
+      <w:proofErr w:type="spellEnd"/>
+    </w:p>
+    <w:p>
+      <w:pPr>
+        <w:pStyle w:val="ListParagraph"/>
+        <w:numPr>
+          <w:ilvl w:val="4"/>
+          <w:numId w:val="24"/>
+        </w:numPr>
+        <w:rPr>
+          <w:rFonts w:ascii="Calibri" w:eastAsia="Calibri" w:hAnsi="Calibri" w:cs="Calibri"/>
+          <w:lang w:val="en-BE"/>
+        </w:rPr>
+      </w:pPr>
+      <w:proofErr w:type="spellStart"/>
+      <w:r>
+        <w:rPr>
+          <w:rFonts w:ascii="Calibri" w:eastAsia="Calibri" w:hAnsi="Calibri" w:cs="Calibri"/>
+          <w:lang w:val="en-BE"/>
+        </w:rPr>
+        <w:t>BorderRadius</w:t>
+      </w:r>
+      <w:proofErr w:type="spellEnd"/>
+    </w:p>
+    <w:p>
+      <w:pPr>
+        <w:pStyle w:val="ListParagraph"/>
+        <w:numPr>
+          <w:ilvl w:val="4"/>
+          <w:numId w:val="24"/>
+        </w:numPr>
+        <w:rPr>
+          <w:rFonts w:ascii="Calibri" w:eastAsia="Calibri" w:hAnsi="Calibri" w:cs="Calibri"/>
+          <w:lang w:val="en-BE"/>
+        </w:rPr>
+      </w:pPr>
+      <w:r>
+        <w:rPr>
+          <w:rFonts w:ascii="Calibri" w:eastAsia="Calibri" w:hAnsi="Calibri" w:cs="Calibri"/>
+          <w:lang w:val="en-BE"/>
+        </w:rPr>
+        <w:t>Height</w:t>
+      </w:r>
+    </w:p>
+    <w:p>
+      <w:pPr>
+        <w:pStyle w:val="ListParagraph"/>
+        <w:numPr>
+          <w:ilvl w:val="4"/>
+          <w:numId w:val="24"/>
+        </w:numPr>
+        <w:rPr>
+          <w:rFonts w:ascii="Calibri" w:eastAsia="Calibri" w:hAnsi="Calibri" w:cs="Calibri"/>
+          <w:lang w:val="en-BE"/>
+        </w:rPr>
+      </w:pPr>
+      <w:proofErr w:type="spellStart"/>
+      <w:r>
+        <w:rPr>
+          <w:rFonts w:ascii="Calibri" w:eastAsia="Calibri" w:hAnsi="Calibri" w:cs="Calibri"/>
+          <w:lang w:val="en-BE"/>
+        </w:rPr>
+        <w:t>LightC</w:t>
+      </w:r>
+      <w:r>
+        <w:rPr>
+          <w:rFonts w:ascii="Calibri" w:eastAsia="Calibri" w:hAnsi="Calibri" w:cs="Calibri"/>
+          <w:lang w:val="en-BE"/>
+        </w:rPr>
+        <w:t>o</w:t>
+      </w:r>
+      <w:r>
+        <w:rPr>
+          <w:rFonts w:ascii="Calibri" w:eastAsia="Calibri" w:hAnsi="Calibri" w:cs="Calibri"/>
+          <w:lang w:val="en-BE"/>
+        </w:rPr>
+        <w:t>lor</w:t>
+      </w:r>
+      <w:proofErr w:type="spellEnd"/>
     </w:p>
     <w:p>
       <w:pPr>
@@ -115,6 +2209,36 @@
           <w:numId w:val="22"/>
         </w:numPr>
       </w:pPr>
+      <w:r>
+        <w:rPr>
+          <w:lang w:val="en-BE"/>
+        </w:rPr>
+        <w:t>Initial State</w:t>
+      </w:r>
+    </w:p>
+    <w:p>
+      <w:pPr>
+        <w:pStyle w:val="ListParagraph"/>
+        <w:numPr>
+          <w:ilvl w:val="1"/>
+          <w:numId w:val="22"/>
+        </w:numPr>
+      </w:pPr>
+      <w:r>
+        <w:rPr>
+          <w:lang w:val="en-BE"/>
+        </w:rPr>
+        <w:t>State: Default</w:t>
+      </w:r>
+    </w:p>
+    <w:p>
+      <w:pPr>
+        <w:pStyle w:val="ListParagraph"/>
+        <w:numPr>
+          <w:ilvl w:val="2"/>
+          <w:numId w:val="22"/>
+        </w:numPr>
+      </w:pPr>
       <w:hyperlink w:anchor="_Immersion_mode" w:history="1">
         <w:r>
           <w:rPr>
@@ -132,6 +2256,7 @@
         <w:pStyle w:val="Heading2"/>
         <w:rPr>
           <w:rFonts w:eastAsia="Calibri"/>
+          <w:lang w:val="en-BE"/>
         </w:rPr>
       </w:pPr>
       <w:bookmarkStart w:id="0" w:name="_User_mode"/>
@@ -139,13 +2264,126 @@
       <w:r>
         <w:rPr>
           <w:rFonts w:eastAsia="Calibri"/>
-        </w:rPr>
-        <w:t>User mode</w:t>
-      </w:r>
-    </w:p>
-    <w:p>
-      <w:r>
-        <w:t>The application can be run in 2 user modes:</w:t>
+          <w:lang w:val="en-BE"/>
+        </w:rPr>
+        <w:t>Operation mode</w:t>
+      </w:r>
+    </w:p>
+    <w:p>
+      <w:pPr>
+        <w:rPr>
+          <w:lang w:val="en-BE"/>
+        </w:rPr>
+      </w:pPr>
+      <w:r>
+        <w:rPr>
+          <w:lang w:val="en-BE"/>
+        </w:rPr>
+        <w:t>Either ‘Present’ or ‘Edit’.</w:t>
+      </w:r>
+    </w:p>
+    <w:p>
+      <w:pPr>
+        <w:rPr>
+          <w:lang w:val="en-BE"/>
+        </w:rPr>
+      </w:pPr>
+      <w:r>
+        <w:rPr>
+          <w:lang w:val="en-BE"/>
+        </w:rPr>
+        <w:t>Present: The active project is presented to the users.</w:t>
+      </w:r>
+    </w:p>
+    <w:p>
+      <w:pPr>
+        <w:rPr>
+          <w:lang w:val="en-BE"/>
+        </w:rPr>
+      </w:pPr>
+      <w:r>
+        <w:rPr>
+          <w:lang w:val="en-BE"/>
+        </w:rPr>
+        <w:t>Edit: The active project is edited as preparation of its presentation to the users.</w:t>
+      </w:r>
+    </w:p>
+    <w:p>
+      <w:pPr>
+        <w:pStyle w:val="Heading2"/>
+        <w:rPr>
+          <w:rFonts w:eastAsia="Calibri"/>
+          <w:lang w:val="en-BE"/>
+        </w:rPr>
+      </w:pPr>
+      <w:r>
+        <w:rPr>
+          <w:rFonts w:eastAsia="Calibri"/>
+          <w:lang w:val="en-BE"/>
+        </w:rPr>
+        <w:t>Network mode</w:t>
+      </w:r>
+    </w:p>
+    <w:p>
+      <w:pPr>
+        <w:rPr>
+          <w:lang w:val="en-BE"/>
+        </w:rPr>
+      </w:pPr>
+      <w:r>
+        <w:rPr>
+          <w:lang w:val="en-BE"/>
+        </w:rPr>
+        <w:t>In operation mode Edit, the application is always in single -user mode (</w:t>
+      </w:r>
+      <w:proofErr w:type="spellStart"/>
+      <w:r>
+        <w:rPr>
+          <w:lang w:val="en-BE"/>
+        </w:rPr>
+        <w:t>NetworkMode</w:t>
+      </w:r>
+      <w:proofErr w:type="spellEnd"/>
+      <w:r>
+        <w:rPr>
+          <w:lang w:val="en-BE"/>
+        </w:rPr>
+        <w:t xml:space="preserve"> Standalone)</w:t>
+      </w:r>
+      <w:r>
+        <w:rPr>
+          <w:lang w:val="en-BE"/>
+        </w:rPr>
+        <w:t>.</w:t>
+      </w:r>
+    </w:p>
+    <w:p>
+      <w:r>
+        <w:rPr>
+          <w:lang w:val="en-BE"/>
+        </w:rPr>
+        <w:t>In operation mode Present, the</w:t>
+      </w:r>
+      <w:r>
+        <w:t xml:space="preserve"> application can be run in </w:t>
+      </w:r>
+      <w:r>
+        <w:rPr>
+          <w:lang w:val="en-BE"/>
+        </w:rPr>
+        <w:t>different</w:t>
+      </w:r>
+      <w:r>
+        <w:t xml:space="preserve"> </w:t>
+      </w:r>
+      <w:r>
+        <w:rPr>
+          <w:lang w:val="en-BE"/>
+        </w:rPr>
+        <w:t>network</w:t>
+      </w:r>
+      <w:r>
+        <w:t xml:space="preserve"> modes:</w:t>
       </w:r>
     </w:p>
     <w:p>
@@ -155,6 +2393,11 @@
           <w:ilvl w:val="0"/>
           <w:numId w:val="19"/>
         </w:numPr>
+        <w:rPr>
+          <w:rStyle w:val="Hyperlink"/>
+          <w:color w:val="auto"/>
+          <w:u w:val="none"/>
+        </w:rPr>
       </w:pPr>
       <w:hyperlink w:anchor="_Single-user_mode" w:history="1">
         <w:r>
@@ -169,9 +2412,37 @@
       <w:pPr>
         <w:pStyle w:val="ListParagraph"/>
         <w:numPr>
+          <w:ilvl w:val="1"/>
+          <w:numId w:val="19"/>
+        </w:numPr>
+      </w:pPr>
+      <w:proofErr w:type="spellStart"/>
+      <w:r>
+        <w:rPr>
+          <w:lang w:val="en-BE"/>
+        </w:rPr>
+        <w:t>NetworkMode</w:t>
+      </w:r>
+      <w:proofErr w:type="spellEnd"/>
+      <w:r>
+        <w:rPr>
+          <w:lang w:val="en-BE"/>
+        </w:rPr>
+        <w:t xml:space="preserve"> Standalone</w:t>
+      </w:r>
+    </w:p>
+    <w:p>
+      <w:pPr>
+        <w:pStyle w:val="ListParagraph"/>
+        <w:numPr>
           <w:ilvl w:val="0"/>
           <w:numId w:val="19"/>
         </w:numPr>
+        <w:rPr>
+          <w:rStyle w:val="Hyperlink"/>
+          <w:color w:val="auto"/>
+          <w:u w:val="none"/>
+        </w:rPr>
       </w:pPr>
       <w:hyperlink w:anchor="_Multi-user_mode" w:history="1">
         <w:r>
@@ -184,6 +2455,84 @@
     </w:p>
     <w:p>
       <w:pPr>
+        <w:pStyle w:val="ListParagraph"/>
+        <w:numPr>
+          <w:ilvl w:val="1"/>
+          <w:numId w:val="19"/>
+        </w:numPr>
+      </w:pPr>
+      <w:proofErr w:type="spellStart"/>
+      <w:r>
+        <w:rPr>
+          <w:lang w:val="en-BE"/>
+        </w:rPr>
+        <w:t>NetworkMode</w:t>
+      </w:r>
+      <w:proofErr w:type="spellEnd"/>
+      <w:r>
+        <w:rPr>
+          <w:lang w:val="en-BE"/>
+        </w:rPr>
+        <w:t xml:space="preserve"> Client</w:t>
+      </w:r>
+    </w:p>
+    <w:p>
+      <w:pPr>
+        <w:pStyle w:val="ListParagraph"/>
+        <w:numPr>
+          <w:ilvl w:val="2"/>
+          <w:numId w:val="19"/>
+        </w:numPr>
+      </w:pPr>
+      <w:r>
+        <w:rPr>
+          <w:rStyle w:val="Hyperlink"/>
+          <w:lang w:val="en-BE"/>
+        </w:rPr>
+        <w:t>Running a client</w:t>
+      </w:r>
+    </w:p>
+    <w:p>
+      <w:pPr>
+        <w:pStyle w:val="ListParagraph"/>
+        <w:numPr>
+          <w:ilvl w:val="1"/>
+          <w:numId w:val="19"/>
+        </w:numPr>
+      </w:pPr>
+      <w:proofErr w:type="spellStart"/>
+      <w:r>
+        <w:rPr>
+          <w:lang w:val="en-BE"/>
+        </w:rPr>
+        <w:t>NetworkMode</w:t>
+      </w:r>
+      <w:proofErr w:type="spellEnd"/>
+      <w:r>
+        <w:rPr>
+          <w:lang w:val="en-BE"/>
+        </w:rPr>
+        <w:t xml:space="preserve"> Server</w:t>
+      </w:r>
+    </w:p>
+    <w:p>
+      <w:pPr>
+        <w:pStyle w:val="ListParagraph"/>
+        <w:numPr>
+          <w:ilvl w:val="2"/>
+          <w:numId w:val="19"/>
+        </w:numPr>
+      </w:pPr>
+      <w:r>
+        <w:rPr>
+          <w:rStyle w:val="Hyperlink"/>
+          <w:lang w:val="en-BE"/>
+        </w:rPr>
+        <w:t>Running a client and a server</w:t>
+      </w:r>
+    </w:p>
+    <w:p>
+      <w:pPr>
         <w:pStyle w:val="Heading3"/>
       </w:pPr>
       <w:bookmarkStart w:id="1" w:name="_Single-user_mode"/>
@@ -268,6 +2617,7 @@
     </w:p>
     <w:p>
       <w:r>
+        <w:lastRenderedPageBreak/>
         <w:t>To start as server, open the ‘Network’ menu, then click ‘Join multi-user session’.</w:t>
       </w:r>
     </w:p>
@@ -391,7 +2741,6 @@
         <w:rPr>
           <w:rFonts w:ascii="Calibri" w:eastAsia="Calibri" w:hAnsi="Calibri" w:cs="Calibri"/>
         </w:rPr>
-        <w:lastRenderedPageBreak/>
         <w:t>Maquette mode</w:t>
       </w:r>
     </w:p>
@@ -790,12 +3139,6 @@
         <w:gridCol w:w="3217"/>
       </w:tblGrid>
       <w:tr>
-        <w:tblPrEx>
-          <w:tblCellMar>
-            <w:top w:w="0" w:type="dxa"/>
-            <w:bottom w:w="0" w:type="dxa"/>
-          </w:tblCellMar>
-        </w:tblPrEx>
         <w:trPr>
           <w:trHeight w:val="1"/>
         </w:trPr>
@@ -869,12 +3212,6 @@
         </w:tc>
       </w:tr>
       <w:tr>
-        <w:tblPrEx>
-          <w:tblCellMar>
-            <w:top w:w="0" w:type="dxa"/>
-            <w:bottom w:w="0" w:type="dxa"/>
-          </w:tblCellMar>
-        </w:tblPrEx>
         <w:trPr>
           <w:trHeight w:val="1"/>
         </w:trPr>
@@ -940,12 +3277,6 @@
         </w:tc>
       </w:tr>
       <w:tr>
-        <w:tblPrEx>
-          <w:tblCellMar>
-            <w:top w:w="0" w:type="dxa"/>
-            <w:bottom w:w="0" w:type="dxa"/>
-          </w:tblCellMar>
-        </w:tblPrEx>
         <w:trPr>
           <w:trHeight w:val="1"/>
         </w:trPr>
@@ -1011,12 +3342,6 @@
         </w:tc>
       </w:tr>
       <w:tr>
-        <w:tblPrEx>
-          <w:tblCellMar>
-            <w:top w:w="0" w:type="dxa"/>
-            <w:bottom w:w="0" w:type="dxa"/>
-          </w:tblCellMar>
-        </w:tblPrEx>
         <w:trPr>
           <w:trHeight w:val="1"/>
         </w:trPr>
@@ -1090,12 +3415,6 @@
         </w:tc>
       </w:tr>
       <w:tr>
-        <w:tblPrEx>
-          <w:tblCellMar>
-            <w:top w:w="0" w:type="dxa"/>
-            <w:bottom w:w="0" w:type="dxa"/>
-          </w:tblCellMar>
-        </w:tblPrEx>
         <w:trPr>
           <w:trHeight w:val="1"/>
         </w:trPr>
@@ -1161,12 +3480,6 @@
         </w:tc>
       </w:tr>
       <w:tr>
-        <w:tblPrEx>
-          <w:tblCellMar>
-            <w:top w:w="0" w:type="dxa"/>
-            <w:bottom w:w="0" w:type="dxa"/>
-          </w:tblCellMar>
-        </w:tblPrEx>
         <w:trPr>
           <w:trHeight w:val="1"/>
         </w:trPr>
@@ -1396,6 +3709,7 @@
         <w:rPr>
           <w:rFonts w:ascii="Calibri" w:eastAsia="Calibri" w:hAnsi="Calibri" w:cs="Calibri"/>
         </w:rPr>
+        <w:lastRenderedPageBreak/>
         <w:t>M</w:t>
       </w:r>
       <w:r>
@@ -1588,7 +3902,6 @@
           <w:b/>
           <w:bCs/>
         </w:rPr>
-        <w:lastRenderedPageBreak/>
         <w:t>The user should be relocated as close to the new POI location as possible.</w:t>
       </w:r>
       <w:r>
@@ -1696,7 +4009,33 @@
         <w:rPr>
           <w:rFonts w:ascii="Calibri" w:eastAsia="Calibri" w:hAnsi="Calibri" w:cs="Calibri"/>
         </w:rPr>
-        <w:t xml:space="preserve">In order to meet the above requirements, the concept of ‘Teleport launch area’ has been devised. The teleport launch area is  a vertically aligned cylindrical volume around the current POI.  </w:t>
+        <w:t>In order to meet the above requirements, the concept of ‘Teleport</w:t>
+      </w:r>
+      <w:r>
+        <w:rPr>
+          <w:rFonts w:ascii="Calibri" w:eastAsia="Calibri" w:hAnsi="Calibri" w:cs="Calibri"/>
+          <w:lang w:val="en-BE"/>
+        </w:rPr>
+        <w:t>A</w:t>
+      </w:r>
+      <w:r>
+        <w:rPr>
+          <w:rFonts w:ascii="Calibri" w:eastAsia="Calibri" w:hAnsi="Calibri" w:cs="Calibri"/>
+        </w:rPr>
+        <w:t xml:space="preserve">rea’ has been devised. The teleport area is  a vertically aligned cylindrical volume around the </w:t>
+      </w:r>
+      <w:r>
+        <w:rPr>
+          <w:rFonts w:ascii="Calibri" w:eastAsia="Calibri" w:hAnsi="Calibri" w:cs="Calibri"/>
+          <w:lang w:val="en-BE"/>
+        </w:rPr>
+        <w:t>Shared Reference Frame</w:t>
+      </w:r>
+      <w:r>
+        <w:rPr>
+          <w:rFonts w:ascii="Calibri" w:eastAsia="Calibri" w:hAnsi="Calibri" w:cs="Calibri"/>
+        </w:rPr>
+        <w:t xml:space="preserve">.  </w:t>
       </w:r>
       <w:r>
         <w:rPr>
@@ -1716,7 +4055,7 @@
         <w:rPr>
           <w:rFonts w:ascii="Calibri" w:eastAsia="Calibri" w:hAnsi="Calibri" w:cs="Calibri"/>
         </w:rPr>
-        <w:t xml:space="preserve"> eye position is inside the teleport launch area.</w:t>
+        <w:t xml:space="preserve"> eye position is inside the teleport area.</w:t>
       </w:r>
       <w:r>
         <w:rPr>
@@ -1729,70 +4068,748 @@
       <w:pPr>
         <w:rPr>
           <w:rFonts w:ascii="Calibri" w:eastAsia="Calibri" w:hAnsi="Calibri" w:cs="Calibri"/>
+        </w:rPr>
+      </w:pPr>
+    </w:p>
+    <w:p>
+      <w:pPr>
+        <w:rPr>
+          <w:rFonts w:ascii="Calibri" w:eastAsia="Calibri" w:hAnsi="Calibri" w:cs="Calibri"/>
+          <w:lang w:val="en-BE"/>
+        </w:rPr>
+      </w:pPr>
+      <w:r>
+        <w:rPr>
+          <w:rFonts w:ascii="Calibri" w:eastAsia="Calibri" w:hAnsi="Calibri" w:cs="Calibri"/>
+          <w:lang w:val="en-BE"/>
+        </w:rPr>
+        <w:t>The application has notion of 3 reference frames:</w:t>
+      </w:r>
+    </w:p>
+    <w:p>
+      <w:pPr>
+        <w:rPr>
+          <w:rFonts w:ascii="Calibri" w:eastAsia="Calibri" w:hAnsi="Calibri" w:cs="Calibri"/>
+          <w:lang w:val="en-BE"/>
+        </w:rPr>
+      </w:pPr>
+      <w:r>
+        <w:rPr>
+          <w:rFonts w:ascii="Calibri" w:eastAsia="Calibri" w:hAnsi="Calibri" w:cs="Calibri"/>
+          <w:b/>
+          <w:bCs/>
+          <w:lang w:val="en-BE"/>
+        </w:rPr>
+        <w:t>TRF</w:t>
+      </w:r>
+      <w:r>
+        <w:rPr>
+          <w:rFonts w:ascii="Calibri" w:eastAsia="Calibri" w:hAnsi="Calibri" w:cs="Calibri"/>
+          <w:b/>
+          <w:bCs/>
+          <w:lang w:val="en-BE"/>
+        </w:rPr>
+        <w:t>:</w:t>
+      </w:r>
+    </w:p>
+    <w:p>
+      <w:pPr>
+        <w:rPr>
+          <w:rFonts w:ascii="Calibri" w:eastAsia="Calibri" w:hAnsi="Calibri" w:cs="Calibri"/>
+          <w:lang w:val="en-BE"/>
+        </w:rPr>
+      </w:pPr>
+      <w:r>
+        <w:rPr>
+          <w:rFonts w:ascii="Calibri" w:eastAsia="Calibri" w:hAnsi="Calibri" w:cs="Calibri"/>
+          <w:lang w:val="en-BE"/>
+        </w:rPr>
+        <w:t>H</w:t>
+      </w:r>
+      <w:r>
+        <w:rPr>
+          <w:rFonts w:ascii="Calibri" w:eastAsia="Calibri" w:hAnsi="Calibri" w:cs="Calibri"/>
+          <w:lang w:val="en-BE"/>
+        </w:rPr>
+        <w:t xml:space="preserve">eadset and controllers report positions defined in </w:t>
+      </w:r>
+      <w:r>
+        <w:rPr>
+          <w:rFonts w:ascii="Calibri" w:eastAsia="Calibri" w:hAnsi="Calibri" w:cs="Calibri"/>
+          <w:lang w:val="en-BE"/>
+        </w:rPr>
+        <w:t>TRF.</w:t>
+      </w:r>
+      <w:r>
+        <w:rPr>
+          <w:rFonts w:ascii="Calibri" w:eastAsia="Calibri" w:hAnsi="Calibri" w:cs="Calibri"/>
+          <w:lang w:val="en-BE"/>
+        </w:rPr>
+        <w:t xml:space="preserve">  </w:t>
+      </w:r>
+      <w:r>
+        <w:rPr>
+          <w:rFonts w:ascii="Calibri" w:eastAsia="Calibri" w:hAnsi="Calibri" w:cs="Calibri"/>
+          <w:lang w:val="en-BE"/>
+        </w:rPr>
+        <w:t xml:space="preserve">TRF is the </w:t>
+      </w:r>
+      <w:r>
+        <w:rPr>
+          <w:rFonts w:ascii="Calibri" w:eastAsia="Calibri" w:hAnsi="Calibri" w:cs="Calibri"/>
+          <w:lang w:val="en-BE"/>
+        </w:rPr>
+        <w:t>locat</w:t>
+      </w:r>
+      <w:r>
+        <w:rPr>
+          <w:rFonts w:ascii="Calibri" w:eastAsia="Calibri" w:hAnsi="Calibri" w:cs="Calibri"/>
+          <w:lang w:val="en-BE"/>
+        </w:rPr>
+        <w:t>ion</w:t>
+      </w:r>
+      <w:r>
+        <w:rPr>
+          <w:rFonts w:ascii="Calibri" w:eastAsia="Calibri" w:hAnsi="Calibri" w:cs="Calibri"/>
+          <w:lang w:val="en-BE"/>
+        </w:rPr>
+        <w:t xml:space="preserve"> where the headset got its tracking up.</w:t>
+      </w:r>
+    </w:p>
+    <w:p>
+      <w:pPr>
+        <w:rPr>
+          <w:rFonts w:ascii="Calibri" w:eastAsia="Calibri" w:hAnsi="Calibri" w:cs="Calibri"/>
+          <w:b/>
+          <w:bCs/>
+          <w:lang w:val="en-BE"/>
+        </w:rPr>
+      </w:pPr>
+      <w:r>
+        <w:rPr>
+          <w:rFonts w:ascii="Calibri" w:eastAsia="Calibri" w:hAnsi="Calibri" w:cs="Calibri"/>
+          <w:b/>
+          <w:bCs/>
+          <w:lang w:val="en-BE"/>
+        </w:rPr>
+        <w:t>SRF</w:t>
+      </w:r>
+    </w:p>
+    <w:p>
+      <w:pPr>
+        <w:rPr>
+          <w:rFonts w:ascii="Calibri" w:eastAsia="Calibri" w:hAnsi="Calibri" w:cs="Calibri"/>
+          <w:lang w:val="en-BE"/>
+        </w:rPr>
+      </w:pPr>
+      <w:r>
+        <w:rPr>
+          <w:rFonts w:ascii="Calibri" w:eastAsia="Calibri" w:hAnsi="Calibri" w:cs="Calibri"/>
+          <w:lang w:val="en-BE"/>
+        </w:rPr>
+        <w:t xml:space="preserve">Position of </w:t>
+      </w:r>
+      <w:r>
+        <w:rPr>
+          <w:rFonts w:ascii="Calibri" w:eastAsia="Calibri" w:hAnsi="Calibri" w:cs="Calibri"/>
+          <w:lang w:val="en-BE"/>
+        </w:rPr>
+        <w:t xml:space="preserve">a </w:t>
+      </w:r>
+      <w:r>
+        <w:rPr>
+          <w:rFonts w:ascii="Calibri" w:eastAsia="Calibri" w:hAnsi="Calibri" w:cs="Calibri"/>
+          <w:lang w:val="en-BE"/>
+        </w:rPr>
+        <w:t>s</w:t>
+      </w:r>
+      <w:r>
+        <w:rPr>
+          <w:rFonts w:ascii="Calibri" w:eastAsia="Calibri" w:hAnsi="Calibri" w:cs="Calibri"/>
+          <w:lang w:val="en-BE"/>
+        </w:rPr>
+        <w:t xml:space="preserve">hared reference frame </w:t>
+      </w:r>
+      <w:r>
+        <w:rPr>
+          <w:rFonts w:ascii="Calibri" w:eastAsia="Calibri" w:hAnsi="Calibri" w:cs="Calibri"/>
+          <w:lang w:val="en-BE"/>
+        </w:rPr>
+        <w:t xml:space="preserve">that was </w:t>
+      </w:r>
+      <w:r>
+        <w:rPr>
+          <w:rFonts w:ascii="Calibri" w:eastAsia="Calibri" w:hAnsi="Calibri" w:cs="Calibri"/>
+          <w:lang w:val="en-BE"/>
+        </w:rPr>
+        <w:t>defined by all users me</w:t>
+      </w:r>
+      <w:r>
+        <w:rPr>
+          <w:rFonts w:ascii="Calibri" w:eastAsia="Calibri" w:hAnsi="Calibri" w:cs="Calibri"/>
+          <w:lang w:val="en-BE"/>
+        </w:rPr>
+        <w:t>asur</w:t>
+      </w:r>
+      <w:r>
+        <w:rPr>
+          <w:rFonts w:ascii="Calibri" w:eastAsia="Calibri" w:hAnsi="Calibri" w:cs="Calibri"/>
+          <w:lang w:val="en-BE"/>
+        </w:rPr>
+        <w:t>ing the same markers (</w:t>
+      </w:r>
+      <w:r>
+        <w:rPr>
+          <w:rFonts w:ascii="Calibri" w:eastAsia="Calibri" w:hAnsi="Calibri" w:cs="Calibri"/>
+          <w:lang w:val="en-BE"/>
+        </w:rPr>
+        <w:t>2 points in consistent order</w:t>
+      </w:r>
+      <w:r>
+        <w:rPr>
+          <w:rFonts w:ascii="Calibri" w:eastAsia="Calibri" w:hAnsi="Calibri" w:cs="Calibri"/>
+          <w:lang w:val="en-BE"/>
+        </w:rPr>
+        <w:t xml:space="preserve">) </w:t>
+      </w:r>
+      <w:r>
+        <w:rPr>
+          <w:rFonts w:ascii="Calibri" w:eastAsia="Calibri" w:hAnsi="Calibri" w:cs="Calibri"/>
+          <w:lang w:val="en-BE"/>
+        </w:rPr>
+        <w:t xml:space="preserve">in the physical </w:t>
+      </w:r>
+      <w:proofErr w:type="spellStart"/>
+      <w:r>
+        <w:rPr>
+          <w:rFonts w:ascii="Calibri" w:eastAsia="Calibri" w:hAnsi="Calibri" w:cs="Calibri"/>
+          <w:lang w:val="en-BE"/>
+        </w:rPr>
+        <w:t>playspace</w:t>
+      </w:r>
+      <w:proofErr w:type="spellEnd"/>
+      <w:r>
+        <w:rPr>
+          <w:rFonts w:ascii="Calibri" w:eastAsia="Calibri" w:hAnsi="Calibri" w:cs="Calibri"/>
+          <w:lang w:val="en-BE"/>
+        </w:rPr>
+        <w:t>.</w:t>
+      </w:r>
+      <w:bookmarkStart w:id="4" w:name="_GoBack"/>
+      <w:bookmarkEnd w:id="4"/>
+      <w:r>
+        <w:rPr>
+          <w:rFonts w:ascii="Calibri" w:eastAsia="Calibri" w:hAnsi="Calibri" w:cs="Calibri"/>
+          <w:lang w:val="en-BE"/>
+        </w:rPr>
+        <w:t xml:space="preserve"> Stored expressed in Tracking space</w:t>
+      </w:r>
+    </w:p>
+    <w:p>
+      <w:pPr>
+        <w:rPr>
+          <w:rFonts w:ascii="Calibri" w:eastAsia="Calibri" w:hAnsi="Calibri" w:cs="Calibri"/>
+          <w:b/>
+          <w:bCs/>
+          <w:lang w:val="en-BE"/>
+        </w:rPr>
+      </w:pPr>
+      <w:r>
+        <w:rPr>
+          <w:rFonts w:ascii="Calibri" w:eastAsia="Calibri" w:hAnsi="Calibri" w:cs="Calibri"/>
+          <w:b/>
+          <w:bCs/>
+          <w:lang w:val="en-BE"/>
+        </w:rPr>
+        <w:t>POI</w:t>
+      </w:r>
+    </w:p>
+    <w:p>
+      <w:pPr>
+        <w:rPr>
+          <w:rFonts w:ascii="Calibri" w:eastAsia="Calibri" w:hAnsi="Calibri" w:cs="Calibri"/>
+          <w:lang w:val="en-BE"/>
+        </w:rPr>
+      </w:pPr>
+      <w:r>
+        <w:rPr>
+          <w:rFonts w:ascii="Calibri" w:eastAsia="Calibri" w:hAnsi="Calibri" w:cs="Calibri"/>
+          <w:lang w:val="en-BE"/>
+        </w:rPr>
+        <w:t>The location of the currently active Point-Of-Interest.</w:t>
+      </w:r>
+    </w:p>
+    <w:p>
+      <w:pPr>
+        <w:rPr>
+          <w:rFonts w:ascii="Calibri" w:eastAsia="Calibri" w:hAnsi="Calibri" w:cs="Calibri"/>
+          <w:lang w:val="en-BE"/>
+        </w:rPr>
+      </w:pPr>
+    </w:p>
+    <w:p>
+      <w:pPr>
+        <w:rPr>
+          <w:rFonts w:ascii="Calibri" w:eastAsia="Calibri" w:hAnsi="Calibri" w:cs="Calibri"/>
+          <w:lang w:val="en-BE"/>
+        </w:rPr>
+      </w:pPr>
+      <w:r>
+        <w:rPr>
+          <w:rFonts w:ascii="Calibri" w:eastAsia="Calibri" w:hAnsi="Calibri" w:cs="Calibri"/>
+          <w:lang w:val="en-BE"/>
+        </w:rPr>
+        <w:t xml:space="preserve">Initially, SRF is aligned with </w:t>
+      </w:r>
+      <w:proofErr w:type="spellStart"/>
+      <w:r>
+        <w:rPr>
+          <w:rFonts w:ascii="Calibri" w:eastAsia="Calibri" w:hAnsi="Calibri" w:cs="Calibri"/>
+          <w:lang w:val="en-BE"/>
+        </w:rPr>
+        <w:t>TRF.</w:t>
+      </w:r>
+      <w:proofErr w:type="spellEnd"/>
+    </w:p>
+    <w:p>
+      <w:pPr>
+        <w:rPr>
+          <w:rFonts w:ascii="Calibri" w:eastAsia="Calibri" w:hAnsi="Calibri" w:cs="Calibri"/>
+          <w:lang w:val="en-BE"/>
+        </w:rPr>
+      </w:pPr>
+      <w:r>
+        <w:rPr>
+          <w:rFonts w:ascii="Calibri" w:eastAsia="Calibri" w:hAnsi="Calibri" w:cs="Calibri"/>
+          <w:lang w:val="en-BE"/>
+        </w:rPr>
+        <w:t xml:space="preserve">When teleporting, the SRF is aligned with the </w:t>
+      </w:r>
+      <w:r>
+        <w:rPr>
+          <w:rFonts w:ascii="Calibri" w:eastAsia="Calibri" w:hAnsi="Calibri" w:cs="Calibri"/>
+          <w:lang w:val="en-BE"/>
+        </w:rPr>
+        <w:t xml:space="preserve">newly activated </w:t>
+      </w:r>
+      <w:r>
+        <w:rPr>
+          <w:rFonts w:ascii="Calibri" w:eastAsia="Calibri" w:hAnsi="Calibri" w:cs="Calibri"/>
+          <w:lang w:val="en-BE"/>
+        </w:rPr>
+        <w:t>POI</w:t>
+      </w:r>
+      <w:r>
+        <w:rPr>
+          <w:rFonts w:ascii="Calibri" w:eastAsia="Calibri" w:hAnsi="Calibri" w:cs="Calibri"/>
+        </w:rPr>
+        <w:t>.</w:t>
+      </w:r>
+      <w:r>
+        <w:rPr>
+          <w:rFonts w:ascii="Calibri" w:eastAsia="Calibri" w:hAnsi="Calibri" w:cs="Calibri"/>
+        </w:rPr>
+        <w:br/>
+      </w:r>
+    </w:p>
+    <w:p>
+      <w:pPr>
+        <w:rPr>
+          <w:rFonts w:ascii="Calibri" w:eastAsia="Calibri" w:hAnsi="Calibri" w:cs="Calibri"/>
+          <w:lang w:val="en-BE"/>
+        </w:rPr>
+      </w:pPr>
+      <w:r>
+        <w:rPr>
+          <w:rFonts w:ascii="Calibri" w:eastAsia="Calibri" w:hAnsi="Calibri" w:cs="Calibri"/>
+        </w:rPr>
+        <w:t xml:space="preserve">When the user tries to teleport to a new POI, he is instructed to return to the teleport area first.  The teleport area </w:t>
+      </w:r>
+      <w:r>
+        <w:rPr>
+          <w:rFonts w:ascii="Calibri" w:eastAsia="Calibri" w:hAnsi="Calibri" w:cs="Calibri"/>
+          <w:lang w:val="en-BE"/>
+        </w:rPr>
+        <w:t xml:space="preserve">is </w:t>
+      </w:r>
+      <w:r>
+        <w:rPr>
+          <w:rFonts w:ascii="Calibri" w:eastAsia="Calibri" w:hAnsi="Calibri" w:cs="Calibri"/>
+        </w:rPr>
+        <w:t xml:space="preserve"> represented by </w:t>
+      </w:r>
+      <w:r>
+        <w:rPr>
+          <w:rFonts w:ascii="Calibri" w:eastAsia="Calibri" w:hAnsi="Calibri" w:cs="Calibri"/>
+          <w:lang w:val="en-BE"/>
+        </w:rPr>
+        <w:t xml:space="preserve">2 </w:t>
+      </w:r>
+      <w:proofErr w:type="spellStart"/>
+      <w:r>
+        <w:rPr>
+          <w:rFonts w:ascii="Calibri" w:eastAsia="Calibri" w:hAnsi="Calibri" w:cs="Calibri"/>
+          <w:lang w:val="en-BE"/>
+        </w:rPr>
+        <w:t>semiTransparant</w:t>
+      </w:r>
+      <w:proofErr w:type="spellEnd"/>
+      <w:r>
+        <w:rPr>
+          <w:rFonts w:ascii="Calibri" w:eastAsia="Calibri" w:hAnsi="Calibri" w:cs="Calibri"/>
+          <w:lang w:val="en-BE"/>
+        </w:rPr>
+        <w:t xml:space="preserve"> vertical cylinders</w:t>
+      </w:r>
+      <w:r>
+        <w:rPr>
+          <w:rFonts w:ascii="Calibri" w:eastAsia="Calibri" w:hAnsi="Calibri" w:cs="Calibri"/>
+          <w:lang w:val="en-BE"/>
+        </w:rPr>
+        <w:t xml:space="preserve"> </w:t>
+      </w:r>
+      <w:r>
+        <w:rPr>
+          <w:rFonts w:ascii="Calibri" w:eastAsia="Calibri" w:hAnsi="Calibri" w:cs="Calibri"/>
+          <w:lang w:val="en-BE"/>
+        </w:rPr>
+        <w:t>around 1m diameter</w:t>
+      </w:r>
+      <w:r>
+        <w:rPr>
+          <w:rFonts w:ascii="Calibri" w:eastAsia="Calibri" w:hAnsi="Calibri" w:cs="Calibri"/>
+          <w:lang w:val="en-BE"/>
+        </w:rPr>
+        <w:t>:</w:t>
+      </w:r>
+      <w:r>
+        <w:rPr>
+          <w:rFonts w:ascii="Calibri" w:eastAsia="Calibri" w:hAnsi="Calibri" w:cs="Calibri"/>
+          <w:lang w:val="en-BE"/>
+        </w:rPr>
+        <w:br/>
+      </w:r>
+    </w:p>
+    <w:p>
+      <w:pPr>
+        <w:pStyle w:val="ListParagraph"/>
+        <w:numPr>
+          <w:ilvl w:val="0"/>
+          <w:numId w:val="25"/>
+        </w:numPr>
+        <w:rPr>
+          <w:rFonts w:ascii="Calibri" w:eastAsia="Calibri" w:hAnsi="Calibri" w:cs="Calibri"/>
+          <w:lang w:val="en-BE"/>
+        </w:rPr>
+      </w:pPr>
+      <w:r>
+        <w:rPr>
+          <w:rFonts w:ascii="Calibri" w:eastAsia="Calibri" w:hAnsi="Calibri" w:cs="Calibri"/>
+          <w:lang w:val="en-BE"/>
+        </w:rPr>
+        <w:lastRenderedPageBreak/>
+        <w:t xml:space="preserve">representing the </w:t>
+      </w:r>
+      <w:proofErr w:type="spellStart"/>
+      <w:r>
+        <w:rPr>
+          <w:rFonts w:ascii="Calibri" w:eastAsia="Calibri" w:hAnsi="Calibri" w:cs="Calibri"/>
+          <w:lang w:val="en-BE"/>
+        </w:rPr>
+        <w:t>teleportarea</w:t>
+      </w:r>
+      <w:proofErr w:type="spellEnd"/>
+      <w:r>
+        <w:rPr>
+          <w:rFonts w:ascii="Calibri" w:eastAsia="Calibri" w:hAnsi="Calibri" w:cs="Calibri"/>
+          <w:lang w:val="en-BE"/>
+        </w:rPr>
+        <w:t xml:space="preserve"> floor area (flat dis</w:t>
+      </w:r>
+      <w:r>
+        <w:rPr>
+          <w:rFonts w:ascii="Calibri" w:eastAsia="Calibri" w:hAnsi="Calibri" w:cs="Calibri"/>
+          <w:lang w:val="en-BE"/>
+        </w:rPr>
+        <w:t>k</w:t>
+      </w:r>
+      <w:r>
+        <w:rPr>
+          <w:rFonts w:ascii="Calibri" w:eastAsia="Calibri" w:hAnsi="Calibri" w:cs="Calibri"/>
+          <w:lang w:val="en-BE"/>
+        </w:rPr>
+        <w:t>)</w:t>
+      </w:r>
+    </w:p>
+    <w:p>
+      <w:pPr>
+        <w:pStyle w:val="ListParagraph"/>
+        <w:numPr>
+          <w:ilvl w:val="0"/>
+          <w:numId w:val="25"/>
+        </w:numPr>
+        <w:rPr>
+          <w:rFonts w:ascii="Calibri" w:eastAsia="Calibri" w:hAnsi="Calibri" w:cs="Calibri"/>
+          <w:lang w:val="en-BE"/>
+        </w:rPr>
+      </w:pPr>
+      <w:r>
+        <w:rPr>
+          <w:rFonts w:ascii="Calibri" w:eastAsia="Calibri" w:hAnsi="Calibri" w:cs="Calibri"/>
+          <w:lang w:val="en-BE"/>
+        </w:rPr>
+        <w:t xml:space="preserve">Representing the </w:t>
+      </w:r>
+      <w:proofErr w:type="spellStart"/>
+      <w:r>
+        <w:rPr>
+          <w:rFonts w:ascii="Calibri" w:eastAsia="Calibri" w:hAnsi="Calibri" w:cs="Calibri"/>
+          <w:lang w:val="en-BE"/>
+        </w:rPr>
+        <w:t>teleportvolume</w:t>
+      </w:r>
+      <w:proofErr w:type="spellEnd"/>
+      <w:r>
+        <w:rPr>
+          <w:rFonts w:ascii="Calibri" w:eastAsia="Calibri" w:hAnsi="Calibri" w:cs="Calibri"/>
+          <w:lang w:val="en-BE"/>
+        </w:rPr>
+        <w:t xml:space="preserve"> (long cylinder</w:t>
+      </w:r>
+      <w:r>
+        <w:rPr>
+          <w:rFonts w:ascii="Calibri" w:eastAsia="Calibri" w:hAnsi="Calibri" w:cs="Calibri"/>
+          <w:lang w:val="en-BE"/>
+        </w:rPr>
+        <w:t>)</w:t>
+      </w:r>
+    </w:p>
+    <w:p>
+      <w:pPr>
+        <w:rPr>
+          <w:rFonts w:ascii="Calibri" w:eastAsia="Calibri" w:hAnsi="Calibri" w:cs="Calibri"/>
           <w:highlight w:val="yellow"/>
         </w:rPr>
       </w:pPr>
       <w:r>
         <w:rPr>
           <w:rFonts w:ascii="Calibri" w:eastAsia="Calibri" w:hAnsi="Calibri" w:cs="Calibri"/>
-        </w:rPr>
-        <w:t xml:space="preserve">When the user tries to teleport to a new POI, he is instructed to return to the teleport area first.  The teleport area will then be represented by a 30cm high semi-transparent brightly yellow </w:t>
+          <w:highlight w:val="yellow"/>
+          <w:lang w:val="en-BE"/>
+        </w:rPr>
+        <w:t>TODO:</w:t>
+      </w:r>
+      <w:r>
+        <w:rPr>
+          <w:rFonts w:ascii="Calibri" w:eastAsia="Calibri" w:hAnsi="Calibri" w:cs="Calibri"/>
+          <w:highlight w:val="yellow"/>
+        </w:rPr>
+        <w:t xml:space="preserve"> Implement textured/animated version</w:t>
+      </w:r>
+      <w:r>
+        <w:rPr>
+          <w:rFonts w:ascii="Calibri" w:eastAsia="Calibri" w:hAnsi="Calibri" w:cs="Calibri"/>
+          <w:highlight w:val="yellow"/>
+        </w:rPr>
+        <w:t>?</w:t>
+      </w:r>
+    </w:p>
+    <w:p>
+      <w:pPr>
+        <w:rPr>
+          <w:rFonts w:ascii="Calibri" w:eastAsia="Calibri" w:hAnsi="Calibri" w:cs="Calibri"/>
+          <w:highlight w:val="yellow"/>
+        </w:rPr>
+      </w:pPr>
+      <w:r>
+        <w:rPr>
+          <w:rFonts w:ascii="Calibri" w:eastAsia="Calibri" w:hAnsi="Calibri" w:cs="Calibri"/>
+          <w:highlight w:val="yellow"/>
+          <w:lang w:val="en-BE"/>
+        </w:rPr>
+        <w:t>TODO:</w:t>
+      </w:r>
+      <w:r>
+        <w:rPr>
+          <w:rFonts w:ascii="Calibri" w:eastAsia="Calibri" w:hAnsi="Calibri" w:cs="Calibri"/>
+          <w:highlight w:val="yellow"/>
+          <w:lang w:val="en-BE"/>
+        </w:rPr>
+        <w:br/>
+        <w:t>T</w:t>
+      </w:r>
+      <w:r>
+        <w:rPr>
+          <w:rFonts w:ascii="Calibri" w:eastAsia="Calibri" w:hAnsi="Calibri" w:cs="Calibri"/>
+          <w:highlight w:val="yellow"/>
+        </w:rPr>
+        <w:t xml:space="preserve">he </w:t>
+      </w:r>
+      <w:r>
+        <w:rPr>
+          <w:rFonts w:ascii="Calibri" w:eastAsia="Calibri" w:hAnsi="Calibri" w:cs="Calibri"/>
+          <w:highlight w:val="yellow"/>
+          <w:lang w:val="en-BE"/>
+        </w:rPr>
+        <w:t>direction</w:t>
+      </w:r>
+      <w:r>
+        <w:rPr>
+          <w:rFonts w:ascii="Calibri" w:eastAsia="Calibri" w:hAnsi="Calibri" w:cs="Calibri"/>
+          <w:highlight w:val="yellow"/>
+        </w:rPr>
+        <w:t xml:space="preserve"> to the teleportation area  (user </w:t>
       </w:r>
       <w:proofErr w:type="spellStart"/>
       <w:r>
         <w:rPr>
           <w:rFonts w:ascii="Calibri" w:eastAsia="Calibri" w:hAnsi="Calibri" w:cs="Calibri"/>
-        </w:rPr>
-        <w:t>colored</w:t>
+          <w:highlight w:val="yellow"/>
+        </w:rPr>
+        <w:t>groundlevel</w:t>
       </w:r>
       <w:proofErr w:type="spellEnd"/>
       <w:r>
         <w:rPr>
           <w:rFonts w:ascii="Calibri" w:eastAsia="Calibri" w:hAnsi="Calibri" w:cs="Calibri"/>
-        </w:rPr>
-        <w:t xml:space="preserve"> cylinder standing on ground level.</w:t>
-      </w:r>
-      <w:r>
-        <w:rPr>
-          <w:rFonts w:ascii="Calibri" w:eastAsia="Calibri" w:hAnsi="Calibri" w:cs="Calibri"/>
+          <w:highlight w:val="yellow"/>
+        </w:rPr>
+        <w:t xml:space="preserve"> position-&gt; teleportation area </w:t>
+      </w:r>
+      <w:proofErr w:type="spellStart"/>
+      <w:r>
+        <w:rPr>
+          <w:rFonts w:ascii="Calibri" w:eastAsia="Calibri" w:hAnsi="Calibri" w:cs="Calibri"/>
+          <w:highlight w:val="yellow"/>
+        </w:rPr>
+        <w:t>center</w:t>
+      </w:r>
+      <w:proofErr w:type="spellEnd"/>
+      <w:r>
+        <w:rPr>
+          <w:rFonts w:ascii="Calibri" w:eastAsia="Calibri" w:hAnsi="Calibri" w:cs="Calibri"/>
+          <w:highlight w:val="yellow"/>
+          <w:lang w:val="en-BE"/>
+        </w:rPr>
+        <w:t xml:space="preserve">) is represented </w:t>
+      </w:r>
+      <w:r>
+        <w:rPr>
+          <w:rFonts w:ascii="Calibri" w:eastAsia="Calibri" w:hAnsi="Calibri" w:cs="Calibri"/>
+          <w:highlight w:val="yellow"/>
+          <w:lang w:val="en-BE"/>
+        </w:rPr>
+        <w:t xml:space="preserve">just above the info text, </w:t>
+      </w:r>
+      <w:r>
+        <w:rPr>
+          <w:rFonts w:ascii="Calibri" w:eastAsia="Calibri" w:hAnsi="Calibri" w:cs="Calibri"/>
+          <w:highlight w:val="yellow"/>
+          <w:lang w:val="en-BE"/>
+        </w:rPr>
+        <w:t>by</w:t>
+      </w:r>
+      <w:r>
+        <w:rPr>
+          <w:rFonts w:ascii="Calibri" w:eastAsia="Calibri" w:hAnsi="Calibri" w:cs="Calibri"/>
+          <w:highlight w:val="yellow"/>
+        </w:rPr>
+        <w:t xml:space="preserve"> </w:t>
+      </w:r>
+      <w:r>
+        <w:rPr>
+          <w:rFonts w:ascii="Calibri" w:eastAsia="Calibri" w:hAnsi="Calibri" w:cs="Calibri"/>
+          <w:highlight w:val="yellow"/>
         </w:rPr>
         <w:br/>
+        <w:t xml:space="preserve">    - </w:t>
       </w:r>
       <w:r>
         <w:rPr>
           <w:rFonts w:ascii="Calibri" w:eastAsia="Calibri" w:hAnsi="Calibri" w:cs="Calibri"/>
           <w:highlight w:val="yellow"/>
-        </w:rPr>
-        <w:t>- Implement textured/animated version</w:t>
-      </w:r>
+          <w:lang w:val="en-BE"/>
+        </w:rPr>
+        <w:t>an Arrow</w:t>
+      </w:r>
+      <w:proofErr w:type="spellStart"/>
       <w:r>
         <w:rPr>
           <w:rFonts w:ascii="Calibri" w:eastAsia="Calibri" w:hAnsi="Calibri" w:cs="Calibri"/>
           <w:highlight w:val="yellow"/>
         </w:rPr>
+        <w:t>Linerenderer</w:t>
+      </w:r>
+      <w:proofErr w:type="spellEnd"/>
+      <w:r>
+        <w:rPr>
+          <w:rFonts w:ascii="Calibri" w:eastAsia="Calibri" w:hAnsi="Calibri" w:cs="Calibri"/>
+          <w:highlight w:val="yellow"/>
+        </w:rPr>
         <w:t>?</w:t>
       </w:r>
-    </w:p>
-    <w:p>
-      <w:pPr>
-        <w:rPr>
-          <w:rFonts w:ascii="Calibri" w:eastAsia="Calibri" w:hAnsi="Calibri" w:cs="Calibri"/>
-        </w:rPr>
-      </w:pPr>
       <w:r>
         <w:rPr>
           <w:rFonts w:ascii="Calibri" w:eastAsia="Calibri" w:hAnsi="Calibri" w:cs="Calibri"/>
           <w:highlight w:val="yellow"/>
         </w:rPr>
-        <w:t xml:space="preserve">-Implement  representation of the ‘Path’ to the teleportation area?  (user </w:t>
+        <w:br/>
+        <w:t xml:space="preserve">    - Quad with arrow texture</w:t>
+      </w:r>
+    </w:p>
+    <w:p>
+      <w:pPr>
+        <w:rPr>
+          <w:rFonts w:ascii="Calibri" w:eastAsia="Calibri" w:hAnsi="Calibri" w:cs="Calibri"/>
+          <w:lang w:val="en-BE"/>
+        </w:rPr>
+      </w:pPr>
+      <w:r>
+        <w:rPr>
+          <w:rFonts w:ascii="Calibri" w:eastAsia="Calibri" w:hAnsi="Calibri" w:cs="Calibri"/>
+          <w:highlight w:val="yellow"/>
+          <w:lang w:val="en-BE"/>
+        </w:rPr>
+        <w:t xml:space="preserve">This representation always </w:t>
+      </w:r>
+      <w:r>
+        <w:rPr>
+          <w:rFonts w:ascii="Calibri" w:eastAsia="Calibri" w:hAnsi="Calibri" w:cs="Calibri"/>
+          <w:highlight w:val="yellow"/>
+        </w:rPr>
+        <w:t>point</w:t>
+      </w:r>
+      <w:r>
+        <w:rPr>
+          <w:rFonts w:ascii="Calibri" w:eastAsia="Calibri" w:hAnsi="Calibri" w:cs="Calibri"/>
+          <w:highlight w:val="yellow"/>
+          <w:lang w:val="en-BE"/>
+        </w:rPr>
+        <w:t xml:space="preserve">s </w:t>
+      </w:r>
+      <w:r>
+        <w:rPr>
+          <w:rFonts w:ascii="Calibri" w:eastAsia="Calibri" w:hAnsi="Calibri" w:cs="Calibri"/>
+          <w:highlight w:val="yellow"/>
+        </w:rPr>
+        <w:t xml:space="preserve">to </w:t>
       </w:r>
       <w:proofErr w:type="spellStart"/>
       <w:r>
         <w:rPr>
           <w:rFonts w:ascii="Calibri" w:eastAsia="Calibri" w:hAnsi="Calibri" w:cs="Calibri"/>
           <w:highlight w:val="yellow"/>
-        </w:rPr>
-        <w:t>groundlevel</w:t>
+          <w:lang w:val="en-BE"/>
+        </w:rPr>
+        <w:t>teleport</w:t>
+      </w:r>
+      <w:r>
+        <w:rPr>
+          <w:rFonts w:ascii="Calibri" w:eastAsia="Calibri" w:hAnsi="Calibri" w:cs="Calibri"/>
+          <w:highlight w:val="yellow"/>
+          <w:lang w:val="en-BE"/>
+        </w:rPr>
+        <w:t>A</w:t>
       </w:r>
       <w:proofErr w:type="spellEnd"/>
       <w:r>
@@ -1800,67 +4817,96 @@
           <w:rFonts w:ascii="Calibri" w:eastAsia="Calibri" w:hAnsi="Calibri" w:cs="Calibri"/>
           <w:highlight w:val="yellow"/>
         </w:rPr>
-        <w:t xml:space="preserve"> position-&gt; teleportation area </w:t>
+        <w:t>rea</w:t>
+      </w:r>
+      <w:r>
+        <w:rPr>
+          <w:rFonts w:ascii="Calibri" w:eastAsia="Calibri" w:hAnsi="Calibri" w:cs="Calibri"/>
+          <w:highlight w:val="yellow"/>
+          <w:lang w:val="en-BE"/>
+        </w:rPr>
+        <w:t xml:space="preserve"> as a sort of compass</w:t>
+      </w:r>
+      <w:r>
+        <w:rPr>
+          <w:rFonts w:ascii="Calibri" w:eastAsia="Calibri" w:hAnsi="Calibri" w:cs="Calibri"/>
+          <w:lang w:val="en-BE"/>
+        </w:rPr>
+        <w:t>.</w:t>
+      </w:r>
+    </w:p>
+    <w:p>
+      <w:pPr>
+        <w:rPr>
+          <w:rFonts w:ascii="Calibri" w:eastAsia="Calibri" w:hAnsi="Calibri" w:cs="Calibri"/>
+        </w:rPr>
+      </w:pPr>
+    </w:p>
+    <w:p>
+      <w:pPr>
+        <w:rPr>
+          <w:rFonts w:ascii="Calibri" w:eastAsia="Calibri" w:hAnsi="Calibri" w:cs="Calibri"/>
+          <w:lang w:val="en-BE"/>
+        </w:rPr>
+      </w:pPr>
+      <w:r>
+        <w:rPr>
+          <w:rFonts w:ascii="Calibri" w:eastAsia="Calibri" w:hAnsi="Calibri" w:cs="Calibri"/>
+        </w:rPr>
+        <w:t xml:space="preserve">When in multi-user user mode, the </w:t>
+      </w:r>
+      <w:r>
+        <w:rPr>
+          <w:rFonts w:ascii="Calibri" w:eastAsia="Calibri" w:hAnsi="Calibri" w:cs="Calibri"/>
+          <w:lang w:val="en-BE"/>
+        </w:rPr>
+        <w:t>application can have Colocation enabled or not.  Colocation means that multiple VR players share the same play area.  In order to achieve collision-free colocation, players need to know their mutual positions.</w:t>
+      </w:r>
+    </w:p>
+    <w:p>
+      <w:pPr>
+        <w:rPr>
+          <w:rFonts w:ascii="Calibri" w:eastAsia="Calibri" w:hAnsi="Calibri" w:cs="Calibri"/>
+          <w:lang w:val="en-BE"/>
+        </w:rPr>
+      </w:pPr>
+      <w:r>
+        <w:rPr>
+          <w:rFonts w:ascii="Calibri" w:eastAsia="Calibri" w:hAnsi="Calibri" w:cs="Calibri"/>
+          <w:lang w:val="en-BE"/>
+        </w:rPr>
+        <w:t>In order to achieve the therefor needed common Shared Reference System ‘SRF’ can be defined by all players measuring the same 2 points, in a consistent order.</w:t>
+      </w:r>
+    </w:p>
+    <w:p>
+      <w:pPr>
+        <w:rPr>
+          <w:rFonts w:ascii="Calibri" w:eastAsia="Calibri" w:hAnsi="Calibri" w:cs="Calibri"/>
+        </w:rPr>
+      </w:pPr>
+      <w:r>
+        <w:rPr>
+          <w:rFonts w:ascii="Calibri" w:eastAsia="Calibri" w:hAnsi="Calibri" w:cs="Calibri"/>
+          <w:lang w:val="en-BE"/>
+        </w:rPr>
+        <w:t xml:space="preserve">When in multi-user mode and having  colocation enabled, the user cannot manipulate the TRF </w:t>
       </w:r>
       <w:proofErr w:type="spellStart"/>
       <w:r>
         <w:rPr>
           <w:rFonts w:ascii="Calibri" w:eastAsia="Calibri" w:hAnsi="Calibri" w:cs="Calibri"/>
-          <w:highlight w:val="yellow"/>
-        </w:rPr>
-        <w:t>center</w:t>
+          <w:lang w:val="en-BE"/>
+        </w:rPr>
+        <w:t>to’Fly</w:t>
       </w:r>
       <w:proofErr w:type="spellEnd"/>
       <w:r>
         <w:rPr>
           <w:rFonts w:ascii="Calibri" w:eastAsia="Calibri" w:hAnsi="Calibri" w:cs="Calibri"/>
-          <w:highlight w:val="yellow"/>
-        </w:rPr>
-        <w:t xml:space="preserve">) </w:t>
-      </w:r>
-      <w:r>
-        <w:rPr>
-          <w:rFonts w:ascii="Calibri" w:eastAsia="Calibri" w:hAnsi="Calibri" w:cs="Calibri"/>
-          <w:highlight w:val="yellow"/>
-        </w:rPr>
-        <w:br/>
-        <w:t xml:space="preserve">    - Line renderer? </w:t>
-      </w:r>
-      <w:r>
-        <w:rPr>
-          <w:rFonts w:ascii="Calibri" w:eastAsia="Calibri" w:hAnsi="Calibri" w:cs="Calibri"/>
-          <w:highlight w:val="yellow"/>
-        </w:rPr>
-        <w:br/>
-        <w:t xml:space="preserve">    - Quad with arrows texture, pointing to launch area?</w:t>
-      </w:r>
-    </w:p>
-    <w:p>
-      <w:pPr>
-        <w:rPr>
-          <w:rFonts w:ascii="Calibri" w:eastAsia="Calibri" w:hAnsi="Calibri" w:cs="Calibri"/>
-        </w:rPr>
-      </w:pPr>
-    </w:p>
-    <w:p>
-      <w:pPr>
-        <w:rPr>
-          <w:rFonts w:ascii="Calibri" w:eastAsia="Calibri" w:hAnsi="Calibri" w:cs="Calibri"/>
-        </w:rPr>
-      </w:pPr>
-      <w:r>
-        <w:rPr>
-          <w:rFonts w:ascii="Calibri" w:eastAsia="Calibri" w:hAnsi="Calibri" w:cs="Calibri"/>
-        </w:rPr>
-        <w:t>When in multi-user user mode, the tracking volume is just relocated to the new POI, because it is not problematic to ask all users to move to the teleport area together.  This would be very awkward/unnatural when not sharing the physical tracking space, and physically impossible when sharing the physical tracking space.</w:t>
-      </w:r>
-    </w:p>
-    <w:p>
-      <w:pPr>
-        <w:rPr>
-          <w:rFonts w:ascii="Calibri" w:eastAsia="Calibri" w:hAnsi="Calibri" w:cs="Calibri"/>
-        </w:rPr>
-      </w:pPr>
+          <w:lang w:val="en-BE"/>
+        </w:rPr>
+        <w:t>() around.</w:t>
+      </w:r>
     </w:p>
     <w:p>
       <w:pPr>
@@ -2133,7 +5179,6 @@
         <w:rPr>
           <w:rFonts w:ascii="Calibri" w:eastAsia="Calibri" w:hAnsi="Calibri" w:cs="Calibri"/>
         </w:rPr>
-        <w:lastRenderedPageBreak/>
         <w:t>Touch the part with the left controller, so that it (or it’s outline/</w:t>
       </w:r>
       <w:proofErr w:type="spellStart"/>
@@ -2229,6 +5274,7 @@
         <w:rPr>
           <w:rFonts w:ascii="Calibri" w:eastAsia="Calibri" w:hAnsi="Calibri" w:cs="Calibri"/>
         </w:rPr>
+        <w:lastRenderedPageBreak/>
         <w:t>Left Thumb vertical: Translate model along up vector.</w:t>
       </w:r>
     </w:p>
@@ -2275,7 +5321,20 @@
         <w:rPr>
           <w:rFonts w:ascii="Calibri" w:eastAsia="Calibri" w:hAnsi="Calibri" w:cs="Calibri"/>
         </w:rPr>
-        <w:t>In any immersion mode, the position of the tracking space (and hence viewpoint) can be manipulated as follows:</w:t>
+        <w:t xml:space="preserve">In any immersion mode, the position of the tracking space (and hence viewpoint) can be manipulated </w:t>
+      </w:r>
+      <w:r>
+        <w:rPr>
+          <w:rFonts w:ascii="Calibri" w:eastAsia="Calibri" w:hAnsi="Calibri" w:cs="Calibri"/>
+          <w:lang w:val="en-BE"/>
+        </w:rPr>
+        <w:t xml:space="preserve">while colocation is disabled.  Movement  is defined </w:t>
+      </w:r>
+      <w:r>
+        <w:rPr>
+          <w:rFonts w:ascii="Calibri" w:eastAsia="Calibri" w:hAnsi="Calibri" w:cs="Calibri"/>
+        </w:rPr>
+        <w:t>as follows:</w:t>
       </w:r>
     </w:p>
     <w:p>
@@ -2651,7 +5710,6 @@
         <w:rPr>
           <w:rFonts w:ascii="Calibri" w:eastAsia="Calibri" w:hAnsi="Calibri" w:cs="Calibri"/>
         </w:rPr>
-        <w:lastRenderedPageBreak/>
         <w:t>Project</w:t>
       </w:r>
       <w:r>
@@ -2770,6 +5828,7 @@
         <w:rPr>
           <w:rFonts w:ascii="Calibri" w:eastAsia="Calibri" w:hAnsi="Calibri" w:cs="Calibri"/>
         </w:rPr>
+        <w:lastRenderedPageBreak/>
         <w:br/>
         <w:t>The structure of an Archi-VR project scene looks as follows:</w:t>
       </w:r>
@@ -3213,7 +6272,6 @@
         <w:rPr>
           <w:rFonts w:ascii="Calibri" w:eastAsia="Calibri" w:hAnsi="Calibri" w:cs="Calibri"/>
         </w:rPr>
-        <w:lastRenderedPageBreak/>
         <w:t>Original/Before</w:t>
       </w:r>
       <w:r>
@@ -3305,6 +6363,7 @@
         <w:rPr>
           <w:rFonts w:eastAsia="Calibri Light"/>
         </w:rPr>
+        <w:lastRenderedPageBreak/>
         <w:t>Portfolio build</w:t>
       </w:r>
     </w:p>
@@ -3558,7 +6617,7 @@
           <v:rect id="rectole0000000000" o:spid="_x0000_i1025" style="width:440.25pt;height:200.25pt" o:ole="" o:preferrelative="t" stroked="f">
             <v:imagedata r:id="rId5" o:title=""/>
           </v:rect>
-          <o:OLEObject Type="Embed" ProgID="StaticMetafile" ShapeID="rectole0000000000" DrawAspect="Content" ObjectID="_1634927861" r:id="rId6"/>
+          <o:OLEObject Type="Embed" ProgID="StaticMetafile" ShapeID="rectole0000000000" DrawAspect="Content" ObjectID="_1644360059" r:id="rId6"/>
         </w:object>
       </w:r>
     </w:p>
@@ -3603,6 +6662,7 @@
         </w:numPr>
       </w:pPr>
       <w:r>
+        <w:lastRenderedPageBreak/>
         <w:t xml:space="preserve">For all buttons that have </w:t>
       </w:r>
       <w:proofErr w:type="spellStart"/>
@@ -3854,7 +6914,6 @@
         <w:rPr>
           <w:rFonts w:ascii="Calibri" w:eastAsia="Calibri" w:hAnsi="Calibri" w:cs="Calibri"/>
         </w:rPr>
-        <w:lastRenderedPageBreak/>
         <w:t xml:space="preserve">When switching to a new POI, the tracking space is </w:t>
       </w:r>
       <w:proofErr w:type="spellStart"/>
@@ -3967,12 +7026,6 @@
         <w:gridCol w:w="3021"/>
       </w:tblGrid>
       <w:tr>
-        <w:tblPrEx>
-          <w:tblCellMar>
-            <w:top w:w="0" w:type="dxa"/>
-            <w:bottom w:w="0" w:type="dxa"/>
-          </w:tblCellMar>
-        </w:tblPrEx>
         <w:trPr>
           <w:trHeight w:val="1"/>
         </w:trPr>
@@ -4062,12 +7115,6 @@
         </w:tc>
       </w:tr>
       <w:tr>
-        <w:tblPrEx>
-          <w:tblCellMar>
-            <w:top w:w="0" w:type="dxa"/>
-            <w:bottom w:w="0" w:type="dxa"/>
-          </w:tblCellMar>
-        </w:tblPrEx>
         <w:trPr>
           <w:trHeight w:val="1"/>
         </w:trPr>
@@ -4157,12 +7204,6 @@
         </w:tc>
       </w:tr>
       <w:tr>
-        <w:tblPrEx>
-          <w:tblCellMar>
-            <w:top w:w="0" w:type="dxa"/>
-            <w:bottom w:w="0" w:type="dxa"/>
-          </w:tblCellMar>
-        </w:tblPrEx>
         <w:trPr>
           <w:trHeight w:val="1"/>
         </w:trPr>
@@ -4258,12 +7299,6 @@
         </w:tc>
       </w:tr>
       <w:tr>
-        <w:tblPrEx>
-          <w:tblCellMar>
-            <w:top w:w="0" w:type="dxa"/>
-            <w:bottom w:w="0" w:type="dxa"/>
-          </w:tblCellMar>
-        </w:tblPrEx>
         <w:trPr>
           <w:trHeight w:val="1"/>
         </w:trPr>
@@ -4367,12 +7402,6 @@
         </w:tc>
       </w:tr>
       <w:tr>
-        <w:tblPrEx>
-          <w:tblCellMar>
-            <w:top w:w="0" w:type="dxa"/>
-            <w:bottom w:w="0" w:type="dxa"/>
-          </w:tblCellMar>
-        </w:tblPrEx>
         <w:trPr>
           <w:trHeight w:val="1"/>
         </w:trPr>
@@ -4512,6 +7541,7 @@
         <w:rPr>
           <w:rFonts w:ascii="Calibri" w:eastAsia="Calibri" w:hAnsi="Calibri" w:cs="Calibri"/>
         </w:rPr>
+        <w:lastRenderedPageBreak/>
         <w:t>Left Controller:</w:t>
       </w:r>
     </w:p>
@@ -4531,12 +7561,6 @@
         <w:gridCol w:w="3021"/>
       </w:tblGrid>
       <w:tr>
-        <w:tblPrEx>
-          <w:tblCellMar>
-            <w:top w:w="0" w:type="dxa"/>
-            <w:bottom w:w="0" w:type="dxa"/>
-          </w:tblCellMar>
-        </w:tblPrEx>
         <w:trPr>
           <w:trHeight w:val="1"/>
         </w:trPr>
@@ -4626,12 +7650,6 @@
         </w:tc>
       </w:tr>
       <w:tr>
-        <w:tblPrEx>
-          <w:tblCellMar>
-            <w:top w:w="0" w:type="dxa"/>
-            <w:bottom w:w="0" w:type="dxa"/>
-          </w:tblCellMar>
-        </w:tblPrEx>
         <w:trPr>
           <w:trHeight w:val="1"/>
         </w:trPr>
@@ -4721,12 +7739,6 @@
         </w:tc>
       </w:tr>
       <w:tr>
-        <w:tblPrEx>
-          <w:tblCellMar>
-            <w:top w:w="0" w:type="dxa"/>
-            <w:bottom w:w="0" w:type="dxa"/>
-          </w:tblCellMar>
-        </w:tblPrEx>
         <w:trPr>
           <w:trHeight w:val="1"/>
         </w:trPr>
@@ -4816,12 +7828,6 @@
         </w:tc>
       </w:tr>
       <w:tr>
-        <w:tblPrEx>
-          <w:tblCellMar>
-            <w:top w:w="0" w:type="dxa"/>
-            <w:bottom w:w="0" w:type="dxa"/>
-          </w:tblCellMar>
-        </w:tblPrEx>
         <w:trPr>
           <w:trHeight w:val="1"/>
         </w:trPr>
@@ -4911,12 +7917,6 @@
         </w:tc>
       </w:tr>
       <w:tr>
-        <w:tblPrEx>
-          <w:tblCellMar>
-            <w:top w:w="0" w:type="dxa"/>
-            <w:bottom w:w="0" w:type="dxa"/>
-          </w:tblCellMar>
-        </w:tblPrEx>
         <w:trPr>
           <w:trHeight w:val="1"/>
         </w:trPr>
@@ -5014,12 +8014,6 @@
         </w:tc>
       </w:tr>
       <w:tr>
-        <w:tblPrEx>
-          <w:tblCellMar>
-            <w:top w:w="0" w:type="dxa"/>
-            <w:bottom w:w="0" w:type="dxa"/>
-          </w:tblCellMar>
-        </w:tblPrEx>
         <w:trPr>
           <w:trHeight w:val="1"/>
         </w:trPr>
@@ -5117,12 +8111,6 @@
         </w:tc>
       </w:tr>
       <w:tr>
-        <w:tblPrEx>
-          <w:tblCellMar>
-            <w:top w:w="0" w:type="dxa"/>
-            <w:bottom w:w="0" w:type="dxa"/>
-          </w:tblCellMar>
-        </w:tblPrEx>
         <w:trPr>
           <w:trHeight w:val="1"/>
         </w:trPr>
@@ -5220,12 +8208,6 @@
         </w:tc>
       </w:tr>
       <w:tr>
-        <w:tblPrEx>
-          <w:tblCellMar>
-            <w:top w:w="0" w:type="dxa"/>
-            <w:bottom w:w="0" w:type="dxa"/>
-          </w:tblCellMar>
-        </w:tblPrEx>
         <w:trPr>
           <w:trHeight w:val="1"/>
         </w:trPr>
@@ -5323,12 +8305,6 @@
         </w:tc>
       </w:tr>
       <w:tr>
-        <w:tblPrEx>
-          <w:tblCellMar>
-            <w:top w:w="0" w:type="dxa"/>
-            <w:bottom w:w="0" w:type="dxa"/>
-          </w:tblCellMar>
-        </w:tblPrEx>
         <w:trPr>
           <w:trHeight w:val="1"/>
         </w:trPr>
@@ -5426,12 +8402,6 @@
         </w:tc>
       </w:tr>
       <w:tr>
-        <w:tblPrEx>
-          <w:tblCellMar>
-            <w:top w:w="0" w:type="dxa"/>
-            <w:bottom w:w="0" w:type="dxa"/>
-          </w:tblCellMar>
-        </w:tblPrEx>
         <w:trPr>
           <w:trHeight w:val="1"/>
         </w:trPr>
@@ -5557,12 +8527,6 @@
         <w:gridCol w:w="3021"/>
       </w:tblGrid>
       <w:tr>
-        <w:tblPrEx>
-          <w:tblCellMar>
-            <w:top w:w="0" w:type="dxa"/>
-            <w:bottom w:w="0" w:type="dxa"/>
-          </w:tblCellMar>
-        </w:tblPrEx>
         <w:trPr>
           <w:trHeight w:val="1"/>
         </w:trPr>
@@ -5652,12 +8616,6 @@
         </w:tc>
       </w:tr>
       <w:tr>
-        <w:tblPrEx>
-          <w:tblCellMar>
-            <w:top w:w="0" w:type="dxa"/>
-            <w:bottom w:w="0" w:type="dxa"/>
-          </w:tblCellMar>
-        </w:tblPrEx>
         <w:trPr>
           <w:trHeight w:val="1"/>
         </w:trPr>
@@ -5747,12 +8705,6 @@
         </w:tc>
       </w:tr>
       <w:tr>
-        <w:tblPrEx>
-          <w:tblCellMar>
-            <w:top w:w="0" w:type="dxa"/>
-            <w:bottom w:w="0" w:type="dxa"/>
-          </w:tblCellMar>
-        </w:tblPrEx>
         <w:trPr>
           <w:trHeight w:val="1"/>
         </w:trPr>
@@ -5842,12 +8794,6 @@
         </w:tc>
       </w:tr>
       <w:tr>
-        <w:tblPrEx>
-          <w:tblCellMar>
-            <w:top w:w="0" w:type="dxa"/>
-            <w:bottom w:w="0" w:type="dxa"/>
-          </w:tblCellMar>
-        </w:tblPrEx>
         <w:trPr>
           <w:trHeight w:val="1"/>
         </w:trPr>
@@ -5937,12 +8883,6 @@
         </w:tc>
       </w:tr>
       <w:tr>
-        <w:tblPrEx>
-          <w:tblCellMar>
-            <w:top w:w="0" w:type="dxa"/>
-            <w:bottom w:w="0" w:type="dxa"/>
-          </w:tblCellMar>
-        </w:tblPrEx>
         <w:trPr>
           <w:trHeight w:val="1"/>
         </w:trPr>
@@ -6040,12 +8980,6 @@
         </w:tc>
       </w:tr>
       <w:tr>
-        <w:tblPrEx>
-          <w:tblCellMar>
-            <w:top w:w="0" w:type="dxa"/>
-            <w:bottom w:w="0" w:type="dxa"/>
-          </w:tblCellMar>
-        </w:tblPrEx>
         <w:trPr>
           <w:trHeight w:val="1"/>
         </w:trPr>
@@ -6143,12 +9077,6 @@
         </w:tc>
       </w:tr>
       <w:tr>
-        <w:tblPrEx>
-          <w:tblCellMar>
-            <w:top w:w="0" w:type="dxa"/>
-            <w:bottom w:w="0" w:type="dxa"/>
-          </w:tblCellMar>
-        </w:tblPrEx>
         <w:trPr>
           <w:trHeight w:val="1"/>
         </w:trPr>
@@ -6246,12 +9174,6 @@
         </w:tc>
       </w:tr>
       <w:tr>
-        <w:tblPrEx>
-          <w:tblCellMar>
-            <w:top w:w="0" w:type="dxa"/>
-            <w:bottom w:w="0" w:type="dxa"/>
-          </w:tblCellMar>
-        </w:tblPrEx>
         <w:trPr>
           <w:trHeight w:val="1"/>
         </w:trPr>
@@ -6349,12 +9271,6 @@
         </w:tc>
       </w:tr>
       <w:tr>
-        <w:tblPrEx>
-          <w:tblCellMar>
-            <w:top w:w="0" w:type="dxa"/>
-            <w:bottom w:w="0" w:type="dxa"/>
-          </w:tblCellMar>
-        </w:tblPrEx>
         <w:trPr>
           <w:trHeight w:val="1"/>
         </w:trPr>
@@ -6496,7 +9412,6 @@
         <w:rPr>
           <w:rFonts w:ascii="Calibri" w:eastAsia="Calibri" w:hAnsi="Calibri" w:cs="Calibri"/>
         </w:rPr>
-        <w:lastRenderedPageBreak/>
         <w:t>When running in Unity editor, a visualisation of the Oculus Quest controllers is present at a fixed offset in front of the user viewpoint, in order to aid in debugging controller-attached UI (</w:t>
       </w:r>
       <w:proofErr w:type="spellStart"/>
@@ -6776,6 +9691,7 @@
         <w:rPr>
           <w:rFonts w:ascii="Calibri" w:eastAsia="Calibri" w:hAnsi="Calibri" w:cs="Calibri"/>
         </w:rPr>
+        <w:lastRenderedPageBreak/>
         <w:t xml:space="preserve">When importing a model with ‘generate back faces’ turned off in the </w:t>
       </w:r>
       <w:proofErr w:type="spellStart"/>
@@ -6806,7 +9722,6 @@
           <w:rFonts w:eastAsia="Calibri"/>
         </w:rPr>
       </w:pPr>
-      <w:proofErr w:type="spellStart"/>
       <w:r>
         <w:rPr>
           <w:rFonts w:eastAsia="Calibri"/>
@@ -6821,7 +9736,6 @@
           <w:rFonts w:ascii="Calibri" w:eastAsia="Calibri" w:hAnsi="Calibri" w:cs="Calibri"/>
         </w:rPr>
       </w:pPr>
-      <w:proofErr w:type="spellEnd"/>
       <w:r>
         <w:rPr>
           <w:rFonts w:ascii="Calibri" w:eastAsia="Calibri" w:hAnsi="Calibri" w:cs="Calibri"/>
@@ -7175,7 +10089,6 @@
         <w:rPr>
           <w:rFonts w:eastAsia="Calibri"/>
         </w:rPr>
-        <w:lastRenderedPageBreak/>
         <w:t>How to import a Sketchup model into Unity for use in Archi-VR</w:t>
       </w:r>
     </w:p>
@@ -7218,21 +10131,7 @@
           <w:rFonts w:ascii="Calibri" w:eastAsia="Calibri" w:hAnsi="Calibri" w:cs="Calibri"/>
           <w:sz w:val="24"/>
         </w:rPr>
-        <w:t>Make sure a folder with the needed textures is present ne</w:t>
-      </w:r>
-      <w:r>
-        <w:rPr>
-          <w:rFonts w:ascii="Calibri" w:eastAsia="Calibri" w:hAnsi="Calibri" w:cs="Calibri"/>
-          <w:sz w:val="24"/>
-        </w:rPr>
-        <w:t>x</w:t>
-      </w:r>
-      <w:r>
-        <w:rPr>
-          <w:rFonts w:ascii="Calibri" w:eastAsia="Calibri" w:hAnsi="Calibri" w:cs="Calibri"/>
-          <w:sz w:val="24"/>
-        </w:rPr>
-        <w:t xml:space="preserve">t to the model asset.  Note: This is necessary for now because of a bug in Unity SKP </w:t>
+        <w:t xml:space="preserve">Make sure a folder with the needed textures is present next to the model asset.  Note: This is necessary for now because of a bug in Unity SKP </w:t>
       </w:r>
       <w:proofErr w:type="spellStart"/>
       <w:r>
@@ -7269,28 +10168,7 @@
           <w:rFonts w:ascii="Calibri" w:eastAsia="Calibri" w:hAnsi="Calibri" w:cs="Calibri"/>
           <w:sz w:val="24"/>
         </w:rPr>
-        <w:t>Select the n</w:t>
-      </w:r>
-      <w:r>
-        <w:rPr>
-          <w:rFonts w:ascii="Calibri" w:eastAsia="Calibri" w:hAnsi="Calibri" w:cs="Calibri"/>
-          <w:sz w:val="24"/>
-        </w:rPr>
-        <w:t>ewly imported SKP model asset</w:t>
-      </w:r>
-      <w:r>
-        <w:rPr>
-          <w:rFonts w:ascii="Calibri" w:eastAsia="Calibri" w:hAnsi="Calibri" w:cs="Calibri"/>
-          <w:sz w:val="24"/>
-        </w:rPr>
-        <w:t>, and in Inspector pane setup its import settings as follows</w:t>
-      </w:r>
-      <w:r>
-        <w:rPr>
-          <w:rFonts w:ascii="Calibri" w:eastAsia="Calibri" w:hAnsi="Calibri" w:cs="Calibri"/>
-          <w:sz w:val="24"/>
-        </w:rPr>
-        <w:t>:</w:t>
+        <w:t>Select the newly imported SKP model asset, and in Inspector pane setup its import settings as follows:</w:t>
       </w:r>
     </w:p>
     <w:p>
@@ -7318,16 +10196,7 @@
           <w:rFonts w:ascii="Calibri" w:eastAsia="Calibri" w:hAnsi="Calibri" w:cs="Calibri"/>
           <w:sz w:val="24"/>
         </w:rPr>
-        <w:t xml:space="preserve">.  </w:t>
-      </w:r>
-      <w:bookmarkStart w:id="4" w:name="_GoBack"/>
-      <w:bookmarkEnd w:id="4"/>
-      <w:r>
-        <w:rPr>
-          <w:rFonts w:ascii="Calibri" w:eastAsia="Calibri" w:hAnsi="Calibri" w:cs="Calibri"/>
-          <w:sz w:val="24"/>
-        </w:rPr>
-        <w:t xml:space="preserve">This will enable </w:t>
+        <w:t xml:space="preserve">.  This will enable </w:t>
       </w:r>
       <w:proofErr w:type="spellStart"/>
       <w:r>
@@ -7364,14 +10233,7 @@
           <w:rFonts w:ascii="Calibri" w:eastAsia="Calibri" w:hAnsi="Calibri" w:cs="Calibri"/>
           <w:sz w:val="24"/>
         </w:rPr>
-        <w:t>Enable 'Generate Lightmapping UVs'</w:t>
-      </w:r>
-      <w:r>
-        <w:rPr>
-          <w:rFonts w:ascii="Calibri" w:eastAsia="Calibri" w:hAnsi="Calibri" w:cs="Calibri"/>
-          <w:sz w:val="24"/>
-        </w:rPr>
-        <w:t>.  This is necessary for storing the UV’s of prebaked lightmaps.</w:t>
+        <w:t>Enable 'Generate Lightmapping UVs'.  This is necessary for storing the UV’s of prebaked lightmaps.</w:t>
       </w:r>
     </w:p>
     <w:p>
@@ -7485,6 +10347,7 @@
         <w:rPr>
           <w:rFonts w:ascii="Calibri" w:eastAsia="Calibri" w:hAnsi="Calibri" w:cs="Calibri"/>
         </w:rPr>
+        <w:lastRenderedPageBreak/>
         <w:t>(create a new folder under assets/Projects/</w:t>
       </w:r>
       <w:proofErr w:type="spellStart"/>
@@ -7793,7 +10656,6 @@
         <w:rPr>
           <w:rFonts w:ascii="Calibri" w:eastAsia="Calibri" w:hAnsi="Calibri" w:cs="Calibri"/>
         </w:rPr>
-        <w:lastRenderedPageBreak/>
         <w:t>Tip: Create additional Lights by copy/paste/rename existing lights.  (start from an original on the same height level)</w:t>
       </w:r>
     </w:p>
@@ -7885,7 +10747,7 @@
 </file>
 
 <file path=word/numbering.xml><?xml version="1.0" encoding="utf-8"?>
-<w:numbering xmlns:wpc="http://schemas.microsoft.com/office/word/2010/wordprocessingCanvas" xmlns:cx="http://schemas.microsoft.com/office/drawing/2014/chartex" xmlns:cx1="http://schemas.microsoft.com/office/drawing/2015/9/8/chartex" xmlns:cx2="http://schemas.microsoft.com/office/drawing/2015/10/21/chartex" xmlns:cx3="http://schemas.microsoft.com/office/drawing/2016/5/9/chartex" xmlns:cx4="http://schemas.microsoft.com/office/drawing/2016/5/10/chartex" xmlns:cx5="http://schemas.microsoft.com/office/drawing/2016/5/11/chartex" xmlns:cx6="http://schemas.microsoft.com/office/drawing/2016/5/12/chartex" xmlns:cx7="http://schemas.microsoft.com/office/drawing/2016/5/13/chartex" xmlns:cx8="http://schemas.microsoft.com/office/drawing/2016/5/14/chartex" xmlns:mc="http://schemas.openxmlformats.org/markup-compatibility/2006" xmlns:aink="http://schemas.microsoft.com/office/drawing/2016/ink" xmlns:am3d="http://schemas.microsoft.com/office/drawing/2017/model3d" xmlns:o="urn:schemas-microsoft-com:office:office" xmlns:r="http://schemas.openxmlformats.org/officeDocument/2006/relationships" xmlns:m="http://schemas.openxmlformats.org/officeDocument/2006/math" xmlns:v="urn:schemas-microsoft-com:vml" xmlns:wp14="http://schemas.microsoft.com/office/word/2010/wordprocessingDrawing" xmlns:wp="http://schemas.openxmlformats.org/drawingml/2006/wordprocessingDrawing" xmlns:w10="urn:schemas-microsoft-com:office:word" xmlns:w="http://schemas.openxmlformats.org/wordprocessingml/2006/main" xmlns:w14="http://schemas.microsoft.com/office/word/2010/wordml" xmlns:w15="http://schemas.microsoft.com/office/word/2012/wordml" xmlns:w16cid="http://schemas.microsoft.com/office/word/2016/wordml/cid" xmlns:w16se="http://schemas.microsoft.com/office/word/2015/wordml/symex" xmlns:wpg="http://schemas.microsoft.com/office/word/2010/wordprocessingGroup" xmlns:wpi="http://schemas.microsoft.com/office/word/2010/wordprocessingInk" xmlns:wne="http://schemas.microsoft.com/office/word/2006/wordml" xmlns:wps="http://schemas.microsoft.com/office/word/2010/wordprocessingShape" mc:Ignorable="w14 w15 w16se w16cid wp14">
+<w:numbering xmlns:wpc="http://schemas.microsoft.com/office/word/2010/wordprocessingCanvas" xmlns:cx="http://schemas.microsoft.com/office/drawing/2014/chartex" xmlns:cx1="http://schemas.microsoft.com/office/drawing/2015/9/8/chartex" xmlns:cx2="http://schemas.microsoft.com/office/drawing/2015/10/21/chartex" xmlns:cx3="http://schemas.microsoft.com/office/drawing/2016/5/9/chartex" xmlns:cx4="http://schemas.microsoft.com/office/drawing/2016/5/10/chartex" xmlns:cx5="http://schemas.microsoft.com/office/drawing/2016/5/11/chartex" xmlns:cx6="http://schemas.microsoft.com/office/drawing/2016/5/12/chartex" xmlns:cx7="http://schemas.microsoft.com/office/drawing/2016/5/13/chartex" xmlns:cx8="http://schemas.microsoft.com/office/drawing/2016/5/14/chartex" xmlns:mc="http://schemas.openxmlformats.org/markup-compatibility/2006" xmlns:aink="http://schemas.microsoft.com/office/drawing/2016/ink" xmlns:am3d="http://schemas.microsoft.com/office/drawing/2017/model3d" xmlns:o="urn:schemas-microsoft-com:office:office" xmlns:r="http://schemas.openxmlformats.org/officeDocument/2006/relationships" xmlns:m="http://schemas.openxmlformats.org/officeDocument/2006/math" xmlns:v="urn:schemas-microsoft-com:vml" xmlns:wp14="http://schemas.microsoft.com/office/word/2010/wordprocessingDrawing" xmlns:wp="http://schemas.openxmlformats.org/drawingml/2006/wordprocessingDrawing" xmlns:w10="urn:schemas-microsoft-com:office:word" xmlns:w="http://schemas.openxmlformats.org/wordprocessingml/2006/main" xmlns:w14="http://schemas.microsoft.com/office/word/2010/wordml" xmlns:w15="http://schemas.microsoft.com/office/word/2012/wordml" xmlns:w16cex="http://schemas.microsoft.com/office/word/2018/wordml/cex" xmlns:w16cid="http://schemas.microsoft.com/office/word/2016/wordml/cid" xmlns:w16="http://schemas.microsoft.com/office/word/2018/wordml" xmlns:w16se="http://schemas.microsoft.com/office/word/2015/wordml/symex" xmlns:wpg="http://schemas.microsoft.com/office/word/2010/wordprocessingGroup" xmlns:wpi="http://schemas.microsoft.com/office/word/2010/wordprocessingInk" xmlns:wne="http://schemas.microsoft.com/office/word/2006/wordml" xmlns:wps="http://schemas.microsoft.com/office/word/2010/wordprocessingShape" mc:Ignorable="w14 w15 w16se w16cid w16 w16cex wp14">
   <w:abstractNum w:abstractNumId="0" w15:restartNumberingAfterBreak="0">
     <w:nsid w:val="047819A9"/>
     <w:multiLevelType w:val="hybridMultilevel"/>
@@ -7902,7 +10764,7 @@
         <w:rFonts w:ascii="Symbol" w:hAnsi="Symbol" w:hint="default"/>
       </w:rPr>
     </w:lvl>
-    <w:lvl w:ilvl="1" w:tplc="20000003" w:tentative="1">
+    <w:lvl w:ilvl="1" w:tplc="20000003">
       <w:start w:val="1"/>
       <w:numFmt w:val="bullet"/>
       <w:lvlText w:val="o"/>
@@ -7914,7 +10776,7 @@
         <w:rFonts w:ascii="Courier New" w:hAnsi="Courier New" w:cs="Courier New" w:hint="default"/>
       </w:rPr>
     </w:lvl>
-    <w:lvl w:ilvl="2" w:tplc="20000005" w:tentative="1">
+    <w:lvl w:ilvl="2" w:tplc="20000005">
       <w:start w:val="1"/>
       <w:numFmt w:val="bullet"/>
       <w:lvlText w:val=""/>
@@ -8102,6 +10964,118 @@
     </w:lvl>
   </w:abstractNum>
   <w:abstractNum w:abstractNumId="3" w15:restartNumberingAfterBreak="0">
+    <w:nsid w:val="07590680"/>
+    <w:multiLevelType w:val="hybridMultilevel"/>
+    <w:tmpl w:val="EA1A77C8"/>
+    <w:lvl w:ilvl="0" w:tplc="074648C4">
+      <w:numFmt w:val="bullet"/>
+      <w:lvlText w:val=""/>
+      <w:lvlJc w:val="left"/>
+      <w:pPr>
+        <w:ind w:left="720" w:hanging="360"/>
+      </w:pPr>
+      <w:rPr>
+        <w:rFonts w:ascii="Symbol" w:eastAsia="Calibri" w:hAnsi="Symbol" w:cs="Calibri" w:hint="default"/>
+      </w:rPr>
+    </w:lvl>
+    <w:lvl w:ilvl="1" w:tplc="20000003">
+      <w:start w:val="1"/>
+      <w:numFmt w:val="bullet"/>
+      <w:lvlText w:val="o"/>
+      <w:lvlJc w:val="left"/>
+      <w:pPr>
+        <w:ind w:left="1440" w:hanging="360"/>
+      </w:pPr>
+      <w:rPr>
+        <w:rFonts w:ascii="Courier New" w:hAnsi="Courier New" w:cs="Courier New" w:hint="default"/>
+      </w:rPr>
+    </w:lvl>
+    <w:lvl w:ilvl="2" w:tplc="20000005">
+      <w:start w:val="1"/>
+      <w:numFmt w:val="bullet"/>
+      <w:lvlText w:val=""/>
+      <w:lvlJc w:val="left"/>
+      <w:pPr>
+        <w:ind w:left="2160" w:hanging="360"/>
+      </w:pPr>
+      <w:rPr>
+        <w:rFonts w:ascii="Wingdings" w:hAnsi="Wingdings" w:hint="default"/>
+      </w:rPr>
+    </w:lvl>
+    <w:lvl w:ilvl="3" w:tplc="20000001">
+      <w:start w:val="1"/>
+      <w:numFmt w:val="bullet"/>
+      <w:lvlText w:val=""/>
+      <w:lvlJc w:val="left"/>
+      <w:pPr>
+        <w:ind w:left="2880" w:hanging="360"/>
+      </w:pPr>
+      <w:rPr>
+        <w:rFonts w:ascii="Symbol" w:hAnsi="Symbol" w:hint="default"/>
+      </w:rPr>
+    </w:lvl>
+    <w:lvl w:ilvl="4" w:tplc="20000003">
+      <w:start w:val="1"/>
+      <w:numFmt w:val="bullet"/>
+      <w:lvlText w:val="o"/>
+      <w:lvlJc w:val="left"/>
+      <w:pPr>
+        <w:ind w:left="3600" w:hanging="360"/>
+      </w:pPr>
+      <w:rPr>
+        <w:rFonts w:ascii="Courier New" w:hAnsi="Courier New" w:cs="Courier New" w:hint="default"/>
+      </w:rPr>
+    </w:lvl>
+    <w:lvl w:ilvl="5" w:tplc="20000005">
+      <w:start w:val="1"/>
+      <w:numFmt w:val="bullet"/>
+      <w:lvlText w:val=""/>
+      <w:lvlJc w:val="left"/>
+      <w:pPr>
+        <w:ind w:left="4320" w:hanging="360"/>
+      </w:pPr>
+      <w:rPr>
+        <w:rFonts w:ascii="Wingdings" w:hAnsi="Wingdings" w:hint="default"/>
+      </w:rPr>
+    </w:lvl>
+    <w:lvl w:ilvl="6" w:tplc="20000001">
+      <w:start w:val="1"/>
+      <w:numFmt w:val="bullet"/>
+      <w:lvlText w:val=""/>
+      <w:lvlJc w:val="left"/>
+      <w:pPr>
+        <w:ind w:left="5040" w:hanging="360"/>
+      </w:pPr>
+      <w:rPr>
+        <w:rFonts w:ascii="Symbol" w:hAnsi="Symbol" w:hint="default"/>
+      </w:rPr>
+    </w:lvl>
+    <w:lvl w:ilvl="7" w:tplc="20000003" w:tentative="1">
+      <w:start w:val="1"/>
+      <w:numFmt w:val="bullet"/>
+      <w:lvlText w:val="o"/>
+      <w:lvlJc w:val="left"/>
+      <w:pPr>
+        <w:ind w:left="5760" w:hanging="360"/>
+      </w:pPr>
+      <w:rPr>
+        <w:rFonts w:ascii="Courier New" w:hAnsi="Courier New" w:cs="Courier New" w:hint="default"/>
+      </w:rPr>
+    </w:lvl>
+    <w:lvl w:ilvl="8" w:tplc="20000005" w:tentative="1">
+      <w:start w:val="1"/>
+      <w:numFmt w:val="bullet"/>
+      <w:lvlText w:val=""/>
+      <w:lvlJc w:val="left"/>
+      <w:pPr>
+        <w:ind w:left="6480" w:hanging="360"/>
+      </w:pPr>
+      <w:rPr>
+        <w:rFonts w:ascii="Wingdings" w:hAnsi="Wingdings" w:hint="default"/>
+      </w:rPr>
+    </w:lvl>
+  </w:abstractNum>
+  <w:abstractNum w:abstractNumId="4" w15:restartNumberingAfterBreak="0">
     <w:nsid w:val="097F6FE4"/>
     <w:multiLevelType w:val="hybridMultilevel"/>
     <w:tmpl w:val="21E4A8FC"/>
@@ -8214,7 +11188,7 @@
       </w:rPr>
     </w:lvl>
   </w:abstractNum>
-  <w:abstractNum w:abstractNumId="4" w15:restartNumberingAfterBreak="0">
+  <w:abstractNum w:abstractNumId="5" w15:restartNumberingAfterBreak="0">
     <w:nsid w:val="09BB6E28"/>
     <w:multiLevelType w:val="multilevel"/>
     <w:tmpl w:val="9DE01BAC"/>
@@ -8265,7 +11239,7 @@
       <w:lvlJc w:val="left"/>
     </w:lvl>
   </w:abstractNum>
-  <w:abstractNum w:abstractNumId="5" w15:restartNumberingAfterBreak="0">
+  <w:abstractNum w:abstractNumId="6" w15:restartNumberingAfterBreak="0">
     <w:nsid w:val="0BFD0827"/>
     <w:multiLevelType w:val="hybridMultilevel"/>
     <w:tmpl w:val="166A52CC"/>
@@ -8378,7 +11352,7 @@
       </w:rPr>
     </w:lvl>
   </w:abstractNum>
-  <w:abstractNum w:abstractNumId="6" w15:restartNumberingAfterBreak="0">
+  <w:abstractNum w:abstractNumId="7" w15:restartNumberingAfterBreak="0">
     <w:nsid w:val="0DBD42B8"/>
     <w:multiLevelType w:val="multilevel"/>
     <w:tmpl w:val="A5702D24"/>
@@ -8429,7 +11403,7 @@
       <w:lvlJc w:val="left"/>
     </w:lvl>
   </w:abstractNum>
-  <w:abstractNum w:abstractNumId="7" w15:restartNumberingAfterBreak="0">
+  <w:abstractNum w:abstractNumId="8" w15:restartNumberingAfterBreak="0">
     <w:nsid w:val="172D506A"/>
     <w:multiLevelType w:val="multilevel"/>
     <w:tmpl w:val="7C82EA18"/>
@@ -8480,7 +11454,7 @@
       <w:lvlJc w:val="left"/>
     </w:lvl>
   </w:abstractNum>
-  <w:abstractNum w:abstractNumId="8" w15:restartNumberingAfterBreak="0">
+  <w:abstractNum w:abstractNumId="9" w15:restartNumberingAfterBreak="0">
     <w:nsid w:val="1FDD181C"/>
     <w:multiLevelType w:val="hybridMultilevel"/>
     <w:tmpl w:val="316EB884"/>
@@ -8593,7 +11567,7 @@
       </w:rPr>
     </w:lvl>
   </w:abstractNum>
-  <w:abstractNum w:abstractNumId="9" w15:restartNumberingAfterBreak="0">
+  <w:abstractNum w:abstractNumId="10" w15:restartNumberingAfterBreak="0">
     <w:nsid w:val="23DC7081"/>
     <w:multiLevelType w:val="multilevel"/>
     <w:tmpl w:val="ADF2A304"/>
@@ -8644,7 +11618,7 @@
       <w:lvlJc w:val="left"/>
     </w:lvl>
   </w:abstractNum>
-  <w:abstractNum w:abstractNumId="10" w15:restartNumberingAfterBreak="0">
+  <w:abstractNum w:abstractNumId="11" w15:restartNumberingAfterBreak="0">
     <w:nsid w:val="25AA27A5"/>
     <w:multiLevelType w:val="multilevel"/>
     <w:tmpl w:val="50C4E672"/>
@@ -8695,7 +11669,7 @@
       <w:lvlJc w:val="left"/>
     </w:lvl>
   </w:abstractNum>
-  <w:abstractNum w:abstractNumId="11" w15:restartNumberingAfterBreak="0">
+  <w:abstractNum w:abstractNumId="12" w15:restartNumberingAfterBreak="0">
     <w:nsid w:val="2E71584D"/>
     <w:multiLevelType w:val="multilevel"/>
     <w:tmpl w:val="805CF1D4"/>
@@ -8746,7 +11720,7 @@
       <w:lvlJc w:val="left"/>
     </w:lvl>
   </w:abstractNum>
-  <w:abstractNum w:abstractNumId="12" w15:restartNumberingAfterBreak="0">
+  <w:abstractNum w:abstractNumId="13" w15:restartNumberingAfterBreak="0">
     <w:nsid w:val="2FC020AD"/>
     <w:multiLevelType w:val="multilevel"/>
     <w:tmpl w:val="77160968"/>
@@ -8797,7 +11771,119 @@
       <w:lvlJc w:val="left"/>
     </w:lvl>
   </w:abstractNum>
-  <w:abstractNum w:abstractNumId="13" w15:restartNumberingAfterBreak="0">
+  <w:abstractNum w:abstractNumId="14" w15:restartNumberingAfterBreak="0">
+    <w:nsid w:val="31507451"/>
+    <w:multiLevelType w:val="hybridMultilevel"/>
+    <w:tmpl w:val="5B367AC4"/>
+    <w:lvl w:ilvl="0" w:tplc="6432629C">
+      <w:numFmt w:val="bullet"/>
+      <w:lvlText w:val="-"/>
+      <w:lvlJc w:val="left"/>
+      <w:pPr>
+        <w:ind w:left="720" w:hanging="360"/>
+      </w:pPr>
+      <w:rPr>
+        <w:rFonts w:ascii="Calibri" w:eastAsia="Calibri" w:hAnsi="Calibri" w:cs="Calibri" w:hint="default"/>
+      </w:rPr>
+    </w:lvl>
+    <w:lvl w:ilvl="1" w:tplc="20000003" w:tentative="1">
+      <w:start w:val="1"/>
+      <w:numFmt w:val="bullet"/>
+      <w:lvlText w:val="o"/>
+      <w:lvlJc w:val="left"/>
+      <w:pPr>
+        <w:ind w:left="1440" w:hanging="360"/>
+      </w:pPr>
+      <w:rPr>
+        <w:rFonts w:ascii="Courier New" w:hAnsi="Courier New" w:cs="Courier New" w:hint="default"/>
+      </w:rPr>
+    </w:lvl>
+    <w:lvl w:ilvl="2" w:tplc="20000005" w:tentative="1">
+      <w:start w:val="1"/>
+      <w:numFmt w:val="bullet"/>
+      <w:lvlText w:val=""/>
+      <w:lvlJc w:val="left"/>
+      <w:pPr>
+        <w:ind w:left="2160" w:hanging="360"/>
+      </w:pPr>
+      <w:rPr>
+        <w:rFonts w:ascii="Wingdings" w:hAnsi="Wingdings" w:hint="default"/>
+      </w:rPr>
+    </w:lvl>
+    <w:lvl w:ilvl="3" w:tplc="20000001" w:tentative="1">
+      <w:start w:val="1"/>
+      <w:numFmt w:val="bullet"/>
+      <w:lvlText w:val=""/>
+      <w:lvlJc w:val="left"/>
+      <w:pPr>
+        <w:ind w:left="2880" w:hanging="360"/>
+      </w:pPr>
+      <w:rPr>
+        <w:rFonts w:ascii="Symbol" w:hAnsi="Symbol" w:hint="default"/>
+      </w:rPr>
+    </w:lvl>
+    <w:lvl w:ilvl="4" w:tplc="20000003" w:tentative="1">
+      <w:start w:val="1"/>
+      <w:numFmt w:val="bullet"/>
+      <w:lvlText w:val="o"/>
+      <w:lvlJc w:val="left"/>
+      <w:pPr>
+        <w:ind w:left="3600" w:hanging="360"/>
+      </w:pPr>
+      <w:rPr>
+        <w:rFonts w:ascii="Courier New" w:hAnsi="Courier New" w:cs="Courier New" w:hint="default"/>
+      </w:rPr>
+    </w:lvl>
+    <w:lvl w:ilvl="5" w:tplc="20000005" w:tentative="1">
+      <w:start w:val="1"/>
+      <w:numFmt w:val="bullet"/>
+      <w:lvlText w:val=""/>
+      <w:lvlJc w:val="left"/>
+      <w:pPr>
+        <w:ind w:left="4320" w:hanging="360"/>
+      </w:pPr>
+      <w:rPr>
+        <w:rFonts w:ascii="Wingdings" w:hAnsi="Wingdings" w:hint="default"/>
+      </w:rPr>
+    </w:lvl>
+    <w:lvl w:ilvl="6" w:tplc="20000001" w:tentative="1">
+      <w:start w:val="1"/>
+      <w:numFmt w:val="bullet"/>
+      <w:lvlText w:val=""/>
+      <w:lvlJc w:val="left"/>
+      <w:pPr>
+        <w:ind w:left="5040" w:hanging="360"/>
+      </w:pPr>
+      <w:rPr>
+        <w:rFonts w:ascii="Symbol" w:hAnsi="Symbol" w:hint="default"/>
+      </w:rPr>
+    </w:lvl>
+    <w:lvl w:ilvl="7" w:tplc="20000003" w:tentative="1">
+      <w:start w:val="1"/>
+      <w:numFmt w:val="bullet"/>
+      <w:lvlText w:val="o"/>
+      <w:lvlJc w:val="left"/>
+      <w:pPr>
+        <w:ind w:left="5760" w:hanging="360"/>
+      </w:pPr>
+      <w:rPr>
+        <w:rFonts w:ascii="Courier New" w:hAnsi="Courier New" w:cs="Courier New" w:hint="default"/>
+      </w:rPr>
+    </w:lvl>
+    <w:lvl w:ilvl="8" w:tplc="20000005" w:tentative="1">
+      <w:start w:val="1"/>
+      <w:numFmt w:val="bullet"/>
+      <w:lvlText w:val=""/>
+      <w:lvlJc w:val="left"/>
+      <w:pPr>
+        <w:ind w:left="6480" w:hanging="360"/>
+      </w:pPr>
+      <w:rPr>
+        <w:rFonts w:ascii="Wingdings" w:hAnsi="Wingdings" w:hint="default"/>
+      </w:rPr>
+    </w:lvl>
+  </w:abstractNum>
+  <w:abstractNum w:abstractNumId="15" w15:restartNumberingAfterBreak="0">
     <w:nsid w:val="333B1C7B"/>
     <w:multiLevelType w:val="hybridMultilevel"/>
     <w:tmpl w:val="AB267914"/>
@@ -8813,7 +11899,7 @@
         <w:rFonts w:ascii="Symbol" w:hAnsi="Symbol" w:hint="default"/>
       </w:rPr>
     </w:lvl>
-    <w:lvl w:ilvl="1" w:tplc="20000003" w:tentative="1">
+    <w:lvl w:ilvl="1" w:tplc="20000003">
       <w:start w:val="1"/>
       <w:numFmt w:val="bullet"/>
       <w:lvlText w:val="o"/>
@@ -8825,7 +11911,7 @@
         <w:rFonts w:ascii="Courier New" w:hAnsi="Courier New" w:cs="Courier New" w:hint="default"/>
       </w:rPr>
     </w:lvl>
-    <w:lvl w:ilvl="2" w:tplc="20000005" w:tentative="1">
+    <w:lvl w:ilvl="2" w:tplc="20000005">
       <w:start w:val="1"/>
       <w:numFmt w:val="bullet"/>
       <w:lvlText w:val=""/>
@@ -8910,7 +11996,7 @@
       </w:rPr>
     </w:lvl>
   </w:abstractNum>
-  <w:abstractNum w:abstractNumId="14" w15:restartNumberingAfterBreak="0">
+  <w:abstractNum w:abstractNumId="16" w15:restartNumberingAfterBreak="0">
     <w:nsid w:val="3E9F2751"/>
     <w:multiLevelType w:val="multilevel"/>
     <w:tmpl w:val="FB4A06FE"/>
@@ -8961,7 +12047,7 @@
       <w:lvlJc w:val="left"/>
     </w:lvl>
   </w:abstractNum>
-  <w:abstractNum w:abstractNumId="15" w15:restartNumberingAfterBreak="0">
+  <w:abstractNum w:abstractNumId="17" w15:restartNumberingAfterBreak="0">
     <w:nsid w:val="44CE556F"/>
     <w:multiLevelType w:val="multilevel"/>
     <w:tmpl w:val="AA98224E"/>
@@ -9012,7 +12098,7 @@
       <w:lvlJc w:val="left"/>
     </w:lvl>
   </w:abstractNum>
-  <w:abstractNum w:abstractNumId="16" w15:restartNumberingAfterBreak="0">
+  <w:abstractNum w:abstractNumId="18" w15:restartNumberingAfterBreak="0">
     <w:nsid w:val="45947547"/>
     <w:multiLevelType w:val="multilevel"/>
     <w:tmpl w:val="D5FCBE54"/>
@@ -9063,7 +12149,7 @@
       <w:lvlJc w:val="left"/>
     </w:lvl>
   </w:abstractNum>
-  <w:abstractNum w:abstractNumId="17" w15:restartNumberingAfterBreak="0">
+  <w:abstractNum w:abstractNumId="19" w15:restartNumberingAfterBreak="0">
     <w:nsid w:val="4D742566"/>
     <w:multiLevelType w:val="hybridMultilevel"/>
     <w:tmpl w:val="E67CCA92"/>
@@ -9176,7 +12262,7 @@
       </w:rPr>
     </w:lvl>
   </w:abstractNum>
-  <w:abstractNum w:abstractNumId="18" w15:restartNumberingAfterBreak="0">
+  <w:abstractNum w:abstractNumId="20" w15:restartNumberingAfterBreak="0">
     <w:nsid w:val="557C2EA4"/>
     <w:multiLevelType w:val="hybridMultilevel"/>
     <w:tmpl w:val="1EFAC17A"/>
@@ -9289,7 +12375,7 @@
       </w:rPr>
     </w:lvl>
   </w:abstractNum>
-  <w:abstractNum w:abstractNumId="19" w15:restartNumberingAfterBreak="0">
+  <w:abstractNum w:abstractNumId="21" w15:restartNumberingAfterBreak="0">
     <w:nsid w:val="5F812E34"/>
     <w:multiLevelType w:val="hybridMultilevel"/>
     <w:tmpl w:val="9F2AB802"/>
@@ -9402,7 +12488,7 @@
       </w:rPr>
     </w:lvl>
   </w:abstractNum>
-  <w:abstractNum w:abstractNumId="20" w15:restartNumberingAfterBreak="0">
+  <w:abstractNum w:abstractNumId="22" w15:restartNumberingAfterBreak="0">
     <w:nsid w:val="63563267"/>
     <w:multiLevelType w:val="hybridMultilevel"/>
     <w:tmpl w:val="96A6E042"/>
@@ -9515,7 +12601,7 @@
       </w:rPr>
     </w:lvl>
   </w:abstractNum>
-  <w:abstractNum w:abstractNumId="21" w15:restartNumberingAfterBreak="0">
+  <w:abstractNum w:abstractNumId="23" w15:restartNumberingAfterBreak="0">
     <w:nsid w:val="66BC0521"/>
     <w:multiLevelType w:val="multilevel"/>
     <w:tmpl w:val="0AF838EC"/>
@@ -9566,7 +12652,7 @@
       <w:lvlJc w:val="left"/>
     </w:lvl>
   </w:abstractNum>
-  <w:abstractNum w:abstractNumId="22" w15:restartNumberingAfterBreak="0">
+  <w:abstractNum w:abstractNumId="24" w15:restartNumberingAfterBreak="0">
     <w:nsid w:val="719E046B"/>
     <w:multiLevelType w:val="hybridMultilevel"/>
     <w:tmpl w:val="545A90DE"/>
@@ -9680,79 +12766,85 @@
     </w:lvl>
   </w:abstractNum>
   <w:num w:numId="1">
-    <w:abstractNumId w:val="4"/>
+    <w:abstractNumId w:val="5"/>
   </w:num>
   <w:num w:numId="2">
     <w:abstractNumId w:val="2"/>
   </w:num>
   <w:num w:numId="3">
-    <w:abstractNumId w:val="11"/>
+    <w:abstractNumId w:val="12"/>
   </w:num>
   <w:num w:numId="4">
-    <w:abstractNumId w:val="12"/>
+    <w:abstractNumId w:val="13"/>
   </w:num>
   <w:num w:numId="5">
-    <w:abstractNumId w:val="9"/>
+    <w:abstractNumId w:val="10"/>
   </w:num>
   <w:num w:numId="6">
-    <w:abstractNumId w:val="16"/>
+    <w:abstractNumId w:val="18"/>
   </w:num>
   <w:num w:numId="7">
-    <w:abstractNumId w:val="14"/>
+    <w:abstractNumId w:val="16"/>
   </w:num>
   <w:num w:numId="8">
     <w:abstractNumId w:val="1"/>
   </w:num>
   <w:num w:numId="9">
+    <w:abstractNumId w:val="7"/>
+  </w:num>
+  <w:num w:numId="10">
+    <w:abstractNumId w:val="8"/>
+  </w:num>
+  <w:num w:numId="11">
+    <w:abstractNumId w:val="11"/>
+  </w:num>
+  <w:num w:numId="12">
+    <w:abstractNumId w:val="17"/>
+  </w:num>
+  <w:num w:numId="13">
+    <w:abstractNumId w:val="20"/>
+  </w:num>
+  <w:num w:numId="14">
+    <w:abstractNumId w:val="4"/>
+  </w:num>
+  <w:num w:numId="15">
     <w:abstractNumId w:val="6"/>
   </w:num>
-  <w:num w:numId="10">
-    <w:abstractNumId w:val="7"/>
+  <w:num w:numId="16">
+    <w:abstractNumId w:val="22"/>
   </w:num>
-  <w:num w:numId="11">
-    <w:abstractNumId w:val="10"/>
+  <w:num w:numId="17">
+    <w:abstractNumId w:val="9"/>
   </w:num>
-  <w:num w:numId="12">
+  <w:num w:numId="18">
+    <w:abstractNumId w:val="21"/>
+  </w:num>
+  <w:num w:numId="19">
     <w:abstractNumId w:val="15"/>
   </w:num>
-  <w:num w:numId="13">
-    <w:abstractNumId w:val="18"/>
-  </w:num>
-  <w:num w:numId="14">
-    <w:abstractNumId w:val="3"/>
-  </w:num>
-  <w:num w:numId="15">
-    <w:abstractNumId w:val="5"/>
-  </w:num>
-  <w:num w:numId="16">
-    <w:abstractNumId w:val="20"/>
-  </w:num>
-  <w:num w:numId="17">
-    <w:abstractNumId w:val="8"/>
-  </w:num>
-  <w:num w:numId="18">
+  <w:num w:numId="20">
     <w:abstractNumId w:val="19"/>
   </w:num>
-  <w:num w:numId="19">
-    <w:abstractNumId w:val="13"/>
-  </w:num>
-  <w:num w:numId="20">
-    <w:abstractNumId w:val="17"/>
-  </w:num>
   <w:num w:numId="21">
-    <w:abstractNumId w:val="22"/>
+    <w:abstractNumId w:val="24"/>
   </w:num>
   <w:num w:numId="22">
     <w:abstractNumId w:val="0"/>
   </w:num>
   <w:num w:numId="23">
-    <w:abstractNumId w:val="21"/>
+    <w:abstractNumId w:val="23"/>
+  </w:num>
+  <w:num w:numId="24">
+    <w:abstractNumId w:val="3"/>
+  </w:num>
+  <w:num w:numId="25">
+    <w:abstractNumId w:val="14"/>
   </w:num>
 </w:numbering>
 </file>
 
 <file path=word/styles.xml><?xml version="1.0" encoding="utf-8"?>
-<w:styles xmlns:mc="http://schemas.openxmlformats.org/markup-compatibility/2006" xmlns:r="http://schemas.openxmlformats.org/officeDocument/2006/relationships" xmlns:w="http://schemas.openxmlformats.org/wordprocessingml/2006/main" xmlns:w14="http://schemas.microsoft.com/office/word/2010/wordml" xmlns:w15="http://schemas.microsoft.com/office/word/2012/wordml" xmlns:w16cid="http://schemas.microsoft.com/office/word/2016/wordml/cid" xmlns:w16se="http://schemas.microsoft.com/office/word/2015/wordml/symex" mc:Ignorable="w14 w15 w16se w16cid">
+<w:styles xmlns:mc="http://schemas.openxmlformats.org/markup-compatibility/2006" xmlns:r="http://schemas.openxmlformats.org/officeDocument/2006/relationships" xmlns:w="http://schemas.openxmlformats.org/wordprocessingml/2006/main" xmlns:w14="http://schemas.microsoft.com/office/word/2010/wordml" xmlns:w15="http://schemas.microsoft.com/office/word/2012/wordml" xmlns:w16cex="http://schemas.microsoft.com/office/word/2018/wordml/cex" xmlns:w16cid="http://schemas.microsoft.com/office/word/2016/wordml/cid" xmlns:w16="http://schemas.microsoft.com/office/word/2018/wordml" xmlns:w16se="http://schemas.microsoft.com/office/word/2015/wordml/symex" mc:Ignorable="w14 w15 w16se w16cid w16 w16cex">
   <w:docDefaults>
     <w:rPrDefault>
       <w:rPr>

</xml_diff>

<commit_message>
Further implementation of edit modes.  Now it is possible to persistently create and edit POI, Prop, and Light objects.
</commit_message>
<xml_diff>
--- a/Documentation/Archi-VR.docx
+++ b/Documentation/Archi-VR.docx
@@ -31,7 +31,6 @@
       <w:r>
         <w:rPr>
           <w:rFonts w:ascii="Calibri" w:eastAsia="Calibri" w:hAnsi="Calibri" w:cs="Calibri"/>
-          <w:lang w:val="en-BE"/>
         </w:rPr>
         <w:t>that that enables to prepare a presentation/</w:t>
       </w:r>
@@ -44,7 +43,6 @@
       <w:r>
         <w:rPr>
           <w:rFonts w:ascii="Calibri" w:eastAsia="Calibri" w:hAnsi="Calibri" w:cs="Calibri"/>
-          <w:lang w:val="en-BE"/>
         </w:rPr>
         <w:t xml:space="preserve">of </w:t>
       </w:r>
@@ -57,7 +55,6 @@
       <w:r>
         <w:rPr>
           <w:rFonts w:ascii="Calibri" w:eastAsia="Calibri" w:hAnsi="Calibri" w:cs="Calibri"/>
-          <w:lang w:val="en-BE"/>
         </w:rPr>
         <w:t xml:space="preserve"> for presentation in </w:t>
       </w:r>
@@ -72,13 +69,11 @@
       <w:pPr>
         <w:rPr>
           <w:rFonts w:ascii="Calibri" w:eastAsia="Calibri" w:hAnsi="Calibri" w:cs="Calibri"/>
-          <w:lang w:val="en-BE"/>
-        </w:rPr>
-      </w:pPr>
-      <w:r>
-        <w:rPr>
-          <w:rFonts w:ascii="Calibri" w:eastAsia="Calibri" w:hAnsi="Calibri" w:cs="Calibri"/>
-          <w:lang w:val="en-BE"/>
+        </w:rPr>
+      </w:pPr>
+      <w:r>
+        <w:rPr>
+          <w:rFonts w:ascii="Calibri" w:eastAsia="Calibri" w:hAnsi="Calibri" w:cs="Calibri"/>
         </w:rPr>
         <w:t>The application has the following functionality:</w:t>
       </w:r>
@@ -92,13 +87,11 @@
         </w:numPr>
         <w:rPr>
           <w:rFonts w:ascii="Calibri" w:eastAsia="Calibri" w:hAnsi="Calibri" w:cs="Calibri"/>
-          <w:lang w:val="en-BE"/>
-        </w:rPr>
-      </w:pPr>
-      <w:r>
-        <w:rPr>
-          <w:rFonts w:ascii="Calibri" w:eastAsia="Calibri" w:hAnsi="Calibri" w:cs="Calibri"/>
-          <w:lang w:val="en-BE"/>
+        </w:rPr>
+      </w:pPr>
+      <w:r>
+        <w:rPr>
+          <w:rFonts w:ascii="Calibri" w:eastAsia="Calibri" w:hAnsi="Calibri" w:cs="Calibri"/>
         </w:rPr>
         <w:t xml:space="preserve">Browse through a series of </w:t>
       </w:r>
@@ -106,7 +99,6 @@
       <w:r>
         <w:rPr>
           <w:rFonts w:ascii="Calibri" w:eastAsia="Calibri" w:hAnsi="Calibri" w:cs="Calibri"/>
-          <w:lang w:val="en-BE"/>
         </w:rPr>
         <w:t>ArchiVR</w:t>
       </w:r>
@@ -114,7 +106,6 @@
       <w:r>
         <w:rPr>
           <w:rFonts w:ascii="Calibri" w:eastAsia="Calibri" w:hAnsi="Calibri" w:cs="Calibri"/>
-          <w:lang w:val="en-BE"/>
         </w:rPr>
         <w:t xml:space="preserve"> projects.</w:t>
       </w:r>
@@ -128,13 +119,11 @@
         </w:numPr>
         <w:rPr>
           <w:rFonts w:ascii="Calibri" w:eastAsia="Calibri" w:hAnsi="Calibri" w:cs="Calibri"/>
-          <w:lang w:val="en-BE"/>
-        </w:rPr>
-      </w:pPr>
-      <w:r>
-        <w:rPr>
-          <w:rFonts w:ascii="Calibri" w:eastAsia="Calibri" w:hAnsi="Calibri" w:cs="Calibri"/>
-          <w:lang w:val="en-BE"/>
+        </w:rPr>
+      </w:pPr>
+      <w:r>
+        <w:rPr>
+          <w:rFonts w:ascii="Calibri" w:eastAsia="Calibri" w:hAnsi="Calibri" w:cs="Calibri"/>
         </w:rPr>
         <w:t xml:space="preserve">Open an </w:t>
       </w:r>
@@ -142,7 +131,6 @@
       <w:r>
         <w:rPr>
           <w:rFonts w:ascii="Calibri" w:eastAsia="Calibri" w:hAnsi="Calibri" w:cs="Calibri"/>
-          <w:lang w:val="en-BE"/>
         </w:rPr>
         <w:t>ArchiVR</w:t>
       </w:r>
@@ -150,14 +138,12 @@
       <w:r>
         <w:rPr>
           <w:rFonts w:ascii="Calibri" w:eastAsia="Calibri" w:hAnsi="Calibri" w:cs="Calibri"/>
-          <w:lang w:val="en-BE"/>
         </w:rPr>
         <w:t xml:space="preserve"> project</w:t>
       </w:r>
       <w:r>
         <w:rPr>
           <w:rFonts w:ascii="Calibri" w:eastAsia="Calibri" w:hAnsi="Calibri" w:cs="Calibri"/>
-          <w:lang w:val="en-BE"/>
         </w:rPr>
         <w:t xml:space="preserve"> as the active one.</w:t>
       </w:r>
@@ -171,13 +157,11 @@
         </w:numPr>
         <w:rPr>
           <w:rFonts w:ascii="Calibri" w:eastAsia="Calibri" w:hAnsi="Calibri" w:cs="Calibri"/>
-          <w:lang w:val="en-BE"/>
-        </w:rPr>
-      </w:pPr>
-      <w:r>
-        <w:rPr>
-          <w:rFonts w:ascii="Calibri" w:eastAsia="Calibri" w:hAnsi="Calibri" w:cs="Calibri"/>
-          <w:lang w:val="en-BE"/>
+        </w:rPr>
+      </w:pPr>
+      <w:r>
+        <w:rPr>
+          <w:rFonts w:ascii="Calibri" w:eastAsia="Calibri" w:hAnsi="Calibri" w:cs="Calibri"/>
         </w:rPr>
         <w:t>Navigate the active project</w:t>
       </w:r>
@@ -191,27 +175,23 @@
         </w:numPr>
         <w:rPr>
           <w:rFonts w:ascii="Calibri" w:eastAsia="Calibri" w:hAnsi="Calibri" w:cs="Calibri"/>
-          <w:lang w:val="en-BE"/>
-        </w:rPr>
-      </w:pPr>
-      <w:r>
-        <w:rPr>
-          <w:rFonts w:ascii="Calibri" w:eastAsia="Calibri" w:hAnsi="Calibri" w:cs="Calibri"/>
-          <w:lang w:val="en-BE"/>
+        </w:rPr>
+      </w:pPr>
+      <w:r>
+        <w:rPr>
+          <w:rFonts w:ascii="Calibri" w:eastAsia="Calibri" w:hAnsi="Calibri" w:cs="Calibri"/>
         </w:rPr>
         <w:t>Create/Edit/Delete</w:t>
       </w:r>
       <w:r>
         <w:rPr>
           <w:rFonts w:ascii="Calibri" w:eastAsia="Calibri" w:hAnsi="Calibri" w:cs="Calibri"/>
-          <w:lang w:val="en-BE"/>
         </w:rPr>
         <w:t xml:space="preserve"> content in the active project</w:t>
       </w:r>
       <w:r>
         <w:rPr>
           <w:rFonts w:ascii="Calibri" w:eastAsia="Calibri" w:hAnsi="Calibri" w:cs="Calibri"/>
-          <w:lang w:val="en-BE"/>
         </w:rPr>
         <w:t>:</w:t>
       </w:r>
@@ -225,13 +205,11 @@
         </w:numPr>
         <w:rPr>
           <w:rFonts w:ascii="Calibri" w:eastAsia="Calibri" w:hAnsi="Calibri" w:cs="Calibri"/>
-          <w:lang w:val="en-BE"/>
-        </w:rPr>
-      </w:pPr>
-      <w:r>
-        <w:rPr>
-          <w:rFonts w:ascii="Calibri" w:eastAsia="Calibri" w:hAnsi="Calibri" w:cs="Calibri"/>
-          <w:lang w:val="en-BE"/>
+        </w:rPr>
+      </w:pPr>
+      <w:r>
+        <w:rPr>
+          <w:rFonts w:ascii="Calibri" w:eastAsia="Calibri" w:hAnsi="Calibri" w:cs="Calibri"/>
         </w:rPr>
         <w:t>Prop</w:t>
       </w:r>
@@ -245,14 +223,12 @@
         </w:numPr>
         <w:rPr>
           <w:rFonts w:ascii="Calibri" w:eastAsia="Calibri" w:hAnsi="Calibri" w:cs="Calibri"/>
-          <w:lang w:val="en-BE"/>
         </w:rPr>
       </w:pPr>
       <w:proofErr w:type="spellStart"/>
       <w:r>
         <w:rPr>
           <w:rFonts w:ascii="Calibri" w:eastAsia="Calibri" w:hAnsi="Calibri" w:cs="Calibri"/>
-          <w:lang w:val="en-BE"/>
         </w:rPr>
         <w:t>FromModel</w:t>
       </w:r>
@@ -267,14 +243,12 @@
         </w:numPr>
         <w:rPr>
           <w:rFonts w:ascii="Calibri" w:eastAsia="Calibri" w:hAnsi="Calibri" w:cs="Calibri"/>
-          <w:lang w:val="en-BE"/>
         </w:rPr>
       </w:pPr>
       <w:proofErr w:type="spellStart"/>
       <w:r>
         <w:rPr>
           <w:rFonts w:ascii="Calibri" w:eastAsia="Calibri" w:hAnsi="Calibri" w:cs="Calibri"/>
-          <w:lang w:val="en-BE"/>
         </w:rPr>
         <w:t>Terras</w:t>
       </w:r>
@@ -289,13 +263,11 @@
         </w:numPr>
         <w:rPr>
           <w:rFonts w:ascii="Calibri" w:eastAsia="Calibri" w:hAnsi="Calibri" w:cs="Calibri"/>
-          <w:lang w:val="en-BE"/>
-        </w:rPr>
-      </w:pPr>
-      <w:r>
-        <w:rPr>
-          <w:rFonts w:ascii="Calibri" w:eastAsia="Calibri" w:hAnsi="Calibri" w:cs="Calibri"/>
-          <w:lang w:val="en-BE"/>
+        </w:rPr>
+      </w:pPr>
+      <w:r>
+        <w:rPr>
+          <w:rFonts w:ascii="Calibri" w:eastAsia="Calibri" w:hAnsi="Calibri" w:cs="Calibri"/>
         </w:rPr>
         <w:t>Kitchen</w:t>
       </w:r>
@@ -309,20 +281,17 @@
         </w:numPr>
         <w:rPr>
           <w:rFonts w:ascii="Calibri" w:eastAsia="Calibri" w:hAnsi="Calibri" w:cs="Calibri"/>
-          <w:lang w:val="en-BE"/>
-        </w:rPr>
-      </w:pPr>
-      <w:r>
-        <w:rPr>
-          <w:rFonts w:ascii="Calibri" w:eastAsia="Calibri" w:hAnsi="Calibri" w:cs="Calibri"/>
-          <w:lang w:val="en-BE"/>
+        </w:rPr>
+      </w:pPr>
+      <w:r>
+        <w:rPr>
+          <w:rFonts w:ascii="Calibri" w:eastAsia="Calibri" w:hAnsi="Calibri" w:cs="Calibri"/>
         </w:rPr>
         <w:t>Cooking Plates</w:t>
       </w:r>
       <w:r>
         <w:rPr>
           <w:rFonts w:ascii="Calibri" w:eastAsia="Calibri" w:hAnsi="Calibri" w:cs="Calibri"/>
-          <w:lang w:val="en-BE"/>
         </w:rPr>
         <w:t xml:space="preserve"> (Make procedural (option)?)</w:t>
       </w:r>
@@ -336,14 +305,12 @@
         </w:numPr>
         <w:rPr>
           <w:rFonts w:ascii="Calibri" w:eastAsia="Calibri" w:hAnsi="Calibri" w:cs="Calibri"/>
-          <w:lang w:val="en-BE"/>
         </w:rPr>
       </w:pPr>
       <w:proofErr w:type="spellStart"/>
       <w:r>
         <w:rPr>
           <w:rFonts w:ascii="Calibri" w:eastAsia="Calibri" w:hAnsi="Calibri" w:cs="Calibri"/>
-          <w:lang w:val="en-BE"/>
         </w:rPr>
         <w:t>Dampkap</w:t>
       </w:r>
@@ -351,7 +318,6 @@
       <w:r>
         <w:rPr>
           <w:rFonts w:ascii="Calibri" w:eastAsia="Calibri" w:hAnsi="Calibri" w:cs="Calibri"/>
-          <w:lang w:val="en-BE"/>
         </w:rPr>
         <w:t xml:space="preserve"> (Make procedural (option)?)</w:t>
       </w:r>
@@ -365,14 +331,12 @@
         </w:numPr>
         <w:rPr>
           <w:rFonts w:ascii="Calibri" w:eastAsia="Calibri" w:hAnsi="Calibri" w:cs="Calibri"/>
-          <w:lang w:val="en-BE"/>
         </w:rPr>
       </w:pPr>
       <w:proofErr w:type="spellStart"/>
       <w:r>
         <w:rPr>
           <w:rFonts w:ascii="Calibri" w:eastAsia="Calibri" w:hAnsi="Calibri" w:cs="Calibri"/>
-          <w:lang w:val="en-BE"/>
         </w:rPr>
         <w:t>MessenSet</w:t>
       </w:r>
@@ -387,13 +351,11 @@
         </w:numPr>
         <w:rPr>
           <w:rFonts w:ascii="Calibri" w:eastAsia="Calibri" w:hAnsi="Calibri" w:cs="Calibri"/>
-          <w:lang w:val="en-BE"/>
-        </w:rPr>
-      </w:pPr>
-      <w:r>
-        <w:rPr>
-          <w:rFonts w:ascii="Calibri" w:eastAsia="Calibri" w:hAnsi="Calibri" w:cs="Calibri"/>
-          <w:lang w:val="en-BE"/>
+        </w:rPr>
+      </w:pPr>
+      <w:r>
+        <w:rPr>
+          <w:rFonts w:ascii="Calibri" w:eastAsia="Calibri" w:hAnsi="Calibri" w:cs="Calibri"/>
         </w:rPr>
         <w:t>Toaster</w:t>
       </w:r>
@@ -407,13 +369,11 @@
         </w:numPr>
         <w:rPr>
           <w:rFonts w:ascii="Calibri" w:eastAsia="Calibri" w:hAnsi="Calibri" w:cs="Calibri"/>
-          <w:lang w:val="en-BE"/>
-        </w:rPr>
-      </w:pPr>
-      <w:r>
-        <w:rPr>
-          <w:rFonts w:ascii="Calibri" w:eastAsia="Calibri" w:hAnsi="Calibri" w:cs="Calibri"/>
-          <w:lang w:val="en-BE"/>
+        </w:rPr>
+      </w:pPr>
+      <w:r>
+        <w:rPr>
+          <w:rFonts w:ascii="Calibri" w:eastAsia="Calibri" w:hAnsi="Calibri" w:cs="Calibri"/>
         </w:rPr>
         <w:t>Herbs</w:t>
       </w:r>
@@ -427,14 +387,12 @@
         </w:numPr>
         <w:rPr>
           <w:rFonts w:ascii="Calibri" w:eastAsia="Calibri" w:hAnsi="Calibri" w:cs="Calibri"/>
-          <w:lang w:val="en-BE"/>
         </w:rPr>
       </w:pPr>
       <w:proofErr w:type="spellStart"/>
       <w:r>
         <w:rPr>
           <w:rFonts w:ascii="Calibri" w:eastAsia="Calibri" w:hAnsi="Calibri" w:cs="Calibri"/>
-          <w:lang w:val="en-BE"/>
         </w:rPr>
         <w:t>Koffiezet</w:t>
       </w:r>
@@ -449,14 +407,12 @@
         </w:numPr>
         <w:rPr>
           <w:rFonts w:ascii="Calibri" w:eastAsia="Calibri" w:hAnsi="Calibri" w:cs="Calibri"/>
-          <w:lang w:val="en-BE"/>
         </w:rPr>
       </w:pPr>
       <w:proofErr w:type="spellStart"/>
       <w:r>
         <w:rPr>
           <w:rFonts w:ascii="Calibri" w:eastAsia="Calibri" w:hAnsi="Calibri" w:cs="Calibri"/>
-          <w:lang w:val="en-BE"/>
         </w:rPr>
         <w:t>Fruitmand</w:t>
       </w:r>
@@ -471,13 +427,11 @@
         </w:numPr>
         <w:rPr>
           <w:rFonts w:ascii="Calibri" w:eastAsia="Calibri" w:hAnsi="Calibri" w:cs="Calibri"/>
-          <w:lang w:val="en-BE"/>
-        </w:rPr>
-      </w:pPr>
-      <w:r>
-        <w:rPr>
-          <w:rFonts w:ascii="Calibri" w:eastAsia="Calibri" w:hAnsi="Calibri" w:cs="Calibri"/>
-          <w:lang w:val="en-BE"/>
+        </w:rPr>
+      </w:pPr>
+      <w:r>
+        <w:rPr>
+          <w:rFonts w:ascii="Calibri" w:eastAsia="Calibri" w:hAnsi="Calibri" w:cs="Calibri"/>
         </w:rPr>
         <w:t>Tablet</w:t>
       </w:r>
@@ -491,13 +445,11 @@
         </w:numPr>
         <w:rPr>
           <w:rFonts w:ascii="Calibri" w:eastAsia="Calibri" w:hAnsi="Calibri" w:cs="Calibri"/>
-          <w:lang w:val="en-BE"/>
-        </w:rPr>
-      </w:pPr>
-      <w:r>
-        <w:rPr>
-          <w:rFonts w:ascii="Calibri" w:eastAsia="Calibri" w:hAnsi="Calibri" w:cs="Calibri"/>
-          <w:lang w:val="en-BE"/>
+        </w:rPr>
+      </w:pPr>
+      <w:r>
+        <w:rPr>
+          <w:rFonts w:ascii="Calibri" w:eastAsia="Calibri" w:hAnsi="Calibri" w:cs="Calibri"/>
         </w:rPr>
         <w:t>Living</w:t>
       </w:r>
@@ -511,13 +463,11 @@
         </w:numPr>
         <w:rPr>
           <w:rFonts w:ascii="Calibri" w:eastAsia="Calibri" w:hAnsi="Calibri" w:cs="Calibri"/>
-          <w:lang w:val="en-BE"/>
-        </w:rPr>
-      </w:pPr>
-      <w:r>
-        <w:rPr>
-          <w:rFonts w:ascii="Calibri" w:eastAsia="Calibri" w:hAnsi="Calibri" w:cs="Calibri"/>
-          <w:lang w:val="en-BE"/>
+        </w:rPr>
+      </w:pPr>
+      <w:r>
+        <w:rPr>
+          <w:rFonts w:ascii="Calibri" w:eastAsia="Calibri" w:hAnsi="Calibri" w:cs="Calibri"/>
         </w:rPr>
         <w:t>TV</w:t>
       </w:r>
@@ -531,13 +481,11 @@
         </w:numPr>
         <w:rPr>
           <w:rFonts w:ascii="Calibri" w:eastAsia="Calibri" w:hAnsi="Calibri" w:cs="Calibri"/>
-          <w:lang w:val="en-BE"/>
-        </w:rPr>
-      </w:pPr>
-      <w:r>
-        <w:rPr>
-          <w:rFonts w:ascii="Calibri" w:eastAsia="Calibri" w:hAnsi="Calibri" w:cs="Calibri"/>
-          <w:lang w:val="en-BE"/>
+        </w:rPr>
+      </w:pPr>
+      <w:r>
+        <w:rPr>
+          <w:rFonts w:ascii="Calibri" w:eastAsia="Calibri" w:hAnsi="Calibri" w:cs="Calibri"/>
         </w:rPr>
         <w:t>Toilet</w:t>
       </w:r>
@@ -551,13 +499,11 @@
         </w:numPr>
         <w:rPr>
           <w:rFonts w:ascii="Calibri" w:eastAsia="Calibri" w:hAnsi="Calibri" w:cs="Calibri"/>
-          <w:lang w:val="en-BE"/>
-        </w:rPr>
-      </w:pPr>
-      <w:r>
-        <w:rPr>
-          <w:rFonts w:ascii="Calibri" w:eastAsia="Calibri" w:hAnsi="Calibri" w:cs="Calibri"/>
-          <w:lang w:val="en-BE"/>
+        </w:rPr>
+      </w:pPr>
+      <w:r>
+        <w:rPr>
+          <w:rFonts w:ascii="Calibri" w:eastAsia="Calibri" w:hAnsi="Calibri" w:cs="Calibri"/>
         </w:rPr>
         <w:t>WC-Pot</w:t>
       </w:r>
@@ -571,13 +517,11 @@
         </w:numPr>
         <w:rPr>
           <w:rFonts w:ascii="Calibri" w:eastAsia="Calibri" w:hAnsi="Calibri" w:cs="Calibri"/>
-          <w:lang w:val="en-BE"/>
-        </w:rPr>
-      </w:pPr>
-      <w:r>
-        <w:rPr>
-          <w:rFonts w:ascii="Calibri" w:eastAsia="Calibri" w:hAnsi="Calibri" w:cs="Calibri"/>
-          <w:lang w:val="en-BE"/>
+        </w:rPr>
+      </w:pPr>
+      <w:r>
+        <w:rPr>
+          <w:rFonts w:ascii="Calibri" w:eastAsia="Calibri" w:hAnsi="Calibri" w:cs="Calibri"/>
         </w:rPr>
         <w:t>WC-</w:t>
       </w:r>
@@ -585,7 +529,6 @@
       <w:r>
         <w:rPr>
           <w:rFonts w:ascii="Calibri" w:eastAsia="Calibri" w:hAnsi="Calibri" w:cs="Calibri"/>
-          <w:lang w:val="en-BE"/>
         </w:rPr>
         <w:t>Rol</w:t>
       </w:r>
@@ -600,13 +543,11 @@
         </w:numPr>
         <w:rPr>
           <w:rFonts w:ascii="Calibri" w:eastAsia="Calibri" w:hAnsi="Calibri" w:cs="Calibri"/>
-          <w:lang w:val="en-BE"/>
-        </w:rPr>
-      </w:pPr>
-      <w:r>
-        <w:rPr>
-          <w:rFonts w:ascii="Calibri" w:eastAsia="Calibri" w:hAnsi="Calibri" w:cs="Calibri"/>
-          <w:lang w:val="en-BE"/>
+        </w:rPr>
+      </w:pPr>
+      <w:r>
+        <w:rPr>
+          <w:rFonts w:ascii="Calibri" w:eastAsia="Calibri" w:hAnsi="Calibri" w:cs="Calibri"/>
         </w:rPr>
         <w:t>Laundry</w:t>
       </w:r>
@@ -620,14 +561,12 @@
         </w:numPr>
         <w:rPr>
           <w:rFonts w:ascii="Calibri" w:eastAsia="Calibri" w:hAnsi="Calibri" w:cs="Calibri"/>
-          <w:lang w:val="en-BE"/>
         </w:rPr>
       </w:pPr>
       <w:proofErr w:type="spellStart"/>
       <w:r>
         <w:rPr>
           <w:rFonts w:ascii="Calibri" w:eastAsia="Calibri" w:hAnsi="Calibri" w:cs="Calibri"/>
-          <w:lang w:val="en-BE"/>
         </w:rPr>
         <w:t>DroogRek</w:t>
       </w:r>
@@ -642,14 +581,12 @@
         </w:numPr>
         <w:rPr>
           <w:rFonts w:ascii="Calibri" w:eastAsia="Calibri" w:hAnsi="Calibri" w:cs="Calibri"/>
-          <w:lang w:val="en-BE"/>
         </w:rPr>
       </w:pPr>
       <w:proofErr w:type="spellStart"/>
       <w:r>
         <w:rPr>
           <w:rFonts w:ascii="Calibri" w:eastAsia="Calibri" w:hAnsi="Calibri" w:cs="Calibri"/>
-          <w:lang w:val="en-BE"/>
         </w:rPr>
         <w:t>DroogMand</w:t>
       </w:r>
@@ -664,13 +601,11 @@
         </w:numPr>
         <w:rPr>
           <w:rFonts w:ascii="Calibri" w:eastAsia="Calibri" w:hAnsi="Calibri" w:cs="Calibri"/>
-          <w:lang w:val="en-BE"/>
-        </w:rPr>
-      </w:pPr>
-      <w:r>
-        <w:rPr>
-          <w:rFonts w:ascii="Calibri" w:eastAsia="Calibri" w:hAnsi="Calibri" w:cs="Calibri"/>
-          <w:lang w:val="en-BE"/>
+        </w:rPr>
+      </w:pPr>
+      <w:r>
+        <w:rPr>
+          <w:rFonts w:ascii="Calibri" w:eastAsia="Calibri" w:hAnsi="Calibri" w:cs="Calibri"/>
         </w:rPr>
         <w:t>...</w:t>
       </w:r>
@@ -684,13 +619,11 @@
         </w:numPr>
         <w:rPr>
           <w:rFonts w:ascii="Calibri" w:eastAsia="Calibri" w:hAnsi="Calibri" w:cs="Calibri"/>
-          <w:lang w:val="en-BE"/>
-        </w:rPr>
-      </w:pPr>
-      <w:r>
-        <w:rPr>
-          <w:rFonts w:ascii="Calibri" w:eastAsia="Calibri" w:hAnsi="Calibri" w:cs="Calibri"/>
-          <w:lang w:val="en-BE"/>
+        </w:rPr>
+      </w:pPr>
+      <w:r>
+        <w:rPr>
+          <w:rFonts w:ascii="Calibri" w:eastAsia="Calibri" w:hAnsi="Calibri" w:cs="Calibri"/>
         </w:rPr>
         <w:t>Procedural</w:t>
       </w:r>
@@ -704,20 +637,17 @@
         </w:numPr>
         <w:rPr>
           <w:rFonts w:ascii="Calibri" w:eastAsia="Calibri" w:hAnsi="Calibri" w:cs="Calibri"/>
-          <w:lang w:val="en-BE"/>
-        </w:rPr>
-      </w:pPr>
-      <w:r>
-        <w:rPr>
-          <w:rFonts w:ascii="Calibri" w:eastAsia="Calibri" w:hAnsi="Calibri" w:cs="Calibri"/>
-          <w:lang w:val="en-BE"/>
+        </w:rPr>
+      </w:pPr>
+      <w:r>
+        <w:rPr>
+          <w:rFonts w:ascii="Calibri" w:eastAsia="Calibri" w:hAnsi="Calibri" w:cs="Calibri"/>
         </w:rPr>
         <w:t>K</w:t>
       </w:r>
       <w:r>
         <w:rPr>
           <w:rFonts w:ascii="Calibri" w:eastAsia="Calibri" w:hAnsi="Calibri" w:cs="Calibri"/>
-          <w:lang w:val="en-BE"/>
         </w:rPr>
         <w:t>ast</w:t>
       </w:r>
@@ -731,14 +661,12 @@
         </w:numPr>
         <w:rPr>
           <w:rFonts w:ascii="Calibri" w:eastAsia="Calibri" w:hAnsi="Calibri" w:cs="Calibri"/>
-          <w:lang w:val="en-BE"/>
         </w:rPr>
       </w:pPr>
       <w:proofErr w:type="spellStart"/>
       <w:r>
         <w:rPr>
           <w:rFonts w:ascii="Calibri" w:eastAsia="Calibri" w:hAnsi="Calibri" w:cs="Calibri"/>
-          <w:lang w:val="en-BE"/>
         </w:rPr>
         <w:t>Gewoon</w:t>
       </w:r>
@@ -753,13 +681,11 @@
         </w:numPr>
         <w:rPr>
           <w:rFonts w:ascii="Calibri" w:eastAsia="Calibri" w:hAnsi="Calibri" w:cs="Calibri"/>
-          <w:lang w:val="en-BE"/>
-        </w:rPr>
-      </w:pPr>
-      <w:r>
-        <w:rPr>
-          <w:rFonts w:ascii="Calibri" w:eastAsia="Calibri" w:hAnsi="Calibri" w:cs="Calibri"/>
-          <w:lang w:val="en-BE"/>
+        </w:rPr>
+      </w:pPr>
+      <w:r>
+        <w:rPr>
+          <w:rFonts w:ascii="Calibri" w:eastAsia="Calibri" w:hAnsi="Calibri" w:cs="Calibri"/>
         </w:rPr>
         <w:t>Pick bottom Plane</w:t>
       </w:r>
@@ -773,13 +699,11 @@
         </w:numPr>
         <w:rPr>
           <w:rFonts w:ascii="Calibri" w:eastAsia="Calibri" w:hAnsi="Calibri" w:cs="Calibri"/>
-          <w:lang w:val="en-BE"/>
-        </w:rPr>
-      </w:pPr>
-      <w:r>
-        <w:rPr>
-          <w:rFonts w:ascii="Calibri" w:eastAsia="Calibri" w:hAnsi="Calibri" w:cs="Calibri"/>
-          <w:lang w:val="en-BE"/>
+        </w:rPr>
+      </w:pPr>
+      <w:r>
+        <w:rPr>
+          <w:rFonts w:ascii="Calibri" w:eastAsia="Calibri" w:hAnsi="Calibri" w:cs="Calibri"/>
         </w:rPr>
         <w:t xml:space="preserve">Define back plane by picking a point </w:t>
       </w:r>
@@ -793,41 +717,35 @@
         </w:numPr>
         <w:rPr>
           <w:rFonts w:ascii="Calibri" w:eastAsia="Calibri" w:hAnsi="Calibri" w:cs="Calibri"/>
-          <w:lang w:val="en-BE"/>
-        </w:rPr>
-      </w:pPr>
-      <w:r>
-        <w:rPr>
-          <w:rFonts w:ascii="Calibri" w:eastAsia="Calibri" w:hAnsi="Calibri" w:cs="Calibri"/>
-          <w:lang w:val="en-BE"/>
+        </w:rPr>
+      </w:pPr>
+      <w:r>
+        <w:rPr>
+          <w:rFonts w:ascii="Calibri" w:eastAsia="Calibri" w:hAnsi="Calibri" w:cs="Calibri"/>
         </w:rPr>
         <w:t xml:space="preserve">Use this point as </w:t>
       </w:r>
       <w:r>
         <w:rPr>
           <w:rFonts w:ascii="Calibri" w:eastAsia="Calibri" w:hAnsi="Calibri" w:cs="Calibri"/>
-          <w:lang w:val="en-BE"/>
         </w:rPr>
         <w:t xml:space="preserve">upper </w:t>
       </w:r>
       <w:r>
         <w:rPr>
           <w:rFonts w:ascii="Calibri" w:eastAsia="Calibri" w:hAnsi="Calibri" w:cs="Calibri"/>
-          <w:lang w:val="en-BE"/>
         </w:rPr>
         <w:t xml:space="preserve"> right </w:t>
       </w:r>
       <w:r>
         <w:rPr>
           <w:rFonts w:ascii="Calibri" w:eastAsia="Calibri" w:hAnsi="Calibri" w:cs="Calibri"/>
-          <w:lang w:val="en-BE"/>
         </w:rPr>
         <w:t>point</w:t>
       </w:r>
       <w:r>
         <w:rPr>
           <w:rFonts w:ascii="Calibri" w:eastAsia="Calibri" w:hAnsi="Calibri" w:cs="Calibri"/>
-          <w:lang w:val="en-BE"/>
         </w:rPr>
         <w:t xml:space="preserve"> back plane </w:t>
       </w:r>
@@ -841,27 +759,23 @@
         </w:numPr>
         <w:rPr>
           <w:rFonts w:ascii="Calibri" w:eastAsia="Calibri" w:hAnsi="Calibri" w:cs="Calibri"/>
-          <w:lang w:val="en-BE"/>
-        </w:rPr>
-      </w:pPr>
-      <w:r>
-        <w:rPr>
-          <w:rFonts w:ascii="Calibri" w:eastAsia="Calibri" w:hAnsi="Calibri" w:cs="Calibri"/>
-          <w:lang w:val="en-BE"/>
+        </w:rPr>
+      </w:pPr>
+      <w:r>
+        <w:rPr>
+          <w:rFonts w:ascii="Calibri" w:eastAsia="Calibri" w:hAnsi="Calibri" w:cs="Calibri"/>
         </w:rPr>
         <w:t xml:space="preserve">Define the </w:t>
       </w:r>
       <w:r>
         <w:rPr>
           <w:rFonts w:ascii="Calibri" w:eastAsia="Calibri" w:hAnsi="Calibri" w:cs="Calibri"/>
-          <w:lang w:val="en-BE"/>
         </w:rPr>
         <w:t>other (right/left) side</w:t>
       </w:r>
       <w:r>
         <w:rPr>
           <w:rFonts w:ascii="Calibri" w:eastAsia="Calibri" w:hAnsi="Calibri" w:cs="Calibri"/>
-          <w:lang w:val="en-BE"/>
         </w:rPr>
         <w:t xml:space="preserve"> on the back plane by picking another point on the back plane.</w:t>
       </w:r>
@@ -875,48 +789,41 @@
         </w:numPr>
         <w:rPr>
           <w:rFonts w:ascii="Calibri" w:eastAsia="Calibri" w:hAnsi="Calibri" w:cs="Calibri"/>
-          <w:lang w:val="en-BE"/>
-        </w:rPr>
-      </w:pPr>
-      <w:r>
-        <w:rPr>
-          <w:rFonts w:ascii="Calibri" w:eastAsia="Calibri" w:hAnsi="Calibri" w:cs="Calibri"/>
-          <w:lang w:val="en-BE"/>
+        </w:rPr>
+      </w:pPr>
+      <w:r>
+        <w:rPr>
+          <w:rFonts w:ascii="Calibri" w:eastAsia="Calibri" w:hAnsi="Calibri" w:cs="Calibri"/>
         </w:rPr>
         <w:t>Define</w:t>
       </w:r>
       <w:r>
         <w:rPr>
           <w:rFonts w:ascii="Calibri" w:eastAsia="Calibri" w:hAnsi="Calibri" w:cs="Calibri"/>
-          <w:lang w:val="en-BE"/>
         </w:rPr>
         <w:t xml:space="preserve"> front </w:t>
       </w:r>
       <w:r>
         <w:rPr>
           <w:rFonts w:ascii="Calibri" w:eastAsia="Calibri" w:hAnsi="Calibri" w:cs="Calibri"/>
-          <w:lang w:val="en-BE"/>
         </w:rPr>
         <w:t xml:space="preserve">face using </w:t>
       </w:r>
       <w:r>
         <w:rPr>
           <w:rFonts w:ascii="Calibri" w:eastAsia="Calibri" w:hAnsi="Calibri" w:cs="Calibri"/>
-          <w:lang w:val="en-BE"/>
         </w:rPr>
         <w:t>p</w:t>
       </w:r>
       <w:r>
         <w:rPr>
           <w:rFonts w:ascii="Calibri" w:eastAsia="Calibri" w:hAnsi="Calibri" w:cs="Calibri"/>
-          <w:lang w:val="en-BE"/>
         </w:rPr>
         <w:t>icked p</w:t>
       </w:r>
       <w:r>
         <w:rPr>
           <w:rFonts w:ascii="Calibri" w:eastAsia="Calibri" w:hAnsi="Calibri" w:cs="Calibri"/>
-          <w:lang w:val="en-BE"/>
         </w:rPr>
         <w:t>oint on bottom plane</w:t>
       </w:r>
@@ -930,14 +837,12 @@
         </w:numPr>
         <w:rPr>
           <w:rFonts w:ascii="Calibri" w:eastAsia="Calibri" w:hAnsi="Calibri" w:cs="Calibri"/>
-          <w:lang w:val="en-BE"/>
         </w:rPr>
       </w:pPr>
       <w:proofErr w:type="spellStart"/>
       <w:r>
         <w:rPr>
           <w:rFonts w:ascii="Calibri" w:eastAsia="Calibri" w:hAnsi="Calibri" w:cs="Calibri"/>
-          <w:lang w:val="en-BE"/>
         </w:rPr>
         <w:t>InbouwKast</w:t>
       </w:r>
@@ -952,27 +857,23 @@
         </w:numPr>
         <w:rPr>
           <w:rFonts w:ascii="Calibri" w:eastAsia="Calibri" w:hAnsi="Calibri" w:cs="Calibri"/>
-          <w:lang w:val="en-BE"/>
-        </w:rPr>
-      </w:pPr>
-      <w:r>
-        <w:rPr>
-          <w:rFonts w:ascii="Calibri" w:eastAsia="Calibri" w:hAnsi="Calibri" w:cs="Calibri"/>
-          <w:lang w:val="en-BE"/>
+        </w:rPr>
+      </w:pPr>
+      <w:r>
+        <w:rPr>
+          <w:rFonts w:ascii="Calibri" w:eastAsia="Calibri" w:hAnsi="Calibri" w:cs="Calibri"/>
         </w:rPr>
         <w:t>Pick planes</w:t>
       </w:r>
       <w:r>
         <w:rPr>
           <w:rFonts w:ascii="Calibri" w:eastAsia="Calibri" w:hAnsi="Calibri" w:cs="Calibri"/>
-          <w:lang w:val="en-BE"/>
         </w:rPr>
         <w:t xml:space="preserve"> by picking points</w:t>
       </w:r>
       <w:r>
         <w:rPr>
           <w:rFonts w:ascii="Calibri" w:eastAsia="Calibri" w:hAnsi="Calibri" w:cs="Calibri"/>
-          <w:lang w:val="en-BE"/>
         </w:rPr>
         <w:t xml:space="preserve"> in the in the following order:</w:t>
       </w:r>
@@ -986,13 +887,11 @@
         </w:numPr>
         <w:rPr>
           <w:rFonts w:ascii="Calibri" w:eastAsia="Calibri" w:hAnsi="Calibri" w:cs="Calibri"/>
-          <w:lang w:val="en-BE"/>
-        </w:rPr>
-      </w:pPr>
-      <w:r>
-        <w:rPr>
-          <w:rFonts w:ascii="Calibri" w:eastAsia="Calibri" w:hAnsi="Calibri" w:cs="Calibri"/>
-          <w:lang w:val="en-BE"/>
+        </w:rPr>
+      </w:pPr>
+      <w:r>
+        <w:rPr>
+          <w:rFonts w:ascii="Calibri" w:eastAsia="Calibri" w:hAnsi="Calibri" w:cs="Calibri"/>
         </w:rPr>
         <w:t>Bottom plane</w:t>
       </w:r>
@@ -1006,13 +905,11 @@
         </w:numPr>
         <w:rPr>
           <w:rFonts w:ascii="Calibri" w:eastAsia="Calibri" w:hAnsi="Calibri" w:cs="Calibri"/>
-          <w:lang w:val="en-BE"/>
-        </w:rPr>
-      </w:pPr>
-      <w:r>
-        <w:rPr>
-          <w:rFonts w:ascii="Calibri" w:eastAsia="Calibri" w:hAnsi="Calibri" w:cs="Calibri"/>
-          <w:lang w:val="en-BE"/>
+        </w:rPr>
+      </w:pPr>
+      <w:r>
+        <w:rPr>
+          <w:rFonts w:ascii="Calibri" w:eastAsia="Calibri" w:hAnsi="Calibri" w:cs="Calibri"/>
         </w:rPr>
         <w:lastRenderedPageBreak/>
         <w:t>Top plane</w:t>
@@ -1027,13 +924,11 @@
         </w:numPr>
         <w:rPr>
           <w:rFonts w:ascii="Calibri" w:eastAsia="Calibri" w:hAnsi="Calibri" w:cs="Calibri"/>
-          <w:lang w:val="en-BE"/>
-        </w:rPr>
-      </w:pPr>
-      <w:r>
-        <w:rPr>
-          <w:rFonts w:ascii="Calibri" w:eastAsia="Calibri" w:hAnsi="Calibri" w:cs="Calibri"/>
-          <w:lang w:val="en-BE"/>
+        </w:rPr>
+      </w:pPr>
+      <w:r>
+        <w:rPr>
+          <w:rFonts w:ascii="Calibri" w:eastAsia="Calibri" w:hAnsi="Calibri" w:cs="Calibri"/>
         </w:rPr>
         <w:t>Left plane</w:t>
       </w:r>
@@ -1047,13 +942,11 @@
         </w:numPr>
         <w:rPr>
           <w:rFonts w:ascii="Calibri" w:eastAsia="Calibri" w:hAnsi="Calibri" w:cs="Calibri"/>
-          <w:lang w:val="en-BE"/>
-        </w:rPr>
-      </w:pPr>
-      <w:r>
-        <w:rPr>
-          <w:rFonts w:ascii="Calibri" w:eastAsia="Calibri" w:hAnsi="Calibri" w:cs="Calibri"/>
-          <w:lang w:val="en-BE"/>
+        </w:rPr>
+      </w:pPr>
+      <w:r>
+        <w:rPr>
+          <w:rFonts w:ascii="Calibri" w:eastAsia="Calibri" w:hAnsi="Calibri" w:cs="Calibri"/>
         </w:rPr>
         <w:t>Right plane</w:t>
       </w:r>
@@ -1067,13 +960,11 @@
         </w:numPr>
         <w:rPr>
           <w:rFonts w:ascii="Calibri" w:eastAsia="Calibri" w:hAnsi="Calibri" w:cs="Calibri"/>
-          <w:lang w:val="en-BE"/>
-        </w:rPr>
-      </w:pPr>
-      <w:r>
-        <w:rPr>
-          <w:rFonts w:ascii="Calibri" w:eastAsia="Calibri" w:hAnsi="Calibri" w:cs="Calibri"/>
-          <w:lang w:val="en-BE"/>
+        </w:rPr>
+      </w:pPr>
+      <w:r>
+        <w:rPr>
+          <w:rFonts w:ascii="Calibri" w:eastAsia="Calibri" w:hAnsi="Calibri" w:cs="Calibri"/>
         </w:rPr>
         <w:t>Back plane</w:t>
       </w:r>
@@ -1087,13 +978,11 @@
         </w:numPr>
         <w:rPr>
           <w:rFonts w:ascii="Calibri" w:eastAsia="Calibri" w:hAnsi="Calibri" w:cs="Calibri"/>
-          <w:lang w:val="en-BE"/>
-        </w:rPr>
-      </w:pPr>
-      <w:r>
-        <w:rPr>
-          <w:rFonts w:ascii="Calibri" w:eastAsia="Calibri" w:hAnsi="Calibri" w:cs="Calibri"/>
-          <w:lang w:val="en-BE"/>
+        </w:rPr>
+      </w:pPr>
+      <w:r>
+        <w:rPr>
+          <w:rFonts w:ascii="Calibri" w:eastAsia="Calibri" w:hAnsi="Calibri" w:cs="Calibri"/>
         </w:rPr>
         <w:t>Front plane</w:t>
       </w:r>
@@ -1107,13 +996,11 @@
         </w:numPr>
         <w:rPr>
           <w:rFonts w:ascii="Calibri" w:eastAsia="Calibri" w:hAnsi="Calibri" w:cs="Calibri"/>
-          <w:lang w:val="en-BE"/>
-        </w:rPr>
-      </w:pPr>
-      <w:r>
-        <w:rPr>
-          <w:rFonts w:ascii="Calibri" w:eastAsia="Calibri" w:hAnsi="Calibri" w:cs="Calibri"/>
-          <w:lang w:val="en-BE"/>
+        </w:rPr>
+      </w:pPr>
+      <w:r>
+        <w:rPr>
+          <w:rFonts w:ascii="Calibri" w:eastAsia="Calibri" w:hAnsi="Calibri" w:cs="Calibri"/>
         </w:rPr>
         <w:t>TV-</w:t>
       </w:r>
@@ -1121,7 +1008,6 @@
       <w:r>
         <w:rPr>
           <w:rFonts w:ascii="Calibri" w:eastAsia="Calibri" w:hAnsi="Calibri" w:cs="Calibri"/>
-          <w:lang w:val="en-BE"/>
         </w:rPr>
         <w:t>Meubel</w:t>
       </w:r>
@@ -1136,13 +1022,11 @@
         </w:numPr>
         <w:rPr>
           <w:rFonts w:ascii="Calibri" w:eastAsia="Calibri" w:hAnsi="Calibri" w:cs="Calibri"/>
-          <w:lang w:val="en-BE"/>
-        </w:rPr>
-      </w:pPr>
-      <w:r>
-        <w:rPr>
-          <w:rFonts w:ascii="Calibri" w:eastAsia="Calibri" w:hAnsi="Calibri" w:cs="Calibri"/>
-          <w:lang w:val="en-BE"/>
+        </w:rPr>
+      </w:pPr>
+      <w:r>
+        <w:rPr>
+          <w:rFonts w:ascii="Calibri" w:eastAsia="Calibri" w:hAnsi="Calibri" w:cs="Calibri"/>
         </w:rPr>
         <w:t>Tablet</w:t>
       </w:r>
@@ -1156,14 +1040,12 @@
         </w:numPr>
         <w:rPr>
           <w:rFonts w:ascii="Calibri" w:eastAsia="Calibri" w:hAnsi="Calibri" w:cs="Calibri"/>
-          <w:lang w:val="en-BE"/>
         </w:rPr>
       </w:pPr>
       <w:proofErr w:type="spellStart"/>
       <w:r>
         <w:rPr>
           <w:rFonts w:ascii="Calibri" w:eastAsia="Calibri" w:hAnsi="Calibri" w:cs="Calibri"/>
-          <w:lang w:val="en-BE"/>
         </w:rPr>
         <w:t>Deur</w:t>
       </w:r>
@@ -1171,7 +1053,6 @@
       <w:r>
         <w:rPr>
           <w:rFonts w:ascii="Calibri" w:eastAsia="Calibri" w:hAnsi="Calibri" w:cs="Calibri"/>
-          <w:lang w:val="en-BE"/>
         </w:rPr>
         <w:t>?</w:t>
       </w:r>
@@ -1185,14 +1066,12 @@
         </w:numPr>
         <w:rPr>
           <w:rFonts w:ascii="Calibri" w:eastAsia="Calibri" w:hAnsi="Calibri" w:cs="Calibri"/>
-          <w:lang w:val="en-BE"/>
         </w:rPr>
       </w:pPr>
       <w:proofErr w:type="spellStart"/>
       <w:r>
         <w:rPr>
           <w:rFonts w:ascii="Calibri" w:eastAsia="Calibri" w:hAnsi="Calibri" w:cs="Calibri"/>
-          <w:lang w:val="en-BE"/>
         </w:rPr>
         <w:t>Gewoon</w:t>
       </w:r>
@@ -1207,14 +1086,12 @@
         </w:numPr>
         <w:rPr>
           <w:rFonts w:ascii="Calibri" w:eastAsia="Calibri" w:hAnsi="Calibri" w:cs="Calibri"/>
-          <w:lang w:val="en-BE"/>
         </w:rPr>
       </w:pPr>
       <w:proofErr w:type="spellStart"/>
       <w:r>
         <w:rPr>
           <w:rFonts w:ascii="Calibri" w:eastAsia="Calibri" w:hAnsi="Calibri" w:cs="Calibri"/>
-          <w:lang w:val="en-BE"/>
         </w:rPr>
         <w:t>Shuifdeur</w:t>
       </w:r>
@@ -1229,13 +1106,11 @@
         </w:numPr>
         <w:rPr>
           <w:rFonts w:ascii="Calibri" w:eastAsia="Calibri" w:hAnsi="Calibri" w:cs="Calibri"/>
-          <w:lang w:val="en-BE"/>
-        </w:rPr>
-      </w:pPr>
-      <w:r>
-        <w:rPr>
-          <w:rFonts w:ascii="Calibri" w:eastAsia="Calibri" w:hAnsi="Calibri" w:cs="Calibri"/>
-          <w:lang w:val="en-BE"/>
+        </w:rPr>
+      </w:pPr>
+      <w:r>
+        <w:rPr>
+          <w:rFonts w:ascii="Calibri" w:eastAsia="Calibri" w:hAnsi="Calibri" w:cs="Calibri"/>
         </w:rPr>
         <w:t>...</w:t>
       </w:r>
@@ -1249,13 +1124,11 @@
         </w:numPr>
         <w:rPr>
           <w:rFonts w:ascii="Calibri" w:eastAsia="Calibri" w:hAnsi="Calibri" w:cs="Calibri"/>
-          <w:lang w:val="en-BE"/>
-        </w:rPr>
-      </w:pPr>
-      <w:r>
-        <w:rPr>
-          <w:rFonts w:ascii="Calibri" w:eastAsia="Calibri" w:hAnsi="Calibri" w:cs="Calibri"/>
-          <w:lang w:val="en-BE"/>
+        </w:rPr>
+      </w:pPr>
+      <w:r>
+        <w:rPr>
+          <w:rFonts w:ascii="Calibri" w:eastAsia="Calibri" w:hAnsi="Calibri" w:cs="Calibri"/>
         </w:rPr>
         <w:t>Lighting</w:t>
       </w:r>
@@ -1269,14 +1142,12 @@
         </w:numPr>
         <w:rPr>
           <w:rFonts w:ascii="Calibri" w:eastAsia="Calibri" w:hAnsi="Calibri" w:cs="Calibri"/>
-          <w:lang w:val="en-BE"/>
         </w:rPr>
       </w:pPr>
       <w:proofErr w:type="spellStart"/>
       <w:r>
         <w:rPr>
           <w:rFonts w:ascii="Calibri" w:eastAsia="Calibri" w:hAnsi="Calibri" w:cs="Calibri"/>
-          <w:lang w:val="en-BE"/>
         </w:rPr>
         <w:t>LightGroup</w:t>
       </w:r>
@@ -1291,13 +1162,11 @@
         </w:numPr>
         <w:rPr>
           <w:rFonts w:ascii="Calibri" w:eastAsia="Calibri" w:hAnsi="Calibri" w:cs="Calibri"/>
-          <w:lang w:val="en-BE"/>
-        </w:rPr>
-      </w:pPr>
-      <w:r>
-        <w:rPr>
-          <w:rFonts w:ascii="Calibri" w:eastAsia="Calibri" w:hAnsi="Calibri" w:cs="Calibri"/>
-          <w:lang w:val="en-BE"/>
+        </w:rPr>
+      </w:pPr>
+      <w:r>
+        <w:rPr>
+          <w:rFonts w:ascii="Calibri" w:eastAsia="Calibri" w:hAnsi="Calibri" w:cs="Calibri"/>
         </w:rPr>
         <w:t>Light</w:t>
       </w:r>
@@ -1311,13 +1180,11 @@
         </w:numPr>
         <w:rPr>
           <w:rFonts w:ascii="Calibri" w:eastAsia="Calibri" w:hAnsi="Calibri" w:cs="Calibri"/>
-          <w:lang w:val="en-BE"/>
-        </w:rPr>
-      </w:pPr>
-      <w:r>
-        <w:rPr>
-          <w:rFonts w:ascii="Calibri" w:eastAsia="Calibri" w:hAnsi="Calibri" w:cs="Calibri"/>
-          <w:lang w:val="en-BE"/>
+        </w:rPr>
+      </w:pPr>
+      <w:r>
+        <w:rPr>
+          <w:rFonts w:ascii="Calibri" w:eastAsia="Calibri" w:hAnsi="Calibri" w:cs="Calibri"/>
         </w:rPr>
         <w:t>Pendant</w:t>
       </w:r>
@@ -1331,13 +1198,11 @@
         </w:numPr>
         <w:rPr>
           <w:rFonts w:ascii="Calibri" w:eastAsia="Calibri" w:hAnsi="Calibri" w:cs="Calibri"/>
-          <w:lang w:val="en-BE"/>
-        </w:rPr>
-      </w:pPr>
-      <w:r>
-        <w:rPr>
-          <w:rFonts w:ascii="Calibri" w:eastAsia="Calibri" w:hAnsi="Calibri" w:cs="Calibri"/>
-          <w:lang w:val="en-BE"/>
+        </w:rPr>
+      </w:pPr>
+      <w:r>
+        <w:rPr>
+          <w:rFonts w:ascii="Calibri" w:eastAsia="Calibri" w:hAnsi="Calibri" w:cs="Calibri"/>
         </w:rPr>
         <w:t>Parameters</w:t>
       </w:r>
@@ -1351,14 +1216,12 @@
         </w:numPr>
         <w:rPr>
           <w:rFonts w:ascii="Calibri" w:eastAsia="Calibri" w:hAnsi="Calibri" w:cs="Calibri"/>
-          <w:lang w:val="en-BE"/>
         </w:rPr>
       </w:pPr>
       <w:proofErr w:type="spellStart"/>
       <w:r>
         <w:rPr>
           <w:rFonts w:ascii="Calibri" w:eastAsia="Calibri" w:hAnsi="Calibri" w:cs="Calibri"/>
-          <w:lang w:val="en-BE"/>
         </w:rPr>
         <w:t>CordLength</w:t>
       </w:r>
@@ -1373,14 +1236,12 @@
         </w:numPr>
         <w:rPr>
           <w:rFonts w:ascii="Calibri" w:eastAsia="Calibri" w:hAnsi="Calibri" w:cs="Calibri"/>
-          <w:lang w:val="en-BE"/>
         </w:rPr>
       </w:pPr>
       <w:proofErr w:type="spellStart"/>
       <w:r>
         <w:rPr>
           <w:rFonts w:ascii="Calibri" w:eastAsia="Calibri" w:hAnsi="Calibri" w:cs="Calibri"/>
-          <w:lang w:val="en-BE"/>
         </w:rPr>
         <w:t>CordMaterial</w:t>
       </w:r>
@@ -1395,14 +1256,12 @@
         </w:numPr>
         <w:rPr>
           <w:rFonts w:ascii="Calibri" w:eastAsia="Calibri" w:hAnsi="Calibri" w:cs="Calibri"/>
-          <w:lang w:val="en-BE"/>
         </w:rPr>
       </w:pPr>
       <w:proofErr w:type="spellStart"/>
       <w:r>
         <w:rPr>
           <w:rFonts w:ascii="Calibri" w:eastAsia="Calibri" w:hAnsi="Calibri" w:cs="Calibri"/>
-          <w:lang w:val="en-BE"/>
         </w:rPr>
         <w:t>BodyType</w:t>
       </w:r>
@@ -1417,13 +1276,11 @@
         </w:numPr>
         <w:rPr>
           <w:rFonts w:ascii="Calibri" w:eastAsia="Calibri" w:hAnsi="Calibri" w:cs="Calibri"/>
-          <w:lang w:val="en-BE"/>
-        </w:rPr>
-      </w:pPr>
-      <w:r>
-        <w:rPr>
-          <w:rFonts w:ascii="Calibri" w:eastAsia="Calibri" w:hAnsi="Calibri" w:cs="Calibri"/>
-          <w:lang w:val="en-BE"/>
+        </w:rPr>
+      </w:pPr>
+      <w:r>
+        <w:rPr>
+          <w:rFonts w:ascii="Calibri" w:eastAsia="Calibri" w:hAnsi="Calibri" w:cs="Calibri"/>
         </w:rPr>
         <w:t>Cylinder</w:t>
       </w:r>
@@ -1437,20 +1294,17 @@
         </w:numPr>
         <w:rPr>
           <w:rFonts w:ascii="Calibri" w:eastAsia="Calibri" w:hAnsi="Calibri" w:cs="Calibri"/>
-          <w:lang w:val="en-BE"/>
-        </w:rPr>
-      </w:pPr>
-      <w:r>
-        <w:rPr>
-          <w:rFonts w:ascii="Calibri" w:eastAsia="Calibri" w:hAnsi="Calibri" w:cs="Calibri"/>
-          <w:lang w:val="en-BE"/>
+        </w:rPr>
+      </w:pPr>
+      <w:r>
+        <w:rPr>
+          <w:rFonts w:ascii="Calibri" w:eastAsia="Calibri" w:hAnsi="Calibri" w:cs="Calibri"/>
         </w:rPr>
         <w:t>Cube</w:t>
       </w:r>
       <w:r>
         <w:rPr>
           <w:rFonts w:ascii="Calibri" w:eastAsia="Calibri" w:hAnsi="Calibri" w:cs="Calibri"/>
-          <w:lang w:val="en-BE"/>
         </w:rPr>
         <w:tab/>
       </w:r>
@@ -1464,14 +1318,12 @@
         </w:numPr>
         <w:rPr>
           <w:rFonts w:ascii="Calibri" w:eastAsia="Calibri" w:hAnsi="Calibri" w:cs="Calibri"/>
-          <w:lang w:val="en-BE"/>
         </w:rPr>
       </w:pPr>
       <w:proofErr w:type="spellStart"/>
       <w:r>
         <w:rPr>
           <w:rFonts w:ascii="Calibri" w:eastAsia="Calibri" w:hAnsi="Calibri" w:cs="Calibri"/>
-          <w:lang w:val="en-BE"/>
         </w:rPr>
         <w:t>CubeSpot</w:t>
       </w:r>
@@ -1486,13 +1338,11 @@
         </w:numPr>
         <w:rPr>
           <w:rFonts w:ascii="Calibri" w:eastAsia="Calibri" w:hAnsi="Calibri" w:cs="Calibri"/>
-          <w:lang w:val="en-BE"/>
-        </w:rPr>
-      </w:pPr>
-      <w:r>
-        <w:rPr>
-          <w:rFonts w:ascii="Calibri" w:eastAsia="Calibri" w:hAnsi="Calibri" w:cs="Calibri"/>
-          <w:lang w:val="en-BE"/>
+        </w:rPr>
+      </w:pPr>
+      <w:r>
+        <w:rPr>
+          <w:rFonts w:ascii="Calibri" w:eastAsia="Calibri" w:hAnsi="Calibri" w:cs="Calibri"/>
         </w:rPr>
         <w:t>Parameters</w:t>
       </w:r>
@@ -1506,13 +1356,11 @@
         </w:numPr>
         <w:rPr>
           <w:rFonts w:ascii="Calibri" w:eastAsia="Calibri" w:hAnsi="Calibri" w:cs="Calibri"/>
-          <w:lang w:val="en-BE"/>
-        </w:rPr>
-      </w:pPr>
-      <w:r>
-        <w:rPr>
-          <w:rFonts w:ascii="Calibri" w:eastAsia="Calibri" w:hAnsi="Calibri" w:cs="Calibri"/>
-          <w:lang w:val="en-BE"/>
+        </w:rPr>
+      </w:pPr>
+      <w:r>
+        <w:rPr>
+          <w:rFonts w:ascii="Calibri" w:eastAsia="Calibri" w:hAnsi="Calibri" w:cs="Calibri"/>
         </w:rPr>
         <w:t>Size</w:t>
       </w:r>
@@ -1526,14 +1374,12 @@
         </w:numPr>
         <w:rPr>
           <w:rFonts w:ascii="Calibri" w:eastAsia="Calibri" w:hAnsi="Calibri" w:cs="Calibri"/>
-          <w:lang w:val="en-BE"/>
         </w:rPr>
       </w:pPr>
       <w:proofErr w:type="spellStart"/>
       <w:r>
         <w:rPr>
           <w:rFonts w:ascii="Calibri" w:eastAsia="Calibri" w:hAnsi="Calibri" w:cs="Calibri"/>
-          <w:lang w:val="en-BE"/>
         </w:rPr>
         <w:t>Color</w:t>
       </w:r>
@@ -1548,14 +1394,12 @@
         </w:numPr>
         <w:rPr>
           <w:rFonts w:ascii="Calibri" w:eastAsia="Calibri" w:hAnsi="Calibri" w:cs="Calibri"/>
-          <w:lang w:val="en-BE"/>
         </w:rPr>
       </w:pPr>
       <w:proofErr w:type="spellStart"/>
       <w:r>
         <w:rPr>
           <w:rFonts w:ascii="Calibri" w:eastAsia="Calibri" w:hAnsi="Calibri" w:cs="Calibri"/>
-          <w:lang w:val="en-BE"/>
         </w:rPr>
         <w:t>LightColor</w:t>
       </w:r>
@@ -1570,14 +1414,12 @@
         </w:numPr>
         <w:rPr>
           <w:rFonts w:ascii="Calibri" w:eastAsia="Calibri" w:hAnsi="Calibri" w:cs="Calibri"/>
-          <w:lang w:val="en-BE"/>
         </w:rPr>
       </w:pPr>
       <w:proofErr w:type="spellStart"/>
       <w:r>
         <w:rPr>
           <w:rFonts w:ascii="Calibri" w:eastAsia="Calibri" w:hAnsi="Calibri" w:cs="Calibri"/>
-          <w:lang w:val="en-BE"/>
         </w:rPr>
         <w:t>LightRange</w:t>
       </w:r>
@@ -1592,13 +1434,11 @@
         </w:numPr>
         <w:rPr>
           <w:rFonts w:ascii="Calibri" w:eastAsia="Calibri" w:hAnsi="Calibri" w:cs="Calibri"/>
-          <w:lang w:val="en-BE"/>
-        </w:rPr>
-      </w:pPr>
-      <w:r>
-        <w:rPr>
-          <w:rFonts w:ascii="Calibri" w:eastAsia="Calibri" w:hAnsi="Calibri" w:cs="Calibri"/>
-          <w:lang w:val="en-BE"/>
+        </w:rPr>
+      </w:pPr>
+      <w:r>
+        <w:rPr>
+          <w:rFonts w:ascii="Calibri" w:eastAsia="Calibri" w:hAnsi="Calibri" w:cs="Calibri"/>
         </w:rPr>
         <w:t>2 Spots: Up, Down</w:t>
       </w:r>
@@ -1612,13 +1452,11 @@
         </w:numPr>
         <w:rPr>
           <w:rFonts w:ascii="Calibri" w:eastAsia="Calibri" w:hAnsi="Calibri" w:cs="Calibri"/>
-          <w:lang w:val="en-BE"/>
-        </w:rPr>
-      </w:pPr>
-      <w:r>
-        <w:rPr>
-          <w:rFonts w:ascii="Calibri" w:eastAsia="Calibri" w:hAnsi="Calibri" w:cs="Calibri"/>
-          <w:lang w:val="en-BE"/>
+        </w:rPr>
+      </w:pPr>
+      <w:r>
+        <w:rPr>
+          <w:rFonts w:ascii="Calibri" w:eastAsia="Calibri" w:hAnsi="Calibri" w:cs="Calibri"/>
         </w:rPr>
         <w:t>Cylinder</w:t>
       </w:r>
@@ -1632,13 +1470,11 @@
         </w:numPr>
         <w:rPr>
           <w:rFonts w:ascii="Calibri" w:eastAsia="Calibri" w:hAnsi="Calibri" w:cs="Calibri"/>
-          <w:lang w:val="en-BE"/>
-        </w:rPr>
-      </w:pPr>
-      <w:r>
-        <w:rPr>
-          <w:rFonts w:ascii="Calibri" w:eastAsia="Calibri" w:hAnsi="Calibri" w:cs="Calibri"/>
-          <w:lang w:val="en-BE"/>
+        </w:rPr>
+      </w:pPr>
+      <w:r>
+        <w:rPr>
+          <w:rFonts w:ascii="Calibri" w:eastAsia="Calibri" w:hAnsi="Calibri" w:cs="Calibri"/>
         </w:rPr>
         <w:t>Parameter</w:t>
       </w:r>
@@ -1652,13 +1488,11 @@
         </w:numPr>
         <w:rPr>
           <w:rFonts w:ascii="Calibri" w:eastAsia="Calibri" w:hAnsi="Calibri" w:cs="Calibri"/>
-          <w:lang w:val="en-BE"/>
-        </w:rPr>
-      </w:pPr>
-      <w:r>
-        <w:rPr>
-          <w:rFonts w:ascii="Calibri" w:eastAsia="Calibri" w:hAnsi="Calibri" w:cs="Calibri"/>
-          <w:lang w:val="en-BE"/>
+        </w:rPr>
+      </w:pPr>
+      <w:r>
+        <w:rPr>
+          <w:rFonts w:ascii="Calibri" w:eastAsia="Calibri" w:hAnsi="Calibri" w:cs="Calibri"/>
         </w:rPr>
         <w:t>Radius</w:t>
       </w:r>
@@ -1672,13 +1506,11 @@
         </w:numPr>
         <w:rPr>
           <w:rFonts w:ascii="Calibri" w:eastAsia="Calibri" w:hAnsi="Calibri" w:cs="Calibri"/>
-          <w:lang w:val="en-BE"/>
-        </w:rPr>
-      </w:pPr>
-      <w:r>
-        <w:rPr>
-          <w:rFonts w:ascii="Calibri" w:eastAsia="Calibri" w:hAnsi="Calibri" w:cs="Calibri"/>
-          <w:lang w:val="en-BE"/>
+        </w:rPr>
+      </w:pPr>
+      <w:r>
+        <w:rPr>
+          <w:rFonts w:ascii="Calibri" w:eastAsia="Calibri" w:hAnsi="Calibri" w:cs="Calibri"/>
         </w:rPr>
         <w:t>1 Point Light</w:t>
       </w:r>
@@ -1692,13 +1524,11 @@
         </w:numPr>
         <w:rPr>
           <w:rFonts w:ascii="Calibri" w:eastAsia="Calibri" w:hAnsi="Calibri" w:cs="Calibri"/>
-          <w:lang w:val="en-BE"/>
-        </w:rPr>
-      </w:pPr>
-      <w:r>
-        <w:rPr>
-          <w:rFonts w:ascii="Calibri" w:eastAsia="Calibri" w:hAnsi="Calibri" w:cs="Calibri"/>
-          <w:lang w:val="en-BE"/>
+        </w:rPr>
+      </w:pPr>
+      <w:r>
+        <w:rPr>
+          <w:rFonts w:ascii="Calibri" w:eastAsia="Calibri" w:hAnsi="Calibri" w:cs="Calibri"/>
         </w:rPr>
         <w:t>Cube</w:t>
       </w:r>
@@ -1712,13 +1542,11 @@
         </w:numPr>
         <w:rPr>
           <w:rFonts w:ascii="Calibri" w:eastAsia="Calibri" w:hAnsi="Calibri" w:cs="Calibri"/>
-          <w:lang w:val="en-BE"/>
-        </w:rPr>
-      </w:pPr>
-      <w:r>
-        <w:rPr>
-          <w:rFonts w:ascii="Calibri" w:eastAsia="Calibri" w:hAnsi="Calibri" w:cs="Calibri"/>
-          <w:lang w:val="en-BE"/>
+        </w:rPr>
+      </w:pPr>
+      <w:r>
+        <w:rPr>
+          <w:rFonts w:ascii="Calibri" w:eastAsia="Calibri" w:hAnsi="Calibri" w:cs="Calibri"/>
         </w:rPr>
         <w:t>Parameter</w:t>
       </w:r>
@@ -1732,13 +1560,11 @@
         </w:numPr>
         <w:rPr>
           <w:rFonts w:ascii="Calibri" w:eastAsia="Calibri" w:hAnsi="Calibri" w:cs="Calibri"/>
-          <w:lang w:val="en-BE"/>
-        </w:rPr>
-      </w:pPr>
-      <w:r>
-        <w:rPr>
-          <w:rFonts w:ascii="Calibri" w:eastAsia="Calibri" w:hAnsi="Calibri" w:cs="Calibri"/>
-          <w:lang w:val="en-BE"/>
+        </w:rPr>
+      </w:pPr>
+      <w:r>
+        <w:rPr>
+          <w:rFonts w:ascii="Calibri" w:eastAsia="Calibri" w:hAnsi="Calibri" w:cs="Calibri"/>
         </w:rPr>
         <w:t>Size</w:t>
       </w:r>
@@ -1752,13 +1578,11 @@
         </w:numPr>
         <w:rPr>
           <w:rFonts w:ascii="Calibri" w:eastAsia="Calibri" w:hAnsi="Calibri" w:cs="Calibri"/>
-          <w:lang w:val="en-BE"/>
-        </w:rPr>
-      </w:pPr>
-      <w:r>
-        <w:rPr>
-          <w:rFonts w:ascii="Calibri" w:eastAsia="Calibri" w:hAnsi="Calibri" w:cs="Calibri"/>
-          <w:lang w:val="en-BE"/>
+        </w:rPr>
+      </w:pPr>
+      <w:r>
+        <w:rPr>
+          <w:rFonts w:ascii="Calibri" w:eastAsia="Calibri" w:hAnsi="Calibri" w:cs="Calibri"/>
         </w:rPr>
         <w:t>1 Point Light</w:t>
       </w:r>
@@ -1772,13 +1596,11 @@
         </w:numPr>
         <w:rPr>
           <w:rFonts w:ascii="Calibri" w:eastAsia="Calibri" w:hAnsi="Calibri" w:cs="Calibri"/>
-          <w:lang w:val="en-BE"/>
-        </w:rPr>
-      </w:pPr>
-      <w:r>
-        <w:rPr>
-          <w:rFonts w:ascii="Calibri" w:eastAsia="Calibri" w:hAnsi="Calibri" w:cs="Calibri"/>
-          <w:lang w:val="en-BE"/>
+        </w:rPr>
+      </w:pPr>
+      <w:r>
+        <w:rPr>
+          <w:rFonts w:ascii="Calibri" w:eastAsia="Calibri" w:hAnsi="Calibri" w:cs="Calibri"/>
         </w:rPr>
         <w:t>TL</w:t>
       </w:r>
@@ -1792,13 +1614,11 @@
         </w:numPr>
         <w:rPr>
           <w:rFonts w:ascii="Calibri" w:eastAsia="Calibri" w:hAnsi="Calibri" w:cs="Calibri"/>
-          <w:lang w:val="en-BE"/>
-        </w:rPr>
-      </w:pPr>
-      <w:r>
-        <w:rPr>
-          <w:rFonts w:ascii="Calibri" w:eastAsia="Calibri" w:hAnsi="Calibri" w:cs="Calibri"/>
-          <w:lang w:val="en-BE"/>
+        </w:rPr>
+      </w:pPr>
+      <w:r>
+        <w:rPr>
+          <w:rFonts w:ascii="Calibri" w:eastAsia="Calibri" w:hAnsi="Calibri" w:cs="Calibri"/>
         </w:rPr>
         <w:t>Parameters</w:t>
       </w:r>
@@ -1812,13 +1632,11 @@
         </w:numPr>
         <w:rPr>
           <w:rFonts w:ascii="Calibri" w:eastAsia="Calibri" w:hAnsi="Calibri" w:cs="Calibri"/>
-          <w:lang w:val="en-BE"/>
-        </w:rPr>
-      </w:pPr>
-      <w:r>
-        <w:rPr>
-          <w:rFonts w:ascii="Calibri" w:eastAsia="Calibri" w:hAnsi="Calibri" w:cs="Calibri"/>
-          <w:lang w:val="en-BE"/>
+        </w:rPr>
+      </w:pPr>
+      <w:r>
+        <w:rPr>
+          <w:rFonts w:ascii="Calibri" w:eastAsia="Calibri" w:hAnsi="Calibri" w:cs="Calibri"/>
         </w:rPr>
         <w:t>Length</w:t>
       </w:r>
@@ -1832,13 +1650,11 @@
         </w:numPr>
         <w:rPr>
           <w:rFonts w:ascii="Calibri" w:eastAsia="Calibri" w:hAnsi="Calibri" w:cs="Calibri"/>
-          <w:lang w:val="en-BE"/>
-        </w:rPr>
-      </w:pPr>
-      <w:r>
-        <w:rPr>
-          <w:rFonts w:ascii="Calibri" w:eastAsia="Calibri" w:hAnsi="Calibri" w:cs="Calibri"/>
-          <w:lang w:val="en-BE"/>
+        </w:rPr>
+      </w:pPr>
+      <w:r>
+        <w:rPr>
+          <w:rFonts w:ascii="Calibri" w:eastAsia="Calibri" w:hAnsi="Calibri" w:cs="Calibri"/>
         </w:rPr>
         <w:t xml:space="preserve">Point </w:t>
       </w:r>
@@ -1847,7 +1663,6 @@
         <w:rPr>
           <w:rFonts w:ascii="Calibri" w:eastAsia="Calibri" w:hAnsi="Calibri" w:cs="Calibri"/>
           <w:b/>
-          <w:lang w:val="en-BE"/>
         </w:rPr>
         <w:t>Color</w:t>
       </w:r>
@@ -1862,13 +1677,11 @@
         </w:numPr>
         <w:rPr>
           <w:rFonts w:ascii="Calibri" w:eastAsia="Calibri" w:hAnsi="Calibri" w:cs="Calibri"/>
-          <w:lang w:val="en-BE"/>
-        </w:rPr>
-      </w:pPr>
-      <w:r>
-        <w:rPr>
-          <w:rFonts w:ascii="Calibri" w:eastAsia="Calibri" w:hAnsi="Calibri" w:cs="Calibri"/>
-          <w:lang w:val="en-BE"/>
+        </w:rPr>
+      </w:pPr>
+      <w:r>
+        <w:rPr>
+          <w:rFonts w:ascii="Calibri" w:eastAsia="Calibri" w:hAnsi="Calibri" w:cs="Calibri"/>
         </w:rPr>
         <w:t>1 Point Light</w:t>
       </w:r>
@@ -1882,28 +1695,24 @@
         </w:numPr>
         <w:rPr>
           <w:rFonts w:ascii="Calibri" w:eastAsia="Calibri" w:hAnsi="Calibri" w:cs="Calibri"/>
-          <w:lang w:val="en-BE"/>
         </w:rPr>
       </w:pPr>
       <w:proofErr w:type="spellStart"/>
       <w:r>
         <w:rPr>
           <w:rFonts w:ascii="Calibri" w:eastAsia="Calibri" w:hAnsi="Calibri" w:cs="Calibri"/>
-          <w:lang w:val="en-BE"/>
         </w:rPr>
         <w:t>R</w:t>
       </w:r>
       <w:r>
         <w:rPr>
           <w:rFonts w:ascii="Calibri" w:eastAsia="Calibri" w:hAnsi="Calibri" w:cs="Calibri"/>
-          <w:lang w:val="en-BE"/>
         </w:rPr>
         <w:t>ectangular</w:t>
       </w:r>
       <w:r>
         <w:rPr>
           <w:rFonts w:ascii="Calibri" w:eastAsia="Calibri" w:hAnsi="Calibri" w:cs="Calibri"/>
-          <w:lang w:val="en-BE"/>
         </w:rPr>
         <w:t>Spot</w:t>
       </w:r>
@@ -1918,13 +1727,11 @@
         </w:numPr>
         <w:rPr>
           <w:rFonts w:ascii="Calibri" w:eastAsia="Calibri" w:hAnsi="Calibri" w:cs="Calibri"/>
-          <w:lang w:val="en-BE"/>
-        </w:rPr>
-      </w:pPr>
-      <w:r>
-        <w:rPr>
-          <w:rFonts w:ascii="Calibri" w:eastAsia="Calibri" w:hAnsi="Calibri" w:cs="Calibri"/>
-          <w:lang w:val="en-BE"/>
+        </w:rPr>
+      </w:pPr>
+      <w:r>
+        <w:rPr>
+          <w:rFonts w:ascii="Calibri" w:eastAsia="Calibri" w:hAnsi="Calibri" w:cs="Calibri"/>
         </w:rPr>
         <w:t>Size2D</w:t>
       </w:r>
@@ -1938,14 +1745,12 @@
         </w:numPr>
         <w:rPr>
           <w:rFonts w:ascii="Calibri" w:eastAsia="Calibri" w:hAnsi="Calibri" w:cs="Calibri"/>
-          <w:lang w:val="en-BE"/>
         </w:rPr>
       </w:pPr>
       <w:proofErr w:type="spellStart"/>
       <w:r>
         <w:rPr>
           <w:rFonts w:ascii="Calibri" w:eastAsia="Calibri" w:hAnsi="Calibri" w:cs="Calibri"/>
-          <w:lang w:val="en-BE"/>
         </w:rPr>
         <w:t>BorderRadius</w:t>
       </w:r>
@@ -1960,13 +1765,11 @@
         </w:numPr>
         <w:rPr>
           <w:rFonts w:ascii="Calibri" w:eastAsia="Calibri" w:hAnsi="Calibri" w:cs="Calibri"/>
-          <w:lang w:val="en-BE"/>
-        </w:rPr>
-      </w:pPr>
-      <w:r>
-        <w:rPr>
-          <w:rFonts w:ascii="Calibri" w:eastAsia="Calibri" w:hAnsi="Calibri" w:cs="Calibri"/>
-          <w:lang w:val="en-BE"/>
+        </w:rPr>
+      </w:pPr>
+      <w:r>
+        <w:rPr>
+          <w:rFonts w:ascii="Calibri" w:eastAsia="Calibri" w:hAnsi="Calibri" w:cs="Calibri"/>
         </w:rPr>
         <w:t>Height</w:t>
       </w:r>
@@ -1980,14 +1783,12 @@
         </w:numPr>
         <w:rPr>
           <w:rFonts w:ascii="Calibri" w:eastAsia="Calibri" w:hAnsi="Calibri" w:cs="Calibri"/>
-          <w:lang w:val="en-BE"/>
         </w:rPr>
       </w:pPr>
       <w:proofErr w:type="spellStart"/>
       <w:r>
         <w:rPr>
           <w:rFonts w:ascii="Calibri" w:eastAsia="Calibri" w:hAnsi="Calibri" w:cs="Calibri"/>
-          <w:lang w:val="en-BE"/>
         </w:rPr>
         <w:t>LightColor</w:t>
       </w:r>
@@ -2002,14 +1803,12 @@
         </w:numPr>
         <w:rPr>
           <w:rFonts w:ascii="Calibri" w:eastAsia="Calibri" w:hAnsi="Calibri" w:cs="Calibri"/>
-          <w:lang w:val="en-BE"/>
         </w:rPr>
       </w:pPr>
       <w:proofErr w:type="spellStart"/>
       <w:r>
         <w:rPr>
           <w:rFonts w:ascii="Calibri" w:eastAsia="Calibri" w:hAnsi="Calibri" w:cs="Calibri"/>
-          <w:lang w:val="en-BE"/>
         </w:rPr>
         <w:t>CircularSpot</w:t>
       </w:r>
@@ -2024,14 +1823,12 @@
         </w:numPr>
         <w:rPr>
           <w:rFonts w:ascii="Calibri" w:eastAsia="Calibri" w:hAnsi="Calibri" w:cs="Calibri"/>
-          <w:lang w:val="en-BE"/>
         </w:rPr>
       </w:pPr>
       <w:proofErr w:type="spellStart"/>
       <w:r>
         <w:rPr>
           <w:rFonts w:ascii="Calibri" w:eastAsia="Calibri" w:hAnsi="Calibri" w:cs="Calibri"/>
-          <w:lang w:val="en-BE"/>
         </w:rPr>
         <w:lastRenderedPageBreak/>
         <w:t>Spot</w:t>
@@ -2039,7 +1836,6 @@
       <w:r>
         <w:rPr>
           <w:rFonts w:ascii="Calibri" w:eastAsia="Calibri" w:hAnsi="Calibri" w:cs="Calibri"/>
-          <w:lang w:val="en-BE"/>
         </w:rPr>
         <w:t>Radius</w:t>
       </w:r>
@@ -2054,14 +1850,12 @@
         </w:numPr>
         <w:rPr>
           <w:rFonts w:ascii="Calibri" w:eastAsia="Calibri" w:hAnsi="Calibri" w:cs="Calibri"/>
-          <w:lang w:val="en-BE"/>
         </w:rPr>
       </w:pPr>
       <w:proofErr w:type="spellStart"/>
       <w:r>
         <w:rPr>
           <w:rFonts w:ascii="Calibri" w:eastAsia="Calibri" w:hAnsi="Calibri" w:cs="Calibri"/>
-          <w:lang w:val="en-BE"/>
         </w:rPr>
         <w:t>BorderRadius</w:t>
       </w:r>
@@ -2076,13 +1870,11 @@
         </w:numPr>
         <w:rPr>
           <w:rFonts w:ascii="Calibri" w:eastAsia="Calibri" w:hAnsi="Calibri" w:cs="Calibri"/>
-          <w:lang w:val="en-BE"/>
-        </w:rPr>
-      </w:pPr>
-      <w:r>
-        <w:rPr>
-          <w:rFonts w:ascii="Calibri" w:eastAsia="Calibri" w:hAnsi="Calibri" w:cs="Calibri"/>
-          <w:lang w:val="en-BE"/>
+        </w:rPr>
+      </w:pPr>
+      <w:r>
+        <w:rPr>
+          <w:rFonts w:ascii="Calibri" w:eastAsia="Calibri" w:hAnsi="Calibri" w:cs="Calibri"/>
         </w:rPr>
         <w:t>Height</w:t>
       </w:r>
@@ -2096,28 +1888,24 @@
         </w:numPr>
         <w:rPr>
           <w:rFonts w:ascii="Calibri" w:eastAsia="Calibri" w:hAnsi="Calibri" w:cs="Calibri"/>
-          <w:lang w:val="en-BE"/>
         </w:rPr>
       </w:pPr>
       <w:proofErr w:type="spellStart"/>
       <w:r>
         <w:rPr>
           <w:rFonts w:ascii="Calibri" w:eastAsia="Calibri" w:hAnsi="Calibri" w:cs="Calibri"/>
-          <w:lang w:val="en-BE"/>
         </w:rPr>
         <w:t>LightC</w:t>
       </w:r>
       <w:r>
         <w:rPr>
           <w:rFonts w:ascii="Calibri" w:eastAsia="Calibri" w:hAnsi="Calibri" w:cs="Calibri"/>
-          <w:lang w:val="en-BE"/>
         </w:rPr>
         <w:t>o</w:t>
       </w:r>
       <w:r>
         <w:rPr>
           <w:rFonts w:ascii="Calibri" w:eastAsia="Calibri" w:hAnsi="Calibri" w:cs="Calibri"/>
-          <w:lang w:val="en-BE"/>
         </w:rPr>
         <w:t>lor</w:t>
       </w:r>
@@ -2210,9 +1998,6 @@
         </w:numPr>
       </w:pPr>
       <w:r>
-        <w:rPr>
-          <w:lang w:val="en-BE"/>
-        </w:rPr>
         <w:t>Initial State</w:t>
       </w:r>
     </w:p>
@@ -2225,9 +2010,6 @@
         </w:numPr>
       </w:pPr>
       <w:r>
-        <w:rPr>
-          <w:lang w:val="en-BE"/>
-        </w:rPr>
         <w:t>State: Default</w:t>
       </w:r>
     </w:p>
@@ -2256,7 +2038,6 @@
         <w:pStyle w:val="Heading2"/>
         <w:rPr>
           <w:rFonts w:eastAsia="Calibri"/>
-          <w:lang w:val="en-BE"/>
         </w:rPr>
       </w:pPr>
       <w:bookmarkStart w:id="0" w:name="_User_mode"/>
@@ -2264,47 +2045,22 @@
       <w:r>
         <w:rPr>
           <w:rFonts w:eastAsia="Calibri"/>
-          <w:lang w:val="en-BE"/>
         </w:rPr>
         <w:t>Operation mode</w:t>
       </w:r>
     </w:p>
     <w:p>
-      <w:pPr>
-        <w:rPr>
-          <w:lang w:val="en-BE"/>
-        </w:rPr>
-      </w:pPr>
-      <w:r>
-        <w:rPr>
-          <w:lang w:val="en-BE"/>
-        </w:rPr>
+      <w:r>
         <w:t>Either ‘Present’ or ‘Edit’.</w:t>
       </w:r>
     </w:p>
     <w:p>
-      <w:pPr>
-        <w:rPr>
-          <w:lang w:val="en-BE"/>
-        </w:rPr>
-      </w:pPr>
-      <w:r>
-        <w:rPr>
-          <w:lang w:val="en-BE"/>
-        </w:rPr>
+      <w:r>
         <w:t>Present: The active project is presented to the users.</w:t>
       </w:r>
     </w:p>
     <w:p>
-      <w:pPr>
-        <w:rPr>
-          <w:lang w:val="en-BE"/>
-        </w:rPr>
-      </w:pPr>
-      <w:r>
-        <w:rPr>
-          <w:lang w:val="en-BE"/>
-        </w:rPr>
+      <w:r>
         <w:t>Edit: The active project is edited as preparation of its presentation to the users.</w:t>
       </w:r>
     </w:p>
@@ -2313,73 +2069,45 @@
         <w:pStyle w:val="Heading2"/>
         <w:rPr>
           <w:rFonts w:eastAsia="Calibri"/>
-          <w:lang w:val="en-BE"/>
         </w:rPr>
       </w:pPr>
       <w:r>
         <w:rPr>
           <w:rFonts w:eastAsia="Calibri"/>
-          <w:lang w:val="en-BE"/>
         </w:rPr>
         <w:t>Network mode</w:t>
       </w:r>
     </w:p>
     <w:p>
-      <w:pPr>
-        <w:rPr>
-          <w:lang w:val="en-BE"/>
-        </w:rPr>
-      </w:pPr>
-      <w:r>
-        <w:rPr>
-          <w:lang w:val="en-BE"/>
-        </w:rPr>
+      <w:r>
         <w:t>In operation mode Edit, the application is always in single -user mode (</w:t>
       </w:r>
       <w:proofErr w:type="spellStart"/>
       <w:r>
-        <w:rPr>
-          <w:lang w:val="en-BE"/>
-        </w:rPr>
         <w:t>NetworkMode</w:t>
       </w:r>
       <w:proofErr w:type="spellEnd"/>
       <w:r>
-        <w:rPr>
-          <w:lang w:val="en-BE"/>
-        </w:rPr>
         <w:t xml:space="preserve"> Standalone)</w:t>
       </w:r>
       <w:r>
-        <w:rPr>
-          <w:lang w:val="en-BE"/>
-        </w:rPr>
         <w:t>.</w:t>
       </w:r>
     </w:p>
     <w:p>
       <w:r>
-        <w:rPr>
-          <w:lang w:val="en-BE"/>
-        </w:rPr>
         <w:t>In operation mode Present, the</w:t>
       </w:r>
       <w:r>
         <w:t xml:space="preserve"> application can be run in </w:t>
       </w:r>
       <w:r>
-        <w:rPr>
-          <w:lang w:val="en-BE"/>
-        </w:rPr>
         <w:t>different</w:t>
       </w:r>
       <w:r>
         <w:t xml:space="preserve"> </w:t>
       </w:r>
       <w:r>
-        <w:rPr>
-          <w:lang w:val="en-BE"/>
-        </w:rPr>
         <w:t>network</w:t>
       </w:r>
       <w:r>
@@ -2418,16 +2146,10 @@
       </w:pPr>
       <w:proofErr w:type="spellStart"/>
       <w:r>
-        <w:rPr>
-          <w:lang w:val="en-BE"/>
-        </w:rPr>
         <w:t>NetworkMode</w:t>
       </w:r>
       <w:proofErr w:type="spellEnd"/>
       <w:r>
-        <w:rPr>
-          <w:lang w:val="en-BE"/>
-        </w:rPr>
         <w:t xml:space="preserve"> Standalone</w:t>
       </w:r>
     </w:p>
@@ -2463,16 +2185,10 @@
       </w:pPr>
       <w:proofErr w:type="spellStart"/>
       <w:r>
-        <w:rPr>
-          <w:lang w:val="en-BE"/>
-        </w:rPr>
         <w:t>NetworkMode</w:t>
       </w:r>
       <w:proofErr w:type="spellEnd"/>
       <w:r>
-        <w:rPr>
-          <w:lang w:val="en-BE"/>
-        </w:rPr>
         <w:t xml:space="preserve"> Client</w:t>
       </w:r>
     </w:p>
@@ -2487,7 +2203,6 @@
       <w:r>
         <w:rPr>
           <w:rStyle w:val="Hyperlink"/>
-          <w:lang w:val="en-BE"/>
         </w:rPr>
         <w:t>Running a client</w:t>
       </w:r>
@@ -2502,16 +2217,10 @@
       </w:pPr>
       <w:proofErr w:type="spellStart"/>
       <w:r>
-        <w:rPr>
-          <w:lang w:val="en-BE"/>
-        </w:rPr>
         <w:t>NetworkMode</w:t>
       </w:r>
       <w:proofErr w:type="spellEnd"/>
       <w:r>
-        <w:rPr>
-          <w:lang w:val="en-BE"/>
-        </w:rPr>
         <w:t xml:space="preserve"> Server</w:t>
       </w:r>
     </w:p>
@@ -2526,7 +2235,6 @@
       <w:r>
         <w:rPr>
           <w:rStyle w:val="Hyperlink"/>
-          <w:lang w:val="en-BE"/>
         </w:rPr>
         <w:t>Running a client and a server</w:t>
       </w:r>
@@ -2787,15 +2495,12 @@
     </w:p>
     <w:p>
       <w:r>
-        <w:t xml:space="preserve">In </w:t>
-      </w:r>
-      <w:proofErr w:type="spellStart"/>
-      <w:r>
-        <w:t>Walkthrougnh</w:t>
-      </w:r>
-      <w:proofErr w:type="spellEnd"/>
-      <w:r>
-        <w:t xml:space="preserve"> immersion mode, the following commands are available:</w:t>
+        <w:t>In Walkthroug</w:t>
+      </w:r>
+      <w:bookmarkStart w:id="4" w:name="_GoBack"/>
+      <w:bookmarkEnd w:id="4"/>
+      <w:r>
+        <w:t>h immersion mode, the following commands are available:</w:t>
       </w:r>
     </w:p>
     <w:p>
@@ -4014,7 +3719,6 @@
       <w:r>
         <w:rPr>
           <w:rFonts w:ascii="Calibri" w:eastAsia="Calibri" w:hAnsi="Calibri" w:cs="Calibri"/>
-          <w:lang w:val="en-BE"/>
         </w:rPr>
         <w:t>A</w:t>
       </w:r>
@@ -4027,7 +3731,6 @@
       <w:r>
         <w:rPr>
           <w:rFonts w:ascii="Calibri" w:eastAsia="Calibri" w:hAnsi="Calibri" w:cs="Calibri"/>
-          <w:lang w:val="en-BE"/>
         </w:rPr>
         <w:t>Shared Reference Frame</w:t>
       </w:r>
@@ -4075,13 +3778,11 @@
       <w:pPr>
         <w:rPr>
           <w:rFonts w:ascii="Calibri" w:eastAsia="Calibri" w:hAnsi="Calibri" w:cs="Calibri"/>
-          <w:lang w:val="en-BE"/>
-        </w:rPr>
-      </w:pPr>
-      <w:r>
-        <w:rPr>
-          <w:rFonts w:ascii="Calibri" w:eastAsia="Calibri" w:hAnsi="Calibri" w:cs="Calibri"/>
-          <w:lang w:val="en-BE"/>
+        </w:rPr>
+      </w:pPr>
+      <w:r>
+        <w:rPr>
+          <w:rFonts w:ascii="Calibri" w:eastAsia="Calibri" w:hAnsi="Calibri" w:cs="Calibri"/>
         </w:rPr>
         <w:t>The application has notion of 3 reference frames:</w:t>
       </w:r>
@@ -4090,7 +3791,6 @@
       <w:pPr>
         <w:rPr>
           <w:rFonts w:ascii="Calibri" w:eastAsia="Calibri" w:hAnsi="Calibri" w:cs="Calibri"/>
-          <w:lang w:val="en-BE"/>
         </w:rPr>
       </w:pPr>
       <w:r>
@@ -4098,7 +3798,6 @@
           <w:rFonts w:ascii="Calibri" w:eastAsia="Calibri" w:hAnsi="Calibri" w:cs="Calibri"/>
           <w:b/>
           <w:bCs/>
-          <w:lang w:val="en-BE"/>
         </w:rPr>
         <w:t>TRF</w:t>
       </w:r>
@@ -4107,7 +3806,6 @@
           <w:rFonts w:ascii="Calibri" w:eastAsia="Calibri" w:hAnsi="Calibri" w:cs="Calibri"/>
           <w:b/>
           <w:bCs/>
-          <w:lang w:val="en-BE"/>
         </w:rPr>
         <w:t>:</w:t>
       </w:r>
@@ -4116,62 +3814,53 @@
       <w:pPr>
         <w:rPr>
           <w:rFonts w:ascii="Calibri" w:eastAsia="Calibri" w:hAnsi="Calibri" w:cs="Calibri"/>
-          <w:lang w:val="en-BE"/>
-        </w:rPr>
-      </w:pPr>
-      <w:r>
-        <w:rPr>
-          <w:rFonts w:ascii="Calibri" w:eastAsia="Calibri" w:hAnsi="Calibri" w:cs="Calibri"/>
-          <w:lang w:val="en-BE"/>
+        </w:rPr>
+      </w:pPr>
+      <w:r>
+        <w:rPr>
+          <w:rFonts w:ascii="Calibri" w:eastAsia="Calibri" w:hAnsi="Calibri" w:cs="Calibri"/>
         </w:rPr>
         <w:t>H</w:t>
       </w:r>
       <w:r>
         <w:rPr>
           <w:rFonts w:ascii="Calibri" w:eastAsia="Calibri" w:hAnsi="Calibri" w:cs="Calibri"/>
-          <w:lang w:val="en-BE"/>
         </w:rPr>
         <w:t xml:space="preserve">eadset and controllers report positions defined in </w:t>
       </w:r>
       <w:r>
         <w:rPr>
           <w:rFonts w:ascii="Calibri" w:eastAsia="Calibri" w:hAnsi="Calibri" w:cs="Calibri"/>
-          <w:lang w:val="en-BE"/>
         </w:rPr>
         <w:t>TRF.</w:t>
       </w:r>
       <w:r>
         <w:rPr>
           <w:rFonts w:ascii="Calibri" w:eastAsia="Calibri" w:hAnsi="Calibri" w:cs="Calibri"/>
-          <w:lang w:val="en-BE"/>
         </w:rPr>
         <w:t xml:space="preserve">  </w:t>
       </w:r>
       <w:r>
         <w:rPr>
           <w:rFonts w:ascii="Calibri" w:eastAsia="Calibri" w:hAnsi="Calibri" w:cs="Calibri"/>
-          <w:lang w:val="en-BE"/>
         </w:rPr>
         <w:t xml:space="preserve">TRF is the </w:t>
       </w:r>
       <w:r>
         <w:rPr>
           <w:rFonts w:ascii="Calibri" w:eastAsia="Calibri" w:hAnsi="Calibri" w:cs="Calibri"/>
-          <w:lang w:val="en-BE"/>
         </w:rPr>
         <w:t>locat</w:t>
       </w:r>
       <w:r>
         <w:rPr>
           <w:rFonts w:ascii="Calibri" w:eastAsia="Calibri" w:hAnsi="Calibri" w:cs="Calibri"/>
-          <w:lang w:val="en-BE"/>
         </w:rPr>
         <w:t>ion</w:t>
       </w:r>
       <w:r>
         <w:rPr>
           <w:rFonts w:ascii="Calibri" w:eastAsia="Calibri" w:hAnsi="Calibri" w:cs="Calibri"/>
-          <w:lang w:val="en-BE"/>
         </w:rPr>
         <w:t xml:space="preserve"> where the headset got its tracking up.</w:t>
       </w:r>
@@ -4182,7 +3871,6 @@
           <w:rFonts w:ascii="Calibri" w:eastAsia="Calibri" w:hAnsi="Calibri" w:cs="Calibri"/>
           <w:b/>
           <w:bCs/>
-          <w:lang w:val="en-BE"/>
         </w:rPr>
       </w:pPr>
       <w:r>
@@ -4190,7 +3878,6 @@
           <w:rFonts w:ascii="Calibri" w:eastAsia="Calibri" w:hAnsi="Calibri" w:cs="Calibri"/>
           <w:b/>
           <w:bCs/>
-          <w:lang w:val="en-BE"/>
         </w:rPr>
         <w:t>SRF</w:t>
       </w:r>
@@ -4199,83 +3886,59 @@
       <w:pPr>
         <w:rPr>
           <w:rFonts w:ascii="Calibri" w:eastAsia="Calibri" w:hAnsi="Calibri" w:cs="Calibri"/>
-          <w:lang w:val="en-BE"/>
-        </w:rPr>
-      </w:pPr>
-      <w:r>
-        <w:rPr>
-          <w:rFonts w:ascii="Calibri" w:eastAsia="Calibri" w:hAnsi="Calibri" w:cs="Calibri"/>
-          <w:lang w:val="en-BE"/>
+        </w:rPr>
+      </w:pPr>
+      <w:r>
+        <w:rPr>
+          <w:rFonts w:ascii="Calibri" w:eastAsia="Calibri" w:hAnsi="Calibri" w:cs="Calibri"/>
         </w:rPr>
         <w:t xml:space="preserve">Position of </w:t>
       </w:r>
       <w:r>
         <w:rPr>
           <w:rFonts w:ascii="Calibri" w:eastAsia="Calibri" w:hAnsi="Calibri" w:cs="Calibri"/>
-          <w:lang w:val="en-BE"/>
         </w:rPr>
         <w:t xml:space="preserve">a </w:t>
       </w:r>
       <w:r>
         <w:rPr>
           <w:rFonts w:ascii="Calibri" w:eastAsia="Calibri" w:hAnsi="Calibri" w:cs="Calibri"/>
-          <w:lang w:val="en-BE"/>
         </w:rPr>
         <w:t>s</w:t>
       </w:r>
       <w:r>
         <w:rPr>
           <w:rFonts w:ascii="Calibri" w:eastAsia="Calibri" w:hAnsi="Calibri" w:cs="Calibri"/>
-          <w:lang w:val="en-BE"/>
         </w:rPr>
         <w:t xml:space="preserve">hared reference frame </w:t>
       </w:r>
       <w:r>
         <w:rPr>
           <w:rFonts w:ascii="Calibri" w:eastAsia="Calibri" w:hAnsi="Calibri" w:cs="Calibri"/>
-          <w:lang w:val="en-BE"/>
         </w:rPr>
         <w:t xml:space="preserve">that was </w:t>
       </w:r>
       <w:r>
         <w:rPr>
           <w:rFonts w:ascii="Calibri" w:eastAsia="Calibri" w:hAnsi="Calibri" w:cs="Calibri"/>
-          <w:lang w:val="en-BE"/>
         </w:rPr>
         <w:t>defined by all users me</w:t>
       </w:r>
       <w:r>
         <w:rPr>
           <w:rFonts w:ascii="Calibri" w:eastAsia="Calibri" w:hAnsi="Calibri" w:cs="Calibri"/>
-          <w:lang w:val="en-BE"/>
         </w:rPr>
         <w:t>asur</w:t>
       </w:r>
       <w:r>
         <w:rPr>
           <w:rFonts w:ascii="Calibri" w:eastAsia="Calibri" w:hAnsi="Calibri" w:cs="Calibri"/>
-          <w:lang w:val="en-BE"/>
-        </w:rPr>
-        <w:t>ing the same markers (</w:t>
-      </w:r>
-      <w:r>
-        <w:rPr>
-          <w:rFonts w:ascii="Calibri" w:eastAsia="Calibri" w:hAnsi="Calibri" w:cs="Calibri"/>
-          <w:lang w:val="en-BE"/>
-        </w:rPr>
-        <w:t>2 points in consistent order</w:t>
-      </w:r>
-      <w:r>
-        <w:rPr>
-          <w:rFonts w:ascii="Calibri" w:eastAsia="Calibri" w:hAnsi="Calibri" w:cs="Calibri"/>
-          <w:lang w:val="en-BE"/>
-        </w:rPr>
-        <w:t xml:space="preserve">) </w:t>
-      </w:r>
-      <w:r>
-        <w:rPr>
-          <w:rFonts w:ascii="Calibri" w:eastAsia="Calibri" w:hAnsi="Calibri" w:cs="Calibri"/>
-          <w:lang w:val="en-BE"/>
+        </w:rPr>
+        <w:t xml:space="preserve">ing the same markers (2 points in consistent order) </w:t>
+      </w:r>
+      <w:r>
+        <w:rPr>
+          <w:rFonts w:ascii="Calibri" w:eastAsia="Calibri" w:hAnsi="Calibri" w:cs="Calibri"/>
         </w:rPr>
         <w:t xml:space="preserve">in the physical </w:t>
       </w:r>
@@ -4283,7 +3946,6 @@
       <w:r>
         <w:rPr>
           <w:rFonts w:ascii="Calibri" w:eastAsia="Calibri" w:hAnsi="Calibri" w:cs="Calibri"/>
-          <w:lang w:val="en-BE"/>
         </w:rPr>
         <w:t>playspace</w:t>
       </w:r>
@@ -4291,16 +3953,12 @@
       <w:r>
         <w:rPr>
           <w:rFonts w:ascii="Calibri" w:eastAsia="Calibri" w:hAnsi="Calibri" w:cs="Calibri"/>
-          <w:lang w:val="en-BE"/>
         </w:rPr>
         <w:t>.</w:t>
       </w:r>
-      <w:bookmarkStart w:id="4" w:name="_GoBack"/>
-      <w:bookmarkEnd w:id="4"/>
-      <w:r>
-        <w:rPr>
-          <w:rFonts w:ascii="Calibri" w:eastAsia="Calibri" w:hAnsi="Calibri" w:cs="Calibri"/>
-          <w:lang w:val="en-BE"/>
+      <w:r>
+        <w:rPr>
+          <w:rFonts w:ascii="Calibri" w:eastAsia="Calibri" w:hAnsi="Calibri" w:cs="Calibri"/>
         </w:rPr>
         <w:t xml:space="preserve"> Stored expressed in Tracking space</w:t>
       </w:r>
@@ -4311,7 +3969,6 @@
           <w:rFonts w:ascii="Calibri" w:eastAsia="Calibri" w:hAnsi="Calibri" w:cs="Calibri"/>
           <w:b/>
           <w:bCs/>
-          <w:lang w:val="en-BE"/>
         </w:rPr>
       </w:pPr>
       <w:r>
@@ -4319,7 +3976,6 @@
           <w:rFonts w:ascii="Calibri" w:eastAsia="Calibri" w:hAnsi="Calibri" w:cs="Calibri"/>
           <w:b/>
           <w:bCs/>
-          <w:lang w:val="en-BE"/>
         </w:rPr>
         <w:t>POI</w:t>
       </w:r>
@@ -4328,13 +3984,11 @@
       <w:pPr>
         <w:rPr>
           <w:rFonts w:ascii="Calibri" w:eastAsia="Calibri" w:hAnsi="Calibri" w:cs="Calibri"/>
-          <w:lang w:val="en-BE"/>
-        </w:rPr>
-      </w:pPr>
-      <w:r>
-        <w:rPr>
-          <w:rFonts w:ascii="Calibri" w:eastAsia="Calibri" w:hAnsi="Calibri" w:cs="Calibri"/>
-          <w:lang w:val="en-BE"/>
+        </w:rPr>
+      </w:pPr>
+      <w:r>
+        <w:rPr>
+          <w:rFonts w:ascii="Calibri" w:eastAsia="Calibri" w:hAnsi="Calibri" w:cs="Calibri"/>
         </w:rPr>
         <w:t>The location of the currently active Point-Of-Interest.</w:t>
       </w:r>
@@ -4343,149 +3997,118 @@
       <w:pPr>
         <w:rPr>
           <w:rFonts w:ascii="Calibri" w:eastAsia="Calibri" w:hAnsi="Calibri" w:cs="Calibri"/>
-          <w:lang w:val="en-BE"/>
-        </w:rPr>
-      </w:pPr>
-    </w:p>
-    <w:p>
-      <w:pPr>
-        <w:rPr>
-          <w:rFonts w:ascii="Calibri" w:eastAsia="Calibri" w:hAnsi="Calibri" w:cs="Calibri"/>
-          <w:lang w:val="en-BE"/>
-        </w:rPr>
-      </w:pPr>
-      <w:r>
-        <w:rPr>
-          <w:rFonts w:ascii="Calibri" w:eastAsia="Calibri" w:hAnsi="Calibri" w:cs="Calibri"/>
-          <w:lang w:val="en-BE"/>
-        </w:rPr>
-        <w:t xml:space="preserve">Initially, SRF is aligned with </w:t>
+        </w:rPr>
+      </w:pPr>
+    </w:p>
+    <w:p>
+      <w:pPr>
+        <w:rPr>
+          <w:rFonts w:ascii="Calibri" w:eastAsia="Calibri" w:hAnsi="Calibri" w:cs="Calibri"/>
+        </w:rPr>
+      </w:pPr>
+      <w:r>
+        <w:rPr>
+          <w:rFonts w:ascii="Calibri" w:eastAsia="Calibri" w:hAnsi="Calibri" w:cs="Calibri"/>
+        </w:rPr>
+        <w:t>Initially, SRF is aligned with TRF.</w:t>
+      </w:r>
+    </w:p>
+    <w:p>
+      <w:pPr>
+        <w:rPr>
+          <w:rFonts w:ascii="Calibri" w:eastAsia="Calibri" w:hAnsi="Calibri" w:cs="Calibri"/>
+        </w:rPr>
+      </w:pPr>
+      <w:r>
+        <w:rPr>
+          <w:rFonts w:ascii="Calibri" w:eastAsia="Calibri" w:hAnsi="Calibri" w:cs="Calibri"/>
+        </w:rPr>
+        <w:t xml:space="preserve">When teleporting, the SRF is aligned with the </w:t>
+      </w:r>
+      <w:r>
+        <w:rPr>
+          <w:rFonts w:ascii="Calibri" w:eastAsia="Calibri" w:hAnsi="Calibri" w:cs="Calibri"/>
+        </w:rPr>
+        <w:t xml:space="preserve">newly activated </w:t>
+      </w:r>
+      <w:r>
+        <w:rPr>
+          <w:rFonts w:ascii="Calibri" w:eastAsia="Calibri" w:hAnsi="Calibri" w:cs="Calibri"/>
+        </w:rPr>
+        <w:t>POI.</w:t>
+      </w:r>
+      <w:r>
+        <w:rPr>
+          <w:rFonts w:ascii="Calibri" w:eastAsia="Calibri" w:hAnsi="Calibri" w:cs="Calibri"/>
+        </w:rPr>
+        <w:br/>
+      </w:r>
+    </w:p>
+    <w:p>
+      <w:pPr>
+        <w:rPr>
+          <w:rFonts w:ascii="Calibri" w:eastAsia="Calibri" w:hAnsi="Calibri" w:cs="Calibri"/>
+        </w:rPr>
+      </w:pPr>
+      <w:r>
+        <w:rPr>
+          <w:rFonts w:ascii="Calibri" w:eastAsia="Calibri" w:hAnsi="Calibri" w:cs="Calibri"/>
+        </w:rPr>
+        <w:t xml:space="preserve">When the user tries to teleport to a new POI, he is instructed to return to the teleport area first.  The teleport area </w:t>
+      </w:r>
+      <w:r>
+        <w:rPr>
+          <w:rFonts w:ascii="Calibri" w:eastAsia="Calibri" w:hAnsi="Calibri" w:cs="Calibri"/>
+        </w:rPr>
+        <w:t xml:space="preserve">is </w:t>
+      </w:r>
+      <w:r>
+        <w:rPr>
+          <w:rFonts w:ascii="Calibri" w:eastAsia="Calibri" w:hAnsi="Calibri" w:cs="Calibri"/>
+        </w:rPr>
+        <w:t xml:space="preserve"> represented by </w:t>
+      </w:r>
+      <w:r>
+        <w:rPr>
+          <w:rFonts w:ascii="Calibri" w:eastAsia="Calibri" w:hAnsi="Calibri" w:cs="Calibri"/>
+        </w:rPr>
+        <w:t xml:space="preserve">2 </w:t>
       </w:r>
       <w:proofErr w:type="spellStart"/>
       <w:r>
         <w:rPr>
           <w:rFonts w:ascii="Calibri" w:eastAsia="Calibri" w:hAnsi="Calibri" w:cs="Calibri"/>
-          <w:lang w:val="en-BE"/>
-        </w:rPr>
-        <w:t>TRF.</w:t>
+        </w:rPr>
+        <w:t>semiTransparant</w:t>
       </w:r>
       <w:proofErr w:type="spellEnd"/>
-    </w:p>
-    <w:p>
-      <w:pPr>
-        <w:rPr>
-          <w:rFonts w:ascii="Calibri" w:eastAsia="Calibri" w:hAnsi="Calibri" w:cs="Calibri"/>
-          <w:lang w:val="en-BE"/>
-        </w:rPr>
-      </w:pPr>
-      <w:r>
-        <w:rPr>
-          <w:rFonts w:ascii="Calibri" w:eastAsia="Calibri" w:hAnsi="Calibri" w:cs="Calibri"/>
-          <w:lang w:val="en-BE"/>
-        </w:rPr>
-        <w:t xml:space="preserve">When teleporting, the SRF is aligned with the </w:t>
-      </w:r>
-      <w:r>
-        <w:rPr>
-          <w:rFonts w:ascii="Calibri" w:eastAsia="Calibri" w:hAnsi="Calibri" w:cs="Calibri"/>
-          <w:lang w:val="en-BE"/>
-        </w:rPr>
-        <w:t xml:space="preserve">newly activated </w:t>
-      </w:r>
-      <w:r>
-        <w:rPr>
-          <w:rFonts w:ascii="Calibri" w:eastAsia="Calibri" w:hAnsi="Calibri" w:cs="Calibri"/>
-          <w:lang w:val="en-BE"/>
-        </w:rPr>
-        <w:t>POI</w:t>
-      </w:r>
-      <w:r>
-        <w:rPr>
-          <w:rFonts w:ascii="Calibri" w:eastAsia="Calibri" w:hAnsi="Calibri" w:cs="Calibri"/>
-        </w:rPr>
-        <w:t>.</w:t>
-      </w:r>
-      <w:r>
-        <w:rPr>
-          <w:rFonts w:ascii="Calibri" w:eastAsia="Calibri" w:hAnsi="Calibri" w:cs="Calibri"/>
-        </w:rPr>
-        <w:br/>
-      </w:r>
-    </w:p>
-    <w:p>
-      <w:pPr>
-        <w:rPr>
-          <w:rFonts w:ascii="Calibri" w:eastAsia="Calibri" w:hAnsi="Calibri" w:cs="Calibri"/>
-          <w:lang w:val="en-BE"/>
-        </w:rPr>
-      </w:pPr>
-      <w:r>
-        <w:rPr>
-          <w:rFonts w:ascii="Calibri" w:eastAsia="Calibri" w:hAnsi="Calibri" w:cs="Calibri"/>
-        </w:rPr>
-        <w:t xml:space="preserve">When the user tries to teleport to a new POI, he is instructed to return to the teleport area first.  The teleport area </w:t>
-      </w:r>
-      <w:r>
-        <w:rPr>
-          <w:rFonts w:ascii="Calibri" w:eastAsia="Calibri" w:hAnsi="Calibri" w:cs="Calibri"/>
-          <w:lang w:val="en-BE"/>
-        </w:rPr>
-        <w:t xml:space="preserve">is </w:t>
-      </w:r>
-      <w:r>
-        <w:rPr>
-          <w:rFonts w:ascii="Calibri" w:eastAsia="Calibri" w:hAnsi="Calibri" w:cs="Calibri"/>
-        </w:rPr>
-        <w:t xml:space="preserve"> represented by </w:t>
-      </w:r>
-      <w:r>
-        <w:rPr>
-          <w:rFonts w:ascii="Calibri" w:eastAsia="Calibri" w:hAnsi="Calibri" w:cs="Calibri"/>
-          <w:lang w:val="en-BE"/>
-        </w:rPr>
-        <w:t xml:space="preserve">2 </w:t>
-      </w:r>
-      <w:proofErr w:type="spellStart"/>
-      <w:r>
-        <w:rPr>
-          <w:rFonts w:ascii="Calibri" w:eastAsia="Calibri" w:hAnsi="Calibri" w:cs="Calibri"/>
-          <w:lang w:val="en-BE"/>
-        </w:rPr>
-        <w:t>semiTransparant</w:t>
-      </w:r>
-      <w:proofErr w:type="spellEnd"/>
-      <w:r>
-        <w:rPr>
-          <w:rFonts w:ascii="Calibri" w:eastAsia="Calibri" w:hAnsi="Calibri" w:cs="Calibri"/>
-          <w:lang w:val="en-BE"/>
+      <w:r>
+        <w:rPr>
+          <w:rFonts w:ascii="Calibri" w:eastAsia="Calibri" w:hAnsi="Calibri" w:cs="Calibri"/>
         </w:rPr>
         <w:t xml:space="preserve"> vertical cylinders</w:t>
       </w:r>
       <w:r>
         <w:rPr>
           <w:rFonts w:ascii="Calibri" w:eastAsia="Calibri" w:hAnsi="Calibri" w:cs="Calibri"/>
-          <w:lang w:val="en-BE"/>
         </w:rPr>
         <w:t xml:space="preserve"> </w:t>
       </w:r>
       <w:r>
         <w:rPr>
           <w:rFonts w:ascii="Calibri" w:eastAsia="Calibri" w:hAnsi="Calibri" w:cs="Calibri"/>
-          <w:lang w:val="en-BE"/>
         </w:rPr>
         <w:t>around 1m diameter</w:t>
       </w:r>
       <w:r>
         <w:rPr>
           <w:rFonts w:ascii="Calibri" w:eastAsia="Calibri" w:hAnsi="Calibri" w:cs="Calibri"/>
-          <w:lang w:val="en-BE"/>
         </w:rPr>
         <w:t>:</w:t>
       </w:r>
       <w:r>
         <w:rPr>
           <w:rFonts w:ascii="Calibri" w:eastAsia="Calibri" w:hAnsi="Calibri" w:cs="Calibri"/>
-          <w:lang w:val="en-BE"/>
         </w:rPr>
         <w:br/>
       </w:r>
@@ -4499,13 +4122,11 @@
         </w:numPr>
         <w:rPr>
           <w:rFonts w:ascii="Calibri" w:eastAsia="Calibri" w:hAnsi="Calibri" w:cs="Calibri"/>
-          <w:lang w:val="en-BE"/>
-        </w:rPr>
-      </w:pPr>
-      <w:r>
-        <w:rPr>
-          <w:rFonts w:ascii="Calibri" w:eastAsia="Calibri" w:hAnsi="Calibri" w:cs="Calibri"/>
-          <w:lang w:val="en-BE"/>
+        </w:rPr>
+      </w:pPr>
+      <w:r>
+        <w:rPr>
+          <w:rFonts w:ascii="Calibri" w:eastAsia="Calibri" w:hAnsi="Calibri" w:cs="Calibri"/>
         </w:rPr>
         <w:lastRenderedPageBreak/>
         <w:t xml:space="preserve">representing the </w:t>
@@ -4514,7 +4135,6 @@
       <w:r>
         <w:rPr>
           <w:rFonts w:ascii="Calibri" w:eastAsia="Calibri" w:hAnsi="Calibri" w:cs="Calibri"/>
-          <w:lang w:val="en-BE"/>
         </w:rPr>
         <w:t>teleportarea</w:t>
       </w:r>
@@ -4522,21 +4142,18 @@
       <w:r>
         <w:rPr>
           <w:rFonts w:ascii="Calibri" w:eastAsia="Calibri" w:hAnsi="Calibri" w:cs="Calibri"/>
-          <w:lang w:val="en-BE"/>
         </w:rPr>
         <w:t xml:space="preserve"> floor area (flat dis</w:t>
       </w:r>
       <w:r>
         <w:rPr>
           <w:rFonts w:ascii="Calibri" w:eastAsia="Calibri" w:hAnsi="Calibri" w:cs="Calibri"/>
-          <w:lang w:val="en-BE"/>
         </w:rPr>
         <w:t>k</w:t>
       </w:r>
       <w:r>
         <w:rPr>
           <w:rFonts w:ascii="Calibri" w:eastAsia="Calibri" w:hAnsi="Calibri" w:cs="Calibri"/>
-          <w:lang w:val="en-BE"/>
         </w:rPr>
         <w:t>)</w:t>
       </w:r>
@@ -4550,13 +4167,11 @@
         </w:numPr>
         <w:rPr>
           <w:rFonts w:ascii="Calibri" w:eastAsia="Calibri" w:hAnsi="Calibri" w:cs="Calibri"/>
-          <w:lang w:val="en-BE"/>
-        </w:rPr>
-      </w:pPr>
-      <w:r>
-        <w:rPr>
-          <w:rFonts w:ascii="Calibri" w:eastAsia="Calibri" w:hAnsi="Calibri" w:cs="Calibri"/>
-          <w:lang w:val="en-BE"/>
+        </w:rPr>
+      </w:pPr>
+      <w:r>
+        <w:rPr>
+          <w:rFonts w:ascii="Calibri" w:eastAsia="Calibri" w:hAnsi="Calibri" w:cs="Calibri"/>
         </w:rPr>
         <w:t xml:space="preserve">Representing the </w:t>
       </w:r>
@@ -4564,7 +4179,6 @@
       <w:r>
         <w:rPr>
           <w:rFonts w:ascii="Calibri" w:eastAsia="Calibri" w:hAnsi="Calibri" w:cs="Calibri"/>
-          <w:lang w:val="en-BE"/>
         </w:rPr>
         <w:t>teleportvolume</w:t>
       </w:r>
@@ -4572,14 +4186,12 @@
       <w:r>
         <w:rPr>
           <w:rFonts w:ascii="Calibri" w:eastAsia="Calibri" w:hAnsi="Calibri" w:cs="Calibri"/>
-          <w:lang w:val="en-BE"/>
         </w:rPr>
         <w:t xml:space="preserve"> (long cylinder</w:t>
       </w:r>
       <w:r>
         <w:rPr>
           <w:rFonts w:ascii="Calibri" w:eastAsia="Calibri" w:hAnsi="Calibri" w:cs="Calibri"/>
-          <w:lang w:val="en-BE"/>
         </w:rPr>
         <w:t>)</w:t>
       </w:r>
@@ -4595,7 +4207,6 @@
         <w:rPr>
           <w:rFonts w:ascii="Calibri" w:eastAsia="Calibri" w:hAnsi="Calibri" w:cs="Calibri"/>
           <w:highlight w:val="yellow"/>
-          <w:lang w:val="en-BE"/>
         </w:rPr>
         <w:t>TODO:</w:t>
       </w:r>
@@ -4625,7 +4236,6 @@
         <w:rPr>
           <w:rFonts w:ascii="Calibri" w:eastAsia="Calibri" w:hAnsi="Calibri" w:cs="Calibri"/>
           <w:highlight w:val="yellow"/>
-          <w:lang w:val="en-BE"/>
         </w:rPr>
         <w:t>TODO:</w:t>
       </w:r>
@@ -4633,7 +4243,6 @@
         <w:rPr>
           <w:rFonts w:ascii="Calibri" w:eastAsia="Calibri" w:hAnsi="Calibri" w:cs="Calibri"/>
           <w:highlight w:val="yellow"/>
-          <w:lang w:val="en-BE"/>
         </w:rPr>
         <w:br/>
         <w:t>T</w:t>
@@ -4649,7 +4258,6 @@
         <w:rPr>
           <w:rFonts w:ascii="Calibri" w:eastAsia="Calibri" w:hAnsi="Calibri" w:cs="Calibri"/>
           <w:highlight w:val="yellow"/>
-          <w:lang w:val="en-BE"/>
         </w:rPr>
         <w:t>direction</w:t>
       </w:r>
@@ -4689,7 +4297,6 @@
         <w:rPr>
           <w:rFonts w:ascii="Calibri" w:eastAsia="Calibri" w:hAnsi="Calibri" w:cs="Calibri"/>
           <w:highlight w:val="yellow"/>
-          <w:lang w:val="en-BE"/>
         </w:rPr>
         <w:t xml:space="preserve">) is represented </w:t>
       </w:r>
@@ -4697,7 +4304,6 @@
         <w:rPr>
           <w:rFonts w:ascii="Calibri" w:eastAsia="Calibri" w:hAnsi="Calibri" w:cs="Calibri"/>
           <w:highlight w:val="yellow"/>
-          <w:lang w:val="en-BE"/>
         </w:rPr>
         <w:t xml:space="preserve">just above the info text, </w:t>
       </w:r>
@@ -4705,7 +4311,6 @@
         <w:rPr>
           <w:rFonts w:ascii="Calibri" w:eastAsia="Calibri" w:hAnsi="Calibri" w:cs="Calibri"/>
           <w:highlight w:val="yellow"/>
-          <w:lang w:val="en-BE"/>
         </w:rPr>
         <w:t>by</w:t>
       </w:r>
@@ -4728,11 +4333,17 @@
         <w:rPr>
           <w:rFonts w:ascii="Calibri" w:eastAsia="Calibri" w:hAnsi="Calibri" w:cs="Calibri"/>
           <w:highlight w:val="yellow"/>
-          <w:lang w:val="en-BE"/>
-        </w:rPr>
-        <w:t>an Arrow</w:t>
+        </w:rPr>
+        <w:t xml:space="preserve">an </w:t>
       </w:r>
       <w:proofErr w:type="spellStart"/>
+      <w:r>
+        <w:rPr>
+          <w:rFonts w:ascii="Calibri" w:eastAsia="Calibri" w:hAnsi="Calibri" w:cs="Calibri"/>
+          <w:highlight w:val="yellow"/>
+        </w:rPr>
+        <w:t>Arrow</w:t>
+      </w:r>
       <w:r>
         <w:rPr>
           <w:rFonts w:ascii="Calibri" w:eastAsia="Calibri" w:hAnsi="Calibri" w:cs="Calibri"/>
@@ -4761,14 +4372,12 @@
       <w:pPr>
         <w:rPr>
           <w:rFonts w:ascii="Calibri" w:eastAsia="Calibri" w:hAnsi="Calibri" w:cs="Calibri"/>
-          <w:lang w:val="en-BE"/>
         </w:rPr>
       </w:pPr>
       <w:r>
         <w:rPr>
           <w:rFonts w:ascii="Calibri" w:eastAsia="Calibri" w:hAnsi="Calibri" w:cs="Calibri"/>
           <w:highlight w:val="yellow"/>
-          <w:lang w:val="en-BE"/>
         </w:rPr>
         <w:t xml:space="preserve">This representation always </w:t>
       </w:r>
@@ -4783,7 +4392,6 @@
         <w:rPr>
           <w:rFonts w:ascii="Calibri" w:eastAsia="Calibri" w:hAnsi="Calibri" w:cs="Calibri"/>
           <w:highlight w:val="yellow"/>
-          <w:lang w:val="en-BE"/>
         </w:rPr>
         <w:t xml:space="preserve">s </w:t>
       </w:r>
@@ -4799,7 +4407,6 @@
         <w:rPr>
           <w:rFonts w:ascii="Calibri" w:eastAsia="Calibri" w:hAnsi="Calibri" w:cs="Calibri"/>
           <w:highlight w:val="yellow"/>
-          <w:lang w:val="en-BE"/>
         </w:rPr>
         <w:t>teleport</w:t>
       </w:r>
@@ -4807,30 +4414,27 @@
         <w:rPr>
           <w:rFonts w:ascii="Calibri" w:eastAsia="Calibri" w:hAnsi="Calibri" w:cs="Calibri"/>
           <w:highlight w:val="yellow"/>
-          <w:lang w:val="en-BE"/>
         </w:rPr>
         <w:t>A</w:t>
       </w:r>
+      <w:r>
+        <w:rPr>
+          <w:rFonts w:ascii="Calibri" w:eastAsia="Calibri" w:hAnsi="Calibri" w:cs="Calibri"/>
+          <w:highlight w:val="yellow"/>
+        </w:rPr>
+        <w:t>rea</w:t>
+      </w:r>
       <w:proofErr w:type="spellEnd"/>
       <w:r>
         <w:rPr>
           <w:rFonts w:ascii="Calibri" w:eastAsia="Calibri" w:hAnsi="Calibri" w:cs="Calibri"/>
           <w:highlight w:val="yellow"/>
         </w:rPr>
-        <w:t>rea</w:t>
-      </w:r>
-      <w:r>
-        <w:rPr>
-          <w:rFonts w:ascii="Calibri" w:eastAsia="Calibri" w:hAnsi="Calibri" w:cs="Calibri"/>
-          <w:highlight w:val="yellow"/>
-          <w:lang w:val="en-BE"/>
-        </w:rPr>
         <w:t xml:space="preserve"> as a sort of compass</w:t>
       </w:r>
       <w:r>
         <w:rPr>
           <w:rFonts w:ascii="Calibri" w:eastAsia="Calibri" w:hAnsi="Calibri" w:cs="Calibri"/>
-          <w:lang w:val="en-BE"/>
         </w:rPr>
         <w:t>.</w:t>
       </w:r>
@@ -4846,7 +4450,6 @@
       <w:pPr>
         <w:rPr>
           <w:rFonts w:ascii="Calibri" w:eastAsia="Calibri" w:hAnsi="Calibri" w:cs="Calibri"/>
-          <w:lang w:val="en-BE"/>
         </w:rPr>
       </w:pPr>
       <w:r>
@@ -4858,7 +4461,6 @@
       <w:r>
         <w:rPr>
           <w:rFonts w:ascii="Calibri" w:eastAsia="Calibri" w:hAnsi="Calibri" w:cs="Calibri"/>
-          <w:lang w:val="en-BE"/>
         </w:rPr>
         <w:t>application can have Colocation enabled or not.  Colocation means that multiple VR players share the same play area.  In order to achieve collision-free colocation, players need to know their mutual positions.</w:t>
       </w:r>
@@ -4867,13 +4469,11 @@
       <w:pPr>
         <w:rPr>
           <w:rFonts w:ascii="Calibri" w:eastAsia="Calibri" w:hAnsi="Calibri" w:cs="Calibri"/>
-          <w:lang w:val="en-BE"/>
-        </w:rPr>
-      </w:pPr>
-      <w:r>
-        <w:rPr>
-          <w:rFonts w:ascii="Calibri" w:eastAsia="Calibri" w:hAnsi="Calibri" w:cs="Calibri"/>
-          <w:lang w:val="en-BE"/>
+        </w:rPr>
+      </w:pPr>
+      <w:r>
+        <w:rPr>
+          <w:rFonts w:ascii="Calibri" w:eastAsia="Calibri" w:hAnsi="Calibri" w:cs="Calibri"/>
         </w:rPr>
         <w:t>In order to achieve the therefor needed common Shared Reference System ‘SRF’ can be defined by all players measuring the same 2 points, in a consistent order.</w:t>
       </w:r>
@@ -4887,7 +4487,6 @@
       <w:r>
         <w:rPr>
           <w:rFonts w:ascii="Calibri" w:eastAsia="Calibri" w:hAnsi="Calibri" w:cs="Calibri"/>
-          <w:lang w:val="en-BE"/>
         </w:rPr>
         <w:t xml:space="preserve">When in multi-user mode and having  colocation enabled, the user cannot manipulate the TRF </w:t>
       </w:r>
@@ -4895,7 +4494,6 @@
       <w:r>
         <w:rPr>
           <w:rFonts w:ascii="Calibri" w:eastAsia="Calibri" w:hAnsi="Calibri" w:cs="Calibri"/>
-          <w:lang w:val="en-BE"/>
         </w:rPr>
         <w:t>to’Fly</w:t>
       </w:r>
@@ -4903,7 +4501,6 @@
       <w:r>
         <w:rPr>
           <w:rFonts w:ascii="Calibri" w:eastAsia="Calibri" w:hAnsi="Calibri" w:cs="Calibri"/>
-          <w:lang w:val="en-BE"/>
         </w:rPr>
         <w:t>() around.</w:t>
       </w:r>
@@ -5326,7 +4923,6 @@
       <w:r>
         <w:rPr>
           <w:rFonts w:ascii="Calibri" w:eastAsia="Calibri" w:hAnsi="Calibri" w:cs="Calibri"/>
-          <w:lang w:val="en-BE"/>
         </w:rPr>
         <w:t xml:space="preserve">while colocation is disabled.  Movement  is defined </w:t>
       </w:r>
@@ -6617,7 +6213,7 @@
           <v:rect id="rectole0000000000" o:spid="_x0000_i1025" style="width:440.25pt;height:200.25pt" o:ole="" o:preferrelative="t" stroked="f">
             <v:imagedata r:id="rId5" o:title=""/>
           </v:rect>
-          <o:OLEObject Type="Embed" ProgID="StaticMetafile" ShapeID="rectole0000000000" DrawAspect="Content" ObjectID="_1644360059" r:id="rId6"/>
+          <o:OLEObject Type="Embed" ProgID="StaticMetafile" ShapeID="rectole0000000000" DrawAspect="Content" ObjectID="_1644435111" r:id="rId6"/>
         </w:object>
       </w:r>
     </w:p>
@@ -10233,6 +9829,89 @@
           <w:rFonts w:ascii="Calibri" w:eastAsia="Calibri" w:hAnsi="Calibri" w:cs="Calibri"/>
           <w:sz w:val="24"/>
         </w:rPr>
+        <w:t>Disable '</w:t>
+      </w:r>
+      <w:r>
+        <w:rPr>
+          <w:rFonts w:ascii="Calibri" w:eastAsia="Calibri" w:hAnsi="Calibri" w:cs="Calibri"/>
+          <w:sz w:val="24"/>
+          <w:lang w:val="en-BE"/>
+        </w:rPr>
+        <w:t>Impo</w:t>
+      </w:r>
+      <w:r>
+        <w:rPr>
+          <w:rFonts w:ascii="Calibri" w:eastAsia="Calibri" w:hAnsi="Calibri" w:cs="Calibri"/>
+          <w:sz w:val="24"/>
+          <w:lang w:val="en-BE"/>
+        </w:rPr>
+        <w:t>r</w:t>
+      </w:r>
+      <w:r>
+        <w:rPr>
+          <w:rFonts w:ascii="Calibri" w:eastAsia="Calibri" w:hAnsi="Calibri" w:cs="Calibri"/>
+          <w:sz w:val="24"/>
+          <w:lang w:val="en-BE"/>
+        </w:rPr>
+        <w:t>t cameras</w:t>
+      </w:r>
+      <w:r>
+        <w:rPr>
+          <w:rFonts w:ascii="Calibri" w:eastAsia="Calibri" w:hAnsi="Calibri" w:cs="Calibri"/>
+          <w:sz w:val="24"/>
+        </w:rPr>
+        <w:t>'.</w:t>
+      </w:r>
+      <w:r>
+        <w:rPr>
+          <w:rFonts w:ascii="Calibri" w:eastAsia="Calibri" w:hAnsi="Calibri" w:cs="Calibri"/>
+          <w:sz w:val="24"/>
+          <w:lang w:val="en-BE"/>
+        </w:rPr>
+        <w:t xml:space="preserve"> (unless you want th</w:t>
+      </w:r>
+      <w:r>
+        <w:rPr>
+          <w:rFonts w:ascii="Calibri" w:eastAsia="Calibri" w:hAnsi="Calibri" w:cs="Calibri"/>
+          <w:sz w:val="24"/>
+          <w:lang w:val="en-BE"/>
+        </w:rPr>
+        <w:t>em imported</w:t>
+      </w:r>
+      <w:r>
+        <w:rPr>
+          <w:rFonts w:ascii="Calibri" w:eastAsia="Calibri" w:hAnsi="Calibri" w:cs="Calibri"/>
+          <w:sz w:val="24"/>
+          <w:lang w:val="en-BE"/>
+        </w:rPr>
+        <w:t>)</w:t>
+      </w:r>
+      <w:r>
+        <w:rPr>
+          <w:rFonts w:ascii="Calibri" w:eastAsia="Calibri" w:hAnsi="Calibri" w:cs="Calibri"/>
+          <w:sz w:val="24"/>
+        </w:rPr>
+        <w:t>.</w:t>
+      </w:r>
+    </w:p>
+    <w:p>
+      <w:pPr>
+        <w:numPr>
+          <w:ilvl w:val="0"/>
+          <w:numId w:val="23"/>
+        </w:numPr>
+        <w:spacing w:before="100" w:after="100" w:line="240" w:lineRule="auto"/>
+        <w:ind w:left="720" w:hanging="360"/>
+        <w:rPr>
+          <w:rFonts w:ascii="Times New Roman" w:eastAsia="Times New Roman" w:hAnsi="Times New Roman" w:cs="Times New Roman"/>
+          <w:sz w:val="24"/>
+        </w:rPr>
+      </w:pPr>
+      <w:r>
+        <w:rPr>
+          <w:rFonts w:ascii="Calibri" w:eastAsia="Calibri" w:hAnsi="Calibri" w:cs="Calibri"/>
+          <w:sz w:val="24"/>
+        </w:rPr>
         <w:t>Enable 'Generate Lightmapping UVs'.  This is necessary for storing the UV’s of prebaked lightmaps.</w:t>
       </w:r>
     </w:p>
@@ -10329,6 +10008,7 @@
         <w:rPr>
           <w:rFonts w:ascii="Calibri" w:eastAsia="Calibri" w:hAnsi="Calibri" w:cs="Calibri"/>
         </w:rPr>
+        <w:lastRenderedPageBreak/>
         <w:t>Remove the content of the ‘Model’ node</w:t>
       </w:r>
     </w:p>
@@ -10347,7 +10027,6 @@
         <w:rPr>
           <w:rFonts w:ascii="Calibri" w:eastAsia="Calibri" w:hAnsi="Calibri" w:cs="Calibri"/>
         </w:rPr>
-        <w:lastRenderedPageBreak/>
         <w:t>(create a new folder under assets/Projects/</w:t>
       </w:r>
       <w:proofErr w:type="spellStart"/>

</xml_diff>

<commit_message>
Prepared a project(Based on KS050) for testing the editing functionality.  Also implemented concept of 'EditSettings', enabling cleaner code and remembering the active light/prop/poi type.
</commit_message>
<xml_diff>
--- a/Documentation/Archi-VR.docx
+++ b/Documentation/Archi-VR.docx
@@ -93,21 +93,7 @@
         <w:rPr>
           <w:rFonts w:ascii="Calibri" w:eastAsia="Calibri" w:hAnsi="Calibri" w:cs="Calibri"/>
         </w:rPr>
-        <w:t xml:space="preserve">Browse through a series of </w:t>
-      </w:r>
-      <w:proofErr w:type="spellStart"/>
-      <w:r>
-        <w:rPr>
-          <w:rFonts w:ascii="Calibri" w:eastAsia="Calibri" w:hAnsi="Calibri" w:cs="Calibri"/>
-        </w:rPr>
-        <w:t>ArchiVR</w:t>
-      </w:r>
-      <w:proofErr w:type="spellEnd"/>
-      <w:r>
-        <w:rPr>
-          <w:rFonts w:ascii="Calibri" w:eastAsia="Calibri" w:hAnsi="Calibri" w:cs="Calibri"/>
-        </w:rPr>
-        <w:t xml:space="preserve"> projects.</w:t>
+        <w:t>Browse through a series of ArchiVR projects.</w:t>
       </w:r>
     </w:p>
     <w:p>
@@ -125,21 +111,7 @@
         <w:rPr>
           <w:rFonts w:ascii="Calibri" w:eastAsia="Calibri" w:hAnsi="Calibri" w:cs="Calibri"/>
         </w:rPr>
-        <w:t xml:space="preserve">Open an </w:t>
-      </w:r>
-      <w:proofErr w:type="spellStart"/>
-      <w:r>
-        <w:rPr>
-          <w:rFonts w:ascii="Calibri" w:eastAsia="Calibri" w:hAnsi="Calibri" w:cs="Calibri"/>
-        </w:rPr>
-        <w:t>ArchiVR</w:t>
-      </w:r>
-      <w:proofErr w:type="spellEnd"/>
-      <w:r>
-        <w:rPr>
-          <w:rFonts w:ascii="Calibri" w:eastAsia="Calibri" w:hAnsi="Calibri" w:cs="Calibri"/>
-        </w:rPr>
-        <w:t xml:space="preserve"> project</w:t>
+        <w:t>Open an ArchiVR project</w:t>
       </w:r>
       <w:r>
         <w:rPr>
@@ -225,14 +197,12 @@
           <w:rFonts w:ascii="Calibri" w:eastAsia="Calibri" w:hAnsi="Calibri" w:cs="Calibri"/>
         </w:rPr>
       </w:pPr>
-      <w:proofErr w:type="spellStart"/>
       <w:r>
         <w:rPr>
           <w:rFonts w:ascii="Calibri" w:eastAsia="Calibri" w:hAnsi="Calibri" w:cs="Calibri"/>
         </w:rPr>
         <w:t>FromModel</w:t>
       </w:r>
-      <w:proofErr w:type="spellEnd"/>
     </w:p>
     <w:p>
       <w:pPr>
@@ -245,14 +215,12 @@
           <w:rFonts w:ascii="Calibri" w:eastAsia="Calibri" w:hAnsi="Calibri" w:cs="Calibri"/>
         </w:rPr>
       </w:pPr>
-      <w:proofErr w:type="spellStart"/>
       <w:r>
         <w:rPr>
           <w:rFonts w:ascii="Calibri" w:eastAsia="Calibri" w:hAnsi="Calibri" w:cs="Calibri"/>
         </w:rPr>
         <w:t>Terras</w:t>
       </w:r>
-      <w:proofErr w:type="spellEnd"/>
     </w:p>
     <w:p>
       <w:pPr>
@@ -307,14 +275,12 @@
           <w:rFonts w:ascii="Calibri" w:eastAsia="Calibri" w:hAnsi="Calibri" w:cs="Calibri"/>
         </w:rPr>
       </w:pPr>
-      <w:proofErr w:type="spellStart"/>
       <w:r>
         <w:rPr>
           <w:rFonts w:ascii="Calibri" w:eastAsia="Calibri" w:hAnsi="Calibri" w:cs="Calibri"/>
         </w:rPr>
         <w:t>Dampkap</w:t>
       </w:r>
-      <w:proofErr w:type="spellEnd"/>
       <w:r>
         <w:rPr>
           <w:rFonts w:ascii="Calibri" w:eastAsia="Calibri" w:hAnsi="Calibri" w:cs="Calibri"/>
@@ -333,14 +299,12 @@
           <w:rFonts w:ascii="Calibri" w:eastAsia="Calibri" w:hAnsi="Calibri" w:cs="Calibri"/>
         </w:rPr>
       </w:pPr>
-      <w:proofErr w:type="spellStart"/>
       <w:r>
         <w:rPr>
           <w:rFonts w:ascii="Calibri" w:eastAsia="Calibri" w:hAnsi="Calibri" w:cs="Calibri"/>
         </w:rPr>
         <w:t>MessenSet</w:t>
       </w:r>
-      <w:proofErr w:type="spellEnd"/>
     </w:p>
     <w:p>
       <w:pPr>
@@ -389,14 +353,12 @@
           <w:rFonts w:ascii="Calibri" w:eastAsia="Calibri" w:hAnsi="Calibri" w:cs="Calibri"/>
         </w:rPr>
       </w:pPr>
-      <w:proofErr w:type="spellStart"/>
       <w:r>
         <w:rPr>
           <w:rFonts w:ascii="Calibri" w:eastAsia="Calibri" w:hAnsi="Calibri" w:cs="Calibri"/>
         </w:rPr>
         <w:t>Koffiezet</w:t>
       </w:r>
-      <w:proofErr w:type="spellEnd"/>
     </w:p>
     <w:p>
       <w:pPr>
@@ -409,14 +371,12 @@
           <w:rFonts w:ascii="Calibri" w:eastAsia="Calibri" w:hAnsi="Calibri" w:cs="Calibri"/>
         </w:rPr>
       </w:pPr>
-      <w:proofErr w:type="spellStart"/>
       <w:r>
         <w:rPr>
           <w:rFonts w:ascii="Calibri" w:eastAsia="Calibri" w:hAnsi="Calibri" w:cs="Calibri"/>
         </w:rPr>
         <w:t>Fruitmand</w:t>
       </w:r>
-      <w:proofErr w:type="spellEnd"/>
     </w:p>
     <w:p>
       <w:pPr>
@@ -523,16 +483,8 @@
         <w:rPr>
           <w:rFonts w:ascii="Calibri" w:eastAsia="Calibri" w:hAnsi="Calibri" w:cs="Calibri"/>
         </w:rPr>
-        <w:t>WC-</w:t>
-      </w:r>
-      <w:proofErr w:type="spellStart"/>
-      <w:r>
-        <w:rPr>
-          <w:rFonts w:ascii="Calibri" w:eastAsia="Calibri" w:hAnsi="Calibri" w:cs="Calibri"/>
-        </w:rPr>
-        <w:t>Rol</w:t>
-      </w:r>
-      <w:proofErr w:type="spellEnd"/>
+        <w:t>WC-Rol</w:t>
+      </w:r>
     </w:p>
     <w:p>
       <w:pPr>
@@ -563,14 +515,12 @@
           <w:rFonts w:ascii="Calibri" w:eastAsia="Calibri" w:hAnsi="Calibri" w:cs="Calibri"/>
         </w:rPr>
       </w:pPr>
-      <w:proofErr w:type="spellStart"/>
       <w:r>
         <w:rPr>
           <w:rFonts w:ascii="Calibri" w:eastAsia="Calibri" w:hAnsi="Calibri" w:cs="Calibri"/>
         </w:rPr>
         <w:t>DroogRek</w:t>
       </w:r>
-      <w:proofErr w:type="spellEnd"/>
     </w:p>
     <w:p>
       <w:pPr>
@@ -583,14 +533,12 @@
           <w:rFonts w:ascii="Calibri" w:eastAsia="Calibri" w:hAnsi="Calibri" w:cs="Calibri"/>
         </w:rPr>
       </w:pPr>
-      <w:proofErr w:type="spellStart"/>
       <w:r>
         <w:rPr>
           <w:rFonts w:ascii="Calibri" w:eastAsia="Calibri" w:hAnsi="Calibri" w:cs="Calibri"/>
         </w:rPr>
         <w:t>DroogMand</w:t>
       </w:r>
-      <w:proofErr w:type="spellEnd"/>
     </w:p>
     <w:p>
       <w:pPr>
@@ -663,14 +611,12 @@
           <w:rFonts w:ascii="Calibri" w:eastAsia="Calibri" w:hAnsi="Calibri" w:cs="Calibri"/>
         </w:rPr>
       </w:pPr>
-      <w:proofErr w:type="spellStart"/>
       <w:r>
         <w:rPr>
           <w:rFonts w:ascii="Calibri" w:eastAsia="Calibri" w:hAnsi="Calibri" w:cs="Calibri"/>
         </w:rPr>
         <w:t>Gewoon</w:t>
       </w:r>
-      <w:proofErr w:type="spellEnd"/>
     </w:p>
     <w:p>
       <w:pPr>
@@ -839,14 +785,12 @@
           <w:rFonts w:ascii="Calibri" w:eastAsia="Calibri" w:hAnsi="Calibri" w:cs="Calibri"/>
         </w:rPr>
       </w:pPr>
-      <w:proofErr w:type="spellStart"/>
       <w:r>
         <w:rPr>
           <w:rFonts w:ascii="Calibri" w:eastAsia="Calibri" w:hAnsi="Calibri" w:cs="Calibri"/>
         </w:rPr>
         <w:t>InbouwKast</w:t>
       </w:r>
-      <w:proofErr w:type="spellEnd"/>
     </w:p>
     <w:p>
       <w:pPr>
@@ -1002,16 +946,8 @@
         <w:rPr>
           <w:rFonts w:ascii="Calibri" w:eastAsia="Calibri" w:hAnsi="Calibri" w:cs="Calibri"/>
         </w:rPr>
-        <w:t>TV-</w:t>
-      </w:r>
-      <w:proofErr w:type="spellStart"/>
-      <w:r>
-        <w:rPr>
-          <w:rFonts w:ascii="Calibri" w:eastAsia="Calibri" w:hAnsi="Calibri" w:cs="Calibri"/>
-        </w:rPr>
-        <w:t>Meubel</w:t>
-      </w:r>
-      <w:proofErr w:type="spellEnd"/>
+        <w:t>TV-Meubel</w:t>
+      </w:r>
     </w:p>
     <w:p>
       <w:pPr>
@@ -1042,19 +978,11 @@
           <w:rFonts w:ascii="Calibri" w:eastAsia="Calibri" w:hAnsi="Calibri" w:cs="Calibri"/>
         </w:rPr>
       </w:pPr>
-      <w:proofErr w:type="spellStart"/>
-      <w:r>
-        <w:rPr>
-          <w:rFonts w:ascii="Calibri" w:eastAsia="Calibri" w:hAnsi="Calibri" w:cs="Calibri"/>
-        </w:rPr>
-        <w:t>Deur</w:t>
-      </w:r>
-      <w:proofErr w:type="spellEnd"/>
-      <w:r>
-        <w:rPr>
-          <w:rFonts w:ascii="Calibri" w:eastAsia="Calibri" w:hAnsi="Calibri" w:cs="Calibri"/>
-        </w:rPr>
-        <w:t>?</w:t>
+      <w:r>
+        <w:rPr>
+          <w:rFonts w:ascii="Calibri" w:eastAsia="Calibri" w:hAnsi="Calibri" w:cs="Calibri"/>
+        </w:rPr>
+        <w:t>Deur?</w:t>
       </w:r>
     </w:p>
     <w:p>
@@ -1068,14 +996,12 @@
           <w:rFonts w:ascii="Calibri" w:eastAsia="Calibri" w:hAnsi="Calibri" w:cs="Calibri"/>
         </w:rPr>
       </w:pPr>
-      <w:proofErr w:type="spellStart"/>
       <w:r>
         <w:rPr>
           <w:rFonts w:ascii="Calibri" w:eastAsia="Calibri" w:hAnsi="Calibri" w:cs="Calibri"/>
         </w:rPr>
         <w:t>Gewoon</w:t>
       </w:r>
-      <w:proofErr w:type="spellEnd"/>
     </w:p>
     <w:p>
       <w:pPr>
@@ -1088,14 +1014,12 @@
           <w:rFonts w:ascii="Calibri" w:eastAsia="Calibri" w:hAnsi="Calibri" w:cs="Calibri"/>
         </w:rPr>
       </w:pPr>
-      <w:proofErr w:type="spellStart"/>
       <w:r>
         <w:rPr>
           <w:rFonts w:ascii="Calibri" w:eastAsia="Calibri" w:hAnsi="Calibri" w:cs="Calibri"/>
         </w:rPr>
         <w:t>Shuifdeur</w:t>
       </w:r>
-      <w:proofErr w:type="spellEnd"/>
     </w:p>
     <w:p>
       <w:pPr>
@@ -1144,14 +1068,12 @@
           <w:rFonts w:ascii="Calibri" w:eastAsia="Calibri" w:hAnsi="Calibri" w:cs="Calibri"/>
         </w:rPr>
       </w:pPr>
-      <w:proofErr w:type="spellStart"/>
       <w:r>
         <w:rPr>
           <w:rFonts w:ascii="Calibri" w:eastAsia="Calibri" w:hAnsi="Calibri" w:cs="Calibri"/>
         </w:rPr>
         <w:t>LightGroup</w:t>
       </w:r>
-      <w:proofErr w:type="spellEnd"/>
     </w:p>
     <w:p>
       <w:pPr>
@@ -1218,14 +1140,12 @@
           <w:rFonts w:ascii="Calibri" w:eastAsia="Calibri" w:hAnsi="Calibri" w:cs="Calibri"/>
         </w:rPr>
       </w:pPr>
-      <w:proofErr w:type="spellStart"/>
       <w:r>
         <w:rPr>
           <w:rFonts w:ascii="Calibri" w:eastAsia="Calibri" w:hAnsi="Calibri" w:cs="Calibri"/>
         </w:rPr>
         <w:t>CordLength</w:t>
       </w:r>
-      <w:proofErr w:type="spellEnd"/>
     </w:p>
     <w:p>
       <w:pPr>
@@ -1238,14 +1158,12 @@
           <w:rFonts w:ascii="Calibri" w:eastAsia="Calibri" w:hAnsi="Calibri" w:cs="Calibri"/>
         </w:rPr>
       </w:pPr>
-      <w:proofErr w:type="spellStart"/>
       <w:r>
         <w:rPr>
           <w:rFonts w:ascii="Calibri" w:eastAsia="Calibri" w:hAnsi="Calibri" w:cs="Calibri"/>
         </w:rPr>
         <w:t>CordMaterial</w:t>
       </w:r>
-      <w:proofErr w:type="spellEnd"/>
     </w:p>
     <w:p>
       <w:pPr>
@@ -1258,14 +1176,12 @@
           <w:rFonts w:ascii="Calibri" w:eastAsia="Calibri" w:hAnsi="Calibri" w:cs="Calibri"/>
         </w:rPr>
       </w:pPr>
-      <w:proofErr w:type="spellStart"/>
       <w:r>
         <w:rPr>
           <w:rFonts w:ascii="Calibri" w:eastAsia="Calibri" w:hAnsi="Calibri" w:cs="Calibri"/>
         </w:rPr>
         <w:t>BodyType</w:t>
       </w:r>
-      <w:proofErr w:type="spellEnd"/>
     </w:p>
     <w:p>
       <w:pPr>
@@ -1320,14 +1236,12 @@
           <w:rFonts w:ascii="Calibri" w:eastAsia="Calibri" w:hAnsi="Calibri" w:cs="Calibri"/>
         </w:rPr>
       </w:pPr>
-      <w:proofErr w:type="spellStart"/>
       <w:r>
         <w:rPr>
           <w:rFonts w:ascii="Calibri" w:eastAsia="Calibri" w:hAnsi="Calibri" w:cs="Calibri"/>
         </w:rPr>
         <w:t>CubeSpot</w:t>
       </w:r>
-      <w:proofErr w:type="spellEnd"/>
     </w:p>
     <w:p>
       <w:pPr>
@@ -1376,14 +1290,12 @@
           <w:rFonts w:ascii="Calibri" w:eastAsia="Calibri" w:hAnsi="Calibri" w:cs="Calibri"/>
         </w:rPr>
       </w:pPr>
-      <w:proofErr w:type="spellStart"/>
       <w:r>
         <w:rPr>
           <w:rFonts w:ascii="Calibri" w:eastAsia="Calibri" w:hAnsi="Calibri" w:cs="Calibri"/>
         </w:rPr>
         <w:t>Color</w:t>
       </w:r>
-      <w:proofErr w:type="spellEnd"/>
     </w:p>
     <w:p>
       <w:pPr>
@@ -1396,14 +1308,12 @@
           <w:rFonts w:ascii="Calibri" w:eastAsia="Calibri" w:hAnsi="Calibri" w:cs="Calibri"/>
         </w:rPr>
       </w:pPr>
-      <w:proofErr w:type="spellStart"/>
       <w:r>
         <w:rPr>
           <w:rFonts w:ascii="Calibri" w:eastAsia="Calibri" w:hAnsi="Calibri" w:cs="Calibri"/>
         </w:rPr>
         <w:t>LightColor</w:t>
       </w:r>
-      <w:proofErr w:type="spellEnd"/>
     </w:p>
     <w:p>
       <w:pPr>
@@ -1416,14 +1326,12 @@
           <w:rFonts w:ascii="Calibri" w:eastAsia="Calibri" w:hAnsi="Calibri" w:cs="Calibri"/>
         </w:rPr>
       </w:pPr>
-      <w:proofErr w:type="spellStart"/>
       <w:r>
         <w:rPr>
           <w:rFonts w:ascii="Calibri" w:eastAsia="Calibri" w:hAnsi="Calibri" w:cs="Calibri"/>
         </w:rPr>
         <w:t>LightRange</w:t>
       </w:r>
-      <w:proofErr w:type="spellEnd"/>
     </w:p>
     <w:p>
       <w:pPr>
@@ -1658,7 +1566,6 @@
         </w:rPr>
         <w:t xml:space="preserve">Point </w:t>
       </w:r>
-      <w:proofErr w:type="spellStart"/>
       <w:r>
         <w:rPr>
           <w:rFonts w:ascii="Calibri" w:eastAsia="Calibri" w:hAnsi="Calibri" w:cs="Calibri"/>
@@ -1666,7 +1573,6 @@
         </w:rPr>
         <w:t>Color</w:t>
       </w:r>
-      <w:proofErr w:type="spellEnd"/>
     </w:p>
     <w:p>
       <w:pPr>
@@ -1697,7 +1603,6 @@
           <w:rFonts w:ascii="Calibri" w:eastAsia="Calibri" w:hAnsi="Calibri" w:cs="Calibri"/>
         </w:rPr>
       </w:pPr>
-      <w:proofErr w:type="spellStart"/>
       <w:r>
         <w:rPr>
           <w:rFonts w:ascii="Calibri" w:eastAsia="Calibri" w:hAnsi="Calibri" w:cs="Calibri"/>
@@ -1716,7 +1621,6 @@
         </w:rPr>
         <w:t>Spot</w:t>
       </w:r>
-      <w:proofErr w:type="spellEnd"/>
     </w:p>
     <w:p>
       <w:pPr>
@@ -1747,14 +1651,12 @@
           <w:rFonts w:ascii="Calibri" w:eastAsia="Calibri" w:hAnsi="Calibri" w:cs="Calibri"/>
         </w:rPr>
       </w:pPr>
-      <w:proofErr w:type="spellStart"/>
       <w:r>
         <w:rPr>
           <w:rFonts w:ascii="Calibri" w:eastAsia="Calibri" w:hAnsi="Calibri" w:cs="Calibri"/>
         </w:rPr>
         <w:t>BorderRadius</w:t>
       </w:r>
-      <w:proofErr w:type="spellEnd"/>
     </w:p>
     <w:p>
       <w:pPr>
@@ -1785,14 +1687,12 @@
           <w:rFonts w:ascii="Calibri" w:eastAsia="Calibri" w:hAnsi="Calibri" w:cs="Calibri"/>
         </w:rPr>
       </w:pPr>
-      <w:proofErr w:type="spellStart"/>
       <w:r>
         <w:rPr>
           <w:rFonts w:ascii="Calibri" w:eastAsia="Calibri" w:hAnsi="Calibri" w:cs="Calibri"/>
         </w:rPr>
         <w:t>LightColor</w:t>
       </w:r>
-      <w:proofErr w:type="spellEnd"/>
     </w:p>
     <w:p>
       <w:pPr>
@@ -1805,14 +1705,12 @@
           <w:rFonts w:ascii="Calibri" w:eastAsia="Calibri" w:hAnsi="Calibri" w:cs="Calibri"/>
         </w:rPr>
       </w:pPr>
-      <w:proofErr w:type="spellStart"/>
       <w:r>
         <w:rPr>
           <w:rFonts w:ascii="Calibri" w:eastAsia="Calibri" w:hAnsi="Calibri" w:cs="Calibri"/>
         </w:rPr>
         <w:t>CircularSpot</w:t>
       </w:r>
-      <w:proofErr w:type="spellEnd"/>
     </w:p>
     <w:p>
       <w:pPr>
@@ -1825,7 +1723,6 @@
           <w:rFonts w:ascii="Calibri" w:eastAsia="Calibri" w:hAnsi="Calibri" w:cs="Calibri"/>
         </w:rPr>
       </w:pPr>
-      <w:proofErr w:type="spellStart"/>
       <w:r>
         <w:rPr>
           <w:rFonts w:ascii="Calibri" w:eastAsia="Calibri" w:hAnsi="Calibri" w:cs="Calibri"/>
@@ -1839,7 +1736,6 @@
         </w:rPr>
         <w:t>Radius</w:t>
       </w:r>
-      <w:proofErr w:type="spellEnd"/>
     </w:p>
     <w:p>
       <w:pPr>
@@ -1852,14 +1748,12 @@
           <w:rFonts w:ascii="Calibri" w:eastAsia="Calibri" w:hAnsi="Calibri" w:cs="Calibri"/>
         </w:rPr>
       </w:pPr>
-      <w:proofErr w:type="spellStart"/>
       <w:r>
         <w:rPr>
           <w:rFonts w:ascii="Calibri" w:eastAsia="Calibri" w:hAnsi="Calibri" w:cs="Calibri"/>
         </w:rPr>
         <w:t>BorderRadius</w:t>
       </w:r>
-      <w:proofErr w:type="spellEnd"/>
     </w:p>
     <w:p>
       <w:pPr>
@@ -1890,7 +1784,6 @@
           <w:rFonts w:ascii="Calibri" w:eastAsia="Calibri" w:hAnsi="Calibri" w:cs="Calibri"/>
         </w:rPr>
       </w:pPr>
-      <w:proofErr w:type="spellStart"/>
       <w:r>
         <w:rPr>
           <w:rFonts w:ascii="Calibri" w:eastAsia="Calibri" w:hAnsi="Calibri" w:cs="Calibri"/>
@@ -1909,7 +1802,6 @@
         </w:rPr>
         <w:t>lor</w:t>
       </w:r>
-      <w:proofErr w:type="spellEnd"/>
     </w:p>
     <w:p>
       <w:pPr>
@@ -1918,14 +1810,12 @@
           <w:rFonts w:eastAsia="Calibri"/>
         </w:rPr>
       </w:pPr>
-      <w:proofErr w:type="spellStart"/>
       <w:r>
         <w:rPr>
           <w:rFonts w:eastAsia="Calibri"/>
         </w:rPr>
         <w:t>Startup</w:t>
       </w:r>
-      <w:proofErr w:type="spellEnd"/>
     </w:p>
     <w:p>
       <w:r>
@@ -1952,13 +1842,8 @@
           <w:numId w:val="22"/>
         </w:numPr>
       </w:pPr>
-      <w:proofErr w:type="spellStart"/>
-      <w:r>
-        <w:t>Activted</w:t>
-      </w:r>
-      <w:proofErr w:type="spellEnd"/>
-      <w:r>
-        <w:t xml:space="preserve"> POI: First POI in first project</w:t>
+      <w:r>
+        <w:t>Activted POI: First POI in first project</w:t>
       </w:r>
     </w:p>
     <w:p>
@@ -2080,15 +1965,7 @@
     </w:p>
     <w:p>
       <w:r>
-        <w:t>In operation mode Edit, the application is always in single -user mode (</w:t>
-      </w:r>
-      <w:proofErr w:type="spellStart"/>
-      <w:r>
-        <w:t>NetworkMode</w:t>
-      </w:r>
-      <w:proofErr w:type="spellEnd"/>
-      <w:r>
-        <w:t xml:space="preserve"> Standalone)</w:t>
+        <w:t>In operation mode Edit, the application is always in single -user mode (NetworkMode Standalone)</w:t>
       </w:r>
       <w:r>
         <w:t>.</w:t>
@@ -2144,13 +2021,8 @@
           <w:numId w:val="19"/>
         </w:numPr>
       </w:pPr>
-      <w:proofErr w:type="spellStart"/>
-      <w:r>
-        <w:t>NetworkMode</w:t>
-      </w:r>
-      <w:proofErr w:type="spellEnd"/>
-      <w:r>
-        <w:t xml:space="preserve"> Standalone</w:t>
+      <w:r>
+        <w:t>NetworkMode Standalone</w:t>
       </w:r>
     </w:p>
     <w:p>
@@ -2183,13 +2055,8 @@
           <w:numId w:val="19"/>
         </w:numPr>
       </w:pPr>
-      <w:proofErr w:type="spellStart"/>
-      <w:r>
-        <w:t>NetworkMode</w:t>
-      </w:r>
-      <w:proofErr w:type="spellEnd"/>
-      <w:r>
-        <w:t xml:space="preserve"> Client</w:t>
+      <w:r>
+        <w:t>NetworkMode Client</w:t>
       </w:r>
     </w:p>
     <w:p>
@@ -2215,13 +2082,8 @@
           <w:numId w:val="19"/>
         </w:numPr>
       </w:pPr>
-      <w:proofErr w:type="spellStart"/>
-      <w:r>
-        <w:t>NetworkMode</w:t>
-      </w:r>
-      <w:proofErr w:type="spellEnd"/>
-      <w:r>
-        <w:t xml:space="preserve"> Server</w:t>
+      <w:r>
+        <w:t>NetworkMode Server</w:t>
       </w:r>
     </w:p>
     <w:p>
@@ -2495,12 +2357,7 @@
     </w:p>
     <w:p>
       <w:r>
-        <w:t>In Walkthroug</w:t>
-      </w:r>
-      <w:bookmarkStart w:id="4" w:name="_GoBack"/>
-      <w:bookmarkEnd w:id="4"/>
-      <w:r>
-        <w:t>h immersion mode, the following commands are available:</w:t>
+        <w:t>In Walkthrough immersion mode, the following commands are available:</w:t>
       </w:r>
     </w:p>
     <w:p>
@@ -2643,21 +2500,12 @@
           <w:numId w:val="18"/>
         </w:numPr>
       </w:pPr>
-      <w:proofErr w:type="spellStart"/>
       <w:r>
         <w:rPr>
           <w:b/>
           <w:bCs/>
         </w:rPr>
-        <w:t>Prev</w:t>
-      </w:r>
-      <w:proofErr w:type="spellEnd"/>
-      <w:r>
-        <w:rPr>
-          <w:b/>
-          <w:bCs/>
-        </w:rPr>
-        <w:t xml:space="preserve"> POI</w:t>
+        <w:t>Prev POI</w:t>
       </w:r>
       <w:r>
         <w:t>: Teleport to the prev</w:t>
@@ -3072,19 +2920,11 @@
                 <w:rFonts w:ascii="Calibri" w:eastAsia="Calibri" w:hAnsi="Calibri" w:cs="Calibri"/>
               </w:rPr>
             </w:pPr>
-            <w:proofErr w:type="spellStart"/>
             <w:r>
               <w:rPr>
                 <w:rFonts w:ascii="Calibri" w:eastAsia="Calibri" w:hAnsi="Calibri" w:cs="Calibri"/>
               </w:rPr>
-              <w:t>Prev</w:t>
-            </w:r>
-            <w:proofErr w:type="spellEnd"/>
-            <w:r>
-              <w:rPr>
-                <w:rFonts w:ascii="Calibri" w:eastAsia="Calibri" w:hAnsi="Calibri" w:cs="Calibri"/>
-              </w:rPr>
-              <w:t xml:space="preserve"> POI</w:t>
+              <w:t>Prev POI</w:t>
             </w:r>
           </w:p>
         </w:tc>
@@ -3613,21 +3453,7 @@
         <w:rPr>
           <w:rFonts w:ascii="Calibri" w:eastAsia="Calibri" w:hAnsi="Calibri" w:cs="Calibri"/>
         </w:rPr>
-        <w:t xml:space="preserve">  This prevents ‘awkward’ relocations, ends up in an uncomfortable location after a teleportation (</w:t>
-      </w:r>
-      <w:proofErr w:type="spellStart"/>
-      <w:r>
-        <w:rPr>
-          <w:rFonts w:ascii="Calibri" w:eastAsia="Calibri" w:hAnsi="Calibri" w:cs="Calibri"/>
-        </w:rPr>
-        <w:t>eg</w:t>
-      </w:r>
-      <w:proofErr w:type="spellEnd"/>
-      <w:r>
-        <w:rPr>
-          <w:rFonts w:ascii="Calibri" w:eastAsia="Calibri" w:hAnsi="Calibri" w:cs="Calibri"/>
-        </w:rPr>
-        <w:t xml:space="preserve"> inside a wall, above a staircase, in mid-air,...)</w:t>
+        <w:t xml:space="preserve">  This prevents ‘awkward’ relocations, ends up in an uncomfortable location after a teleportation (eg inside a wall, above a staircase, in mid-air,...)</w:t>
       </w:r>
     </w:p>
     <w:p>
@@ -3659,49 +3485,7 @@
         <w:rPr>
           <w:rFonts w:ascii="Calibri" w:eastAsia="Calibri" w:hAnsi="Calibri" w:cs="Calibri"/>
         </w:rPr>
-        <w:t xml:space="preserve">, </w:t>
-      </w:r>
-      <w:proofErr w:type="spellStart"/>
-      <w:r>
-        <w:rPr>
-          <w:rFonts w:ascii="Calibri" w:eastAsia="Calibri" w:hAnsi="Calibri" w:cs="Calibri"/>
-        </w:rPr>
-        <w:t>POI’s</w:t>
-      </w:r>
-      <w:proofErr w:type="spellEnd"/>
-      <w:r>
-        <w:rPr>
-          <w:rFonts w:ascii="Calibri" w:eastAsia="Calibri" w:hAnsi="Calibri" w:cs="Calibri"/>
-        </w:rPr>
-        <w:t xml:space="preserve"> are placed to be in the </w:t>
-      </w:r>
-      <w:proofErr w:type="spellStart"/>
-      <w:r>
-        <w:rPr>
-          <w:rFonts w:ascii="Calibri" w:eastAsia="Calibri" w:hAnsi="Calibri" w:cs="Calibri"/>
-        </w:rPr>
-        <w:t>center</w:t>
-      </w:r>
-      <w:proofErr w:type="spellEnd"/>
-      <w:r>
-        <w:rPr>
-          <w:rFonts w:ascii="Calibri" w:eastAsia="Calibri" w:hAnsi="Calibri" w:cs="Calibri"/>
-        </w:rPr>
-        <w:t xml:space="preserve"> of the intended ‘freedom of movement volume’.  IE we do not set </w:t>
-      </w:r>
-      <w:proofErr w:type="spellStart"/>
-      <w:r>
-        <w:rPr>
-          <w:rFonts w:ascii="Calibri" w:eastAsia="Calibri" w:hAnsi="Calibri" w:cs="Calibri"/>
-        </w:rPr>
-        <w:t>POI’s</w:t>
-      </w:r>
-      <w:proofErr w:type="spellEnd"/>
-      <w:r>
-        <w:rPr>
-          <w:rFonts w:ascii="Calibri" w:eastAsia="Calibri" w:hAnsi="Calibri" w:cs="Calibri"/>
-        </w:rPr>
-        <w:t xml:space="preserve"> close to a corner of a room, but in the middle of the room.  This ensures that the user can freely walk through the entire extents of the room.</w:t>
+        <w:t>, POI’s are placed to be in the center of the intended ‘freedom of movement volume’.  IE we do not set POI’s close to a corner of a room, but in the middle of the room.  This ensures that the user can freely walk through the entire extents of the room.</w:t>
       </w:r>
     </w:p>
     <w:p>
@@ -3744,21 +3528,7 @@
         <w:rPr>
           <w:rFonts w:ascii="Calibri" w:eastAsia="Calibri" w:hAnsi="Calibri" w:cs="Calibri"/>
         </w:rPr>
-        <w:t xml:space="preserve">The user can only teleport if his </w:t>
-      </w:r>
-      <w:proofErr w:type="spellStart"/>
-      <w:r>
-        <w:rPr>
-          <w:rFonts w:ascii="Calibri" w:eastAsia="Calibri" w:hAnsi="Calibri" w:cs="Calibri"/>
-        </w:rPr>
-        <w:t>center</w:t>
-      </w:r>
-      <w:proofErr w:type="spellEnd"/>
-      <w:r>
-        <w:rPr>
-          <w:rFonts w:ascii="Calibri" w:eastAsia="Calibri" w:hAnsi="Calibri" w:cs="Calibri"/>
-        </w:rPr>
-        <w:t xml:space="preserve"> eye position is inside the teleport area.</w:t>
+        <w:t>The user can only teleport if his center eye position is inside the teleport area.</w:t>
       </w:r>
       <w:r>
         <w:rPr>
@@ -3940,21 +3710,7 @@
         <w:rPr>
           <w:rFonts w:ascii="Calibri" w:eastAsia="Calibri" w:hAnsi="Calibri" w:cs="Calibri"/>
         </w:rPr>
-        <w:t xml:space="preserve">in the physical </w:t>
-      </w:r>
-      <w:proofErr w:type="spellStart"/>
-      <w:r>
-        <w:rPr>
-          <w:rFonts w:ascii="Calibri" w:eastAsia="Calibri" w:hAnsi="Calibri" w:cs="Calibri"/>
-        </w:rPr>
-        <w:t>playspace</w:t>
-      </w:r>
-      <w:proofErr w:type="spellEnd"/>
-      <w:r>
-        <w:rPr>
-          <w:rFonts w:ascii="Calibri" w:eastAsia="Calibri" w:hAnsi="Calibri" w:cs="Calibri"/>
-        </w:rPr>
-        <w:t>.</w:t>
+        <w:t>in the physical playspace.</w:t>
       </w:r>
       <w:r>
         <w:rPr>
@@ -4072,21 +3828,7 @@
         <w:rPr>
           <w:rFonts w:ascii="Calibri" w:eastAsia="Calibri" w:hAnsi="Calibri" w:cs="Calibri"/>
         </w:rPr>
-        <w:t xml:space="preserve">2 </w:t>
-      </w:r>
-      <w:proofErr w:type="spellStart"/>
-      <w:r>
-        <w:rPr>
-          <w:rFonts w:ascii="Calibri" w:eastAsia="Calibri" w:hAnsi="Calibri" w:cs="Calibri"/>
-        </w:rPr>
-        <w:t>semiTransparant</w:t>
-      </w:r>
-      <w:proofErr w:type="spellEnd"/>
-      <w:r>
-        <w:rPr>
-          <w:rFonts w:ascii="Calibri" w:eastAsia="Calibri" w:hAnsi="Calibri" w:cs="Calibri"/>
-        </w:rPr>
-        <w:t xml:space="preserve"> vertical cylinders</w:t>
+        <w:t>2 semiTransparant vertical cylinders</w:t>
       </w:r>
       <w:r>
         <w:rPr>
@@ -4129,21 +3871,7 @@
           <w:rFonts w:ascii="Calibri" w:eastAsia="Calibri" w:hAnsi="Calibri" w:cs="Calibri"/>
         </w:rPr>
         <w:lastRenderedPageBreak/>
-        <w:t xml:space="preserve">representing the </w:t>
-      </w:r>
-      <w:proofErr w:type="spellStart"/>
-      <w:r>
-        <w:rPr>
-          <w:rFonts w:ascii="Calibri" w:eastAsia="Calibri" w:hAnsi="Calibri" w:cs="Calibri"/>
-        </w:rPr>
-        <w:t>teleportarea</w:t>
-      </w:r>
-      <w:proofErr w:type="spellEnd"/>
-      <w:r>
-        <w:rPr>
-          <w:rFonts w:ascii="Calibri" w:eastAsia="Calibri" w:hAnsi="Calibri" w:cs="Calibri"/>
-        </w:rPr>
-        <w:t xml:space="preserve"> floor area (flat dis</w:t>
+        <w:t>representing the teleportarea floor area (flat dis</w:t>
       </w:r>
       <w:r>
         <w:rPr>
@@ -4173,21 +3901,7 @@
         <w:rPr>
           <w:rFonts w:ascii="Calibri" w:eastAsia="Calibri" w:hAnsi="Calibri" w:cs="Calibri"/>
         </w:rPr>
-        <w:t xml:space="preserve">Representing the </w:t>
-      </w:r>
-      <w:proofErr w:type="spellStart"/>
-      <w:r>
-        <w:rPr>
-          <w:rFonts w:ascii="Calibri" w:eastAsia="Calibri" w:hAnsi="Calibri" w:cs="Calibri"/>
-        </w:rPr>
-        <w:t>teleportvolume</w:t>
-      </w:r>
-      <w:proofErr w:type="spellEnd"/>
-      <w:r>
-        <w:rPr>
-          <w:rFonts w:ascii="Calibri" w:eastAsia="Calibri" w:hAnsi="Calibri" w:cs="Calibri"/>
-        </w:rPr>
-        <w:t xml:space="preserve"> (long cylinder</w:t>
+        <w:t>Representing the teleportvolume (long cylinder</w:t>
       </w:r>
       <w:r>
         <w:rPr>
@@ -4266,33 +3980,8 @@
           <w:rFonts w:ascii="Calibri" w:eastAsia="Calibri" w:hAnsi="Calibri" w:cs="Calibri"/>
           <w:highlight w:val="yellow"/>
         </w:rPr>
-        <w:t xml:space="preserve"> to the teleportation area  (user </w:t>
-      </w:r>
-      <w:proofErr w:type="spellStart"/>
-      <w:r>
-        <w:rPr>
-          <w:rFonts w:ascii="Calibri" w:eastAsia="Calibri" w:hAnsi="Calibri" w:cs="Calibri"/>
-          <w:highlight w:val="yellow"/>
-        </w:rPr>
-        <w:t>groundlevel</w:t>
-      </w:r>
-      <w:proofErr w:type="spellEnd"/>
-      <w:r>
-        <w:rPr>
-          <w:rFonts w:ascii="Calibri" w:eastAsia="Calibri" w:hAnsi="Calibri" w:cs="Calibri"/>
-          <w:highlight w:val="yellow"/>
-        </w:rPr>
-        <w:t xml:space="preserve"> position-&gt; teleportation area </w:t>
-      </w:r>
-      <w:proofErr w:type="spellStart"/>
-      <w:r>
-        <w:rPr>
-          <w:rFonts w:ascii="Calibri" w:eastAsia="Calibri" w:hAnsi="Calibri" w:cs="Calibri"/>
-          <w:highlight w:val="yellow"/>
-        </w:rPr>
-        <w:t>center</w:t>
-      </w:r>
-      <w:proofErr w:type="spellEnd"/>
+        <w:t xml:space="preserve"> to the teleportation area  (user groundlevel position-&gt; teleportation area center</w:t>
+      </w:r>
       <w:r>
         <w:rPr>
           <w:rFonts w:ascii="Calibri" w:eastAsia="Calibri" w:hAnsi="Calibri" w:cs="Calibri"/>
@@ -4334,30 +4023,14 @@
           <w:rFonts w:ascii="Calibri" w:eastAsia="Calibri" w:hAnsi="Calibri" w:cs="Calibri"/>
           <w:highlight w:val="yellow"/>
         </w:rPr>
-        <w:t xml:space="preserve">an </w:t>
-      </w:r>
-      <w:proofErr w:type="spellStart"/>
+        <w:t>an Arrow</w:t>
+      </w:r>
       <w:r>
         <w:rPr>
           <w:rFonts w:ascii="Calibri" w:eastAsia="Calibri" w:hAnsi="Calibri" w:cs="Calibri"/>
           <w:highlight w:val="yellow"/>
         </w:rPr>
-        <w:t>Arrow</w:t>
-      </w:r>
-      <w:r>
-        <w:rPr>
-          <w:rFonts w:ascii="Calibri" w:eastAsia="Calibri" w:hAnsi="Calibri" w:cs="Calibri"/>
-          <w:highlight w:val="yellow"/>
-        </w:rPr>
-        <w:t>Linerenderer</w:t>
-      </w:r>
-      <w:proofErr w:type="spellEnd"/>
-      <w:r>
-        <w:rPr>
-          <w:rFonts w:ascii="Calibri" w:eastAsia="Calibri" w:hAnsi="Calibri" w:cs="Calibri"/>
-          <w:highlight w:val="yellow"/>
-        </w:rPr>
-        <w:t>?</w:t>
+        <w:t>Linerenderer?</w:t>
       </w:r>
       <w:r>
         <w:rPr>
@@ -4402,7 +4075,6 @@
         </w:rPr>
         <w:t xml:space="preserve">to </w:t>
       </w:r>
-      <w:proofErr w:type="spellStart"/>
       <w:r>
         <w:rPr>
           <w:rFonts w:ascii="Calibri" w:eastAsia="Calibri" w:hAnsi="Calibri" w:cs="Calibri"/>
@@ -4424,7 +4096,6 @@
         </w:rPr>
         <w:t>rea</w:t>
       </w:r>
-      <w:proofErr w:type="spellEnd"/>
       <w:r>
         <w:rPr>
           <w:rFonts w:ascii="Calibri" w:eastAsia="Calibri" w:hAnsi="Calibri" w:cs="Calibri"/>
@@ -4488,21 +4159,7 @@
         <w:rPr>
           <w:rFonts w:ascii="Calibri" w:eastAsia="Calibri" w:hAnsi="Calibri" w:cs="Calibri"/>
         </w:rPr>
-        <w:t xml:space="preserve">When in multi-user mode and having  colocation enabled, the user cannot manipulate the TRF </w:t>
-      </w:r>
-      <w:proofErr w:type="spellStart"/>
-      <w:r>
-        <w:rPr>
-          <w:rFonts w:ascii="Calibri" w:eastAsia="Calibri" w:hAnsi="Calibri" w:cs="Calibri"/>
-        </w:rPr>
-        <w:t>to’Fly</w:t>
-      </w:r>
-      <w:proofErr w:type="spellEnd"/>
-      <w:r>
-        <w:rPr>
-          <w:rFonts w:ascii="Calibri" w:eastAsia="Calibri" w:hAnsi="Calibri" w:cs="Calibri"/>
-        </w:rPr>
-        <w:t>() around.</w:t>
+        <w:t>When in multi-user mode and having  colocation enabled, the user cannot manipulate the TRF to’Fly() around.</w:t>
       </w:r>
     </w:p>
     <w:p>
@@ -4593,35 +4250,7 @@
         <w:rPr>
           <w:rFonts w:ascii="Calibri" w:eastAsia="Calibri" w:hAnsi="Calibri" w:cs="Calibri"/>
         </w:rPr>
-        <w:t xml:space="preserve">In maquette mode, the ‘maquette preview context’ scene is visible.  It is a real-scale context in which the maquette is located, in order to make the process of previewing a model feel more </w:t>
-      </w:r>
-      <w:proofErr w:type="spellStart"/>
-      <w:r>
-        <w:rPr>
-          <w:rFonts w:ascii="Calibri" w:eastAsia="Calibri" w:hAnsi="Calibri" w:cs="Calibri"/>
-        </w:rPr>
-        <w:t>natura</w:t>
-      </w:r>
-      <w:proofErr w:type="spellEnd"/>
-      <w:r>
-        <w:rPr>
-          <w:rFonts w:ascii="Calibri" w:eastAsia="Calibri" w:hAnsi="Calibri" w:cs="Calibri"/>
-        </w:rPr>
-        <w:t xml:space="preserve"> </w:t>
-      </w:r>
-      <w:proofErr w:type="spellStart"/>
-      <w:r>
-        <w:rPr>
-          <w:rFonts w:ascii="Calibri" w:eastAsia="Calibri" w:hAnsi="Calibri" w:cs="Calibri"/>
-        </w:rPr>
-        <w:t>lto</w:t>
-      </w:r>
-      <w:proofErr w:type="spellEnd"/>
-      <w:r>
-        <w:rPr>
-          <w:rFonts w:ascii="Calibri" w:eastAsia="Calibri" w:hAnsi="Calibri" w:cs="Calibri"/>
-        </w:rPr>
-        <w:t xml:space="preserve"> the user(It does not feel natural to float in thin air without something to stand on).  On top of that, some info is displayed in the preview context.  The preview context consists of the following:</w:t>
+        <w:t>In maquette mode, the ‘maquette preview context’ scene is visible.  It is a real-scale context in which the maquette is located, in order to make the process of previewing a model feel more natura lto the user(It does not feel natural to float in thin air without something to stand on).  On top of that, some info is displayed in the preview context.  The preview context consists of the following:</w:t>
       </w:r>
     </w:p>
     <w:p>
@@ -4639,21 +4268,7 @@
         <w:rPr>
           <w:rFonts w:ascii="Calibri" w:eastAsia="Calibri" w:hAnsi="Calibri" w:cs="Calibri"/>
         </w:rPr>
-        <w:t xml:space="preserve">A platform/room on which the model is </w:t>
-      </w:r>
-      <w:proofErr w:type="spellStart"/>
-      <w:r>
-        <w:rPr>
-          <w:rFonts w:ascii="Calibri" w:eastAsia="Calibri" w:hAnsi="Calibri" w:cs="Calibri"/>
-        </w:rPr>
-        <w:t>centered</w:t>
-      </w:r>
-      <w:proofErr w:type="spellEnd"/>
-      <w:r>
-        <w:rPr>
-          <w:rFonts w:ascii="Calibri" w:eastAsia="Calibri" w:hAnsi="Calibri" w:cs="Calibri"/>
-        </w:rPr>
-        <w:t>.</w:t>
+        <w:t>A platform/room on which the model is centered.</w:t>
       </w:r>
     </w:p>
     <w:p>
@@ -4671,21 +4286,7 @@
         <w:rPr>
           <w:rFonts w:ascii="Calibri" w:eastAsia="Calibri" w:hAnsi="Calibri" w:cs="Calibri"/>
         </w:rPr>
-        <w:t xml:space="preserve">A 3D text </w:t>
-      </w:r>
-      <w:proofErr w:type="spellStart"/>
-      <w:r>
-        <w:rPr>
-          <w:rFonts w:ascii="Calibri" w:eastAsia="Calibri" w:hAnsi="Calibri" w:cs="Calibri"/>
-        </w:rPr>
-        <w:t>couting</w:t>
-      </w:r>
-      <w:proofErr w:type="spellEnd"/>
-      <w:r>
-        <w:rPr>
-          <w:rFonts w:ascii="Calibri" w:eastAsia="Calibri" w:hAnsi="Calibri" w:cs="Calibri"/>
-        </w:rPr>
-        <w:t xml:space="preserve"> ‘KS-architect’</w:t>
+        <w:t>A 3D text couting ‘KS-architect’</w:t>
       </w:r>
     </w:p>
     <w:p>
@@ -4703,35 +4304,7 @@
         <w:rPr>
           <w:rFonts w:ascii="Calibri" w:eastAsia="Calibri" w:hAnsi="Calibri" w:cs="Calibri"/>
         </w:rPr>
-        <w:t xml:space="preserve">A 3D </w:t>
-      </w:r>
-      <w:proofErr w:type="spellStart"/>
-      <w:r>
-        <w:rPr>
-          <w:rFonts w:ascii="Calibri" w:eastAsia="Calibri" w:hAnsi="Calibri" w:cs="Calibri"/>
-        </w:rPr>
-        <w:t>tekst</w:t>
-      </w:r>
-      <w:proofErr w:type="spellEnd"/>
-      <w:r>
-        <w:rPr>
-          <w:rFonts w:ascii="Calibri" w:eastAsia="Calibri" w:hAnsi="Calibri" w:cs="Calibri"/>
-        </w:rPr>
-        <w:t xml:space="preserve"> </w:t>
-      </w:r>
-      <w:proofErr w:type="spellStart"/>
-      <w:r>
-        <w:rPr>
-          <w:rFonts w:ascii="Calibri" w:eastAsia="Calibri" w:hAnsi="Calibri" w:cs="Calibri"/>
-        </w:rPr>
-        <w:t>couting</w:t>
-      </w:r>
-      <w:proofErr w:type="spellEnd"/>
-      <w:r>
-        <w:rPr>
-          <w:rFonts w:ascii="Calibri" w:eastAsia="Calibri" w:hAnsi="Calibri" w:cs="Calibri"/>
-        </w:rPr>
-        <w:t xml:space="preserve"> the name of the project being previewed.</w:t>
+        <w:t>A 3D tekst couting the name of the project being previewed.</w:t>
       </w:r>
     </w:p>
     <w:p>
@@ -4776,21 +4349,7 @@
         <w:rPr>
           <w:rFonts w:ascii="Calibri" w:eastAsia="Calibri" w:hAnsi="Calibri" w:cs="Calibri"/>
         </w:rPr>
-        <w:t>Touch the part with the left controller, so that it (or it’s outline/</w:t>
-      </w:r>
-      <w:proofErr w:type="spellStart"/>
-      <w:r>
-        <w:rPr>
-          <w:rFonts w:ascii="Calibri" w:eastAsia="Calibri" w:hAnsi="Calibri" w:cs="Calibri"/>
-        </w:rPr>
-        <w:t>bbox</w:t>
-      </w:r>
-      <w:proofErr w:type="spellEnd"/>
-      <w:r>
-        <w:rPr>
-          <w:rFonts w:ascii="Calibri" w:eastAsia="Calibri" w:hAnsi="Calibri" w:cs="Calibri"/>
-        </w:rPr>
-        <w:t>) becomes highlighted.</w:t>
+        <w:t>Touch the part with the left controller, so that it (or it’s outline/bbox) becomes highlighted.</w:t>
       </w:r>
     </w:p>
     <w:p>
@@ -5226,21 +4785,7 @@
         <w:rPr>
           <w:rFonts w:ascii="Calibri" w:eastAsia="Calibri" w:hAnsi="Calibri" w:cs="Calibri"/>
         </w:rPr>
-        <w:t xml:space="preserve">Some examples of </w:t>
-      </w:r>
-      <w:proofErr w:type="spellStart"/>
-      <w:r>
-        <w:rPr>
-          <w:rFonts w:ascii="Calibri" w:eastAsia="Calibri" w:hAnsi="Calibri" w:cs="Calibri"/>
-        </w:rPr>
-        <w:t>ArchiVR</w:t>
-      </w:r>
-      <w:proofErr w:type="spellEnd"/>
-      <w:r>
-        <w:rPr>
-          <w:rFonts w:ascii="Calibri" w:eastAsia="Calibri" w:hAnsi="Calibri" w:cs="Calibri"/>
-        </w:rPr>
-        <w:t xml:space="preserve"> projects are:</w:t>
+        <w:t>Some examples of ArchiVR projects are:</w:t>
       </w:r>
     </w:p>
     <w:p>
@@ -5530,14 +5075,12 @@
           <w:rFonts w:ascii="Calibri" w:eastAsia="Calibri" w:hAnsi="Calibri" w:cs="Calibri"/>
         </w:rPr>
       </w:pPr>
-      <w:proofErr w:type="spellStart"/>
       <w:r>
         <w:rPr>
           <w:rFonts w:ascii="Calibri" w:eastAsia="Calibri" w:hAnsi="Calibri" w:cs="Calibri"/>
         </w:rPr>
         <w:t>Terras</w:t>
       </w:r>
-      <w:proofErr w:type="spellEnd"/>
     </w:p>
     <w:p>
       <w:pPr>
@@ -5683,20 +5226,31 @@
         <w:rPr>
           <w:rFonts w:eastAsia="Calibri"/>
         </w:rPr>
-        <w:t xml:space="preserve">Project </w:t>
-      </w:r>
-      <w:proofErr w:type="spellStart"/>
-      <w:r>
+        <w:t>Project GameObject</w:t>
+      </w:r>
+    </w:p>
+    <w:p>
+      <w:r>
+        <w:t>The root object for the project scene.</w:t>
+      </w:r>
+    </w:p>
+    <w:p>
+      <w:pPr>
+        <w:pStyle w:val="Heading3"/>
         <w:rPr>
           <w:rFonts w:eastAsia="Calibri"/>
         </w:rPr>
-        <w:t>GameObject</w:t>
-      </w:r>
-      <w:proofErr w:type="spellEnd"/>
-    </w:p>
-    <w:p>
-      <w:r>
-        <w:t>The root object for the project scene.</w:t>
+      </w:pPr>
+      <w:r>
+        <w:rPr>
+          <w:rFonts w:eastAsia="Calibri"/>
+        </w:rPr>
+        <w:t>Model GameObject</w:t>
+      </w:r>
+    </w:p>
+    <w:p>
+      <w:r>
+        <w:t>The game object that contains the project-specifig geometry.</w:t>
       </w:r>
     </w:p>
     <w:p>
@@ -5710,138 +5264,69 @@
         <w:rPr>
           <w:rFonts w:eastAsia="Calibri"/>
         </w:rPr>
-        <w:t xml:space="preserve">Model </w:t>
-      </w:r>
-      <w:proofErr w:type="spellStart"/>
-      <w:r>
+        <w:t>Model Anchor GameObject</w:t>
+      </w:r>
+    </w:p>
+    <w:p>
+      <w:r>
+        <w:t xml:space="preserve">This game object represents the conceptual ‘anchor point’ around which the </w:t>
+      </w:r>
+      <w:r>
+        <w:t>model will rotate in maquette mode.</w:t>
+      </w:r>
+    </w:p>
+    <w:p>
+      <w:pPr>
+        <w:pStyle w:val="Heading3"/>
+      </w:pPr>
+      <w:r>
+        <w:t>POI GameObject</w:t>
+      </w:r>
+    </w:p>
+    <w:p>
+      <w:r>
+        <w:t xml:space="preserve">All point-of interest GameObjects need to be placed directly under this. </w:t>
+      </w:r>
+    </w:p>
+    <w:p>
+      <w:pPr>
+        <w:pStyle w:val="Heading3"/>
+      </w:pPr>
+      <w:r>
+        <w:t>Lighting GameObject</w:t>
+      </w:r>
+    </w:p>
+    <w:p>
+      <w:r>
+        <w:t>All lights need to be placed under this.  Mode needs to be set to ‘Baked’ for all lights when targeting the Ocuslus Quest, in order to achieve acceptable runtime performance.</w:t>
+      </w:r>
+    </w:p>
+    <w:p/>
+    <w:p>
+      <w:pPr>
+        <w:pStyle w:val="Heading1"/>
         <w:rPr>
           <w:rFonts w:eastAsia="Calibri"/>
         </w:rPr>
-        <w:t>GameObject</w:t>
-      </w:r>
-      <w:proofErr w:type="spellEnd"/>
-    </w:p>
-    <w:p>
-      <w:r>
-        <w:t>The game object that contains the project-</w:t>
-      </w:r>
-      <w:proofErr w:type="spellStart"/>
-      <w:r>
-        <w:t>specifig</w:t>
-      </w:r>
-      <w:proofErr w:type="spellEnd"/>
-      <w:r>
-        <w:t xml:space="preserve"> geometry.</w:t>
-      </w:r>
-    </w:p>
-    <w:p>
-      <w:pPr>
-        <w:pStyle w:val="Heading3"/>
+      </w:pPr>
+      <w:r>
         <w:rPr>
           <w:rFonts w:eastAsia="Calibri"/>
         </w:rPr>
-      </w:pPr>
-      <w:r>
+        <w:t>Archi-VR build types</w:t>
+      </w:r>
+    </w:p>
+    <w:p>
+      <w:pPr>
+        <w:pStyle w:val="Heading2"/>
         <w:rPr>
           <w:rFonts w:eastAsia="Calibri"/>
         </w:rPr>
-        <w:t xml:space="preserve">Model Anchor </w:t>
-      </w:r>
-      <w:proofErr w:type="spellStart"/>
+      </w:pPr>
       <w:r>
         <w:rPr>
           <w:rFonts w:eastAsia="Calibri"/>
         </w:rPr>
-        <w:t>GameObject</w:t>
-      </w:r>
-      <w:proofErr w:type="spellEnd"/>
-    </w:p>
-    <w:p>
-      <w:r>
-        <w:t xml:space="preserve">This game object represents the conceptual ‘anchor point’ around which the </w:t>
-      </w:r>
-      <w:r>
-        <w:t>model will rotate in maquette mode.</w:t>
-      </w:r>
-    </w:p>
-    <w:p>
-      <w:pPr>
-        <w:pStyle w:val="Heading3"/>
-      </w:pPr>
-      <w:r>
-        <w:t xml:space="preserve">POI </w:t>
-      </w:r>
-      <w:proofErr w:type="spellStart"/>
-      <w:r>
-        <w:t>GameObject</w:t>
-      </w:r>
-      <w:proofErr w:type="spellEnd"/>
-    </w:p>
-    <w:p>
-      <w:r>
-        <w:t xml:space="preserve">All point-of interest </w:t>
-      </w:r>
-      <w:proofErr w:type="spellStart"/>
-      <w:r>
-        <w:t>GameObjects</w:t>
-      </w:r>
-      <w:proofErr w:type="spellEnd"/>
-      <w:r>
-        <w:t xml:space="preserve"> need to be placed directly under this. </w:t>
-      </w:r>
-    </w:p>
-    <w:p>
-      <w:pPr>
-        <w:pStyle w:val="Heading3"/>
-      </w:pPr>
-      <w:r>
-        <w:t xml:space="preserve">Lighting </w:t>
-      </w:r>
-      <w:proofErr w:type="spellStart"/>
-      <w:r>
-        <w:t>GameObject</w:t>
-      </w:r>
-      <w:proofErr w:type="spellEnd"/>
-    </w:p>
-    <w:p>
-      <w:r>
-        <w:t xml:space="preserve">All lights need to be placed under this.  Mode needs to be set to ‘Baked’ for all lights when targeting the </w:t>
-      </w:r>
-      <w:proofErr w:type="spellStart"/>
-      <w:r>
-        <w:t>Ocuslus</w:t>
-      </w:r>
-      <w:proofErr w:type="spellEnd"/>
-      <w:r>
-        <w:t xml:space="preserve"> Quest, in order to achieve acceptable runtime performance.</w:t>
-      </w:r>
-    </w:p>
-    <w:p/>
-    <w:p>
-      <w:pPr>
-        <w:pStyle w:val="Heading1"/>
-        <w:rPr>
-          <w:rFonts w:eastAsia="Calibri"/>
-        </w:rPr>
-      </w:pPr>
-      <w:r>
-        <w:rPr>
-          <w:rFonts w:eastAsia="Calibri"/>
-        </w:rPr>
-        <w:t>Archi-VR build types</w:t>
-      </w:r>
-    </w:p>
-    <w:p>
-      <w:pPr>
-        <w:pStyle w:val="Heading2"/>
-        <w:rPr>
-          <w:rFonts w:eastAsia="Calibri"/>
-        </w:rPr>
-      </w:pPr>
-      <w:r>
-        <w:rPr>
-          <w:rFonts w:eastAsia="Calibri"/>
-        </w:rPr>
         <w:t>Single-project build</w:t>
       </w:r>
     </w:p>
@@ -5875,51 +5360,22 @@
           <w:rFonts w:ascii="Calibri" w:eastAsia="Calibri" w:hAnsi="Calibri" w:cs="Calibri"/>
         </w:rPr>
         <w:br/>
-      </w:r>
-      <w:proofErr w:type="spellStart"/>
-      <w:r>
-        <w:rPr>
-          <w:rFonts w:ascii="Calibri" w:eastAsia="Calibri" w:hAnsi="Calibri" w:cs="Calibri"/>
-        </w:rPr>
-        <w:t>Cleanup</w:t>
-      </w:r>
-      <w:proofErr w:type="spellEnd"/>
-      <w:r>
-        <w:rPr>
-          <w:rFonts w:ascii="Calibri" w:eastAsia="Calibri" w:hAnsi="Calibri" w:cs="Calibri"/>
-        </w:rPr>
-        <w:t>/Teardown</w:t>
+        <w:t>Cleanup/Teardown</w:t>
       </w:r>
       <w:r>
         <w:rPr>
           <w:rFonts w:ascii="Calibri" w:eastAsia="Calibri" w:hAnsi="Calibri" w:cs="Calibri"/>
         </w:rPr>
         <w:br/>
-        <w:t xml:space="preserve">Construction Phase </w:t>
-      </w:r>
-      <w:proofErr w:type="spellStart"/>
-      <w:r>
-        <w:rPr>
-          <w:rFonts w:ascii="Calibri" w:eastAsia="Calibri" w:hAnsi="Calibri" w:cs="Calibri"/>
-        </w:rPr>
-        <w:t>RuwBouw</w:t>
-      </w:r>
-      <w:proofErr w:type="spellEnd"/>
+        <w:t>Construction Phase RuwBouw</w:t>
+      </w:r>
       <w:r>
         <w:rPr>
           <w:rFonts w:ascii="Calibri" w:eastAsia="Calibri" w:hAnsi="Calibri" w:cs="Calibri"/>
         </w:rPr>
         <w:br/>
-        <w:t xml:space="preserve">Construction Phase </w:t>
-      </w:r>
-      <w:proofErr w:type="spellStart"/>
-      <w:r>
-        <w:rPr>
-          <w:rFonts w:ascii="Calibri" w:eastAsia="Calibri" w:hAnsi="Calibri" w:cs="Calibri"/>
-        </w:rPr>
-        <w:t>Technieken</w:t>
-      </w:r>
-      <w:proofErr w:type="spellEnd"/>
+        <w:t>Construction Phase Technieken</w:t>
+      </w:r>
       <w:r>
         <w:rPr>
           <w:rFonts w:ascii="Calibri" w:eastAsia="Calibri" w:hAnsi="Calibri" w:cs="Calibri"/>
@@ -6031,16 +5487,8 @@
         <w:rPr>
           <w:rFonts w:ascii="Calibri" w:eastAsia="Calibri" w:hAnsi="Calibri" w:cs="Calibri"/>
         </w:rPr>
-        <w:t xml:space="preserve">Archi-VR </w:t>
-      </w:r>
-      <w:proofErr w:type="spellStart"/>
-      <w:r>
-        <w:rPr>
-          <w:rFonts w:ascii="Calibri" w:eastAsia="Calibri" w:hAnsi="Calibri" w:cs="Calibri"/>
-        </w:rPr>
-        <w:t>Trainstation</w:t>
-      </w:r>
-      <w:proofErr w:type="spellEnd"/>
+        <w:t>Archi-VR Trainstation</w:t>
+      </w:r>
     </w:p>
     <w:p>
       <w:pPr>
@@ -6189,15 +5637,7 @@
     </w:p>
     <w:p>
       <w:r>
-        <w:t xml:space="preserve">When run on an Oculus Quest, all input is </w:t>
-      </w:r>
-      <w:proofErr w:type="spellStart"/>
-      <w:r>
-        <w:t>perfomed</w:t>
-      </w:r>
-      <w:proofErr w:type="spellEnd"/>
-      <w:r>
-        <w:t xml:space="preserve"> via the Oculus Quest’s Touch Controllers:</w:t>
+        <w:t>When run on an Oculus Quest, all input is perfomed via the Oculus Quest’s Touch Controllers:</w:t>
       </w:r>
     </w:p>
     <w:p>
@@ -6213,7 +5653,7 @@
           <v:rect id="rectole0000000000" o:spid="_x0000_i1025" style="width:440.25pt;height:200.25pt" o:ole="" o:preferrelative="t" stroked="f">
             <v:imagedata r:id="rId5" o:title=""/>
           </v:rect>
-          <o:OLEObject Type="Embed" ProgID="StaticMetafile" ShapeID="rectole0000000000" DrawAspect="Content" ObjectID="_1644435111" r:id="rId6"/>
+          <o:OLEObject Type="Embed" ProgID="StaticMetafile" ShapeID="rectole0000000000" DrawAspect="Content" ObjectID="_1644564868" r:id="rId6"/>
         </w:object>
       </w:r>
     </w:p>
@@ -6259,15 +5699,7 @@
       </w:pPr>
       <w:r>
         <w:lastRenderedPageBreak/>
-        <w:t xml:space="preserve">For all buttons that have </w:t>
-      </w:r>
-      <w:proofErr w:type="spellStart"/>
-      <w:r>
-        <w:t>afunctionality</w:t>
-      </w:r>
-      <w:proofErr w:type="spellEnd"/>
-      <w:r>
-        <w:t>, a label is shown next to the button on the controller, containing a descriptive text of the command bound to that button.</w:t>
+        <w:t>For all buttons that have afunctionality, a label is shown next to the button on the controller, containing a descriptive text of the command bound to that button.</w:t>
       </w:r>
       <w:r>
         <w:t xml:space="preserve">  </w:t>
@@ -6284,7 +5716,6 @@
           <w:sz w:val="32"/>
         </w:rPr>
       </w:pPr>
-      <w:proofErr w:type="spellStart"/>
       <w:r>
         <w:rPr>
           <w:rFonts w:ascii="Calibri Light" w:eastAsia="Calibri Light" w:hAnsi="Calibri Light" w:cs="Calibri Light"/>
@@ -6293,7 +5724,6 @@
         </w:rPr>
         <w:t>Startup</w:t>
       </w:r>
-      <w:proofErr w:type="spellEnd"/>
     </w:p>
     <w:p>
       <w:pPr>
@@ -6510,77 +5940,7 @@
         <w:rPr>
           <w:rFonts w:ascii="Calibri" w:eastAsia="Calibri" w:hAnsi="Calibri" w:cs="Calibri"/>
         </w:rPr>
-        <w:t xml:space="preserve">When switching to a new POI, the tracking space is </w:t>
-      </w:r>
-      <w:proofErr w:type="spellStart"/>
-      <w:r>
-        <w:rPr>
-          <w:rFonts w:ascii="Calibri" w:eastAsia="Calibri" w:hAnsi="Calibri" w:cs="Calibri"/>
-        </w:rPr>
-        <w:t>ofsetted</w:t>
-      </w:r>
-      <w:proofErr w:type="spellEnd"/>
-      <w:r>
-        <w:rPr>
-          <w:rFonts w:ascii="Calibri" w:eastAsia="Calibri" w:hAnsi="Calibri" w:cs="Calibri"/>
-        </w:rPr>
-        <w:t xml:space="preserve"> to counter-act the offset from the tracking </w:t>
-      </w:r>
-      <w:proofErr w:type="spellStart"/>
-      <w:r>
-        <w:rPr>
-          <w:rFonts w:ascii="Calibri" w:eastAsia="Calibri" w:hAnsi="Calibri" w:cs="Calibri"/>
-        </w:rPr>
-        <w:t>center</w:t>
-      </w:r>
-      <w:proofErr w:type="spellEnd"/>
-      <w:r>
-        <w:rPr>
-          <w:rFonts w:ascii="Calibri" w:eastAsia="Calibri" w:hAnsi="Calibri" w:cs="Calibri"/>
-        </w:rPr>
-        <w:t xml:space="preserve"> position.  This assures that the user always lands on the intended POI position, thereby avoiding ‘awkward’ </w:t>
-      </w:r>
-      <w:proofErr w:type="spellStart"/>
-      <w:r>
-        <w:rPr>
-          <w:rFonts w:ascii="Calibri" w:eastAsia="Calibri" w:hAnsi="Calibri" w:cs="Calibri"/>
-        </w:rPr>
-        <w:t>teleportations</w:t>
-      </w:r>
-      <w:proofErr w:type="spellEnd"/>
-      <w:r>
-        <w:rPr>
-          <w:rFonts w:ascii="Calibri" w:eastAsia="Calibri" w:hAnsi="Calibri" w:cs="Calibri"/>
-        </w:rPr>
-        <w:t xml:space="preserve"> into walls, thin air, or above staircases.  Downside is that the volume in which the </w:t>
-      </w:r>
-      <w:proofErr w:type="spellStart"/>
-      <w:r>
-        <w:rPr>
-          <w:rFonts w:ascii="Calibri" w:eastAsia="Calibri" w:hAnsi="Calibri" w:cs="Calibri"/>
-        </w:rPr>
-        <w:t>userr</w:t>
-      </w:r>
-      <w:proofErr w:type="spellEnd"/>
-      <w:r>
-        <w:rPr>
-          <w:rFonts w:ascii="Calibri" w:eastAsia="Calibri" w:hAnsi="Calibri" w:cs="Calibri"/>
-        </w:rPr>
-        <w:t xml:space="preserve"> can walk freely, can be </w:t>
-      </w:r>
-      <w:proofErr w:type="spellStart"/>
-      <w:r>
-        <w:rPr>
-          <w:rFonts w:ascii="Calibri" w:eastAsia="Calibri" w:hAnsi="Calibri" w:cs="Calibri"/>
-        </w:rPr>
-        <w:t>malaligned</w:t>
-      </w:r>
-      <w:proofErr w:type="spellEnd"/>
-      <w:r>
-        <w:rPr>
-          <w:rFonts w:ascii="Calibri" w:eastAsia="Calibri" w:hAnsi="Calibri" w:cs="Calibri"/>
-        </w:rPr>
-        <w:t xml:space="preserve"> tot he POI – leaving too much room for movement at one side, too little room of movement on the opposing side.  When teleporting, the screen first fades to black, then fades in again.  This improves the comfort level for the user.</w:t>
+        <w:t>When switching to a new POI, the tracking space is ofsetted to counter-act the offset from the tracking center position.  This assures that the user always lands on the intended POI position, thereby avoiding ‘awkward’ teleportations into walls, thin air, or above staircases.  Downside is that the volume in which the userr can walk freely, can be malaligned tot he POI – leaving too much room for movement at one side, too little room of movement on the opposing side.  When teleporting, the screen first fades to black, then fades in again.  This improves the comfort level for the user.</w:t>
       </w:r>
     </w:p>
     <w:p>
@@ -6920,19 +6280,11 @@
                 <w:rFonts w:ascii="Calibri" w:eastAsia="Calibri" w:hAnsi="Calibri" w:cs="Calibri"/>
               </w:rPr>
             </w:pPr>
-            <w:proofErr w:type="spellStart"/>
             <w:r>
               <w:rPr>
                 <w:rFonts w:ascii="Calibri" w:eastAsia="Calibri" w:hAnsi="Calibri" w:cs="Calibri"/>
               </w:rPr>
-              <w:t>Prev</w:t>
-            </w:r>
-            <w:proofErr w:type="spellEnd"/>
-            <w:r>
-              <w:rPr>
-                <w:rFonts w:ascii="Calibri" w:eastAsia="Calibri" w:hAnsi="Calibri" w:cs="Calibri"/>
-              </w:rPr>
-              <w:t xml:space="preserve"> POI</w:t>
+              <w:t>Prev POI</w:t>
             </w:r>
           </w:p>
         </w:tc>
@@ -7538,19 +6890,11 @@
                 <w:rFonts w:ascii="Calibri" w:eastAsia="Calibri" w:hAnsi="Calibri" w:cs="Calibri"/>
               </w:rPr>
             </w:pPr>
-            <w:proofErr w:type="spellStart"/>
             <w:r>
               <w:rPr>
                 <w:rFonts w:ascii="Calibri" w:eastAsia="Calibri" w:hAnsi="Calibri" w:cs="Calibri"/>
               </w:rPr>
-              <w:t>Thumstick</w:t>
-            </w:r>
-            <w:proofErr w:type="spellEnd"/>
-            <w:r>
-              <w:rPr>
-                <w:rFonts w:ascii="Calibri" w:eastAsia="Calibri" w:hAnsi="Calibri" w:cs="Calibri"/>
-              </w:rPr>
-              <w:t xml:space="preserve"> click</w:t>
+              <w:t>Thumstick click</w:t>
             </w:r>
           </w:p>
         </w:tc>
@@ -7635,19 +6979,11 @@
                 <w:rFonts w:ascii="Calibri" w:eastAsia="Calibri" w:hAnsi="Calibri" w:cs="Calibri"/>
               </w:rPr>
             </w:pPr>
-            <w:proofErr w:type="spellStart"/>
             <w:r>
               <w:rPr>
                 <w:rFonts w:ascii="Calibri" w:eastAsia="Calibri" w:hAnsi="Calibri" w:cs="Calibri"/>
               </w:rPr>
-              <w:t>Thumbstick</w:t>
-            </w:r>
-            <w:proofErr w:type="spellEnd"/>
-            <w:r>
-              <w:rPr>
-                <w:rFonts w:ascii="Calibri" w:eastAsia="Calibri" w:hAnsi="Calibri" w:cs="Calibri"/>
-              </w:rPr>
-              <w:t xml:space="preserve"> left</w:t>
+              <w:t>Thumbstick left</w:t>
             </w:r>
           </w:p>
         </w:tc>
@@ -7732,19 +7068,11 @@
                 <w:rFonts w:ascii="Calibri" w:eastAsia="Calibri" w:hAnsi="Calibri" w:cs="Calibri"/>
               </w:rPr>
             </w:pPr>
-            <w:proofErr w:type="spellStart"/>
             <w:r>
               <w:rPr>
                 <w:rFonts w:ascii="Calibri" w:eastAsia="Calibri" w:hAnsi="Calibri" w:cs="Calibri"/>
               </w:rPr>
-              <w:t>Thumbstick</w:t>
-            </w:r>
-            <w:proofErr w:type="spellEnd"/>
-            <w:r>
-              <w:rPr>
-                <w:rFonts w:ascii="Calibri" w:eastAsia="Calibri" w:hAnsi="Calibri" w:cs="Calibri"/>
-              </w:rPr>
-              <w:t xml:space="preserve">  Right</w:t>
+              <w:t>Thumbstick  Right</w:t>
             </w:r>
           </w:p>
         </w:tc>
@@ -7829,19 +7157,11 @@
                 <w:rFonts w:ascii="Calibri" w:eastAsia="Calibri" w:hAnsi="Calibri" w:cs="Calibri"/>
               </w:rPr>
             </w:pPr>
-            <w:proofErr w:type="spellStart"/>
             <w:r>
               <w:rPr>
                 <w:rFonts w:ascii="Calibri" w:eastAsia="Calibri" w:hAnsi="Calibri" w:cs="Calibri"/>
               </w:rPr>
-              <w:t>Thumbstick</w:t>
-            </w:r>
-            <w:proofErr w:type="spellEnd"/>
-            <w:r>
-              <w:rPr>
-                <w:rFonts w:ascii="Calibri" w:eastAsia="Calibri" w:hAnsi="Calibri" w:cs="Calibri"/>
-              </w:rPr>
-              <w:t xml:space="preserve"> Up</w:t>
+              <w:t>Thumbstick Up</w:t>
             </w:r>
           </w:p>
         </w:tc>
@@ -7926,19 +7246,11 @@
                 <w:rFonts w:ascii="Calibri" w:eastAsia="Calibri" w:hAnsi="Calibri" w:cs="Calibri"/>
               </w:rPr>
             </w:pPr>
-            <w:proofErr w:type="spellStart"/>
             <w:r>
               <w:rPr>
                 <w:rFonts w:ascii="Calibri" w:eastAsia="Calibri" w:hAnsi="Calibri" w:cs="Calibri"/>
               </w:rPr>
-              <w:t>Thumbstick</w:t>
-            </w:r>
-            <w:proofErr w:type="spellEnd"/>
-            <w:r>
-              <w:rPr>
-                <w:rFonts w:ascii="Calibri" w:eastAsia="Calibri" w:hAnsi="Calibri" w:cs="Calibri"/>
-              </w:rPr>
-              <w:t xml:space="preserve"> Down</w:t>
+              <w:t>Thumbstick Down</w:t>
             </w:r>
           </w:p>
         </w:tc>
@@ -8504,19 +7816,11 @@
                 <w:rFonts w:ascii="Calibri" w:eastAsia="Calibri" w:hAnsi="Calibri" w:cs="Calibri"/>
               </w:rPr>
             </w:pPr>
-            <w:proofErr w:type="spellStart"/>
             <w:r>
               <w:rPr>
                 <w:rFonts w:ascii="Calibri" w:eastAsia="Calibri" w:hAnsi="Calibri" w:cs="Calibri"/>
               </w:rPr>
-              <w:t>Thumstick</w:t>
-            </w:r>
-            <w:proofErr w:type="spellEnd"/>
-            <w:r>
-              <w:rPr>
-                <w:rFonts w:ascii="Calibri" w:eastAsia="Calibri" w:hAnsi="Calibri" w:cs="Calibri"/>
-              </w:rPr>
-              <w:t xml:space="preserve"> click</w:t>
+              <w:t>Thumstick click</w:t>
             </w:r>
           </w:p>
         </w:tc>
@@ -8601,19 +7905,11 @@
                 <w:rFonts w:ascii="Calibri" w:eastAsia="Calibri" w:hAnsi="Calibri" w:cs="Calibri"/>
               </w:rPr>
             </w:pPr>
-            <w:proofErr w:type="spellStart"/>
             <w:r>
               <w:rPr>
                 <w:rFonts w:ascii="Calibri" w:eastAsia="Calibri" w:hAnsi="Calibri" w:cs="Calibri"/>
               </w:rPr>
-              <w:t>Thumbstick</w:t>
-            </w:r>
-            <w:proofErr w:type="spellEnd"/>
-            <w:r>
-              <w:rPr>
-                <w:rFonts w:ascii="Calibri" w:eastAsia="Calibri" w:hAnsi="Calibri" w:cs="Calibri"/>
-              </w:rPr>
-              <w:t xml:space="preserve"> left</w:t>
+              <w:t>Thumbstick left</w:t>
             </w:r>
           </w:p>
         </w:tc>
@@ -8698,19 +7994,11 @@
                 <w:rFonts w:ascii="Calibri" w:eastAsia="Calibri" w:hAnsi="Calibri" w:cs="Calibri"/>
               </w:rPr>
             </w:pPr>
-            <w:proofErr w:type="spellStart"/>
             <w:r>
               <w:rPr>
                 <w:rFonts w:ascii="Calibri" w:eastAsia="Calibri" w:hAnsi="Calibri" w:cs="Calibri"/>
               </w:rPr>
-              <w:t>Thumbstick</w:t>
-            </w:r>
-            <w:proofErr w:type="spellEnd"/>
-            <w:r>
-              <w:rPr>
-                <w:rFonts w:ascii="Calibri" w:eastAsia="Calibri" w:hAnsi="Calibri" w:cs="Calibri"/>
-              </w:rPr>
-              <w:t xml:space="preserve">  Right</w:t>
+              <w:t>Thumbstick  Right</w:t>
             </w:r>
           </w:p>
         </w:tc>
@@ -8795,19 +8083,11 @@
                 <w:rFonts w:ascii="Calibri" w:eastAsia="Calibri" w:hAnsi="Calibri" w:cs="Calibri"/>
               </w:rPr>
             </w:pPr>
-            <w:proofErr w:type="spellStart"/>
             <w:r>
               <w:rPr>
                 <w:rFonts w:ascii="Calibri" w:eastAsia="Calibri" w:hAnsi="Calibri" w:cs="Calibri"/>
               </w:rPr>
-              <w:t>Thumbstick</w:t>
-            </w:r>
-            <w:proofErr w:type="spellEnd"/>
-            <w:r>
-              <w:rPr>
-                <w:rFonts w:ascii="Calibri" w:eastAsia="Calibri" w:hAnsi="Calibri" w:cs="Calibri"/>
-              </w:rPr>
-              <w:t xml:space="preserve"> Up</w:t>
+              <w:t>Thumbstick Up</w:t>
             </w:r>
           </w:p>
         </w:tc>
@@ -8892,19 +8172,11 @@
                 <w:rFonts w:ascii="Calibri" w:eastAsia="Calibri" w:hAnsi="Calibri" w:cs="Calibri"/>
               </w:rPr>
             </w:pPr>
-            <w:proofErr w:type="spellStart"/>
             <w:r>
               <w:rPr>
                 <w:rFonts w:ascii="Calibri" w:eastAsia="Calibri" w:hAnsi="Calibri" w:cs="Calibri"/>
               </w:rPr>
-              <w:t>Thumbstick</w:t>
-            </w:r>
-            <w:proofErr w:type="spellEnd"/>
-            <w:r>
-              <w:rPr>
-                <w:rFonts w:ascii="Calibri" w:eastAsia="Calibri" w:hAnsi="Calibri" w:cs="Calibri"/>
-              </w:rPr>
-              <w:t xml:space="preserve"> Down</w:t>
+              <w:t>Thumbstick Down</w:t>
             </w:r>
           </w:p>
         </w:tc>
@@ -8981,48 +8253,20 @@
         <w:rPr>
           <w:rFonts w:ascii="Calibri" w:eastAsia="Calibri" w:hAnsi="Calibri" w:cs="Calibri"/>
         </w:rPr>
-        <w:t xml:space="preserve">The view can be rotated by pressing </w:t>
-      </w:r>
-      <w:proofErr w:type="spellStart"/>
-      <w:r>
-        <w:rPr>
-          <w:rFonts w:ascii="Calibri" w:eastAsia="Calibri" w:hAnsi="Calibri" w:cs="Calibri"/>
-        </w:rPr>
-        <w:t>LShift</w:t>
-      </w:r>
-      <w:proofErr w:type="spellEnd"/>
-      <w:r>
-        <w:rPr>
-          <w:rFonts w:ascii="Calibri" w:eastAsia="Calibri" w:hAnsi="Calibri" w:cs="Calibri"/>
-        </w:rPr>
-        <w:t xml:space="preserve"> while moving the mouse.</w:t>
-      </w:r>
-    </w:p>
-    <w:p>
-      <w:pPr>
-        <w:rPr>
-          <w:rFonts w:ascii="Calibri" w:eastAsia="Calibri" w:hAnsi="Calibri" w:cs="Calibri"/>
-        </w:rPr>
-      </w:pPr>
-      <w:r>
-        <w:rPr>
-          <w:rFonts w:ascii="Calibri" w:eastAsia="Calibri" w:hAnsi="Calibri" w:cs="Calibri"/>
-        </w:rPr>
-        <w:t>When running in Unity editor, a visualisation of the Oculus Quest controllers is present at a fixed offset in front of the user viewpoint, in order to aid in debugging controller-attached UI (</w:t>
-      </w:r>
-      <w:proofErr w:type="spellStart"/>
-      <w:r>
-        <w:rPr>
-          <w:rFonts w:ascii="Calibri" w:eastAsia="Calibri" w:hAnsi="Calibri" w:cs="Calibri"/>
-        </w:rPr>
-        <w:t>eg</w:t>
-      </w:r>
-      <w:proofErr w:type="spellEnd"/>
-      <w:r>
-        <w:rPr>
-          <w:rFonts w:ascii="Calibri" w:eastAsia="Calibri" w:hAnsi="Calibri" w:cs="Calibri"/>
-        </w:rPr>
-        <w:t xml:space="preserve"> button labels)</w:t>
+        <w:t>The view can be rotated by pressing LShift while moving the mouse.</w:t>
+      </w:r>
+    </w:p>
+    <w:p>
+      <w:pPr>
+        <w:rPr>
+          <w:rFonts w:ascii="Calibri" w:eastAsia="Calibri" w:hAnsi="Calibri" w:cs="Calibri"/>
+        </w:rPr>
+      </w:pPr>
+      <w:r>
+        <w:rPr>
+          <w:rFonts w:ascii="Calibri" w:eastAsia="Calibri" w:hAnsi="Calibri" w:cs="Calibri"/>
+        </w:rPr>
+        <w:t>When running in Unity editor, a visualisation of the Oculus Quest controllers is present at a fixed offset in front of the user viewpoint, in order to aid in debugging controller-attached UI (eg button labels)</w:t>
       </w:r>
     </w:p>
     <w:p>
@@ -9146,23 +8390,7 @@
           <w:rFonts w:ascii="Calibri" w:eastAsia="Calibri" w:hAnsi="Calibri" w:cs="Calibri"/>
           <w:strike/>
         </w:rPr>
-        <w:t>Use Pascal Casing? (</w:t>
-      </w:r>
-      <w:proofErr w:type="spellStart"/>
-      <w:r>
-        <w:rPr>
-          <w:rFonts w:ascii="Calibri" w:eastAsia="Calibri" w:hAnsi="Calibri" w:cs="Calibri"/>
-          <w:strike/>
-        </w:rPr>
-        <w:t>eg.</w:t>
-      </w:r>
-      <w:proofErr w:type="spellEnd"/>
-      <w:r>
-        <w:rPr>
-          <w:rFonts w:ascii="Calibri" w:eastAsia="Calibri" w:hAnsi="Calibri" w:cs="Calibri"/>
-          <w:strike/>
-        </w:rPr>
-        <w:t xml:space="preserve"> VloerTegel512x512, Boom2D256x512) for</w:t>
+        <w:t>Use Pascal Casing? (eg. VloerTegel512x512, Boom2D256x512) for</w:t>
       </w:r>
       <w:r>
         <w:rPr>
@@ -9197,23 +8425,7 @@
           <w:rFonts w:ascii="Calibri" w:eastAsia="Calibri" w:hAnsi="Calibri" w:cs="Calibri"/>
           <w:strike/>
         </w:rPr>
-        <w:t xml:space="preserve">Use only JPG?  (or is </w:t>
-      </w:r>
-      <w:proofErr w:type="spellStart"/>
-      <w:r>
-        <w:rPr>
-          <w:rFonts w:ascii="Calibri" w:eastAsia="Calibri" w:hAnsi="Calibri" w:cs="Calibri"/>
-          <w:strike/>
-        </w:rPr>
-        <w:t>png</w:t>
-      </w:r>
-      <w:proofErr w:type="spellEnd"/>
-      <w:r>
-        <w:rPr>
-          <w:rFonts w:ascii="Calibri" w:eastAsia="Calibri" w:hAnsi="Calibri" w:cs="Calibri"/>
-          <w:strike/>
-        </w:rPr>
-        <w:t xml:space="preserve"> also fine?)</w:t>
+        <w:t>Use only JPG?  (or is png also fine?)</w:t>
       </w:r>
     </w:p>
     <w:p>
@@ -9232,15 +8444,7 @@
     </w:p>
     <w:p>
       <w:r>
-        <w:t xml:space="preserve">Face orientation must be consistent and correct, </w:t>
-      </w:r>
-      <w:proofErr w:type="spellStart"/>
-      <w:r>
-        <w:t>ie</w:t>
-      </w:r>
-      <w:proofErr w:type="spellEnd"/>
-      <w:r>
-        <w:t>. t</w:t>
+        <w:t>Face orientation must be consistent and correct, ie. t</w:t>
       </w:r>
       <w:r>
         <w:t>here should NOT be any reversed faces in the model.</w:t>
@@ -9260,15 +8464,7 @@
         </w:numPr>
       </w:pPr>
       <w:r>
-        <w:t xml:space="preserve">Bad/Incorrect </w:t>
-      </w:r>
-      <w:proofErr w:type="spellStart"/>
-      <w:r>
-        <w:t>lightmapper</w:t>
-      </w:r>
-      <w:proofErr w:type="spellEnd"/>
-      <w:r>
-        <w:t xml:space="preserve"> results.</w:t>
+        <w:t>Bad/Incorrect lightmapper results.</w:t>
       </w:r>
     </w:p>
     <w:p>
@@ -9288,21 +8484,7 @@
           <w:rFonts w:ascii="Calibri" w:eastAsia="Calibri" w:hAnsi="Calibri" w:cs="Calibri"/>
         </w:rPr>
         <w:lastRenderedPageBreak/>
-        <w:t xml:space="preserve">When importing a model with ‘generate back faces’ turned off in the </w:t>
-      </w:r>
-      <w:proofErr w:type="spellStart"/>
-      <w:r>
-        <w:rPr>
-          <w:rFonts w:ascii="Calibri" w:eastAsia="Calibri" w:hAnsi="Calibri" w:cs="Calibri"/>
-        </w:rPr>
-        <w:t>imprt</w:t>
-      </w:r>
-      <w:proofErr w:type="spellEnd"/>
-      <w:r>
-        <w:rPr>
-          <w:rFonts w:ascii="Calibri" w:eastAsia="Calibri" w:hAnsi="Calibri" w:cs="Calibri"/>
-        </w:rPr>
-        <w:t xml:space="preserve"> settings, will result in ‘holes’ in the model where reverse faces are present. (because faces will be invisible from their back side).</w:t>
+        <w:t>When importing a model with ‘generate back faces’ turned off in the imprt settings, will result in ‘holes’ in the model where reverse faces are present. (because faces will be invisible from their back side).</w:t>
       </w:r>
       <w:r>
         <w:rPr>
@@ -9545,14 +8727,12 @@
           <w:rFonts w:ascii="Calibri" w:eastAsia="Calibri" w:hAnsi="Calibri" w:cs="Calibri"/>
         </w:rPr>
       </w:pPr>
-      <w:proofErr w:type="spellStart"/>
       <w:r>
         <w:rPr>
           <w:rFonts w:ascii="Calibri" w:eastAsia="Calibri" w:hAnsi="Calibri" w:cs="Calibri"/>
         </w:rPr>
         <w:t>Groundfloor</w:t>
       </w:r>
-      <w:proofErr w:type="spellEnd"/>
     </w:p>
     <w:p>
       <w:pPr>
@@ -9650,21 +8830,7 @@
         <w:rPr>
           <w:rFonts w:ascii="Calibri" w:eastAsia="Calibri" w:hAnsi="Calibri" w:cs="Calibri"/>
         </w:rPr>
-        <w:t xml:space="preserve">Use outliner to divide model into the entities that should be </w:t>
-      </w:r>
-      <w:proofErr w:type="spellStart"/>
-      <w:r>
-        <w:rPr>
-          <w:rFonts w:ascii="Calibri" w:eastAsia="Calibri" w:hAnsi="Calibri" w:cs="Calibri"/>
-        </w:rPr>
-        <w:t>visiblility</w:t>
-      </w:r>
-      <w:proofErr w:type="spellEnd"/>
-      <w:r>
-        <w:rPr>
-          <w:rFonts w:ascii="Calibri" w:eastAsia="Calibri" w:hAnsi="Calibri" w:cs="Calibri"/>
-        </w:rPr>
-        <w:t xml:space="preserve">-togglable in Maquette mode.  </w:t>
+        <w:t xml:space="preserve">Use outliner to divide model into the entities that should be visiblility-togglable in Maquette mode.  </w:t>
       </w:r>
     </w:p>
     <w:p>
@@ -9727,23 +8893,7 @@
           <w:rFonts w:ascii="Calibri" w:eastAsia="Calibri" w:hAnsi="Calibri" w:cs="Calibri"/>
           <w:sz w:val="24"/>
         </w:rPr>
-        <w:t xml:space="preserve">Make sure a folder with the needed textures is present next to the model asset.  Note: This is necessary for now because of a bug in Unity SKP </w:t>
-      </w:r>
-      <w:proofErr w:type="spellStart"/>
-      <w:r>
-        <w:rPr>
-          <w:rFonts w:ascii="Calibri" w:eastAsia="Calibri" w:hAnsi="Calibri" w:cs="Calibri"/>
-          <w:sz w:val="24"/>
-        </w:rPr>
-        <w:t>imprter</w:t>
-      </w:r>
-      <w:proofErr w:type="spellEnd"/>
-      <w:r>
-        <w:rPr>
-          <w:rFonts w:ascii="Calibri" w:eastAsia="Calibri" w:hAnsi="Calibri" w:cs="Calibri"/>
-          <w:sz w:val="24"/>
-        </w:rPr>
-        <w:t>, that fails to find the textures embedded in the SKP file itself.</w:t>
+        <w:t>Make sure a folder with the needed textures is present next to the model asset.  Note: This is necessary for now because of a bug in Unity SKP imprter, that fails to find the textures embedded in the SKP file itself.</w:t>
       </w:r>
     </w:p>
     <w:p>
@@ -9792,23 +8942,7 @@
           <w:rFonts w:ascii="Calibri" w:eastAsia="Calibri" w:hAnsi="Calibri" w:cs="Calibri"/>
           <w:sz w:val="24"/>
         </w:rPr>
-        <w:t xml:space="preserve">.  This will enable </w:t>
-      </w:r>
-      <w:proofErr w:type="spellStart"/>
-      <w:r>
-        <w:rPr>
-          <w:rFonts w:ascii="Calibri" w:eastAsia="Calibri" w:hAnsi="Calibri" w:cs="Calibri"/>
-          <w:sz w:val="24"/>
-        </w:rPr>
-        <w:t>backface</w:t>
-      </w:r>
-      <w:proofErr w:type="spellEnd"/>
-      <w:r>
-        <w:rPr>
-          <w:rFonts w:ascii="Calibri" w:eastAsia="Calibri" w:hAnsi="Calibri" w:cs="Calibri"/>
-          <w:sz w:val="24"/>
-        </w:rPr>
-        <w:t xml:space="preserve"> culling on the model, and result in improved rendering performance.</w:t>
+        <w:t>.  This will enable backface culling on the model, and result in improved rendering performance.</w:t>
       </w:r>
     </w:p>
     <w:p>
@@ -9926,21 +9060,7 @@
         <w:rPr>
           <w:rFonts w:eastAsia="Calibri Light"/>
         </w:rPr>
-        <w:t xml:space="preserve">How to create an </w:t>
-      </w:r>
-      <w:proofErr w:type="spellStart"/>
-      <w:r>
-        <w:rPr>
-          <w:rFonts w:eastAsia="Calibri Light"/>
-        </w:rPr>
-        <w:t>ArchiVR</w:t>
-      </w:r>
-      <w:proofErr w:type="spellEnd"/>
-      <w:r>
-        <w:rPr>
-          <w:rFonts w:eastAsia="Calibri Light"/>
-        </w:rPr>
-        <w:t xml:space="preserve"> project</w:t>
+        <w:t>How to create an ArchiVR project</w:t>
       </w:r>
     </w:p>
     <w:p>
@@ -9957,22 +9077,9 @@
       <w:r>
         <w:rPr>
           <w:rFonts w:ascii="Calibri" w:eastAsia="Calibri" w:hAnsi="Calibri" w:cs="Calibri"/>
-        </w:rPr>
-        <w:t xml:space="preserve">Copy-paste-rename an existing </w:t>
-      </w:r>
-      <w:proofErr w:type="spellStart"/>
-      <w:r>
-        <w:rPr>
-          <w:rFonts w:ascii="Calibri" w:eastAsia="Calibri" w:hAnsi="Calibri" w:cs="Calibri"/>
-        </w:rPr>
-        <w:t>ArchiVR</w:t>
-      </w:r>
-      <w:proofErr w:type="spellEnd"/>
-      <w:r>
-        <w:rPr>
-          <w:rFonts w:ascii="Calibri" w:eastAsia="Calibri" w:hAnsi="Calibri" w:cs="Calibri"/>
-        </w:rPr>
-        <w:t xml:space="preserve"> project</w:t>
+          <w:lang w:val="en-BE"/>
+        </w:rPr>
+        <w:t>Create a Unity project</w:t>
       </w:r>
     </w:p>
     <w:p>
@@ -9989,10 +9096,53 @@
       <w:r>
         <w:rPr>
           <w:rFonts w:ascii="Calibri" w:eastAsia="Calibri" w:hAnsi="Calibri" w:cs="Calibri"/>
-        </w:rPr>
-        <w:t xml:space="preserve">Open it </w:t>
-      </w:r>
-    </w:p>
+          <w:lang w:val="en-BE"/>
+        </w:rPr>
+        <w:t>Generate a build with the Unity Project and edit it in VR</w:t>
+      </w:r>
+    </w:p>
+    <w:p>
+      <w:pPr>
+        <w:numPr>
+          <w:ilvl w:val="1"/>
+          <w:numId w:val="12"/>
+        </w:numPr>
+        <w:ind w:left="1440" w:hanging="360"/>
+        <w:rPr>
+          <w:rFonts w:ascii="Calibri" w:eastAsia="Calibri" w:hAnsi="Calibri" w:cs="Calibri"/>
+        </w:rPr>
+      </w:pPr>
+    </w:p>
+    <w:p/>
+    <w:p>
+      <w:pPr>
+        <w:pStyle w:val="Heading2"/>
+        <w:rPr>
+          <w:rFonts w:eastAsia="Calibri Light"/>
+        </w:rPr>
+      </w:pPr>
+      <w:r>
+        <w:rPr>
+          <w:rFonts w:eastAsia="Calibri Light"/>
+          <w:lang w:val="en-BE"/>
+        </w:rPr>
+        <w:t>C</w:t>
+      </w:r>
+      <w:r>
+        <w:rPr>
+          <w:rFonts w:eastAsia="Calibri Light"/>
+        </w:rPr>
+        <w:t>reate a</w:t>
+      </w:r>
+      <w:r>
+        <w:rPr>
+          <w:rFonts w:eastAsia="Calibri Light"/>
+          <w:lang w:val="en-BE"/>
+        </w:rPr>
+        <w:t xml:space="preserve"> Unity project</w:t>
+      </w:r>
+    </w:p>
+    <w:p/>
     <w:p>
       <w:pPr>
         <w:numPr>
@@ -10008,8 +9158,20 @@
         <w:rPr>
           <w:rFonts w:ascii="Calibri" w:eastAsia="Calibri" w:hAnsi="Calibri" w:cs="Calibri"/>
         </w:rPr>
-        <w:lastRenderedPageBreak/>
-        <w:t>Remove the content of the ‘Model’ node</w:t>
+        <w:t xml:space="preserve">Copy-paste-rename an existing ArchiVR </w:t>
+      </w:r>
+      <w:r>
+        <w:rPr>
+          <w:rFonts w:ascii="Calibri" w:eastAsia="Calibri" w:hAnsi="Calibri" w:cs="Calibri"/>
+          <w:lang w:val="en-BE"/>
+        </w:rPr>
+        <w:t xml:space="preserve"> unity </w:t>
+      </w:r>
+      <w:r>
+        <w:rPr>
+          <w:rFonts w:ascii="Calibri" w:eastAsia="Calibri" w:hAnsi="Calibri" w:cs="Calibri"/>
+        </w:rPr>
+        <w:t>project</w:t>
       </w:r>
     </w:p>
     <w:p>
@@ -10027,35 +9189,7 @@
         <w:rPr>
           <w:rFonts w:ascii="Calibri" w:eastAsia="Calibri" w:hAnsi="Calibri" w:cs="Calibri"/>
         </w:rPr>
-        <w:t>(create a new folder under assets/Projects/</w:t>
-      </w:r>
-      <w:proofErr w:type="spellStart"/>
-      <w:r>
-        <w:rPr>
-          <w:rFonts w:ascii="Calibri" w:eastAsia="Calibri" w:hAnsi="Calibri" w:cs="Calibri"/>
-        </w:rPr>
-        <w:t>ProjectName</w:t>
-      </w:r>
-      <w:proofErr w:type="spellEnd"/>
-      <w:r>
-        <w:rPr>
-          <w:rFonts w:ascii="Calibri" w:eastAsia="Calibri" w:hAnsi="Calibri" w:cs="Calibri"/>
-        </w:rPr>
-        <w:t xml:space="preserve"> to store the necessary assets fort he </w:t>
-      </w:r>
-      <w:proofErr w:type="spellStart"/>
-      <w:r>
-        <w:rPr>
-          <w:rFonts w:ascii="Calibri" w:eastAsia="Calibri" w:hAnsi="Calibri" w:cs="Calibri"/>
-        </w:rPr>
-        <w:t>ArchiVR</w:t>
-      </w:r>
-      <w:proofErr w:type="spellEnd"/>
-      <w:r>
-        <w:rPr>
-          <w:rFonts w:ascii="Calibri" w:eastAsia="Calibri" w:hAnsi="Calibri" w:cs="Calibri"/>
-        </w:rPr>
-        <w:t xml:space="preserve"> project in.</w:t>
+        <w:t xml:space="preserve">Open it </w:t>
       </w:r>
     </w:p>
     <w:p>
@@ -10073,7 +9207,7 @@
         <w:rPr>
           <w:rFonts w:ascii="Calibri" w:eastAsia="Calibri" w:hAnsi="Calibri" w:cs="Calibri"/>
         </w:rPr>
-        <w:t>Import the assets</w:t>
+        <w:t>Remove the content of the ‘Model’ node</w:t>
       </w:r>
     </w:p>
     <w:p>
@@ -10091,7 +9225,7 @@
         <w:rPr>
           <w:rFonts w:ascii="Calibri" w:eastAsia="Calibri" w:hAnsi="Calibri" w:cs="Calibri"/>
         </w:rPr>
-        <w:t>Drag in model under the ‘Model’ node.</w:t>
+        <w:t>(create a new folder under assets/Projects/ProjectName to store the necessary assets fort he ArchiVR project in.</w:t>
       </w:r>
     </w:p>
     <w:p>
@@ -10109,7 +9243,7 @@
         <w:rPr>
           <w:rFonts w:ascii="Calibri" w:eastAsia="Calibri" w:hAnsi="Calibri" w:cs="Calibri"/>
         </w:rPr>
-        <w:t>Add colliders for layers.</w:t>
+        <w:t>Import the assets</w:t>
       </w:r>
     </w:p>
     <w:p>
@@ -10118,16 +9252,16 @@
           <w:ilvl w:val="0"/>
           <w:numId w:val="12"/>
         </w:numPr>
-        <w:ind w:left="1800" w:hanging="360"/>
-        <w:rPr>
-          <w:rFonts w:ascii="Calibri" w:eastAsia="Calibri" w:hAnsi="Calibri" w:cs="Calibri"/>
-        </w:rPr>
-      </w:pPr>
-      <w:r>
-        <w:rPr>
-          <w:rFonts w:ascii="Calibri" w:eastAsia="Calibri" w:hAnsi="Calibri" w:cs="Calibri"/>
-        </w:rPr>
-        <w:t>Select a mesh (or multiple meshes) for each layer, and add collider to it (or them).</w:t>
+        <w:ind w:left="1440" w:hanging="360"/>
+        <w:rPr>
+          <w:rFonts w:ascii="Calibri" w:eastAsia="Calibri" w:hAnsi="Calibri" w:cs="Calibri"/>
+        </w:rPr>
+      </w:pPr>
+      <w:r>
+        <w:rPr>
+          <w:rFonts w:ascii="Calibri" w:eastAsia="Calibri" w:hAnsi="Calibri" w:cs="Calibri"/>
+        </w:rPr>
+        <w:t>Drag in model under the ‘Model’ node.</w:t>
       </w:r>
     </w:p>
     <w:p>
@@ -10136,30 +9270,16 @@
           <w:ilvl w:val="0"/>
           <w:numId w:val="12"/>
         </w:numPr>
-        <w:ind w:left="1800" w:hanging="360"/>
-        <w:rPr>
-          <w:rFonts w:ascii="Calibri" w:eastAsia="Calibri" w:hAnsi="Calibri" w:cs="Calibri"/>
-        </w:rPr>
-      </w:pPr>
-      <w:r>
-        <w:rPr>
-          <w:rFonts w:ascii="Calibri" w:eastAsia="Calibri" w:hAnsi="Calibri" w:cs="Calibri"/>
-        </w:rPr>
-        <w:t>Select imported models root entity, and set '</w:t>
-      </w:r>
-      <w:proofErr w:type="spellStart"/>
-      <w:r>
-        <w:rPr>
-          <w:rFonts w:ascii="Calibri" w:eastAsia="Calibri" w:hAnsi="Calibri" w:cs="Calibri"/>
-        </w:rPr>
-        <w:t>staic</w:t>
-      </w:r>
-      <w:proofErr w:type="spellEnd"/>
-      <w:r>
-        <w:rPr>
-          <w:rFonts w:ascii="Calibri" w:eastAsia="Calibri" w:hAnsi="Calibri" w:cs="Calibri"/>
-        </w:rPr>
-        <w:t>' flag to 'contribute GI' recursively.</w:t>
+        <w:ind w:left="1440" w:hanging="360"/>
+        <w:rPr>
+          <w:rFonts w:ascii="Calibri" w:eastAsia="Calibri" w:hAnsi="Calibri" w:cs="Calibri"/>
+        </w:rPr>
+      </w:pPr>
+      <w:r>
+        <w:rPr>
+          <w:rFonts w:ascii="Calibri" w:eastAsia="Calibri" w:hAnsi="Calibri" w:cs="Calibri"/>
+        </w:rPr>
+        <w:t>Add colliders for layers.</w:t>
       </w:r>
     </w:p>
     <w:p>
@@ -10177,7 +9297,7 @@
         <w:rPr>
           <w:rFonts w:ascii="Calibri" w:eastAsia="Calibri" w:hAnsi="Calibri" w:cs="Calibri"/>
         </w:rPr>
-        <w:t>Select all entities that need not contribute to GI and unset static flag on them.  Also disable cast/receive shadow.</w:t>
+        <w:t>Select a mesh (or multiple meshes) for each layer, and add collider to it (or them).</w:t>
       </w:r>
     </w:p>
     <w:p>
@@ -10186,16 +9306,16 @@
           <w:ilvl w:val="0"/>
           <w:numId w:val="12"/>
         </w:numPr>
-        <w:ind w:left="1440" w:hanging="360"/>
-        <w:rPr>
-          <w:rFonts w:ascii="Calibri" w:eastAsia="Calibri" w:hAnsi="Calibri" w:cs="Calibri"/>
-        </w:rPr>
-      </w:pPr>
-      <w:r>
-        <w:rPr>
-          <w:rFonts w:ascii="Calibri" w:eastAsia="Calibri" w:hAnsi="Calibri" w:cs="Calibri"/>
-        </w:rPr>
-        <w:t>Adjust the POI.</w:t>
+        <w:ind w:left="1800" w:hanging="360"/>
+        <w:rPr>
+          <w:rFonts w:ascii="Calibri" w:eastAsia="Calibri" w:hAnsi="Calibri" w:cs="Calibri"/>
+        </w:rPr>
+      </w:pPr>
+      <w:r>
+        <w:rPr>
+          <w:rFonts w:ascii="Calibri" w:eastAsia="Calibri" w:hAnsi="Calibri" w:cs="Calibri"/>
+        </w:rPr>
+        <w:t>Select imported models root entity, and set 'staic' flag to 'contribute GI' recursively.</w:t>
       </w:r>
     </w:p>
     <w:p>
@@ -10204,16 +9324,16 @@
           <w:ilvl w:val="0"/>
           <w:numId w:val="12"/>
         </w:numPr>
-        <w:ind w:left="2160" w:hanging="360"/>
-        <w:rPr>
-          <w:rFonts w:ascii="Calibri" w:eastAsia="Calibri" w:hAnsi="Calibri" w:cs="Calibri"/>
-        </w:rPr>
-      </w:pPr>
-      <w:r>
-        <w:rPr>
-          <w:rFonts w:ascii="Calibri" w:eastAsia="Calibri" w:hAnsi="Calibri" w:cs="Calibri"/>
-        </w:rPr>
-        <w:t>Add/Edit/Remove POI to match the project.</w:t>
+        <w:ind w:left="1800" w:hanging="360"/>
+        <w:rPr>
+          <w:rFonts w:ascii="Calibri" w:eastAsia="Calibri" w:hAnsi="Calibri" w:cs="Calibri"/>
+        </w:rPr>
+      </w:pPr>
+      <w:r>
+        <w:rPr>
+          <w:rFonts w:ascii="Calibri" w:eastAsia="Calibri" w:hAnsi="Calibri" w:cs="Calibri"/>
+        </w:rPr>
+        <w:t>Select all entities that need not contribute to GI and unset static flag on them.  Also disable cast/receive shadow.</w:t>
       </w:r>
     </w:p>
     <w:p>
@@ -10222,16 +9342,16 @@
           <w:ilvl w:val="0"/>
           <w:numId w:val="12"/>
         </w:numPr>
-        <w:ind w:left="2160" w:hanging="360"/>
-        <w:rPr>
-          <w:rFonts w:ascii="Calibri" w:eastAsia="Calibri" w:hAnsi="Calibri" w:cs="Calibri"/>
-        </w:rPr>
-      </w:pPr>
-      <w:r>
-        <w:rPr>
-          <w:rFonts w:ascii="Calibri" w:eastAsia="Calibri" w:hAnsi="Calibri" w:cs="Calibri"/>
-        </w:rPr>
-        <w:t>Tip: Create additional POI by copy/paste/rename existing POI.  (start from an original on the same level)</w:t>
+        <w:ind w:left="1440" w:hanging="360"/>
+        <w:rPr>
+          <w:rFonts w:ascii="Calibri" w:eastAsia="Calibri" w:hAnsi="Calibri" w:cs="Calibri"/>
+        </w:rPr>
+      </w:pPr>
+      <w:r>
+        <w:rPr>
+          <w:rFonts w:ascii="Calibri" w:eastAsia="Calibri" w:hAnsi="Calibri" w:cs="Calibri"/>
+        </w:rPr>
+        <w:t>Adjust the POI.</w:t>
       </w:r>
     </w:p>
     <w:p>
@@ -10249,7 +9369,7 @@
         <w:rPr>
           <w:rFonts w:ascii="Calibri" w:eastAsia="Calibri" w:hAnsi="Calibri" w:cs="Calibri"/>
         </w:rPr>
-        <w:t>Relocate the a POI by selecting it (not its children!), and dragging it to the correct position/orientation.</w:t>
+        <w:t>Add/Edit/Remove POI to match the project.</w:t>
       </w:r>
     </w:p>
     <w:p>
@@ -10258,16 +9378,16 @@
           <w:ilvl w:val="0"/>
           <w:numId w:val="12"/>
         </w:numPr>
-        <w:ind w:left="1440" w:hanging="360"/>
-        <w:rPr>
-          <w:rFonts w:ascii="Calibri" w:eastAsia="Calibri" w:hAnsi="Calibri" w:cs="Calibri"/>
-        </w:rPr>
-      </w:pPr>
-      <w:r>
-        <w:rPr>
-          <w:rFonts w:ascii="Calibri" w:eastAsia="Calibri" w:hAnsi="Calibri" w:cs="Calibri"/>
-        </w:rPr>
-        <w:t>Adjust the lighting</w:t>
+        <w:ind w:left="2160" w:hanging="360"/>
+        <w:rPr>
+          <w:rFonts w:ascii="Calibri" w:eastAsia="Calibri" w:hAnsi="Calibri" w:cs="Calibri"/>
+        </w:rPr>
+      </w:pPr>
+      <w:r>
+        <w:rPr>
+          <w:rFonts w:ascii="Calibri" w:eastAsia="Calibri" w:hAnsi="Calibri" w:cs="Calibri"/>
+        </w:rPr>
+        <w:t>Tip: Create additional POI by copy/paste/rename existing POI.  (start from an original on the same level)</w:t>
       </w:r>
     </w:p>
     <w:p>
@@ -10285,21 +9405,7 @@
         <w:rPr>
           <w:rFonts w:ascii="Calibri" w:eastAsia="Calibri" w:hAnsi="Calibri" w:cs="Calibri"/>
         </w:rPr>
-        <w:t xml:space="preserve">Make sure </w:t>
-      </w:r>
-      <w:proofErr w:type="spellStart"/>
-      <w:r>
-        <w:rPr>
-          <w:rFonts w:ascii="Calibri" w:eastAsia="Calibri" w:hAnsi="Calibri" w:cs="Calibri"/>
-        </w:rPr>
-        <w:t>thate</w:t>
-      </w:r>
-      <w:proofErr w:type="spellEnd"/>
-      <w:r>
-        <w:rPr>
-          <w:rFonts w:ascii="Calibri" w:eastAsia="Calibri" w:hAnsi="Calibri" w:cs="Calibri"/>
-        </w:rPr>
-        <w:t xml:space="preserve"> scene global lighting mode is set to 'baked'</w:t>
+        <w:t>Relocate the a POI by selecting it (not its children!), and dragging it to the correct position/orientation.</w:t>
       </w:r>
     </w:p>
     <w:p>
@@ -10308,16 +9414,16 @@
           <w:ilvl w:val="0"/>
           <w:numId w:val="12"/>
         </w:numPr>
-        <w:ind w:left="2160" w:hanging="360"/>
-        <w:rPr>
-          <w:rFonts w:ascii="Calibri" w:eastAsia="Calibri" w:hAnsi="Calibri" w:cs="Calibri"/>
-        </w:rPr>
-      </w:pPr>
-      <w:r>
-        <w:rPr>
-          <w:rFonts w:ascii="Calibri" w:eastAsia="Calibri" w:hAnsi="Calibri" w:cs="Calibri"/>
-        </w:rPr>
-        <w:t>Add/Edit/Remove lights to match the project.</w:t>
+        <w:ind w:left="1440" w:hanging="360"/>
+        <w:rPr>
+          <w:rFonts w:ascii="Calibri" w:eastAsia="Calibri" w:hAnsi="Calibri" w:cs="Calibri"/>
+        </w:rPr>
+      </w:pPr>
+      <w:r>
+        <w:rPr>
+          <w:rFonts w:ascii="Calibri" w:eastAsia="Calibri" w:hAnsi="Calibri" w:cs="Calibri"/>
+        </w:rPr>
+        <w:t>Adjust the lighting</w:t>
       </w:r>
     </w:p>
     <w:p>
@@ -10335,7 +9441,7 @@
         <w:rPr>
           <w:rFonts w:ascii="Calibri" w:eastAsia="Calibri" w:hAnsi="Calibri" w:cs="Calibri"/>
         </w:rPr>
-        <w:t>Tip: Create additional Lights by copy/paste/rename existing lights.  (start from an original on the same height level)</w:t>
+        <w:t>Make sure thate scene global lighting mode is set to 'baked'</w:t>
       </w:r>
     </w:p>
     <w:p>
@@ -10353,7 +9459,7 @@
         <w:rPr>
           <w:rFonts w:ascii="Calibri" w:eastAsia="Calibri" w:hAnsi="Calibri" w:cs="Calibri"/>
         </w:rPr>
-        <w:t>Make sure there is only one directional light (name it 'Sun'), and that it has a sensible orientation (usually 60,30,0)</w:t>
+        <w:t>Add/Edit/Remove lights to match the project.</w:t>
       </w:r>
     </w:p>
     <w:p>
@@ -10371,6 +9477,42 @@
         <w:rPr>
           <w:rFonts w:ascii="Calibri" w:eastAsia="Calibri" w:hAnsi="Calibri" w:cs="Calibri"/>
         </w:rPr>
+        <w:t>Tip: Create additional Lights by copy/paste/rename existing lights.  (start from an original on the same height level)</w:t>
+      </w:r>
+    </w:p>
+    <w:p>
+      <w:pPr>
+        <w:numPr>
+          <w:ilvl w:val="0"/>
+          <w:numId w:val="12"/>
+        </w:numPr>
+        <w:ind w:left="2160" w:hanging="360"/>
+        <w:rPr>
+          <w:rFonts w:ascii="Calibri" w:eastAsia="Calibri" w:hAnsi="Calibri" w:cs="Calibri"/>
+        </w:rPr>
+      </w:pPr>
+      <w:r>
+        <w:rPr>
+          <w:rFonts w:ascii="Calibri" w:eastAsia="Calibri" w:hAnsi="Calibri" w:cs="Calibri"/>
+        </w:rPr>
+        <w:t>Make sure there is only one directional light (name it 'Sun'), and that it has a sensible orientation (usually 60,30,0)</w:t>
+      </w:r>
+    </w:p>
+    <w:p>
+      <w:pPr>
+        <w:numPr>
+          <w:ilvl w:val="0"/>
+          <w:numId w:val="12"/>
+        </w:numPr>
+        <w:ind w:left="2160" w:hanging="360"/>
+        <w:rPr>
+          <w:rFonts w:ascii="Calibri" w:eastAsia="Calibri" w:hAnsi="Calibri" w:cs="Calibri"/>
+        </w:rPr>
+      </w:pPr>
+      <w:r>
+        <w:rPr>
+          <w:rFonts w:ascii="Calibri" w:eastAsia="Calibri" w:hAnsi="Calibri" w:cs="Calibri"/>
+        </w:rPr>
         <w:t>Make sure all lights are set to 'Mixed' mode.</w:t>
       </w:r>
     </w:p>
@@ -10387,6 +9529,193 @@
           <w:rFonts w:ascii="Calibri" w:eastAsia="Calibri" w:hAnsi="Calibri" w:cs="Calibri"/>
         </w:rPr>
       </w:pPr>
+    </w:p>
+    <w:p>
+      <w:pPr>
+        <w:pStyle w:val="Heading2"/>
+        <w:rPr>
+          <w:rFonts w:eastAsia="Calibri Light"/>
+          <w:lang w:val="en-BE"/>
+        </w:rPr>
+      </w:pPr>
+      <w:r>
+        <w:rPr>
+          <w:rFonts w:eastAsia="Calibri Light"/>
+          <w:lang w:val="en-BE"/>
+        </w:rPr>
+        <w:lastRenderedPageBreak/>
+        <w:t>Edit ArchiVR project in VR</w:t>
+      </w:r>
+    </w:p>
+    <w:p>
+      <w:pPr>
+        <w:pStyle w:val="ListParagraph"/>
+        <w:numPr>
+          <w:ilvl w:val="0"/>
+          <w:numId w:val="14"/>
+        </w:numPr>
+        <w:rPr>
+          <w:lang w:val="en-BE"/>
+        </w:rPr>
+      </w:pPr>
+      <w:r>
+        <w:rPr>
+          <w:lang w:val="en-BE"/>
+        </w:rPr>
+        <w:t>Generate a build with only the project(s) to be edited.</w:t>
+      </w:r>
+    </w:p>
+    <w:p>
+      <w:pPr>
+        <w:pStyle w:val="ListParagraph"/>
+        <w:numPr>
+          <w:ilvl w:val="0"/>
+          <w:numId w:val="14"/>
+        </w:numPr>
+        <w:rPr>
+          <w:lang w:val="en-BE"/>
+        </w:rPr>
+      </w:pPr>
+      <w:r>
+        <w:rPr>
+          <w:lang w:val="en-BE"/>
+        </w:rPr>
+        <w:t>Push the build to a VR headset.</w:t>
+      </w:r>
+    </w:p>
+    <w:p>
+      <w:pPr>
+        <w:pStyle w:val="ListParagraph"/>
+        <w:numPr>
+          <w:ilvl w:val="0"/>
+          <w:numId w:val="14"/>
+        </w:numPr>
+        <w:rPr>
+          <w:lang w:val="en-BE"/>
+        </w:rPr>
+      </w:pPr>
+      <w:r>
+        <w:rPr>
+          <w:lang w:val="en-BE"/>
+        </w:rPr>
+        <w:t>Launch the application on the headset, enable ‘edit mode’</w:t>
+      </w:r>
+    </w:p>
+    <w:p>
+      <w:pPr>
+        <w:pStyle w:val="ListParagraph"/>
+        <w:numPr>
+          <w:ilvl w:val="0"/>
+          <w:numId w:val="14"/>
+        </w:numPr>
+        <w:rPr>
+          <w:lang w:val="en-BE"/>
+        </w:rPr>
+      </w:pPr>
+      <w:r>
+        <w:rPr>
+          <w:lang w:val="en-BE"/>
+        </w:rPr>
+        <w:t>Edit the project in VR.</w:t>
+      </w:r>
+    </w:p>
+    <w:p>
+      <w:pPr>
+        <w:pStyle w:val="ListParagraph"/>
+        <w:numPr>
+          <w:ilvl w:val="1"/>
+          <w:numId w:val="14"/>
+        </w:numPr>
+        <w:rPr>
+          <w:lang w:val="en-BE"/>
+        </w:rPr>
+      </w:pPr>
+      <w:r>
+        <w:rPr>
+          <w:lang w:val="en-BE"/>
+        </w:rPr>
+        <w:t>Place POI</w:t>
+      </w:r>
+    </w:p>
+    <w:p>
+      <w:pPr>
+        <w:pStyle w:val="ListParagraph"/>
+        <w:numPr>
+          <w:ilvl w:val="1"/>
+          <w:numId w:val="14"/>
+        </w:numPr>
+        <w:rPr>
+          <w:lang w:val="en-BE"/>
+        </w:rPr>
+      </w:pPr>
+      <w:r>
+        <w:rPr>
+          <w:lang w:val="en-BE"/>
+        </w:rPr>
+        <w:t>Place lighting</w:t>
+      </w:r>
+    </w:p>
+    <w:p>
+      <w:pPr>
+        <w:pStyle w:val="ListParagraph"/>
+        <w:numPr>
+          <w:ilvl w:val="1"/>
+          <w:numId w:val="14"/>
+        </w:numPr>
+        <w:rPr>
+          <w:lang w:val="en-BE"/>
+        </w:rPr>
+      </w:pPr>
+      <w:r>
+        <w:rPr>
+          <w:lang w:val="en-BE"/>
+        </w:rPr>
+        <w:t>Place Props</w:t>
+      </w:r>
+    </w:p>
+    <w:p>
+      <w:pPr>
+        <w:pStyle w:val="ListParagraph"/>
+        <w:numPr>
+          <w:ilvl w:val="0"/>
+          <w:numId w:val="14"/>
+        </w:numPr>
+        <w:rPr>
+          <w:lang w:val="en-BE"/>
+        </w:rPr>
+      </w:pPr>
+      <w:r>
+        <w:rPr>
+          <w:lang w:val="en-BE"/>
+        </w:rPr>
+        <w:t>Copy over the ProjectData.XML from headset to development pc</w:t>
+      </w:r>
+    </w:p>
+    <w:p>
+      <w:pPr>
+        <w:pStyle w:val="ListParagraph"/>
+        <w:numPr>
+          <w:ilvl w:val="0"/>
+          <w:numId w:val="14"/>
+        </w:numPr>
+        <w:rPr>
+          <w:lang w:val="en-BE"/>
+        </w:rPr>
+      </w:pPr>
+      <w:r>
+        <w:rPr>
+          <w:lang w:val="en-BE"/>
+        </w:rPr>
+        <w:t xml:space="preserve">Run the project in editor, and generate </w:t>
+      </w:r>
+      <w:bookmarkStart w:id="4" w:name="_GoBack"/>
+      <w:bookmarkEnd w:id="4"/>
+      <w:r>
+        <w:rPr>
+          <w:lang w:val="en-BE"/>
+        </w:rPr>
+        <w:t>baked GI.</w:t>
+      </w:r>
     </w:p>
     <w:p>
       <w:pPr>

</xml_diff>